<commit_message>
Working of the report
</commit_message>
<xml_diff>
--- a/CrownAndAnchorGame/src/src/11590309_ITC515_Jino_ Debugging.docx
+++ b/CrownAndAnchorGame/src/src/11590309_ITC515_Jino_ Debugging.docx
@@ -410,7 +410,21 @@
           <w:rFonts w:eastAsiaTheme="majorEastAsia"/>
           <w:bCs/>
         </w:rPr>
-        <w:t xml:space="preserve">Crown and Anchor games is a game that is played on a layout which is marked in a manner that is shown in the diagram below: </w:t>
+        <w:t>Crown and Anchor games is a game that is played on a layout which is marked i</w:t>
+      </w:r>
+      <w:r>
+        <w:rPr>
+          <w:rFonts w:eastAsiaTheme="majorEastAsia"/>
+          <w:bCs/>
+        </w:rPr>
+        <w:t>n a manner that is shown in figure 1</w:t>
+      </w:r>
+      <w:r>
+        <w:rPr>
+          <w:rFonts w:eastAsiaTheme="majorEastAsia"/>
+          <w:bCs/>
+        </w:rPr>
+        <w:t xml:space="preserve">below: </w:t>
       </w:r>
     </w:p>
     <w:p>
@@ -475,6 +489,27 @@
     <w:p>
       <w:pPr>
         <w:spacing w:line="276" w:lineRule="auto"/>
+        <w:jc w:val="center"/>
+        <w:rPr>
+          <w:rFonts w:eastAsiaTheme="majorEastAsia"/>
+          <w:b/>
+          <w:bCs/>
+        </w:rPr>
+      </w:pPr>
+      <w:r>
+        <w:rPr>
+          <w:rFonts w:eastAsiaTheme="majorEastAsia"/>
+          <w:b/>
+          <w:bCs/>
+        </w:rPr>
+        <w:t>Figure 1</w:t>
+      </w:r>
+      <w:bookmarkStart w:id="4" w:name="_GoBack"/>
+      <w:bookmarkEnd w:id="4"/>
+    </w:p>
+    <w:p>
+      <w:pPr>
+        <w:spacing w:line="276" w:lineRule="auto"/>
         <w:jc w:val="both"/>
         <w:rPr>
           <w:rFonts w:eastAsiaTheme="majorEastAsia"/>
@@ -519,8 +554,6 @@
         </w:rPr>
         <w:t>flat on the layout mat, the dealer shall call “No Spin/Throw”. If in any circumstances that call is made, all wagers shall be avoided on that spin/throw.</w:t>
       </w:r>
-      <w:bookmarkStart w:id="4" w:name="_GoBack"/>
-      <w:bookmarkEnd w:id="4"/>
     </w:p>
     <w:p>
       <w:pPr>
@@ -531,10 +564,146 @@
           <w:bCs/>
         </w:rPr>
       </w:pPr>
+      <w:r>
+        <w:rPr>
+          <w:rFonts w:eastAsiaTheme="majorEastAsia"/>
+          <w:bCs/>
+        </w:rPr>
+        <w:t>The minimum and maximum wagers shall be prominently displayed on a sign at the table. A wager on a particular symbol shall win if the symbol appears on one or more of the uppermost face of the three dice and shall lose if the symbol does not appear.</w:t>
+      </w:r>
+    </w:p>
+    <w:p>
+      <w:pPr>
+        <w:spacing w:line="276" w:lineRule="auto"/>
+        <w:jc w:val="both"/>
+        <w:rPr>
+          <w:rFonts w:eastAsiaTheme="majorEastAsia"/>
+          <w:bCs/>
+        </w:rPr>
+      </w:pPr>
+      <w:r>
+        <w:rPr>
+          <w:rFonts w:eastAsiaTheme="majorEastAsia"/>
+          <w:bCs/>
+        </w:rPr>
+        <w:t>Winning wagers shall be paid at odds not less than</w:t>
+      </w:r>
+      <w:r>
+        <w:rPr>
+          <w:rFonts w:eastAsiaTheme="majorEastAsia"/>
+          <w:bCs/>
+        </w:rPr>
+        <w:t xml:space="preserve"> as shown in figure 2 below</w:t>
+      </w:r>
+      <w:r>
+        <w:rPr>
+          <w:rFonts w:eastAsiaTheme="majorEastAsia"/>
+          <w:bCs/>
+        </w:rPr>
+        <w:t xml:space="preserve">: </w:t>
+      </w:r>
+    </w:p>
+    <w:p>
+      <w:pPr>
+        <w:spacing w:line="276" w:lineRule="auto"/>
+        <w:jc w:val="center"/>
+        <w:rPr>
+          <w:rFonts w:eastAsiaTheme="majorEastAsia"/>
+          <w:bCs/>
+        </w:rPr>
+      </w:pPr>
+      <w:r>
+        <w:rPr>
+          <w:rFonts w:eastAsiaTheme="majorEastAsia"/>
+          <w:bCs/>
+          <w:noProof/>
+          <w:lang w:val="en-US"/>
+        </w:rPr>
+        <w:drawing>
+          <wp:inline distT="0" distB="0" distL="0" distR="0" wp14:anchorId="7E399F68" wp14:editId="774B44C6">
+            <wp:extent cx="5029200" cy="800100"/>
+            <wp:effectExtent l="0" t="0" r="0" b="0"/>
+            <wp:docPr id="2" name="Picture 2"/>
+            <wp:cNvGraphicFramePr>
+              <a:graphicFrameLocks xmlns:a="http://schemas.openxmlformats.org/drawingml/2006/main" noChangeAspect="1"/>
+            </wp:cNvGraphicFramePr>
+            <a:graphic xmlns:a="http://schemas.openxmlformats.org/drawingml/2006/main">
+              <a:graphicData uri="http://schemas.openxmlformats.org/drawingml/2006/picture">
+                <pic:pic xmlns:pic="http://schemas.openxmlformats.org/drawingml/2006/picture">
+                  <pic:nvPicPr>
+                    <pic:cNvPr id="2" name="Screen Shot 2016-10-06 at 5.08.02 PM.png"/>
+                    <pic:cNvPicPr/>
+                  </pic:nvPicPr>
+                  <pic:blipFill>
+                    <a:blip r:embed="rId9">
+                      <a:extLst>
+                        <a:ext uri="{28A0092B-C50C-407E-A947-70E740481C1C}">
+                          <a14:useLocalDpi xmlns:a14="http://schemas.microsoft.com/office/drawing/2010/main" val="0"/>
+                        </a:ext>
+                      </a:extLst>
+                    </a:blip>
+                    <a:stretch>
+                      <a:fillRect/>
+                    </a:stretch>
+                  </pic:blipFill>
+                  <pic:spPr>
+                    <a:xfrm>
+                      <a:off x="0" y="0"/>
+                      <a:ext cx="5029200" cy="800100"/>
+                    </a:xfrm>
+                    <a:prstGeom prst="rect">
+                      <a:avLst/>
+                    </a:prstGeom>
+                  </pic:spPr>
+                </pic:pic>
+              </a:graphicData>
+            </a:graphic>
+          </wp:inline>
+        </w:drawing>
+      </w:r>
+    </w:p>
+    <w:p>
+      <w:pPr>
+        <w:spacing w:line="276" w:lineRule="auto"/>
+        <w:jc w:val="center"/>
+        <w:rPr>
+          <w:rFonts w:eastAsiaTheme="majorEastAsia"/>
+          <w:b/>
+          <w:bCs/>
+        </w:rPr>
+      </w:pPr>
+      <w:r>
+        <w:rPr>
+          <w:rFonts w:eastAsiaTheme="majorEastAsia"/>
+          <w:b/>
+          <w:bCs/>
+        </w:rPr>
+        <w:t>Figure 2</w:t>
+      </w:r>
+    </w:p>
+    <w:p>
+      <w:pPr>
+        <w:spacing w:line="276" w:lineRule="auto"/>
+        <w:jc w:val="both"/>
+        <w:rPr>
+          <w:rFonts w:eastAsiaTheme="majorEastAsia"/>
+          <w:bCs/>
+        </w:rPr>
+      </w:pPr>
+    </w:p>
+    <w:p>
+      <w:pPr>
+        <w:spacing w:line="276" w:lineRule="auto"/>
+        <w:jc w:val="both"/>
+        <w:rPr>
+          <w:rFonts w:eastAsiaTheme="majorEastAsia"/>
+          <w:bCs/>
+        </w:rPr>
+      </w:pPr>
     </w:p>
     <w:sectPr>
-      <w:headerReference w:type="default" r:id="rId9"/>
-      <w:footerReference w:type="default" r:id="rId10"/>
+      <w:headerReference w:type="default" r:id="rId10"/>
+      <w:footerReference w:type="default" r:id="rId11"/>
       <w:pgSz w:w="11906" w:h="16838"/>
       <w:pgMar w:top="1440" w:right="1440" w:bottom="1440" w:left="1440" w:header="708" w:footer="708" w:gutter="0"/>
       <w:cols w:space="708"/>
@@ -2607,7 +2776,7 @@
 </file>
 
 <file path=customXml/itemProps1.xml><?xml version="1.0" encoding="utf-8"?>
-<ds:datastoreItem xmlns:ds="http://schemas.openxmlformats.org/officeDocument/2006/customXml" ds:itemID="{86349856-C244-D74F-A9C2-BAF63B29FBB1}">
+<ds:datastoreItem xmlns:ds="http://schemas.openxmlformats.org/officeDocument/2006/customXml" ds:itemID="{9F0C8199-398C-8B4D-AC11-CDA2DF662838}">
   <ds:schemaRefs>
     <ds:schemaRef ds:uri="http://schemas.openxmlformats.org/officeDocument/2006/bibliography"/>
   </ds:schemaRefs>

</xml_diff>

<commit_message>
Completing the Introduction and analysis phase of the report
</commit_message>
<xml_diff>
--- a/CrownAndAnchorGame/src/src/11590309_ITC515_Jino_ Debugging.docx
+++ b/CrownAndAnchorGame/src/src/11590309_ITC515_Jino_ Debugging.docx
@@ -7,7 +7,7 @@
         <w:pStyle w:val="Heading2"/>
         <w:jc w:val="center"/>
         <w:rPr>
-          <w:rFonts w:ascii="Arial" w:hAnsi="Arial" w:cs="Arial"/>
+          <w:rFonts w:ascii="Times New Roman" w:hAnsi="Times New Roman" w:cs="Times New Roman"/>
         </w:rPr>
       </w:pPr>
       <w:bookmarkStart w:id="0" w:name="_Toc287030671"/>
@@ -22,7 +22,7 @@
         <w:pStyle w:val="Heading2"/>
         <w:jc w:val="center"/>
         <w:rPr>
-          <w:rFonts w:ascii="Arial" w:hAnsi="Arial" w:cs="Arial"/>
+          <w:rFonts w:ascii="Times New Roman" w:hAnsi="Times New Roman" w:cs="Times New Roman"/>
           <w:sz w:val="56"/>
         </w:rPr>
       </w:pPr>
@@ -31,13 +31,44 @@
       <w:pPr>
         <w:jc w:val="center"/>
         <w:rPr>
+          <w:rFonts w:ascii="Times New Roman" w:hAnsi="Times New Roman" w:cs="Times New Roman"/>
           <w:sz w:val="32"/>
         </w:rPr>
       </w:pPr>
-      <w:r>
-        <w:rPr>
+    </w:p>
+    <w:p>
+      <w:pPr>
+        <w:jc w:val="center"/>
+        <w:rPr>
+          <w:rFonts w:ascii="Times New Roman" w:hAnsi="Times New Roman" w:cs="Times New Roman"/>
           <w:sz w:val="32"/>
         </w:rPr>
+      </w:pPr>
+    </w:p>
+    <w:p>
+      <w:pPr>
+        <w:jc w:val="center"/>
+        <w:rPr>
+          <w:rFonts w:ascii="Times New Roman" w:hAnsi="Times New Roman" w:cs="Times New Roman"/>
+          <w:sz w:val="32"/>
+        </w:rPr>
+      </w:pPr>
+    </w:p>
+    <w:p>
+      <w:pPr>
+        <w:jc w:val="center"/>
+        <w:rPr>
+          <w:rFonts w:ascii="Times New Roman" w:hAnsi="Times New Roman" w:cs="Times New Roman"/>
+          <w:sz w:val="32"/>
+        </w:rPr>
+      </w:pPr>
+      <w:bookmarkStart w:id="3" w:name="_GoBack"/>
+      <w:bookmarkEnd w:id="3"/>
+      <w:r>
+        <w:rPr>
+          <w:rFonts w:ascii="Times New Roman" w:hAnsi="Times New Roman" w:cs="Times New Roman"/>
+          <w:sz w:val="32"/>
+        </w:rPr>
         <w:t>Assessment Item 4:</w:t>
       </w:r>
     </w:p>
@@ -45,30 +76,50 @@
       <w:pPr>
         <w:jc w:val="center"/>
         <w:rPr>
+          <w:rFonts w:ascii="Times New Roman" w:hAnsi="Times New Roman" w:cs="Times New Roman"/>
           <w:sz w:val="100"/>
         </w:rPr>
       </w:pPr>
       <w:r>
         <w:rPr>
+          <w:rFonts w:ascii="Times New Roman" w:hAnsi="Times New Roman" w:cs="Times New Roman"/>
           <w:sz w:val="160"/>
         </w:rPr>
         <w:t>Debugging</w:t>
       </w:r>
     </w:p>
-    <w:p/>
+    <w:p>
+      <w:pPr>
+        <w:rPr>
+          <w:rFonts w:ascii="Times New Roman" w:hAnsi="Times New Roman" w:cs="Times New Roman"/>
+        </w:rPr>
+      </w:pPr>
+    </w:p>
     <w:p>
       <w:pPr>
         <w:jc w:val="center"/>
-      </w:pPr>
-      <w:r>
+        <w:rPr>
+          <w:rFonts w:ascii="Times New Roman" w:hAnsi="Times New Roman" w:cs="Times New Roman"/>
+        </w:rPr>
+      </w:pPr>
+      <w:r>
+        <w:rPr>
+          <w:rFonts w:ascii="Times New Roman" w:hAnsi="Times New Roman" w:cs="Times New Roman"/>
+        </w:rPr>
         <w:t>Name: Jean Claude Jino Rousseau</w:t>
       </w:r>
     </w:p>
     <w:p>
       <w:pPr>
         <w:jc w:val="center"/>
-      </w:pPr>
-      <w:r>
+        <w:rPr>
+          <w:rFonts w:ascii="Times New Roman" w:hAnsi="Times New Roman" w:cs="Times New Roman"/>
+        </w:rPr>
+      </w:pPr>
+      <w:r>
+        <w:rPr>
+          <w:rFonts w:ascii="Times New Roman" w:hAnsi="Times New Roman" w:cs="Times New Roman"/>
+        </w:rPr>
         <w:t>Student ID: 11590309</w:t>
       </w:r>
     </w:p>
@@ -78,45 +129,87 @@
           <w:tab w:val="center" w:pos="4513"/>
           <w:tab w:val="right" w:pos="9026"/>
         </w:tabs>
-      </w:pPr>
-      <w:r>
+        <w:rPr>
+          <w:rFonts w:ascii="Times New Roman" w:hAnsi="Times New Roman" w:cs="Times New Roman"/>
+        </w:rPr>
+      </w:pPr>
+      <w:r>
+        <w:rPr>
+          <w:rFonts w:ascii="Times New Roman" w:hAnsi="Times New Roman" w:cs="Times New Roman"/>
+        </w:rPr>
         <w:tab/>
         <w:t xml:space="preserve">Lecture: </w:t>
       </w:r>
       <w:r>
+        <w:rPr>
+          <w:rFonts w:ascii="Times New Roman" w:hAnsi="Times New Roman" w:cs="Times New Roman"/>
+        </w:rPr>
         <w:t>Friday</w:t>
       </w:r>
       <w:r>
+        <w:rPr>
+          <w:rFonts w:ascii="Times New Roman" w:hAnsi="Times New Roman" w:cs="Times New Roman"/>
+        </w:rPr>
         <w:t xml:space="preserve"> </w:t>
       </w:r>
       <w:r>
+        <w:rPr>
+          <w:rFonts w:ascii="Times New Roman" w:hAnsi="Times New Roman" w:cs="Times New Roman"/>
+        </w:rPr>
         <w:t>9</w:t>
       </w:r>
       <w:r>
+        <w:rPr>
+          <w:rFonts w:ascii="Times New Roman" w:hAnsi="Times New Roman" w:cs="Times New Roman"/>
+        </w:rPr>
         <w:t xml:space="preserve">.00 </w:t>
       </w:r>
       <w:r>
+        <w:rPr>
+          <w:rFonts w:ascii="Times New Roman" w:hAnsi="Times New Roman" w:cs="Times New Roman"/>
+        </w:rPr>
         <w:t>a</w:t>
       </w:r>
       <w:r>
+        <w:rPr>
+          <w:rFonts w:ascii="Times New Roman" w:hAnsi="Times New Roman" w:cs="Times New Roman"/>
+        </w:rPr>
         <w:t>m</w:t>
       </w:r>
       <w:r>
+        <w:rPr>
+          <w:rFonts w:ascii="Times New Roman" w:hAnsi="Times New Roman" w:cs="Times New Roman"/>
+        </w:rPr>
         <w:t xml:space="preserve"> </w:t>
       </w:r>
       <w:r>
+        <w:rPr>
+          <w:rFonts w:ascii="Times New Roman" w:hAnsi="Times New Roman" w:cs="Times New Roman"/>
+        </w:rPr>
         <w:t>-</w:t>
       </w:r>
       <w:r>
+        <w:rPr>
+          <w:rFonts w:ascii="Times New Roman" w:hAnsi="Times New Roman" w:cs="Times New Roman"/>
+        </w:rPr>
         <w:t xml:space="preserve"> 12</w:t>
       </w:r>
       <w:r>
+        <w:rPr>
+          <w:rFonts w:ascii="Times New Roman" w:hAnsi="Times New Roman" w:cs="Times New Roman"/>
+        </w:rPr>
         <w:t>.00</w:t>
       </w:r>
       <w:r>
+        <w:rPr>
+          <w:rFonts w:ascii="Times New Roman" w:hAnsi="Times New Roman" w:cs="Times New Roman"/>
+        </w:rPr>
         <w:t xml:space="preserve"> </w:t>
       </w:r>
       <w:r>
+        <w:rPr>
+          <w:rFonts w:ascii="Times New Roman" w:hAnsi="Times New Roman" w:cs="Times New Roman"/>
+        </w:rPr>
         <w:t>pm</w:t>
       </w:r>
     </w:p>
@@ -127,20 +220,38 @@
           <w:tab w:val="right" w:pos="9026"/>
         </w:tabs>
         <w:jc w:val="center"/>
-      </w:pPr>
-      <w:r>
+        <w:rPr>
+          <w:rFonts w:ascii="Times New Roman" w:hAnsi="Times New Roman" w:cs="Times New Roman"/>
+        </w:rPr>
+      </w:pPr>
+      <w:r>
+        <w:rPr>
+          <w:rFonts w:ascii="Times New Roman" w:hAnsi="Times New Roman" w:cs="Times New Roman"/>
+        </w:rPr>
         <w:t xml:space="preserve">Due Date: </w:t>
       </w:r>
       <w:r>
+        <w:rPr>
+          <w:rFonts w:ascii="Times New Roman" w:hAnsi="Times New Roman" w:cs="Times New Roman"/>
+        </w:rPr>
         <w:t>07</w:t>
       </w:r>
       <w:r>
+        <w:rPr>
+          <w:rFonts w:ascii="Times New Roman" w:hAnsi="Times New Roman" w:cs="Times New Roman"/>
+        </w:rPr>
         <w:t>.</w:t>
       </w:r>
       <w:r>
+        <w:rPr>
+          <w:rFonts w:ascii="Times New Roman" w:hAnsi="Times New Roman" w:cs="Times New Roman"/>
+        </w:rPr>
         <w:t>10</w:t>
       </w:r>
       <w:r>
+        <w:rPr>
+          <w:rFonts w:ascii="Times New Roman" w:hAnsi="Times New Roman" w:cs="Times New Roman"/>
+        </w:rPr>
         <w:t>.2016</w:t>
       </w:r>
     </w:p>
@@ -150,12 +261,21 @@
           <w:tab w:val="center" w:pos="4513"/>
           <w:tab w:val="right" w:pos="9026"/>
         </w:tabs>
-      </w:pPr>
-      <w:r>
+        <w:rPr>
+          <w:rFonts w:ascii="Times New Roman" w:hAnsi="Times New Roman" w:cs="Times New Roman"/>
+        </w:rPr>
+      </w:pPr>
+      <w:r>
+        <w:rPr>
+          <w:rFonts w:ascii="Times New Roman" w:hAnsi="Times New Roman" w:cs="Times New Roman"/>
+        </w:rPr>
         <w:tab/>
         <w:t xml:space="preserve">Lecturer: </w:t>
       </w:r>
       <w:r>
+        <w:rPr>
+          <w:rFonts w:ascii="Times New Roman" w:hAnsi="Times New Roman" w:cs="Times New Roman"/>
+        </w:rPr>
         <w:t>Dr. Recep Ulusoy</w:t>
       </w:r>
     </w:p>
@@ -165,8 +285,14 @@
           <w:tab w:val="center" w:pos="4513"/>
           <w:tab w:val="right" w:pos="9026"/>
         </w:tabs>
-      </w:pPr>
-      <w:r>
+        <w:rPr>
+          <w:rFonts w:ascii="Times New Roman" w:hAnsi="Times New Roman" w:cs="Times New Roman"/>
+        </w:rPr>
+      </w:pPr>
+      <w:r>
+        <w:rPr>
+          <w:rFonts w:ascii="Times New Roman" w:hAnsi="Times New Roman" w:cs="Times New Roman"/>
+        </w:rPr>
         <w:tab/>
         <w:t xml:space="preserve">Number of words: </w:t>
       </w:r>
@@ -175,20 +301,45 @@
       <w:pPr>
         <w:jc w:val="center"/>
         <w:rPr>
+          <w:rFonts w:ascii="Times New Roman" w:hAnsi="Times New Roman" w:cs="Times New Roman"/>
           <w:sz w:val="96"/>
           <w:szCs w:val="96"/>
         </w:rPr>
       </w:pPr>
     </w:p>
-    <w:p/>
-    <w:p/>
-    <w:p/>
-    <w:p/>
+    <w:p>
+      <w:pPr>
+        <w:rPr>
+          <w:rFonts w:ascii="Times New Roman" w:hAnsi="Times New Roman" w:cs="Times New Roman"/>
+        </w:rPr>
+      </w:pPr>
+    </w:p>
+    <w:p>
+      <w:pPr>
+        <w:rPr>
+          <w:rFonts w:ascii="Times New Roman" w:hAnsi="Times New Roman" w:cs="Times New Roman"/>
+        </w:rPr>
+      </w:pPr>
+    </w:p>
+    <w:p>
+      <w:pPr>
+        <w:rPr>
+          <w:rFonts w:ascii="Times New Roman" w:hAnsi="Times New Roman" w:cs="Times New Roman"/>
+        </w:rPr>
+      </w:pPr>
+    </w:p>
+    <w:p>
+      <w:pPr>
+        <w:rPr>
+          <w:rFonts w:ascii="Times New Roman" w:hAnsi="Times New Roman" w:cs="Times New Roman"/>
+        </w:rPr>
+      </w:pPr>
+    </w:p>
     <w:p>
       <w:pPr>
         <w:jc w:val="both"/>
         <w:rPr>
-          <w:rFonts w:eastAsiaTheme="majorEastAsia"/>
+          <w:rFonts w:ascii="Times New Roman" w:eastAsiaTheme="majorEastAsia" w:hAnsi="Times New Roman" w:cs="Times New Roman"/>
           <w:b/>
           <w:bCs/>
           <w:color w:val="365F91" w:themeColor="accent1" w:themeShade="BF"/>
@@ -197,13 +348,16 @@
         </w:rPr>
       </w:pPr>
       <w:r>
+        <w:rPr>
+          <w:rFonts w:ascii="Times New Roman" w:hAnsi="Times New Roman" w:cs="Times New Roman"/>
+        </w:rPr>
         <w:br w:type="page"/>
       </w:r>
     </w:p>
     <w:sdt>
       <w:sdtPr>
         <w:rPr>
-          <w:rFonts w:ascii="Arial" w:eastAsiaTheme="minorHAnsi" w:hAnsi="Arial" w:cs="Arial"/>
+          <w:rFonts w:ascii="Times New Roman" w:eastAsiaTheme="minorHAnsi" w:hAnsi="Times New Roman" w:cs="Times New Roman"/>
           <w:b w:val="0"/>
           <w:bCs w:val="0"/>
           <w:color w:val="auto"/>
@@ -227,12 +381,12 @@
           <w:pPr>
             <w:pStyle w:val="TOCHeading"/>
             <w:rPr>
-              <w:rFonts w:ascii="Arial" w:hAnsi="Arial" w:cs="Arial"/>
+              <w:rFonts w:ascii="Times New Roman" w:hAnsi="Times New Roman" w:cs="Times New Roman"/>
             </w:rPr>
           </w:pPr>
           <w:r>
             <w:rPr>
-              <w:rFonts w:ascii="Arial" w:hAnsi="Arial" w:cs="Arial"/>
+              <w:rFonts w:ascii="Times New Roman" w:hAnsi="Times New Roman" w:cs="Times New Roman"/>
             </w:rPr>
             <w:t>Table of Contents</w:t>
           </w:r>
@@ -244,7 +398,7 @@
               <w:tab w:val="right" w:leader="dot" w:pos="9016"/>
             </w:tabs>
             <w:rPr>
-              <w:rFonts w:ascii="Arial" w:eastAsiaTheme="minorEastAsia" w:hAnsi="Arial"/>
+              <w:rFonts w:ascii="Times New Roman" w:eastAsiaTheme="minorEastAsia" w:hAnsi="Times New Roman" w:cs="Times New Roman"/>
               <w:b w:val="0"/>
               <w:bCs w:val="0"/>
               <w:noProof/>
@@ -254,7 +408,7 @@
           </w:pPr>
           <w:r>
             <w:rPr>
-              <w:rFonts w:ascii="Arial" w:hAnsi="Arial"/>
+              <w:rFonts w:ascii="Times New Roman" w:hAnsi="Times New Roman" w:cs="Times New Roman"/>
               <w:b w:val="0"/>
               <w:bCs w:val="0"/>
             </w:rPr>
@@ -262,23 +416,23 @@
           </w:r>
           <w:r>
             <w:rPr>
-              <w:rFonts w:ascii="Arial" w:hAnsi="Arial"/>
+              <w:rFonts w:ascii="Times New Roman" w:hAnsi="Times New Roman" w:cs="Times New Roman"/>
             </w:rPr>
             <w:instrText xml:space="preserve"> TOC \o "1-3" \h \z \u </w:instrText>
           </w:r>
           <w:r>
             <w:rPr>
-              <w:rFonts w:ascii="Arial" w:hAnsi="Arial"/>
+              <w:rFonts w:ascii="Times New Roman" w:hAnsi="Times New Roman" w:cs="Times New Roman"/>
               <w:b w:val="0"/>
               <w:bCs w:val="0"/>
             </w:rPr>
             <w:fldChar w:fldCharType="separate"/>
           </w:r>
-          <w:hyperlink w:anchor="_Toc463535397" w:history="1">
+          <w:hyperlink w:anchor="_Toc463537644" w:history="1">
             <w:r>
               <w:rPr>
                 <w:rStyle w:val="Hyperlink"/>
-                <w:rFonts w:ascii="Arial" w:hAnsi="Arial"/>
+                <w:rFonts w:ascii="Times New Roman" w:hAnsi="Times New Roman" w:cs="Times New Roman"/>
                 <w:noProof/>
                 <w:lang w:eastAsia="en-AU"/>
               </w:rPr>
@@ -286,7 +440,7 @@
             </w:r>
             <w:r>
               <w:rPr>
-                <w:rFonts w:ascii="Arial" w:hAnsi="Arial"/>
+                <w:rFonts w:ascii="Times New Roman" w:hAnsi="Times New Roman" w:cs="Times New Roman"/>
                 <w:noProof/>
                 <w:webHidden/>
               </w:rPr>
@@ -294,7 +448,7 @@
             </w:r>
             <w:r>
               <w:rPr>
-                <w:rFonts w:ascii="Arial" w:hAnsi="Arial"/>
+                <w:rFonts w:ascii="Times New Roman" w:hAnsi="Times New Roman" w:cs="Times New Roman"/>
                 <w:noProof/>
                 <w:webHidden/>
               </w:rPr>
@@ -302,22 +456,22 @@
             </w:r>
             <w:r>
               <w:rPr>
-                <w:rFonts w:ascii="Arial" w:hAnsi="Arial"/>
+                <w:rFonts w:ascii="Times New Roman" w:hAnsi="Times New Roman" w:cs="Times New Roman"/>
                 <w:noProof/>
                 <w:webHidden/>
               </w:rPr>
-              <w:instrText xml:space="preserve"> PAGEREF _Toc463535397 \h </w:instrText>
+              <w:instrText xml:space="preserve"> PAGEREF _Toc463537644 \h </w:instrText>
             </w:r>
             <w:r>
               <w:rPr>
-                <w:rFonts w:ascii="Arial" w:hAnsi="Arial"/>
+                <w:rFonts w:ascii="Times New Roman" w:hAnsi="Times New Roman" w:cs="Times New Roman"/>
                 <w:noProof/>
                 <w:webHidden/>
               </w:rPr>
             </w:r>
             <w:r>
               <w:rPr>
-                <w:rFonts w:ascii="Arial" w:hAnsi="Arial"/>
+                <w:rFonts w:ascii="Times New Roman" w:hAnsi="Times New Roman" w:cs="Times New Roman"/>
                 <w:noProof/>
                 <w:webHidden/>
               </w:rPr>
@@ -325,7 +479,7 @@
             </w:r>
             <w:r>
               <w:rPr>
-                <w:rFonts w:ascii="Arial" w:hAnsi="Arial"/>
+                <w:rFonts w:ascii="Times New Roman" w:hAnsi="Times New Roman" w:cs="Times New Roman"/>
                 <w:noProof/>
                 <w:webHidden/>
               </w:rPr>
@@ -333,7 +487,7 @@
             </w:r>
             <w:r>
               <w:rPr>
-                <w:rFonts w:ascii="Arial" w:hAnsi="Arial"/>
+                <w:rFonts w:ascii="Times New Roman" w:hAnsi="Times New Roman" w:cs="Times New Roman"/>
                 <w:noProof/>
                 <w:webHidden/>
               </w:rPr>
@@ -342,8 +496,95 @@
           </w:hyperlink>
         </w:p>
         <w:p>
+          <w:pPr>
+            <w:pStyle w:val="TOC1"/>
+            <w:tabs>
+              <w:tab w:val="right" w:leader="dot" w:pos="9016"/>
+            </w:tabs>
+            <w:rPr>
+              <w:rFonts w:ascii="Times New Roman" w:eastAsiaTheme="minorEastAsia" w:hAnsi="Times New Roman" w:cs="Times New Roman"/>
+              <w:b w:val="0"/>
+              <w:bCs w:val="0"/>
+              <w:noProof/>
+              <w:color w:val="auto"/>
+              <w:lang w:val="en-US"/>
+            </w:rPr>
+          </w:pPr>
+          <w:hyperlink w:anchor="_Toc463537645" w:history="1">
+            <w:r>
+              <w:rPr>
+                <w:rStyle w:val="Hyperlink"/>
+                <w:rFonts w:ascii="Times New Roman" w:hAnsi="Times New Roman" w:cs="Times New Roman"/>
+                <w:noProof/>
+              </w:rPr>
+              <w:t>Analysis phase</w:t>
+            </w:r>
+            <w:r>
+              <w:rPr>
+                <w:rFonts w:ascii="Times New Roman" w:hAnsi="Times New Roman" w:cs="Times New Roman"/>
+                <w:noProof/>
+                <w:webHidden/>
+              </w:rPr>
+              <w:tab/>
+            </w:r>
+            <w:r>
+              <w:rPr>
+                <w:rFonts w:ascii="Times New Roman" w:hAnsi="Times New Roman" w:cs="Times New Roman"/>
+                <w:noProof/>
+                <w:webHidden/>
+              </w:rPr>
+              <w:fldChar w:fldCharType="begin"/>
+            </w:r>
+            <w:r>
+              <w:rPr>
+                <w:rFonts w:ascii="Times New Roman" w:hAnsi="Times New Roman" w:cs="Times New Roman"/>
+                <w:noProof/>
+                <w:webHidden/>
+              </w:rPr>
+              <w:instrText xml:space="preserve"> PAGEREF _Toc463537645 \h </w:instrText>
+            </w:r>
+            <w:r>
+              <w:rPr>
+                <w:rFonts w:ascii="Times New Roman" w:hAnsi="Times New Roman" w:cs="Times New Roman"/>
+                <w:noProof/>
+                <w:webHidden/>
+              </w:rPr>
+            </w:r>
+            <w:r>
+              <w:rPr>
+                <w:rFonts w:ascii="Times New Roman" w:hAnsi="Times New Roman" w:cs="Times New Roman"/>
+                <w:noProof/>
+                <w:webHidden/>
+              </w:rPr>
+              <w:fldChar w:fldCharType="separate"/>
+            </w:r>
+            <w:r>
+              <w:rPr>
+                <w:rFonts w:ascii="Times New Roman" w:hAnsi="Times New Roman" w:cs="Times New Roman"/>
+                <w:noProof/>
+                <w:webHidden/>
+              </w:rPr>
+              <w:t>3</w:t>
+            </w:r>
+            <w:r>
+              <w:rPr>
+                <w:rFonts w:ascii="Times New Roman" w:hAnsi="Times New Roman" w:cs="Times New Roman"/>
+                <w:noProof/>
+                <w:webHidden/>
+              </w:rPr>
+              <w:fldChar w:fldCharType="end"/>
+            </w:r>
+          </w:hyperlink>
+        </w:p>
+        <w:p>
+          <w:pPr>
+            <w:rPr>
+              <w:rFonts w:ascii="Times New Roman" w:hAnsi="Times New Roman" w:cs="Times New Roman"/>
+            </w:rPr>
+          </w:pPr>
           <w:r>
             <w:rPr>
+              <w:rFonts w:ascii="Times New Roman" w:hAnsi="Times New Roman" w:cs="Times New Roman"/>
               <w:b/>
               <w:bCs/>
               <w:noProof/>
@@ -357,7 +598,7 @@
       <w:pPr>
         <w:spacing w:line="276" w:lineRule="auto"/>
         <w:rPr>
-          <w:rFonts w:eastAsiaTheme="majorEastAsia"/>
+          <w:rFonts w:ascii="Times New Roman" w:eastAsiaTheme="majorEastAsia" w:hAnsi="Times New Roman" w:cs="Times New Roman"/>
           <w:b/>
           <w:bCs/>
           <w:noProof/>
@@ -369,6 +610,7 @@
       </w:pPr>
       <w:r>
         <w:rPr>
+          <w:rFonts w:ascii="Times New Roman" w:hAnsi="Times New Roman" w:cs="Times New Roman"/>
           <w:noProof/>
           <w:lang w:eastAsia="en-AU"/>
         </w:rPr>
@@ -379,49 +621,82 @@
       <w:pPr>
         <w:pStyle w:val="Heading1"/>
         <w:rPr>
-          <w:rFonts w:ascii="Arial" w:hAnsi="Arial" w:cs="Arial"/>
+          <w:rFonts w:ascii="Times New Roman" w:hAnsi="Times New Roman" w:cs="Times New Roman"/>
           <w:noProof/>
           <w:lang w:eastAsia="en-AU"/>
         </w:rPr>
       </w:pPr>
-      <w:bookmarkStart w:id="3" w:name="_Toc463535397"/>
-      <w:r>
-        <w:rPr>
-          <w:rFonts w:ascii="Arial" w:hAnsi="Arial" w:cs="Arial"/>
+      <w:bookmarkStart w:id="4" w:name="_Toc463537644"/>
+      <w:r>
+        <w:rPr>
+          <w:rFonts w:ascii="Times New Roman" w:hAnsi="Times New Roman" w:cs="Times New Roman"/>
           <w:noProof/>
           <w:lang w:eastAsia="en-AU"/>
         </w:rPr>
         <w:lastRenderedPageBreak/>
         <w:t>Introduction</w:t>
       </w:r>
-      <w:bookmarkEnd w:id="3"/>
+      <w:bookmarkEnd w:id="4"/>
+    </w:p>
+    <w:p>
+      <w:pPr>
+        <w:jc w:val="both"/>
+        <w:rPr>
+          <w:rFonts w:ascii="Times New Roman" w:hAnsi="Times New Roman" w:cs="Times New Roman"/>
+          <w:lang w:eastAsia="en-AU"/>
+        </w:rPr>
+      </w:pPr>
+      <w:r>
+        <w:rPr>
+          <w:rFonts w:ascii="Times New Roman" w:hAnsi="Times New Roman" w:cs="Times New Roman"/>
+          <w:lang w:eastAsia="en-AU"/>
+        </w:rPr>
+        <w:t>This report will elaborate on my task to replicate, simplify, trace, and eliminate the bugs that live in the source code about the Crown and Anchor game code that has been made available for our last assessment. The whole process will be completed using best practice debugging techniques.</w:t>
+      </w:r>
+    </w:p>
+    <w:p>
+      <w:pPr>
+        <w:pStyle w:val="Heading1"/>
+        <w:jc w:val="both"/>
+        <w:rPr>
+          <w:rFonts w:ascii="Times New Roman" w:hAnsi="Times New Roman" w:cs="Times New Roman"/>
+        </w:rPr>
+      </w:pPr>
+      <w:bookmarkStart w:id="5" w:name="_Toc463537645"/>
+      <w:r>
+        <w:rPr>
+          <w:rFonts w:ascii="Times New Roman" w:hAnsi="Times New Roman" w:cs="Times New Roman"/>
+        </w:rPr>
+        <w:t>Analysis phase</w:t>
+      </w:r>
+      <w:bookmarkEnd w:id="5"/>
     </w:p>
     <w:p>
       <w:pPr>
         <w:spacing w:line="276" w:lineRule="auto"/>
         <w:jc w:val="both"/>
         <w:rPr>
-          <w:rFonts w:eastAsiaTheme="majorEastAsia"/>
+          <w:rFonts w:ascii="Times New Roman" w:eastAsiaTheme="majorEastAsia" w:hAnsi="Times New Roman" w:cs="Times New Roman"/>
           <w:bCs/>
         </w:rPr>
       </w:pPr>
       <w:r>
         <w:rPr>
-          <w:rFonts w:eastAsiaTheme="majorEastAsia"/>
+          <w:rFonts w:ascii="Times New Roman" w:eastAsiaTheme="majorEastAsia" w:hAnsi="Times New Roman" w:cs="Times New Roman"/>
           <w:bCs/>
         </w:rPr>
         <w:t>Crown and Anchor games is a game that is played on a layout which is marked i</w:t>
       </w:r>
       <w:r>
         <w:rPr>
-          <w:rFonts w:eastAsiaTheme="majorEastAsia"/>
+          <w:rFonts w:ascii="Times New Roman" w:eastAsiaTheme="majorEastAsia" w:hAnsi="Times New Roman" w:cs="Times New Roman"/>
           <w:bCs/>
         </w:rPr>
         <w:t>n a manner that is shown in figure 1</w:t>
       </w:r>
       <w:r>
         <w:rPr>
-          <w:rFonts w:eastAsiaTheme="majorEastAsia"/>
+          <w:rFonts w:ascii="Times New Roman" w:eastAsiaTheme="majorEastAsia" w:hAnsi="Times New Roman" w:cs="Times New Roman"/>
           <w:bCs/>
         </w:rPr>
         <w:t xml:space="preserve">below: </w:t>
@@ -432,13 +707,13 @@
         <w:spacing w:line="276" w:lineRule="auto"/>
         <w:jc w:val="center"/>
         <w:rPr>
-          <w:rFonts w:eastAsiaTheme="majorEastAsia"/>
+          <w:rFonts w:ascii="Times New Roman" w:eastAsiaTheme="majorEastAsia" w:hAnsi="Times New Roman" w:cs="Times New Roman"/>
           <w:bCs/>
         </w:rPr>
       </w:pPr>
       <w:r>
         <w:rPr>
-          <w:rFonts w:eastAsiaTheme="majorEastAsia"/>
+          <w:rFonts w:ascii="Times New Roman" w:eastAsiaTheme="majorEastAsia" w:hAnsi="Times New Roman" w:cs="Times New Roman"/>
           <w:bCs/>
           <w:noProof/>
           <w:lang w:val="en-US"/>
@@ -491,41 +766,39 @@
         <w:spacing w:line="276" w:lineRule="auto"/>
         <w:jc w:val="center"/>
         <w:rPr>
-          <w:rFonts w:eastAsiaTheme="majorEastAsia"/>
+          <w:rFonts w:ascii="Times New Roman" w:eastAsiaTheme="majorEastAsia" w:hAnsi="Times New Roman" w:cs="Times New Roman"/>
           <w:b/>
           <w:bCs/>
         </w:rPr>
       </w:pPr>
       <w:r>
         <w:rPr>
-          <w:rFonts w:eastAsiaTheme="majorEastAsia"/>
+          <w:rFonts w:ascii="Times New Roman" w:eastAsiaTheme="majorEastAsia" w:hAnsi="Times New Roman" w:cs="Times New Roman"/>
           <w:b/>
           <w:bCs/>
         </w:rPr>
         <w:t>Figure 1</w:t>
       </w:r>
-      <w:bookmarkStart w:id="4" w:name="_GoBack"/>
-      <w:bookmarkEnd w:id="4"/>
     </w:p>
     <w:p>
       <w:pPr>
         <w:spacing w:line="276" w:lineRule="auto"/>
         <w:jc w:val="both"/>
         <w:rPr>
-          <w:rFonts w:eastAsiaTheme="majorEastAsia"/>
+          <w:rFonts w:ascii="Times New Roman" w:eastAsiaTheme="majorEastAsia" w:hAnsi="Times New Roman" w:cs="Times New Roman"/>
           <w:bCs/>
         </w:rPr>
       </w:pPr>
       <w:r>
         <w:rPr>
-          <w:rFonts w:eastAsiaTheme="majorEastAsia"/>
+          <w:rFonts w:ascii="Times New Roman" w:eastAsiaTheme="majorEastAsia" w:hAnsi="Times New Roman" w:cs="Times New Roman"/>
           <w:bCs/>
         </w:rPr>
         <w:t>The game is played with three identical dice with the faces of each dice marked with the symbols of a crown, anchor, heart, diamond, club, and spade. The game is controlled by a dealer who is not permitted to gamble.</w:t>
       </w:r>
       <w:r>
         <w:rPr>
-          <w:rFonts w:eastAsiaTheme="majorEastAsia"/>
+          <w:rFonts w:ascii="Times New Roman" w:eastAsiaTheme="majorEastAsia" w:hAnsi="Times New Roman" w:cs="Times New Roman"/>
           <w:bCs/>
         </w:rPr>
         <w:t xml:space="preserve"> The latter is the only person who will throw the dice or activate the dice cage. </w:t>
@@ -536,20 +809,20 @@
         <w:spacing w:line="276" w:lineRule="auto"/>
         <w:jc w:val="both"/>
         <w:rPr>
-          <w:rFonts w:eastAsiaTheme="majorEastAsia"/>
+          <w:rFonts w:ascii="Times New Roman" w:eastAsiaTheme="majorEastAsia" w:hAnsi="Times New Roman" w:cs="Times New Roman"/>
           <w:bCs/>
         </w:rPr>
       </w:pPr>
       <w:r>
         <w:rPr>
-          <w:rFonts w:eastAsiaTheme="majorEastAsia"/>
+          <w:rFonts w:ascii="Times New Roman" w:eastAsiaTheme="majorEastAsia" w:hAnsi="Times New Roman" w:cs="Times New Roman"/>
           <w:bCs/>
         </w:rPr>
         <w:t xml:space="preserve">If any of the three dice fail to come to rest with one surface flat to the base of the dice cage or </w:t>
       </w:r>
       <w:r>
         <w:rPr>
-          <w:rFonts w:eastAsiaTheme="majorEastAsia"/>
+          <w:rFonts w:ascii="Times New Roman" w:eastAsiaTheme="majorEastAsia" w:hAnsi="Times New Roman" w:cs="Times New Roman"/>
           <w:bCs/>
         </w:rPr>
         <w:t>flat on the layout mat, the dealer shall call “No Spin/Throw”. If in any circumstances that call is made, all wagers shall be avoided on that spin/throw.</w:t>
@@ -560,13 +833,13 @@
         <w:spacing w:line="276" w:lineRule="auto"/>
         <w:jc w:val="both"/>
         <w:rPr>
-          <w:rFonts w:eastAsiaTheme="majorEastAsia"/>
+          <w:rFonts w:ascii="Times New Roman" w:eastAsiaTheme="majorEastAsia" w:hAnsi="Times New Roman" w:cs="Times New Roman"/>
           <w:bCs/>
         </w:rPr>
       </w:pPr>
       <w:r>
         <w:rPr>
-          <w:rFonts w:eastAsiaTheme="majorEastAsia"/>
+          <w:rFonts w:ascii="Times New Roman" w:eastAsiaTheme="majorEastAsia" w:hAnsi="Times New Roman" w:cs="Times New Roman"/>
           <w:bCs/>
         </w:rPr>
         <w:t>The minimum and maximum wagers shall be prominently displayed on a sign at the table. A wager on a particular symbol shall win if the symbol appears on one or more of the uppermost face of the three dice and shall lose if the symbol does not appear.</w:t>
@@ -577,27 +850,27 @@
         <w:spacing w:line="276" w:lineRule="auto"/>
         <w:jc w:val="both"/>
         <w:rPr>
-          <w:rFonts w:eastAsiaTheme="majorEastAsia"/>
+          <w:rFonts w:ascii="Times New Roman" w:eastAsiaTheme="majorEastAsia" w:hAnsi="Times New Roman" w:cs="Times New Roman"/>
           <w:bCs/>
         </w:rPr>
       </w:pPr>
       <w:r>
         <w:rPr>
-          <w:rFonts w:eastAsiaTheme="majorEastAsia"/>
+          <w:rFonts w:ascii="Times New Roman" w:eastAsiaTheme="majorEastAsia" w:hAnsi="Times New Roman" w:cs="Times New Roman"/>
           <w:bCs/>
         </w:rPr>
         <w:t>Winning wagers shall be paid at odds not less than</w:t>
       </w:r>
       <w:r>
         <w:rPr>
-          <w:rFonts w:eastAsiaTheme="majorEastAsia"/>
+          <w:rFonts w:ascii="Times New Roman" w:eastAsiaTheme="majorEastAsia" w:hAnsi="Times New Roman" w:cs="Times New Roman"/>
           <w:bCs/>
         </w:rPr>
         <w:t xml:space="preserve"> as shown in figure 2 below</w:t>
       </w:r>
       <w:r>
         <w:rPr>
-          <w:rFonts w:eastAsiaTheme="majorEastAsia"/>
+          <w:rFonts w:ascii="Times New Roman" w:eastAsiaTheme="majorEastAsia" w:hAnsi="Times New Roman" w:cs="Times New Roman"/>
           <w:bCs/>
         </w:rPr>
         <w:t xml:space="preserve">: </w:t>
@@ -608,13 +881,13 @@
         <w:spacing w:line="276" w:lineRule="auto"/>
         <w:jc w:val="center"/>
         <w:rPr>
-          <w:rFonts w:eastAsiaTheme="majorEastAsia"/>
+          <w:rFonts w:ascii="Times New Roman" w:eastAsiaTheme="majorEastAsia" w:hAnsi="Times New Roman" w:cs="Times New Roman"/>
           <w:bCs/>
         </w:rPr>
       </w:pPr>
       <w:r>
         <w:rPr>
-          <w:rFonts w:eastAsiaTheme="majorEastAsia"/>
+          <w:rFonts w:ascii="Times New Roman" w:eastAsiaTheme="majorEastAsia" w:hAnsi="Times New Roman" w:cs="Times New Roman"/>
           <w:bCs/>
           <w:noProof/>
           <w:lang w:val="en-US"/>
@@ -667,14 +940,14 @@
         <w:spacing w:line="276" w:lineRule="auto"/>
         <w:jc w:val="center"/>
         <w:rPr>
-          <w:rFonts w:eastAsiaTheme="majorEastAsia"/>
+          <w:rFonts w:ascii="Times New Roman" w:eastAsiaTheme="majorEastAsia" w:hAnsi="Times New Roman" w:cs="Times New Roman"/>
           <w:b/>
           <w:bCs/>
         </w:rPr>
       </w:pPr>
       <w:r>
         <w:rPr>
-          <w:rFonts w:eastAsiaTheme="majorEastAsia"/>
+          <w:rFonts w:ascii="Times New Roman" w:eastAsiaTheme="majorEastAsia" w:hAnsi="Times New Roman" w:cs="Times New Roman"/>
           <w:b/>
           <w:bCs/>
         </w:rPr>
@@ -686,17 +959,34 @@
         <w:spacing w:line="276" w:lineRule="auto"/>
         <w:jc w:val="both"/>
         <w:rPr>
-          <w:rFonts w:eastAsiaTheme="majorEastAsia"/>
+          <w:rFonts w:ascii="Times New Roman" w:eastAsiaTheme="majorEastAsia" w:hAnsi="Times New Roman" w:cs="Times New Roman"/>
           <w:bCs/>
         </w:rPr>
       </w:pPr>
+      <w:r>
+        <w:rPr>
+          <w:rFonts w:ascii="Times New Roman" w:eastAsiaTheme="majorEastAsia" w:hAnsi="Times New Roman" w:cs="Times New Roman"/>
+          <w:bCs/>
+        </w:rPr>
+        <w:t>Anyone under the age of 18 years is forbidden to wager, be involved in the dealing or conduct of the game.</w:t>
+      </w:r>
     </w:p>
     <w:p>
       <w:pPr>
         <w:spacing w:line="276" w:lineRule="auto"/>
         <w:jc w:val="both"/>
         <w:rPr>
-          <w:rFonts w:eastAsiaTheme="majorEastAsia"/>
+          <w:rFonts w:ascii="Times New Roman" w:eastAsiaTheme="majorEastAsia" w:hAnsi="Times New Roman" w:cs="Times New Roman"/>
+          <w:bCs/>
+        </w:rPr>
+      </w:pPr>
+    </w:p>
+    <w:p>
+      <w:pPr>
+        <w:spacing w:line="276" w:lineRule="auto"/>
+        <w:jc w:val="both"/>
+        <w:rPr>
+          <w:rFonts w:ascii="Times New Roman" w:eastAsiaTheme="majorEastAsia" w:hAnsi="Times New Roman" w:cs="Times New Roman"/>
           <w:bCs/>
         </w:rPr>
       </w:pPr>
@@ -782,7 +1072,7 @@
         <w:rFonts w:asciiTheme="majorHAnsi" w:hAnsiTheme="majorHAnsi"/>
         <w:noProof/>
       </w:rPr>
-      <w:t>3</w:t>
+      <w:t>4</w:t>
     </w:r>
     <w:r>
       <w:rPr>
@@ -2776,7 +3066,7 @@
 </file>
 
 <file path=customXml/itemProps1.xml><?xml version="1.0" encoding="utf-8"?>
-<ds:datastoreItem xmlns:ds="http://schemas.openxmlformats.org/officeDocument/2006/customXml" ds:itemID="{9F0C8199-398C-8B4D-AC11-CDA2DF662838}">
+<ds:datastoreItem xmlns:ds="http://schemas.openxmlformats.org/officeDocument/2006/customXml" ds:itemID="{4CCF4810-35FF-9049-888A-3053BEFC66FE}">
   <ds:schemaRefs>
     <ds:schemaRef ds:uri="http://schemas.openxmlformats.org/officeDocument/2006/bibliography"/>
   </ds:schemaRefs>

</xml_diff>

<commit_message>
Updating the table of content
</commit_message>
<xml_diff>
--- a/CrownAndAnchorGame/src/src/11590309_ITC515_Jino_ Debugging.docx
+++ b/CrownAndAnchorGame/src/src/11590309_ITC515_Jino_ Debugging.docx
@@ -62,8 +62,6 @@
           <w:sz w:val="32"/>
         </w:rPr>
       </w:pPr>
-      <w:bookmarkStart w:id="3" w:name="_GoBack"/>
-      <w:bookmarkEnd w:id="3"/>
       <w:r>
         <w:rPr>
           <w:rFonts w:ascii="Times New Roman" w:hAnsi="Times New Roman" w:cs="Times New Roman"/>
@@ -428,7 +426,7 @@
             </w:rPr>
             <w:fldChar w:fldCharType="separate"/>
           </w:r>
-          <w:hyperlink w:anchor="_Toc463537644" w:history="1">
+          <w:hyperlink w:anchor="_Toc463539063" w:history="1">
             <w:r>
               <w:rPr>
                 <w:rStyle w:val="Hyperlink"/>
@@ -460,7 +458,7 @@
                 <w:noProof/>
                 <w:webHidden/>
               </w:rPr>
-              <w:instrText xml:space="preserve"> PAGEREF _Toc463537644 \h </w:instrText>
+              <w:instrText xml:space="preserve"> PAGEREF _Toc463539063 \h </w:instrText>
             </w:r>
             <w:r>
               <w:rPr>
@@ -510,7 +508,7 @@
               <w:lang w:val="en-US"/>
             </w:rPr>
           </w:pPr>
-          <w:hyperlink w:anchor="_Toc463537645" w:history="1">
+          <w:hyperlink w:anchor="_Toc463539064" w:history="1">
             <w:r>
               <w:rPr>
                 <w:rStyle w:val="Hyperlink"/>
@@ -541,7 +539,7 @@
                 <w:noProof/>
                 <w:webHidden/>
               </w:rPr>
-              <w:instrText xml:space="preserve"> PAGEREF _Toc463537645 \h </w:instrText>
+              <w:instrText xml:space="preserve"> PAGEREF _Toc463539064 \h </w:instrText>
             </w:r>
             <w:r>
               <w:rPr>
@@ -565,6 +563,334 @@
                 <w:webHidden/>
               </w:rPr>
               <w:t>3</w:t>
+            </w:r>
+            <w:r>
+              <w:rPr>
+                <w:rFonts w:ascii="Times New Roman" w:hAnsi="Times New Roman" w:cs="Times New Roman"/>
+                <w:noProof/>
+                <w:webHidden/>
+              </w:rPr>
+              <w:fldChar w:fldCharType="end"/>
+            </w:r>
+          </w:hyperlink>
+        </w:p>
+        <w:p>
+          <w:pPr>
+            <w:pStyle w:val="TOC1"/>
+            <w:tabs>
+              <w:tab w:val="right" w:leader="dot" w:pos="9016"/>
+            </w:tabs>
+            <w:rPr>
+              <w:rFonts w:ascii="Times New Roman" w:eastAsiaTheme="minorEastAsia" w:hAnsi="Times New Roman" w:cs="Times New Roman"/>
+              <w:b w:val="0"/>
+              <w:bCs w:val="0"/>
+              <w:noProof/>
+              <w:color w:val="auto"/>
+              <w:lang w:val="en-US"/>
+            </w:rPr>
+          </w:pPr>
+          <w:hyperlink w:anchor="_Toc463539065" w:history="1">
+            <w:r>
+              <w:rPr>
+                <w:rStyle w:val="Hyperlink"/>
+                <w:rFonts w:ascii="Times New Roman" w:hAnsi="Times New Roman" w:cs="Times New Roman"/>
+                <w:noProof/>
+                <w:lang w:val="en-US"/>
+              </w:rPr>
+              <w:t>Replication</w:t>
+            </w:r>
+            <w:r>
+              <w:rPr>
+                <w:rFonts w:ascii="Times New Roman" w:hAnsi="Times New Roman" w:cs="Times New Roman"/>
+                <w:noProof/>
+                <w:webHidden/>
+              </w:rPr>
+              <w:tab/>
+            </w:r>
+            <w:r>
+              <w:rPr>
+                <w:rFonts w:ascii="Times New Roman" w:hAnsi="Times New Roman" w:cs="Times New Roman"/>
+                <w:noProof/>
+                <w:webHidden/>
+              </w:rPr>
+              <w:fldChar w:fldCharType="begin"/>
+            </w:r>
+            <w:r>
+              <w:rPr>
+                <w:rFonts w:ascii="Times New Roman" w:hAnsi="Times New Roman" w:cs="Times New Roman"/>
+                <w:noProof/>
+                <w:webHidden/>
+              </w:rPr>
+              <w:instrText xml:space="preserve"> PAGEREF _Toc463539065 \h </w:instrText>
+            </w:r>
+            <w:r>
+              <w:rPr>
+                <w:rFonts w:ascii="Times New Roman" w:hAnsi="Times New Roman" w:cs="Times New Roman"/>
+                <w:noProof/>
+                <w:webHidden/>
+              </w:rPr>
+            </w:r>
+            <w:r>
+              <w:rPr>
+                <w:rFonts w:ascii="Times New Roman" w:hAnsi="Times New Roman" w:cs="Times New Roman"/>
+                <w:noProof/>
+                <w:webHidden/>
+              </w:rPr>
+              <w:fldChar w:fldCharType="separate"/>
+            </w:r>
+            <w:r>
+              <w:rPr>
+                <w:rFonts w:ascii="Times New Roman" w:hAnsi="Times New Roman" w:cs="Times New Roman"/>
+                <w:noProof/>
+                <w:webHidden/>
+              </w:rPr>
+              <w:t>4</w:t>
+            </w:r>
+            <w:r>
+              <w:rPr>
+                <w:rFonts w:ascii="Times New Roman" w:hAnsi="Times New Roman" w:cs="Times New Roman"/>
+                <w:noProof/>
+                <w:webHidden/>
+              </w:rPr>
+              <w:fldChar w:fldCharType="end"/>
+            </w:r>
+          </w:hyperlink>
+        </w:p>
+        <w:p>
+          <w:pPr>
+            <w:pStyle w:val="TOC1"/>
+            <w:tabs>
+              <w:tab w:val="right" w:leader="dot" w:pos="9016"/>
+            </w:tabs>
+            <w:rPr>
+              <w:rFonts w:ascii="Times New Roman" w:eastAsiaTheme="minorEastAsia" w:hAnsi="Times New Roman" w:cs="Times New Roman"/>
+              <w:b w:val="0"/>
+              <w:bCs w:val="0"/>
+              <w:noProof/>
+              <w:color w:val="auto"/>
+              <w:lang w:val="en-US"/>
+            </w:rPr>
+          </w:pPr>
+          <w:hyperlink w:anchor="_Toc463539066" w:history="1">
+            <w:r>
+              <w:rPr>
+                <w:rStyle w:val="Hyperlink"/>
+                <w:rFonts w:ascii="Times New Roman" w:hAnsi="Times New Roman" w:cs="Times New Roman"/>
+                <w:noProof/>
+                <w:lang w:val="en-US"/>
+              </w:rPr>
+              <w:t>Simplification</w:t>
+            </w:r>
+            <w:r>
+              <w:rPr>
+                <w:rFonts w:ascii="Times New Roman" w:hAnsi="Times New Roman" w:cs="Times New Roman"/>
+                <w:noProof/>
+                <w:webHidden/>
+              </w:rPr>
+              <w:tab/>
+            </w:r>
+            <w:r>
+              <w:rPr>
+                <w:rFonts w:ascii="Times New Roman" w:hAnsi="Times New Roman" w:cs="Times New Roman"/>
+                <w:noProof/>
+                <w:webHidden/>
+              </w:rPr>
+              <w:fldChar w:fldCharType="begin"/>
+            </w:r>
+            <w:r>
+              <w:rPr>
+                <w:rFonts w:ascii="Times New Roman" w:hAnsi="Times New Roman" w:cs="Times New Roman"/>
+                <w:noProof/>
+                <w:webHidden/>
+              </w:rPr>
+              <w:instrText xml:space="preserve"> PAGEREF _Toc463539066 \h </w:instrText>
+            </w:r>
+            <w:r>
+              <w:rPr>
+                <w:rFonts w:ascii="Times New Roman" w:hAnsi="Times New Roman" w:cs="Times New Roman"/>
+                <w:noProof/>
+                <w:webHidden/>
+              </w:rPr>
+            </w:r>
+            <w:r>
+              <w:rPr>
+                <w:rFonts w:ascii="Times New Roman" w:hAnsi="Times New Roman" w:cs="Times New Roman"/>
+                <w:noProof/>
+                <w:webHidden/>
+              </w:rPr>
+              <w:fldChar w:fldCharType="separate"/>
+            </w:r>
+            <w:r>
+              <w:rPr>
+                <w:rFonts w:ascii="Times New Roman" w:hAnsi="Times New Roman" w:cs="Times New Roman"/>
+                <w:noProof/>
+                <w:webHidden/>
+              </w:rPr>
+              <w:t>4</w:t>
+            </w:r>
+            <w:r>
+              <w:rPr>
+                <w:rFonts w:ascii="Times New Roman" w:hAnsi="Times New Roman" w:cs="Times New Roman"/>
+                <w:noProof/>
+                <w:webHidden/>
+              </w:rPr>
+              <w:fldChar w:fldCharType="end"/>
+            </w:r>
+          </w:hyperlink>
+        </w:p>
+        <w:p>
+          <w:pPr>
+            <w:pStyle w:val="TOC1"/>
+            <w:tabs>
+              <w:tab w:val="right" w:leader="dot" w:pos="9016"/>
+            </w:tabs>
+            <w:rPr>
+              <w:rFonts w:ascii="Times New Roman" w:eastAsiaTheme="minorEastAsia" w:hAnsi="Times New Roman" w:cs="Times New Roman"/>
+              <w:b w:val="0"/>
+              <w:bCs w:val="0"/>
+              <w:noProof/>
+              <w:color w:val="auto"/>
+              <w:lang w:val="en-US"/>
+            </w:rPr>
+          </w:pPr>
+          <w:hyperlink w:anchor="_Toc463539067" w:history="1">
+            <w:r>
+              <w:rPr>
+                <w:rStyle w:val="Hyperlink"/>
+                <w:rFonts w:ascii="Times New Roman" w:hAnsi="Times New Roman" w:cs="Times New Roman"/>
+                <w:noProof/>
+                <w:lang w:val="en-US"/>
+              </w:rPr>
+              <w:t>Tracing</w:t>
+            </w:r>
+            <w:r>
+              <w:rPr>
+                <w:rFonts w:ascii="Times New Roman" w:hAnsi="Times New Roman" w:cs="Times New Roman"/>
+                <w:noProof/>
+                <w:webHidden/>
+              </w:rPr>
+              <w:tab/>
+            </w:r>
+            <w:r>
+              <w:rPr>
+                <w:rFonts w:ascii="Times New Roman" w:hAnsi="Times New Roman" w:cs="Times New Roman"/>
+                <w:noProof/>
+                <w:webHidden/>
+              </w:rPr>
+              <w:fldChar w:fldCharType="begin"/>
+            </w:r>
+            <w:r>
+              <w:rPr>
+                <w:rFonts w:ascii="Times New Roman" w:hAnsi="Times New Roman" w:cs="Times New Roman"/>
+                <w:noProof/>
+                <w:webHidden/>
+              </w:rPr>
+              <w:instrText xml:space="preserve"> PAGEREF _Toc463539067 \h </w:instrText>
+            </w:r>
+            <w:r>
+              <w:rPr>
+                <w:rFonts w:ascii="Times New Roman" w:hAnsi="Times New Roman" w:cs="Times New Roman"/>
+                <w:noProof/>
+                <w:webHidden/>
+              </w:rPr>
+            </w:r>
+            <w:r>
+              <w:rPr>
+                <w:rFonts w:ascii="Times New Roman" w:hAnsi="Times New Roman" w:cs="Times New Roman"/>
+                <w:noProof/>
+                <w:webHidden/>
+              </w:rPr>
+              <w:fldChar w:fldCharType="separate"/>
+            </w:r>
+            <w:r>
+              <w:rPr>
+                <w:rFonts w:ascii="Times New Roman" w:hAnsi="Times New Roman" w:cs="Times New Roman"/>
+                <w:noProof/>
+                <w:webHidden/>
+              </w:rPr>
+              <w:t>4</w:t>
+            </w:r>
+            <w:r>
+              <w:rPr>
+                <w:rFonts w:ascii="Times New Roman" w:hAnsi="Times New Roman" w:cs="Times New Roman"/>
+                <w:noProof/>
+                <w:webHidden/>
+              </w:rPr>
+              <w:fldChar w:fldCharType="end"/>
+            </w:r>
+          </w:hyperlink>
+        </w:p>
+        <w:p>
+          <w:pPr>
+            <w:pStyle w:val="TOC1"/>
+            <w:tabs>
+              <w:tab w:val="right" w:leader="dot" w:pos="9016"/>
+            </w:tabs>
+            <w:rPr>
+              <w:rFonts w:ascii="Times New Roman" w:eastAsiaTheme="minorEastAsia" w:hAnsi="Times New Roman" w:cs="Times New Roman"/>
+              <w:b w:val="0"/>
+              <w:bCs w:val="0"/>
+              <w:noProof/>
+              <w:color w:val="auto"/>
+              <w:lang w:val="en-US"/>
+            </w:rPr>
+          </w:pPr>
+          <w:hyperlink w:anchor="_Toc463539068" w:history="1">
+            <w:r>
+              <w:rPr>
+                <w:rStyle w:val="Hyperlink"/>
+                <w:rFonts w:ascii="Times New Roman" w:hAnsi="Times New Roman" w:cs="Times New Roman"/>
+                <w:noProof/>
+                <w:lang w:val="en-US"/>
+              </w:rPr>
+              <w:t>Resolution</w:t>
+            </w:r>
+            <w:r>
+              <w:rPr>
+                <w:rFonts w:ascii="Times New Roman" w:hAnsi="Times New Roman" w:cs="Times New Roman"/>
+                <w:noProof/>
+                <w:webHidden/>
+              </w:rPr>
+              <w:tab/>
+            </w:r>
+            <w:r>
+              <w:rPr>
+                <w:rFonts w:ascii="Times New Roman" w:hAnsi="Times New Roman" w:cs="Times New Roman"/>
+                <w:noProof/>
+                <w:webHidden/>
+              </w:rPr>
+              <w:fldChar w:fldCharType="begin"/>
+            </w:r>
+            <w:r>
+              <w:rPr>
+                <w:rFonts w:ascii="Times New Roman" w:hAnsi="Times New Roman" w:cs="Times New Roman"/>
+                <w:noProof/>
+                <w:webHidden/>
+              </w:rPr>
+              <w:instrText xml:space="preserve"> PAGEREF _Toc463539068 \h </w:instrText>
+            </w:r>
+            <w:r>
+              <w:rPr>
+                <w:rFonts w:ascii="Times New Roman" w:hAnsi="Times New Roman" w:cs="Times New Roman"/>
+                <w:noProof/>
+                <w:webHidden/>
+              </w:rPr>
+            </w:r>
+            <w:r>
+              <w:rPr>
+                <w:rFonts w:ascii="Times New Roman" w:hAnsi="Times New Roman" w:cs="Times New Roman"/>
+                <w:noProof/>
+                <w:webHidden/>
+              </w:rPr>
+              <w:fldChar w:fldCharType="separate"/>
+            </w:r>
+            <w:r>
+              <w:rPr>
+                <w:rFonts w:ascii="Times New Roman" w:hAnsi="Times New Roman" w:cs="Times New Roman"/>
+                <w:noProof/>
+                <w:webHidden/>
+              </w:rPr>
+              <w:t>4</w:t>
             </w:r>
             <w:r>
               <w:rPr>
@@ -626,7 +952,7 @@
           <w:lang w:eastAsia="en-AU"/>
         </w:rPr>
       </w:pPr>
-      <w:bookmarkStart w:id="4" w:name="_Toc463537644"/>
+      <w:bookmarkStart w:id="3" w:name="_Toc463539063"/>
       <w:r>
         <w:rPr>
           <w:rFonts w:ascii="Times New Roman" w:hAnsi="Times New Roman" w:cs="Times New Roman"/>
@@ -636,7 +962,7 @@
         <w:lastRenderedPageBreak/>
         <w:t>Introduction</w:t>
       </w:r>
-      <w:bookmarkEnd w:id="4"/>
+      <w:bookmarkEnd w:id="3"/>
     </w:p>
     <w:p>
       <w:pPr>
@@ -662,14 +988,14 @@
           <w:rFonts w:ascii="Times New Roman" w:hAnsi="Times New Roman" w:cs="Times New Roman"/>
         </w:rPr>
       </w:pPr>
-      <w:bookmarkStart w:id="5" w:name="_Toc463537645"/>
+      <w:bookmarkStart w:id="4" w:name="_Toc463539064"/>
       <w:r>
         <w:rPr>
           <w:rFonts w:ascii="Times New Roman" w:hAnsi="Times New Roman" w:cs="Times New Roman"/>
         </w:rPr>
         <w:t>Analysis phase</w:t>
       </w:r>
-      <w:bookmarkEnd w:id="5"/>
+      <w:bookmarkEnd w:id="4"/>
     </w:p>
     <w:p>
       <w:pPr>
@@ -973,13 +1299,121 @@
     </w:p>
     <w:p>
       <w:pPr>
+        <w:pStyle w:val="Heading1"/>
+        <w:rPr>
+          <w:rFonts w:ascii="Times New Roman" w:hAnsi="Times New Roman" w:cs="Times New Roman"/>
+          <w:lang w:val="en-US"/>
+        </w:rPr>
+      </w:pPr>
+      <w:bookmarkStart w:id="5" w:name="_Toc463539065"/>
+      <w:r>
+        <w:rPr>
+          <w:rFonts w:ascii="Times New Roman" w:hAnsi="Times New Roman" w:cs="Times New Roman"/>
+          <w:lang w:val="en-US"/>
+        </w:rPr>
+        <w:lastRenderedPageBreak/>
+        <w:t>Replication</w:t>
+      </w:r>
+      <w:bookmarkEnd w:id="5"/>
+    </w:p>
+    <w:p>
+      <w:pPr>
         <w:spacing w:line="276" w:lineRule="auto"/>
         <w:jc w:val="both"/>
         <w:rPr>
+          <w:rFonts w:ascii="Times New Roman" w:hAnsi="Times New Roman" w:cs="Times New Roman"/>
+          <w:b/>
+          <w:bCs/>
+          <w:sz w:val="26"/>
+          <w:szCs w:val="26"/>
+          <w:lang w:val="en-US"/>
+        </w:rPr>
+      </w:pPr>
+    </w:p>
+    <w:p>
+      <w:pPr>
+        <w:spacing w:line="276" w:lineRule="auto"/>
+        <w:jc w:val="both"/>
+        <w:rPr>
+          <w:rFonts w:ascii="Times New Roman" w:hAnsi="Times New Roman" w:cs="Times New Roman"/>
+          <w:b/>
+          <w:bCs/>
+          <w:sz w:val="26"/>
+          <w:szCs w:val="26"/>
+          <w:lang w:val="en-US"/>
+        </w:rPr>
+      </w:pPr>
+    </w:p>
+    <w:p>
+      <w:pPr>
+        <w:spacing w:line="276" w:lineRule="auto"/>
+        <w:jc w:val="both"/>
+        <w:rPr>
+          <w:rFonts w:ascii="Times New Roman" w:hAnsi="Times New Roman" w:cs="Times New Roman"/>
+          <w:b/>
+          <w:bCs/>
+          <w:sz w:val="26"/>
+          <w:szCs w:val="26"/>
+          <w:lang w:val="en-US"/>
+        </w:rPr>
+      </w:pPr>
+    </w:p>
+    <w:p>
+      <w:pPr>
+        <w:spacing w:line="276" w:lineRule="auto"/>
+        <w:jc w:val="both"/>
+        <w:rPr>
+          <w:rFonts w:ascii="Times New Roman" w:hAnsi="Times New Roman" w:cs="Times New Roman"/>
+          <w:b/>
+          <w:bCs/>
+          <w:sz w:val="26"/>
+          <w:szCs w:val="26"/>
+          <w:lang w:val="en-US"/>
+        </w:rPr>
+      </w:pPr>
+    </w:p>
+    <w:p>
+      <w:pPr>
+        <w:spacing w:line="276" w:lineRule="auto"/>
+        <w:jc w:val="both"/>
+        <w:rPr>
+          <w:rFonts w:ascii="Times New Roman" w:hAnsi="Times New Roman" w:cs="Times New Roman"/>
+          <w:b/>
+          <w:bCs/>
+          <w:sz w:val="26"/>
+          <w:szCs w:val="26"/>
+          <w:lang w:val="en-US"/>
+        </w:rPr>
+      </w:pPr>
+    </w:p>
+    <w:p>
+      <w:pPr>
+        <w:pStyle w:val="Heading1"/>
+        <w:rPr>
+          <w:rFonts w:ascii="Times New Roman" w:hAnsi="Times New Roman" w:cs="Times New Roman"/>
+        </w:rPr>
+      </w:pPr>
+      <w:bookmarkStart w:id="6" w:name="_Toc463539066"/>
+      <w:r>
+        <w:rPr>
+          <w:rFonts w:ascii="Times New Roman" w:hAnsi="Times New Roman" w:cs="Times New Roman"/>
+          <w:lang w:val="en-US"/>
+        </w:rPr>
+        <w:t>Simplification</w:t>
+      </w:r>
+      <w:bookmarkEnd w:id="6"/>
+    </w:p>
+    <w:p>
+      <w:pPr>
+        <w:spacing w:line="276" w:lineRule="auto"/>
+        <w:jc w:val="both"/>
+        <w:rPr>
           <w:rFonts w:ascii="Times New Roman" w:eastAsiaTheme="majorEastAsia" w:hAnsi="Times New Roman" w:cs="Times New Roman"/>
           <w:bCs/>
         </w:rPr>
       </w:pPr>
+      <w:bookmarkStart w:id="7" w:name="_GoBack"/>
+      <w:bookmarkEnd w:id="7"/>
     </w:p>
     <w:p>
       <w:pPr>
@@ -990,6 +1424,100 @@
           <w:bCs/>
         </w:rPr>
       </w:pPr>
+    </w:p>
+    <w:p>
+      <w:pPr>
+        <w:pStyle w:val="Heading1"/>
+        <w:rPr>
+          <w:rFonts w:ascii="Times New Roman" w:hAnsi="Times New Roman" w:cs="Times New Roman"/>
+          <w:lang w:val="en-US"/>
+        </w:rPr>
+      </w:pPr>
+      <w:bookmarkStart w:id="8" w:name="_Toc463539067"/>
+    </w:p>
+    <w:p>
+      <w:pPr>
+        <w:pStyle w:val="Heading1"/>
+        <w:rPr>
+          <w:rFonts w:ascii="Times New Roman" w:hAnsi="Times New Roman" w:cs="Times New Roman"/>
+          <w:lang w:val="en-US"/>
+        </w:rPr>
+      </w:pPr>
+    </w:p>
+    <w:p>
+      <w:pPr>
+        <w:pStyle w:val="Heading1"/>
+        <w:rPr>
+          <w:rFonts w:ascii="Times New Roman" w:hAnsi="Times New Roman" w:cs="Times New Roman"/>
+          <w:lang w:val="en-US"/>
+        </w:rPr>
+      </w:pPr>
+      <w:r>
+        <w:rPr>
+          <w:rFonts w:ascii="Times New Roman" w:hAnsi="Times New Roman" w:cs="Times New Roman"/>
+          <w:lang w:val="en-US"/>
+        </w:rPr>
+        <w:t>Tracing</w:t>
+      </w:r>
+      <w:bookmarkEnd w:id="8"/>
+    </w:p>
+    <w:p>
+      <w:pPr>
+        <w:spacing w:line="276" w:lineRule="auto"/>
+        <w:jc w:val="both"/>
+        <w:rPr>
+          <w:rFonts w:ascii="Times New Roman" w:hAnsi="Times New Roman" w:cs="Times New Roman"/>
+          <w:b/>
+          <w:bCs/>
+          <w:sz w:val="26"/>
+          <w:szCs w:val="26"/>
+          <w:lang w:val="en-US"/>
+        </w:rPr>
+      </w:pPr>
+    </w:p>
+    <w:p>
+      <w:pPr>
+        <w:pStyle w:val="Heading1"/>
+        <w:rPr>
+          <w:rFonts w:ascii="Times New Roman" w:hAnsi="Times New Roman" w:cs="Times New Roman"/>
+          <w:lang w:val="en-US"/>
+        </w:rPr>
+      </w:pPr>
+      <w:bookmarkStart w:id="9" w:name="_Toc463539068"/>
+    </w:p>
+    <w:p>
+      <w:pPr>
+        <w:pStyle w:val="Heading1"/>
+        <w:rPr>
+          <w:rFonts w:ascii="Times New Roman" w:hAnsi="Times New Roman" w:cs="Times New Roman"/>
+          <w:lang w:val="en-US"/>
+        </w:rPr>
+      </w:pPr>
+    </w:p>
+    <w:p>
+      <w:pPr>
+        <w:pStyle w:val="Heading1"/>
+        <w:rPr>
+          <w:rFonts w:ascii="Times New Roman" w:hAnsi="Times New Roman" w:cs="Times New Roman"/>
+          <w:lang w:val="en-US"/>
+        </w:rPr>
+      </w:pPr>
+    </w:p>
+    <w:p>
+      <w:pPr>
+        <w:pStyle w:val="Heading1"/>
+        <w:rPr>
+          <w:rFonts w:ascii="Times New Roman" w:hAnsi="Times New Roman" w:cs="Times New Roman"/>
+        </w:rPr>
+      </w:pPr>
+      <w:r>
+        <w:rPr>
+          <w:rFonts w:ascii="Times New Roman" w:hAnsi="Times New Roman" w:cs="Times New Roman"/>
+          <w:lang w:val="en-US"/>
+        </w:rPr>
+        <w:t>Resolution</w:t>
+      </w:r>
+      <w:bookmarkEnd w:id="9"/>
     </w:p>
     <w:sectPr>
       <w:headerReference w:type="default" r:id="rId10"/>
@@ -1072,7 +1600,7 @@
         <w:rFonts w:asciiTheme="majorHAnsi" w:hAnsiTheme="majorHAnsi"/>
         <w:noProof/>
       </w:rPr>
-      <w:t>4</w:t>
+      <w:t>2</w:t>
     </w:r>
     <w:r>
       <w:rPr>
@@ -3066,7 +3594,7 @@
 </file>
 
 <file path=customXml/itemProps1.xml><?xml version="1.0" encoding="utf-8"?>
-<ds:datastoreItem xmlns:ds="http://schemas.openxmlformats.org/officeDocument/2006/customXml" ds:itemID="{4CCF4810-35FF-9049-888A-3053BEFC66FE}">
+<ds:datastoreItem xmlns:ds="http://schemas.openxmlformats.org/officeDocument/2006/customXml" ds:itemID="{0446CCD5-30A0-1843-B4C3-DECA08DA3B1E}">
   <ds:schemaRefs>
     <ds:schemaRef ds:uri="http://schemas.openxmlformats.org/officeDocument/2006/bibliography"/>
   </ds:schemaRefs>

</xml_diff>

<commit_message>
Compiling report and improving the software
</commit_message>
<xml_diff>
--- a/CrownAndAnchorGame/src/src/11590309_ITC515_Jino_ Debugging.docx
+++ b/CrownAndAnchorGame/src/src/11590309_ITC515_Jino_ Debugging.docx
@@ -1299,69 +1299,46 @@
     </w:p>
     <w:p>
       <w:pPr>
-        <w:pStyle w:val="Heading1"/>
-        <w:rPr>
-          <w:rFonts w:ascii="Times New Roman" w:hAnsi="Times New Roman" w:cs="Times New Roman"/>
-          <w:lang w:val="en-US"/>
-        </w:rPr>
-      </w:pPr>
-      <w:bookmarkStart w:id="5" w:name="_Toc463539065"/>
-      <w:r>
-        <w:rPr>
-          <w:rFonts w:ascii="Times New Roman" w:hAnsi="Times New Roman" w:cs="Times New Roman"/>
-          <w:lang w:val="en-US"/>
-        </w:rPr>
-        <w:lastRenderedPageBreak/>
-        <w:t>Replication</w:t>
-      </w:r>
-      <w:bookmarkEnd w:id="5"/>
-    </w:p>
-    <w:p>
-      <w:pPr>
-        <w:spacing w:line="276" w:lineRule="auto"/>
+        <w:widowControl w:val="0"/>
+        <w:autoSpaceDE w:val="0"/>
+        <w:autoSpaceDN w:val="0"/>
+        <w:adjustRightInd w:val="0"/>
+        <w:spacing w:after="0"/>
         <w:jc w:val="both"/>
         <w:rPr>
-          <w:rFonts w:ascii="Times New Roman" w:hAnsi="Times New Roman" w:cs="Times New Roman"/>
-          <w:b/>
-          <w:bCs/>
+          <w:rFonts w:ascii="Helvetica Neue" w:hAnsi="Helvetica Neue" w:cs="Helvetica Neue"/>
           <w:sz w:val="26"/>
           <w:szCs w:val="26"/>
           <w:lang w:val="en-US"/>
         </w:rPr>
       </w:pPr>
-    </w:p>
-    <w:p>
-      <w:pPr>
-        <w:spacing w:line="276" w:lineRule="auto"/>
-        <w:jc w:val="both"/>
-        <w:rPr>
-          <w:rFonts w:ascii="Times New Roman" w:hAnsi="Times New Roman" w:cs="Times New Roman"/>
-          <w:b/>
-          <w:bCs/>
+      <w:bookmarkStart w:id="5" w:name="_Toc463539065"/>
+      <w:r>
+        <w:rPr>
+          <w:rFonts w:ascii="Times New Roman" w:hAnsi="Times New Roman" w:cs="Times New Roman"/>
           <w:sz w:val="26"/>
           <w:szCs w:val="26"/>
           <w:lang w:val="en-US"/>
         </w:rPr>
-      </w:pPr>
-    </w:p>
-    <w:p>
-      <w:pPr>
-        <w:spacing w:line="276" w:lineRule="auto"/>
-        <w:jc w:val="both"/>
-        <w:rPr>
-          <w:rFonts w:ascii="Times New Roman" w:hAnsi="Times New Roman" w:cs="Times New Roman"/>
-          <w:b/>
-          <w:bCs/>
+        <w:lastRenderedPageBreak/>
+        <w:t>After careful analysis of the game, it can be stated that﻿﻿﻿ several bugs exist and many improvements can be made. In my attempt to improve the usability and functionalities of the game, I have developed different sequential steps to deal with all the existing issues in the game.</w:t>
+      </w:r>
+    </w:p>
+    <w:p>
+      <w:pPr>
+        <w:widowControl w:val="0"/>
+        <w:autoSpaceDE w:val="0"/>
+        <w:autoSpaceDN w:val="0"/>
+        <w:adjustRightInd w:val="0"/>
+        <w:spacing w:after="0"/>
+        <w:rPr>
+          <w:rFonts w:ascii="Helvetica Neue" w:hAnsi="Helvetica Neue" w:cs="Helvetica Neue"/>
           <w:sz w:val="26"/>
           <w:szCs w:val="26"/>
           <w:lang w:val="en-US"/>
         </w:rPr>
       </w:pPr>
-    </w:p>
-    <w:p>
-      <w:pPr>
-        <w:spacing w:line="276" w:lineRule="auto"/>
-        <w:jc w:val="both"/>
+      <w:r>
         <w:rPr>
           <w:rFonts w:ascii="Times New Roman" w:hAnsi="Times New Roman" w:cs="Times New Roman"/>
           <w:b/>
@@ -1370,50 +1347,204 @@
           <w:szCs w:val="26"/>
           <w:lang w:val="en-US"/>
         </w:rPr>
-      </w:pPr>
-    </w:p>
-    <w:p>
-      <w:pPr>
-        <w:spacing w:line="276" w:lineRule="auto"/>
-        <w:jc w:val="both"/>
-        <w:rPr>
-          <w:rFonts w:ascii="Times New Roman" w:hAnsi="Times New Roman" w:cs="Times New Roman"/>
-          <w:b/>
-          <w:bCs/>
+        <w:t>STEP 1:</w:t>
+      </w:r>
+    </w:p>
+    <w:p>
+      <w:pPr>
+        <w:widowControl w:val="0"/>
+        <w:autoSpaceDE w:val="0"/>
+        <w:autoSpaceDN w:val="0"/>
+        <w:adjustRightInd w:val="0"/>
+        <w:spacing w:after="0"/>
+        <w:rPr>
+          <w:rFonts w:ascii="Helvetica Neue" w:hAnsi="Helvetica Neue" w:cs="Helvetica Neue"/>
           <w:sz w:val="26"/>
           <w:szCs w:val="26"/>
           <w:lang w:val="en-US"/>
         </w:rPr>
       </w:pPr>
+      <w:r>
+        <w:rPr>
+          <w:rFonts w:ascii="Times New Roman" w:hAnsi="Times New Roman" w:cs="Times New Roman"/>
+          <w:b/>
+          <w:bCs/>
+          <w:sz w:val="26"/>
+          <w:szCs w:val="26"/>
+          <w:lang w:val="en-US"/>
+        </w:rPr>
+        <w:t xml:space="preserve">Missing component: </w:t>
+      </w:r>
+      <w:r>
+        <w:rPr>
+          <w:rFonts w:ascii="Times New Roman" w:hAnsi="Times New Roman" w:cs="Times New Roman"/>
+          <w:bCs/>
+          <w:sz w:val="26"/>
+          <w:szCs w:val="26"/>
+          <w:lang w:val="en-US"/>
+        </w:rPr>
+        <w:t>Welcome message and a reminder that underage people are not allowed to play</w:t>
+      </w:r>
+      <w:bookmarkStart w:id="6" w:name="_GoBack"/>
+      <w:bookmarkEnd w:id="6"/>
+    </w:p>
+    <w:p>
+      <w:pPr>
+        <w:rPr>
+          <w:b/>
+          <w:lang w:val="en-US"/>
+        </w:rPr>
+      </w:pPr>
+      <w:r>
+        <w:rPr>
+          <w:b/>
+          <w:lang w:val="en-US"/>
+        </w:rPr>
+        <w:t xml:space="preserve">Improvement: </w:t>
+      </w:r>
+      <w:r>
+        <w:rPr>
+          <w:lang w:val="en-US"/>
+        </w:rPr>
+        <w:t>Display a welcome message and a reminder that anyone under 18 is not allowed to play. </w:t>
+      </w:r>
+      <w:r>
+        <w:rPr>
+          <w:b/>
+          <w:lang w:val="en-US"/>
+        </w:rPr>
+        <w:t>   ﻿﻿﻿﻿﻿﻿﻿﻿﻿﻿</w:t>
+      </w:r>
+    </w:p>
+    <w:p>
+      <w:pPr>
+        <w:rPr>
+          <w:lang w:val="en-US"/>
+        </w:rPr>
+      </w:pPr>
     </w:p>
     <w:p>
       <w:pPr>
         <w:pStyle w:val="Heading1"/>
         <w:rPr>
           <w:rFonts w:ascii="Times New Roman" w:hAnsi="Times New Roman" w:cs="Times New Roman"/>
-        </w:rPr>
-      </w:pPr>
-      <w:bookmarkStart w:id="6" w:name="_Toc463539066"/>
-      <w:r>
-        <w:rPr>
-          <w:rFonts w:ascii="Times New Roman" w:hAnsi="Times New Roman" w:cs="Times New Roman"/>
           <w:lang w:val="en-US"/>
         </w:rPr>
-        <w:t>Simplification</w:t>
-      </w:r>
-      <w:bookmarkEnd w:id="6"/>
+      </w:pPr>
+    </w:p>
+    <w:p>
+      <w:pPr>
+        <w:pStyle w:val="Heading1"/>
+        <w:rPr>
+          <w:rFonts w:ascii="Times New Roman" w:hAnsi="Times New Roman" w:cs="Times New Roman"/>
+          <w:lang w:val="en-US"/>
+        </w:rPr>
+      </w:pPr>
+      <w:r>
+        <w:rPr>
+          <w:rFonts w:ascii="Times New Roman" w:hAnsi="Times New Roman" w:cs="Times New Roman"/>
+          <w:lang w:val="en-US"/>
+        </w:rPr>
+        <w:t>Replication</w:t>
+      </w:r>
+      <w:bookmarkEnd w:id="5"/>
     </w:p>
     <w:p>
       <w:pPr>
         <w:spacing w:line="276" w:lineRule="auto"/>
         <w:jc w:val="both"/>
         <w:rPr>
+          <w:rFonts w:ascii="Times New Roman" w:hAnsi="Times New Roman" w:cs="Times New Roman"/>
+          <w:b/>
+          <w:bCs/>
+          <w:sz w:val="26"/>
+          <w:szCs w:val="26"/>
+          <w:lang w:val="en-US"/>
+        </w:rPr>
+      </w:pPr>
+    </w:p>
+    <w:p>
+      <w:pPr>
+        <w:spacing w:line="276" w:lineRule="auto"/>
+        <w:jc w:val="both"/>
+        <w:rPr>
+          <w:rFonts w:ascii="Times New Roman" w:hAnsi="Times New Roman" w:cs="Times New Roman"/>
+          <w:b/>
+          <w:bCs/>
+          <w:sz w:val="26"/>
+          <w:szCs w:val="26"/>
+          <w:lang w:val="en-US"/>
+        </w:rPr>
+      </w:pPr>
+    </w:p>
+    <w:p>
+      <w:pPr>
+        <w:spacing w:line="276" w:lineRule="auto"/>
+        <w:jc w:val="both"/>
+        <w:rPr>
+          <w:rFonts w:ascii="Times New Roman" w:hAnsi="Times New Roman" w:cs="Times New Roman"/>
+          <w:b/>
+          <w:bCs/>
+          <w:sz w:val="26"/>
+          <w:szCs w:val="26"/>
+          <w:lang w:val="en-US"/>
+        </w:rPr>
+      </w:pPr>
+    </w:p>
+    <w:p>
+      <w:pPr>
+        <w:spacing w:line="276" w:lineRule="auto"/>
+        <w:jc w:val="both"/>
+        <w:rPr>
+          <w:rFonts w:ascii="Times New Roman" w:hAnsi="Times New Roman" w:cs="Times New Roman"/>
+          <w:b/>
+          <w:bCs/>
+          <w:sz w:val="26"/>
+          <w:szCs w:val="26"/>
+          <w:lang w:val="en-US"/>
+        </w:rPr>
+      </w:pPr>
+    </w:p>
+    <w:p>
+      <w:pPr>
+        <w:spacing w:line="276" w:lineRule="auto"/>
+        <w:jc w:val="both"/>
+        <w:rPr>
+          <w:rFonts w:ascii="Times New Roman" w:hAnsi="Times New Roman" w:cs="Times New Roman"/>
+          <w:b/>
+          <w:bCs/>
+          <w:sz w:val="26"/>
+          <w:szCs w:val="26"/>
+          <w:lang w:val="en-US"/>
+        </w:rPr>
+      </w:pPr>
+    </w:p>
+    <w:p>
+      <w:pPr>
+        <w:pStyle w:val="Heading1"/>
+        <w:rPr>
+          <w:rFonts w:ascii="Times New Roman" w:hAnsi="Times New Roman" w:cs="Times New Roman"/>
+        </w:rPr>
+      </w:pPr>
+      <w:bookmarkStart w:id="7" w:name="_Toc463539066"/>
+      <w:r>
+        <w:rPr>
+          <w:rFonts w:ascii="Times New Roman" w:hAnsi="Times New Roman" w:cs="Times New Roman"/>
+          <w:lang w:val="en-US"/>
+        </w:rPr>
+        <w:t>Simplification</w:t>
+      </w:r>
+      <w:bookmarkEnd w:id="7"/>
+    </w:p>
+    <w:p>
+      <w:pPr>
+        <w:spacing w:line="276" w:lineRule="auto"/>
+        <w:jc w:val="both"/>
+        <w:rPr>
           <w:rFonts w:ascii="Times New Roman" w:eastAsiaTheme="majorEastAsia" w:hAnsi="Times New Roman" w:cs="Times New Roman"/>
           <w:bCs/>
         </w:rPr>
       </w:pPr>
-      <w:bookmarkStart w:id="7" w:name="_GoBack"/>
-      <w:bookmarkEnd w:id="7"/>
     </w:p>
     <w:p>
       <w:pPr>
@@ -1600,7 +1731,7 @@
         <w:rFonts w:asciiTheme="majorHAnsi" w:hAnsiTheme="majorHAnsi"/>
         <w:noProof/>
       </w:rPr>
-      <w:t>2</w:t>
+      <w:t>3</w:t>
     </w:r>
     <w:r>
       <w:rPr>
@@ -3594,7 +3725,7 @@
 </file>
 
 <file path=customXml/itemProps1.xml><?xml version="1.0" encoding="utf-8"?>
-<ds:datastoreItem xmlns:ds="http://schemas.openxmlformats.org/officeDocument/2006/customXml" ds:itemID="{0446CCD5-30A0-1843-B4C3-DECA08DA3B1E}">
+<ds:datastoreItem xmlns:ds="http://schemas.openxmlformats.org/officeDocument/2006/customXml" ds:itemID="{203A2115-49E5-904A-981C-FEBA902D79DE}">
   <ds:schemaRefs>
     <ds:schemaRef ds:uri="http://schemas.openxmlformats.org/officeDocument/2006/bibliography"/>
   </ds:schemaRefs>

</xml_diff>

<commit_message>
Modifying the Player.java code and the report
</commit_message>
<xml_diff>
--- a/CrownAndAnchorGame/src/src/11590309_ITC515_Jino_ Debugging.docx
+++ b/CrownAndAnchorGame/src/src/11590309_ITC515_Jino_ Debugging.docx
@@ -1358,13 +1358,227 @@
         <w:adjustRightInd w:val="0"/>
         <w:spacing w:after="0"/>
         <w:rPr>
+          <w:rFonts w:ascii="Times New Roman" w:hAnsi="Times New Roman" w:cs="Times New Roman"/>
+          <w:bCs/>
+          <w:sz w:val="26"/>
+          <w:szCs w:val="26"/>
+          <w:lang w:val="en-US"/>
+        </w:rPr>
+      </w:pPr>
+      <w:r>
+        <w:rPr>
+          <w:rFonts w:ascii="Times New Roman" w:hAnsi="Times New Roman" w:cs="Times New Roman"/>
+          <w:b/>
+          <w:bCs/>
+          <w:sz w:val="26"/>
+          <w:szCs w:val="26"/>
+          <w:lang w:val="en-US"/>
+        </w:rPr>
+        <w:t xml:space="preserve">Missing component: </w:t>
+      </w:r>
+      <w:r>
+        <w:rPr>
+          <w:rFonts w:ascii="Times New Roman" w:hAnsi="Times New Roman" w:cs="Times New Roman"/>
+          <w:bCs/>
+          <w:sz w:val="26"/>
+          <w:szCs w:val="26"/>
+          <w:lang w:val="en-US"/>
+        </w:rPr>
+        <w:t>Welcome message and a reminder that underage people are not allowed to play</w:t>
+      </w:r>
+      <w:r>
+        <w:rPr>
+          <w:rFonts w:ascii="Times New Roman" w:hAnsi="Times New Roman" w:cs="Times New Roman"/>
+          <w:bCs/>
+          <w:sz w:val="26"/>
+          <w:szCs w:val="26"/>
+          <w:lang w:val="en-US"/>
+        </w:rPr>
+        <w:t>, missing at the start of the g</w:t>
+      </w:r>
+      <w:r>
+        <w:rPr>
+          <w:rFonts w:ascii="Times New Roman" w:hAnsi="Times New Roman" w:cs="Times New Roman"/>
+          <w:bCs/>
+          <w:sz w:val="26"/>
+          <w:szCs w:val="26"/>
+          <w:lang w:val="en-US"/>
+        </w:rPr>
+        <w:t xml:space="preserve">ame as shown in picture 1 below. Also, the game has ‘Fred’ as player. That name and the balance </w:t>
+      </w:r>
+      <w:bookmarkStart w:id="6" w:name="_GoBack"/>
+      <w:bookmarkEnd w:id="6"/>
+      <w:r>
+        <w:rPr>
+          <w:rFonts w:ascii="Times New Roman" w:hAnsi="Times New Roman" w:cs="Times New Roman"/>
+          <w:bCs/>
+          <w:sz w:val="26"/>
+          <w:szCs w:val="26"/>
+          <w:lang w:val="en-US"/>
+        </w:rPr>
+        <w:t xml:space="preserve">cannot be changed. </w:t>
+      </w:r>
+    </w:p>
+    <w:p>
+      <w:pPr>
+        <w:widowControl w:val="0"/>
+        <w:autoSpaceDE w:val="0"/>
+        <w:autoSpaceDN w:val="0"/>
+        <w:adjustRightInd w:val="0"/>
+        <w:spacing w:after="0"/>
+        <w:jc w:val="center"/>
+        <w:rPr>
+          <w:rFonts w:ascii="Times New Roman" w:hAnsi="Times New Roman" w:cs="Times New Roman"/>
+          <w:bCs/>
+          <w:sz w:val="26"/>
+          <w:szCs w:val="26"/>
+          <w:lang w:val="en-US"/>
+        </w:rPr>
+      </w:pPr>
+      <w:r>
+        <w:rPr>
+          <w:rFonts w:ascii="Times New Roman" w:hAnsi="Times New Roman" w:cs="Times New Roman"/>
+          <w:bCs/>
+          <w:noProof/>
+          <w:sz w:val="26"/>
+          <w:szCs w:val="26"/>
+          <w:lang w:val="en-US"/>
+        </w:rPr>
+        <w:drawing>
+          <wp:inline distT="0" distB="0" distL="0" distR="0" wp14:anchorId="15515A90" wp14:editId="02014EF6">
+            <wp:extent cx="4000500" cy="2794000"/>
+            <wp:effectExtent l="0" t="0" r="0" b="0"/>
+            <wp:docPr id="3" name="Picture 3"/>
+            <wp:cNvGraphicFramePr>
+              <a:graphicFrameLocks xmlns:a="http://schemas.openxmlformats.org/drawingml/2006/main" noChangeAspect="1"/>
+            </wp:cNvGraphicFramePr>
+            <a:graphic xmlns:a="http://schemas.openxmlformats.org/drawingml/2006/main">
+              <a:graphicData uri="http://schemas.openxmlformats.org/drawingml/2006/picture">
+                <pic:pic xmlns:pic="http://schemas.openxmlformats.org/drawingml/2006/picture">
+                  <pic:nvPicPr>
+                    <pic:cNvPr id="3" name="Screen Shot 2016-10-10 at 12.26.19 PM.png"/>
+                    <pic:cNvPicPr/>
+                  </pic:nvPicPr>
+                  <pic:blipFill>
+                    <a:blip r:embed="rId10">
+                      <a:extLst>
+                        <a:ext uri="{28A0092B-C50C-407E-A947-70E740481C1C}">
+                          <a14:useLocalDpi xmlns:a14="http://schemas.microsoft.com/office/drawing/2010/main" val="0"/>
+                        </a:ext>
+                      </a:extLst>
+                    </a:blip>
+                    <a:stretch>
+                      <a:fillRect/>
+                    </a:stretch>
+                  </pic:blipFill>
+                  <pic:spPr>
+                    <a:xfrm>
+                      <a:off x="0" y="0"/>
+                      <a:ext cx="4000500" cy="2794000"/>
+                    </a:xfrm>
+                    <a:prstGeom prst="rect">
+                      <a:avLst/>
+                    </a:prstGeom>
+                  </pic:spPr>
+                </pic:pic>
+              </a:graphicData>
+            </a:graphic>
+          </wp:inline>
+        </w:drawing>
+      </w:r>
+    </w:p>
+    <w:p>
+      <w:pPr>
+        <w:widowControl w:val="0"/>
+        <w:autoSpaceDE w:val="0"/>
+        <w:autoSpaceDN w:val="0"/>
+        <w:adjustRightInd w:val="0"/>
+        <w:spacing w:after="0"/>
+        <w:rPr>
           <w:rFonts w:ascii="Helvetica Neue" w:hAnsi="Helvetica Neue" w:cs="Helvetica Neue"/>
           <w:sz w:val="26"/>
           <w:szCs w:val="26"/>
           <w:lang w:val="en-US"/>
         </w:rPr>
       </w:pPr>
-      <w:r>
+    </w:p>
+    <w:p>
+      <w:pPr>
+        <w:rPr>
+          <w:b/>
+          <w:lang w:val="en-US"/>
+        </w:rPr>
+      </w:pPr>
+      <w:r>
+        <w:rPr>
+          <w:b/>
+          <w:lang w:val="en-US"/>
+        </w:rPr>
+        <w:t xml:space="preserve">Improvement: </w:t>
+      </w:r>
+      <w:r>
+        <w:rPr>
+          <w:lang w:val="en-US"/>
+        </w:rPr>
+        <w:t xml:space="preserve">Display a welcome message and a reminder that anyone </w:t>
+      </w:r>
+      <w:r>
+        <w:rPr>
+          <w:lang w:val="en-US"/>
+        </w:rPr>
+        <w:t xml:space="preserve">under 18 is not allowed to play. Invite the user to input their name, balance, and age. </w:t>
+      </w:r>
+      <w:r>
+        <w:rPr>
+          <w:lang w:val="en-US"/>
+        </w:rPr>
+        <w:t> </w:t>
+      </w:r>
+      <w:r>
+        <w:rPr>
+          <w:b/>
+          <w:lang w:val="en-US"/>
+        </w:rPr>
+        <w:t>   ﻿﻿﻿﻿﻿﻿﻿﻿﻿﻿</w:t>
+      </w:r>
+    </w:p>
+    <w:p>
+      <w:pPr>
+        <w:rPr>
+          <w:lang w:val="en-US"/>
+        </w:rPr>
+      </w:pPr>
+    </w:p>
+    <w:p>
+      <w:pPr>
+        <w:pStyle w:val="Heading1"/>
+        <w:rPr>
+          <w:rFonts w:ascii="Times New Roman" w:hAnsi="Times New Roman" w:cs="Times New Roman"/>
+          <w:lang w:val="en-US"/>
+        </w:rPr>
+      </w:pPr>
+    </w:p>
+    <w:p>
+      <w:pPr>
+        <w:pStyle w:val="Heading1"/>
+        <w:rPr>
+          <w:rFonts w:ascii="Times New Roman" w:hAnsi="Times New Roman" w:cs="Times New Roman"/>
+          <w:lang w:val="en-US"/>
+        </w:rPr>
+      </w:pPr>
+      <w:r>
+        <w:rPr>
+          <w:rFonts w:ascii="Times New Roman" w:hAnsi="Times New Roman" w:cs="Times New Roman"/>
+          <w:lang w:val="en-US"/>
+        </w:rPr>
+        <w:t>Replication</w:t>
+      </w:r>
+      <w:bookmarkEnd w:id="5"/>
+    </w:p>
+    <w:p>
+      <w:pPr>
+        <w:spacing w:line="276" w:lineRule="auto"/>
+        <w:jc w:val="both"/>
         <w:rPr>
           <w:rFonts w:ascii="Times New Roman" w:hAnsi="Times New Roman" w:cs="Times New Roman"/>
           <w:b/>
@@ -1373,81 +1587,21 @@
           <w:szCs w:val="26"/>
           <w:lang w:val="en-US"/>
         </w:rPr>
-        <w:t xml:space="preserve">Missing component: </w:t>
-      </w:r>
-      <w:r>
-        <w:rPr>
-          <w:rFonts w:ascii="Times New Roman" w:hAnsi="Times New Roman" w:cs="Times New Roman"/>
+      </w:pPr>
+    </w:p>
+    <w:p>
+      <w:pPr>
+        <w:spacing w:line="276" w:lineRule="auto"/>
+        <w:jc w:val="both"/>
+        <w:rPr>
+          <w:rFonts w:ascii="Times New Roman" w:hAnsi="Times New Roman" w:cs="Times New Roman"/>
+          <w:b/>
           <w:bCs/>
           <w:sz w:val="26"/>
           <w:szCs w:val="26"/>
           <w:lang w:val="en-US"/>
         </w:rPr>
-        <w:t>Welcome message and a reminder that underage people are not allowed to play</w:t>
-      </w:r>
-      <w:bookmarkStart w:id="6" w:name="_GoBack"/>
-      <w:bookmarkEnd w:id="6"/>
-    </w:p>
-    <w:p>
-      <w:pPr>
-        <w:rPr>
-          <w:b/>
-          <w:lang w:val="en-US"/>
-        </w:rPr>
-      </w:pPr>
-      <w:r>
-        <w:rPr>
-          <w:b/>
-          <w:lang w:val="en-US"/>
-        </w:rPr>
-        <w:t xml:space="preserve">Improvement: </w:t>
-      </w:r>
-      <w:r>
-        <w:rPr>
-          <w:lang w:val="en-US"/>
-        </w:rPr>
-        <w:t>Display a welcome message and a reminder that anyone under 18 is not allowed to play. </w:t>
-      </w:r>
-      <w:r>
-        <w:rPr>
-          <w:b/>
-          <w:lang w:val="en-US"/>
-        </w:rPr>
-        <w:t>   ﻿﻿﻿﻿﻿﻿﻿﻿﻿﻿</w:t>
-      </w:r>
-    </w:p>
-    <w:p>
-      <w:pPr>
-        <w:rPr>
-          <w:lang w:val="en-US"/>
-        </w:rPr>
-      </w:pPr>
-    </w:p>
-    <w:p>
-      <w:pPr>
-        <w:pStyle w:val="Heading1"/>
-        <w:rPr>
-          <w:rFonts w:ascii="Times New Roman" w:hAnsi="Times New Roman" w:cs="Times New Roman"/>
-          <w:lang w:val="en-US"/>
-        </w:rPr>
-      </w:pPr>
-    </w:p>
-    <w:p>
-      <w:pPr>
-        <w:pStyle w:val="Heading1"/>
-        <w:rPr>
-          <w:rFonts w:ascii="Times New Roman" w:hAnsi="Times New Roman" w:cs="Times New Roman"/>
-          <w:lang w:val="en-US"/>
-        </w:rPr>
-      </w:pPr>
-      <w:r>
-        <w:rPr>
-          <w:rFonts w:ascii="Times New Roman" w:hAnsi="Times New Roman" w:cs="Times New Roman"/>
-          <w:lang w:val="en-US"/>
-        </w:rPr>
-        <w:t>Replication</w:t>
-      </w:r>
-      <w:bookmarkEnd w:id="5"/>
+      </w:pPr>
     </w:p>
     <w:p>
       <w:pPr>
@@ -1493,9 +1647,82 @@
     </w:p>
     <w:p>
       <w:pPr>
+        <w:pStyle w:val="Heading1"/>
+        <w:rPr>
+          <w:rFonts w:ascii="Times New Roman" w:hAnsi="Times New Roman" w:cs="Times New Roman"/>
+        </w:rPr>
+      </w:pPr>
+      <w:bookmarkStart w:id="7" w:name="_Toc463539066"/>
+      <w:r>
+        <w:rPr>
+          <w:rFonts w:ascii="Times New Roman" w:hAnsi="Times New Roman" w:cs="Times New Roman"/>
+          <w:lang w:val="en-US"/>
+        </w:rPr>
+        <w:t>Simplification</w:t>
+      </w:r>
+      <w:bookmarkEnd w:id="7"/>
+    </w:p>
+    <w:p>
+      <w:pPr>
         <w:spacing w:line="276" w:lineRule="auto"/>
         <w:jc w:val="both"/>
         <w:rPr>
+          <w:rFonts w:ascii="Times New Roman" w:eastAsiaTheme="majorEastAsia" w:hAnsi="Times New Roman" w:cs="Times New Roman"/>
+          <w:bCs/>
+        </w:rPr>
+      </w:pPr>
+    </w:p>
+    <w:p>
+      <w:pPr>
+        <w:spacing w:line="276" w:lineRule="auto"/>
+        <w:jc w:val="both"/>
+        <w:rPr>
+          <w:rFonts w:ascii="Times New Roman" w:eastAsiaTheme="majorEastAsia" w:hAnsi="Times New Roman" w:cs="Times New Roman"/>
+          <w:bCs/>
+        </w:rPr>
+      </w:pPr>
+    </w:p>
+    <w:p>
+      <w:pPr>
+        <w:pStyle w:val="Heading1"/>
+        <w:rPr>
+          <w:rFonts w:ascii="Times New Roman" w:hAnsi="Times New Roman" w:cs="Times New Roman"/>
+          <w:lang w:val="en-US"/>
+        </w:rPr>
+      </w:pPr>
+      <w:bookmarkStart w:id="8" w:name="_Toc463539067"/>
+    </w:p>
+    <w:p>
+      <w:pPr>
+        <w:pStyle w:val="Heading1"/>
+        <w:rPr>
+          <w:rFonts w:ascii="Times New Roman" w:hAnsi="Times New Roman" w:cs="Times New Roman"/>
+          <w:lang w:val="en-US"/>
+        </w:rPr>
+      </w:pPr>
+    </w:p>
+    <w:p>
+      <w:pPr>
+        <w:pStyle w:val="Heading1"/>
+        <w:rPr>
+          <w:rFonts w:ascii="Times New Roman" w:hAnsi="Times New Roman" w:cs="Times New Roman"/>
+          <w:lang w:val="en-US"/>
+        </w:rPr>
+      </w:pPr>
+      <w:r>
+        <w:rPr>
+          <w:rFonts w:ascii="Times New Roman" w:hAnsi="Times New Roman" w:cs="Times New Roman"/>
+          <w:lang w:val="en-US"/>
+        </w:rPr>
+        <w:t>Tracing</w:t>
+      </w:r>
+      <w:bookmarkEnd w:id="8"/>
+    </w:p>
+    <w:p>
+      <w:pPr>
+        <w:spacing w:line="276" w:lineRule="auto"/>
+        <w:jc w:val="both"/>
+        <w:rPr>
           <w:rFonts w:ascii="Times New Roman" w:hAnsi="Times New Roman" w:cs="Times New Roman"/>
           <w:b/>
           <w:bCs/>
@@ -1507,54 +1734,13 @@
     </w:p>
     <w:p>
       <w:pPr>
-        <w:spacing w:line="276" w:lineRule="auto"/>
-        <w:jc w:val="both"/>
-        <w:rPr>
-          <w:rFonts w:ascii="Times New Roman" w:hAnsi="Times New Roman" w:cs="Times New Roman"/>
-          <w:b/>
-          <w:bCs/>
-          <w:sz w:val="26"/>
-          <w:szCs w:val="26"/>
-          <w:lang w:val="en-US"/>
-        </w:rPr>
-      </w:pPr>
-    </w:p>
-    <w:p>
-      <w:pPr>
         <w:pStyle w:val="Heading1"/>
         <w:rPr>
           <w:rFonts w:ascii="Times New Roman" w:hAnsi="Times New Roman" w:cs="Times New Roman"/>
-        </w:rPr>
-      </w:pPr>
-      <w:bookmarkStart w:id="7" w:name="_Toc463539066"/>
-      <w:r>
-        <w:rPr>
-          <w:rFonts w:ascii="Times New Roman" w:hAnsi="Times New Roman" w:cs="Times New Roman"/>
-          <w:lang w:val="en-US"/>
-        </w:rPr>
-        <w:t>Simplification</w:t>
-      </w:r>
-      <w:bookmarkEnd w:id="7"/>
-    </w:p>
-    <w:p>
-      <w:pPr>
-        <w:spacing w:line="276" w:lineRule="auto"/>
-        <w:jc w:val="both"/>
-        <w:rPr>
-          <w:rFonts w:ascii="Times New Roman" w:eastAsiaTheme="majorEastAsia" w:hAnsi="Times New Roman" w:cs="Times New Roman"/>
-          <w:bCs/>
-        </w:rPr>
-      </w:pPr>
-    </w:p>
-    <w:p>
-      <w:pPr>
-        <w:spacing w:line="276" w:lineRule="auto"/>
-        <w:jc w:val="both"/>
-        <w:rPr>
-          <w:rFonts w:ascii="Times New Roman" w:eastAsiaTheme="majorEastAsia" w:hAnsi="Times New Roman" w:cs="Times New Roman"/>
-          <w:bCs/>
-        </w:rPr>
-      </w:pPr>
+          <w:lang w:val="en-US"/>
+        </w:rPr>
+      </w:pPr>
+      <w:bookmarkStart w:id="9" w:name="_Toc463539068"/>
     </w:p>
     <w:p>
       <w:pPr>
@@ -1564,7 +1750,6 @@
           <w:lang w:val="en-US"/>
         </w:rPr>
       </w:pPr>
-      <w:bookmarkStart w:id="8" w:name="_Toc463539067"/>
     </w:p>
     <w:p>
       <w:pPr>
@@ -1580,65 +1765,6 @@
         <w:pStyle w:val="Heading1"/>
         <w:rPr>
           <w:rFonts w:ascii="Times New Roman" w:hAnsi="Times New Roman" w:cs="Times New Roman"/>
-          <w:lang w:val="en-US"/>
-        </w:rPr>
-      </w:pPr>
-      <w:r>
-        <w:rPr>
-          <w:rFonts w:ascii="Times New Roman" w:hAnsi="Times New Roman" w:cs="Times New Roman"/>
-          <w:lang w:val="en-US"/>
-        </w:rPr>
-        <w:t>Tracing</w:t>
-      </w:r>
-      <w:bookmarkEnd w:id="8"/>
-    </w:p>
-    <w:p>
-      <w:pPr>
-        <w:spacing w:line="276" w:lineRule="auto"/>
-        <w:jc w:val="both"/>
-        <w:rPr>
-          <w:rFonts w:ascii="Times New Roman" w:hAnsi="Times New Roman" w:cs="Times New Roman"/>
-          <w:b/>
-          <w:bCs/>
-          <w:sz w:val="26"/>
-          <w:szCs w:val="26"/>
-          <w:lang w:val="en-US"/>
-        </w:rPr>
-      </w:pPr>
-    </w:p>
-    <w:p>
-      <w:pPr>
-        <w:pStyle w:val="Heading1"/>
-        <w:rPr>
-          <w:rFonts w:ascii="Times New Roman" w:hAnsi="Times New Roman" w:cs="Times New Roman"/>
-          <w:lang w:val="en-US"/>
-        </w:rPr>
-      </w:pPr>
-      <w:bookmarkStart w:id="9" w:name="_Toc463539068"/>
-    </w:p>
-    <w:p>
-      <w:pPr>
-        <w:pStyle w:val="Heading1"/>
-        <w:rPr>
-          <w:rFonts w:ascii="Times New Roman" w:hAnsi="Times New Roman" w:cs="Times New Roman"/>
-          <w:lang w:val="en-US"/>
-        </w:rPr>
-      </w:pPr>
-    </w:p>
-    <w:p>
-      <w:pPr>
-        <w:pStyle w:val="Heading1"/>
-        <w:rPr>
-          <w:rFonts w:ascii="Times New Roman" w:hAnsi="Times New Roman" w:cs="Times New Roman"/>
-          <w:lang w:val="en-US"/>
-        </w:rPr>
-      </w:pPr>
-    </w:p>
-    <w:p>
-      <w:pPr>
-        <w:pStyle w:val="Heading1"/>
-        <w:rPr>
-          <w:rFonts w:ascii="Times New Roman" w:hAnsi="Times New Roman" w:cs="Times New Roman"/>
         </w:rPr>
       </w:pPr>
       <w:r>
@@ -1651,8 +1777,8 @@
       <w:bookmarkEnd w:id="9"/>
     </w:p>
     <w:sectPr>
-      <w:headerReference w:type="default" r:id="rId10"/>
-      <w:footerReference w:type="default" r:id="rId11"/>
+      <w:headerReference w:type="default" r:id="rId11"/>
+      <w:footerReference w:type="default" r:id="rId12"/>
       <w:pgSz w:w="11906" w:h="16838"/>
       <w:pgMar w:top="1440" w:right="1440" w:bottom="1440" w:left="1440" w:header="708" w:footer="708" w:gutter="0"/>
       <w:cols w:space="708"/>
@@ -3725,7 +3851,7 @@
 </file>
 
 <file path=customXml/itemProps1.xml><?xml version="1.0" encoding="utf-8"?>
-<ds:datastoreItem xmlns:ds="http://schemas.openxmlformats.org/officeDocument/2006/customXml" ds:itemID="{203A2115-49E5-904A-981C-FEBA902D79DE}">
+<ds:datastoreItem xmlns:ds="http://schemas.openxmlformats.org/officeDocument/2006/customXml" ds:itemID="{BDCE5C5C-A69E-E344-8BAD-9E6C0A06E4E8}">
   <ds:schemaRefs>
     <ds:schemaRef ds:uri="http://schemas.openxmlformats.org/officeDocument/2006/bibliography"/>
   </ds:schemaRefs>

</xml_diff>

<commit_message>
Adding details to the report
</commit_message>
<xml_diff>
--- a/CrownAndAnchorGame/src/src/11590309_ITC515_Jino_ Debugging.docx
+++ b/CrownAndAnchorGame/src/src/11590309_ITC515_Jino_ Debugging.docx
@@ -270,12 +270,42 @@
         <w:tab/>
         <w:t xml:space="preserve">Lecturer: </w:t>
       </w:r>
-      <w:r>
-        <w:rPr>
-          <w:rFonts w:ascii="Times New Roman" w:hAnsi="Times New Roman" w:cs="Times New Roman"/>
-        </w:rPr>
-        <w:t>Dr. Recep Ulusoy</w:t>
-      </w:r>
+      <w:proofErr w:type="spellStart"/>
+      <w:r>
+        <w:rPr>
+          <w:rFonts w:ascii="Times New Roman" w:hAnsi="Times New Roman" w:cs="Times New Roman"/>
+        </w:rPr>
+        <w:t>Dr.</w:t>
+      </w:r>
+      <w:proofErr w:type="spellEnd"/>
+      <w:r>
+        <w:rPr>
+          <w:rFonts w:ascii="Times New Roman" w:hAnsi="Times New Roman" w:cs="Times New Roman"/>
+        </w:rPr>
+        <w:t xml:space="preserve"> </w:t>
+      </w:r>
+      <w:proofErr w:type="spellStart"/>
+      <w:r>
+        <w:rPr>
+          <w:rFonts w:ascii="Times New Roman" w:hAnsi="Times New Roman" w:cs="Times New Roman"/>
+        </w:rPr>
+        <w:t>Recep</w:t>
+      </w:r>
+      <w:proofErr w:type="spellEnd"/>
+      <w:r>
+        <w:rPr>
+          <w:rFonts w:ascii="Times New Roman" w:hAnsi="Times New Roman" w:cs="Times New Roman"/>
+        </w:rPr>
+        <w:t xml:space="preserve"> </w:t>
+      </w:r>
+      <w:proofErr w:type="spellStart"/>
+      <w:r>
+        <w:rPr>
+          <w:rFonts w:ascii="Times New Roman" w:hAnsi="Times New Roman" w:cs="Times New Roman"/>
+        </w:rPr>
+        <w:t>Ulusoy</w:t>
+      </w:r>
+      <w:proofErr w:type="spellEnd"/>
     </w:p>
     <w:p>
       <w:pPr>
@@ -1404,19 +1434,7 @@
           <w:szCs w:val="26"/>
           <w:lang w:val="en-US"/>
         </w:rPr>
-        <w:t xml:space="preserve">ame as shown in picture 1 below. Also, the game has ‘Fred’ as player. That name and the balance </w:t>
-      </w:r>
-      <w:bookmarkStart w:id="6" w:name="_GoBack"/>
-      <w:bookmarkEnd w:id="6"/>
-      <w:r>
-        <w:rPr>
-          <w:rFonts w:ascii="Times New Roman" w:hAnsi="Times New Roman" w:cs="Times New Roman"/>
-          <w:bCs/>
-          <w:sz w:val="26"/>
-          <w:szCs w:val="26"/>
-          <w:lang w:val="en-US"/>
-        </w:rPr>
-        <w:t xml:space="preserve">cannot be changed. </w:t>
+        <w:t xml:space="preserve">ame as shown in picture 1 below. Also, the game has ‘Fred’ as player. That name and the balance cannot be changed. </w:t>
       </w:r>
     </w:p>
     <w:p>
@@ -1429,6 +1447,7 @@
         <w:jc w:val="center"/>
         <w:rPr>
           <w:rFonts w:ascii="Times New Roman" w:hAnsi="Times New Roman" w:cs="Times New Roman"/>
+          <w:b/>
           <w:bCs/>
           <w:sz w:val="26"/>
           <w:szCs w:val="26"/>
@@ -1486,6 +1505,27 @@
           </wp:inline>
         </w:drawing>
       </w:r>
+      <w:r>
+        <w:rPr>
+          <w:rFonts w:ascii="Times New Roman" w:hAnsi="Times New Roman" w:cs="Times New Roman"/>
+          <w:bCs/>
+          <w:sz w:val="26"/>
+          <w:szCs w:val="26"/>
+          <w:lang w:val="en-US"/>
+        </w:rPr>
+        <w:t xml:space="preserve"> </w:t>
+      </w:r>
+      <w:r>
+        <w:rPr>
+          <w:rFonts w:ascii="Times New Roman" w:hAnsi="Times New Roman" w:cs="Times New Roman"/>
+          <w:b/>
+          <w:bCs/>
+          <w:sz w:val="26"/>
+          <w:szCs w:val="26"/>
+          <w:lang w:val="en-US"/>
+        </w:rPr>
+        <w:t>Picture 1</w:t>
+      </w:r>
     </w:p>
     <w:p>
       <w:pPr>
@@ -1526,7 +1566,25 @@
         <w:rPr>
           <w:lang w:val="en-US"/>
         </w:rPr>
-        <w:t xml:space="preserve">under 18 is not allowed to play. Invite the user to input their name, balance, and age. </w:t>
+        <w:t>under 18 is not allowed to play. Invite the user to input their name, balance, and age.</w:t>
+      </w:r>
+      <w:r>
+        <w:rPr>
+          <w:lang w:val="en-US"/>
+        </w:rPr>
+        <w:t xml:space="preserve"> Discard the user </w:t>
+      </w:r>
+      <w:r>
+        <w:rPr>
+          <w:lang w:val="en-US"/>
+        </w:rPr>
+        <w:t>if the age entered is less than 18 as displayed in picture 2 below.</w:t>
+      </w:r>
+      <w:r>
+        <w:rPr>
+          <w:lang w:val="en-US"/>
+        </w:rPr>
+        <w:t xml:space="preserve"> </w:t>
       </w:r>
       <w:r>
         <w:rPr>
@@ -1541,6 +1599,78 @@
         </w:rPr>
         <w:t>   ﻿﻿﻿﻿﻿﻿﻿﻿﻿﻿</w:t>
       </w:r>
+    </w:p>
+    <w:p>
+      <w:pPr>
+        <w:jc w:val="center"/>
+        <w:rPr>
+          <w:lang w:val="en-US"/>
+        </w:rPr>
+      </w:pPr>
+      <w:r>
+        <w:rPr>
+          <w:b/>
+          <w:noProof/>
+          <w:lang w:val="en-US"/>
+        </w:rPr>
+        <w:drawing>
+          <wp:inline distT="0" distB="0" distL="0" distR="0" wp14:anchorId="2443E272" wp14:editId="478A46FD">
+            <wp:extent cx="4359471" cy="2006407"/>
+            <wp:effectExtent l="0" t="0" r="0" b="0"/>
+            <wp:docPr id="5" name="Picture 5"/>
+            <wp:cNvGraphicFramePr>
+              <a:graphicFrameLocks xmlns:a="http://schemas.openxmlformats.org/drawingml/2006/main" noChangeAspect="1"/>
+            </wp:cNvGraphicFramePr>
+            <a:graphic xmlns:a="http://schemas.openxmlformats.org/drawingml/2006/main">
+              <a:graphicData uri="http://schemas.openxmlformats.org/drawingml/2006/picture">
+                <pic:pic xmlns:pic="http://schemas.openxmlformats.org/drawingml/2006/picture">
+                  <pic:nvPicPr>
+                    <pic:cNvPr id="5" name="Screen Shot 2016-10-10 at 1.02.51 PM.png"/>
+                    <pic:cNvPicPr/>
+                  </pic:nvPicPr>
+                  <pic:blipFill>
+                    <a:blip r:embed="rId11">
+                      <a:extLst>
+                        <a:ext uri="{28A0092B-C50C-407E-A947-70E740481C1C}">
+                          <a14:useLocalDpi xmlns:a14="http://schemas.microsoft.com/office/drawing/2010/main" val="0"/>
+                        </a:ext>
+                      </a:extLst>
+                    </a:blip>
+                    <a:stretch>
+                      <a:fillRect/>
+                    </a:stretch>
+                  </pic:blipFill>
+                  <pic:spPr>
+                    <a:xfrm>
+                      <a:off x="0" y="0"/>
+                      <a:ext cx="4414717" cy="2031834"/>
+                    </a:xfrm>
+                    <a:prstGeom prst="rect">
+                      <a:avLst/>
+                    </a:prstGeom>
+                  </pic:spPr>
+                </pic:pic>
+              </a:graphicData>
+            </a:graphic>
+          </wp:inline>
+        </w:drawing>
+      </w:r>
+      <w:r>
+        <w:rPr>
+          <w:b/>
+          <w:lang w:val="en-US"/>
+        </w:rPr>
+        <w:t xml:space="preserve"> </w:t>
+      </w:r>
+      <w:bookmarkStart w:id="6" w:name="_GoBack"/>
+      <w:r>
+        <w:rPr>
+          <w:b/>
+          <w:lang w:val="en-US"/>
+        </w:rPr>
+        <w:t>Picture 2</w:t>
+      </w:r>
+      <w:bookmarkEnd w:id="6"/>
     </w:p>
     <w:p>
       <w:pPr>
@@ -1777,8 +1907,8 @@
       <w:bookmarkEnd w:id="9"/>
     </w:p>
     <w:sectPr>
-      <w:headerReference w:type="default" r:id="rId11"/>
-      <w:footerReference w:type="default" r:id="rId12"/>
+      <w:headerReference w:type="default" r:id="rId12"/>
+      <w:footerReference w:type="default" r:id="rId13"/>
       <w:pgSz w:w="11906" w:h="16838"/>
       <w:pgMar w:top="1440" w:right="1440" w:bottom="1440" w:left="1440" w:header="708" w:footer="708" w:gutter="0"/>
       <w:cols w:space="708"/>
@@ -3851,7 +3981,7 @@
 </file>
 
 <file path=customXml/itemProps1.xml><?xml version="1.0" encoding="utf-8"?>
-<ds:datastoreItem xmlns:ds="http://schemas.openxmlformats.org/officeDocument/2006/customXml" ds:itemID="{BDCE5C5C-A69E-E344-8BAD-9E6C0A06E4E8}">
+<ds:datastoreItem xmlns:ds="http://schemas.openxmlformats.org/officeDocument/2006/customXml" ds:itemID="{59676F04-AFBC-E941-AE77-6ED5DD106549}">
   <ds:schemaRefs>
     <ds:schemaRef ds:uri="http://schemas.openxmlformats.org/officeDocument/2006/bibliography"/>
   </ds:schemaRefs>

</xml_diff>

<commit_message>
completing the age validation section in the report and compiling the Main.java code to display result
</commit_message>
<xml_diff>
--- a/CrownAndAnchorGame/src/src/11590309_ITC515_Jino_ Debugging.docx
+++ b/CrownAndAnchorGame/src/src/11590309_ITC515_Jino_ Debugging.docx
@@ -270,42 +270,12 @@
         <w:tab/>
         <w:t xml:space="preserve">Lecturer: </w:t>
       </w:r>
-      <w:proofErr w:type="spellStart"/>
-      <w:r>
-        <w:rPr>
-          <w:rFonts w:ascii="Times New Roman" w:hAnsi="Times New Roman" w:cs="Times New Roman"/>
-        </w:rPr>
-        <w:t>Dr.</w:t>
-      </w:r>
-      <w:proofErr w:type="spellEnd"/>
-      <w:r>
-        <w:rPr>
-          <w:rFonts w:ascii="Times New Roman" w:hAnsi="Times New Roman" w:cs="Times New Roman"/>
-        </w:rPr>
-        <w:t xml:space="preserve"> </w:t>
-      </w:r>
-      <w:proofErr w:type="spellStart"/>
-      <w:r>
-        <w:rPr>
-          <w:rFonts w:ascii="Times New Roman" w:hAnsi="Times New Roman" w:cs="Times New Roman"/>
-        </w:rPr>
-        <w:t>Recep</w:t>
-      </w:r>
-      <w:proofErr w:type="spellEnd"/>
-      <w:r>
-        <w:rPr>
-          <w:rFonts w:ascii="Times New Roman" w:hAnsi="Times New Roman" w:cs="Times New Roman"/>
-        </w:rPr>
-        <w:t xml:space="preserve"> </w:t>
-      </w:r>
-      <w:proofErr w:type="spellStart"/>
-      <w:r>
-        <w:rPr>
-          <w:rFonts w:ascii="Times New Roman" w:hAnsi="Times New Roman" w:cs="Times New Roman"/>
-        </w:rPr>
-        <w:t>Ulusoy</w:t>
-      </w:r>
-      <w:proofErr w:type="spellEnd"/>
+      <w:r>
+        <w:rPr>
+          <w:rFonts w:ascii="Times New Roman" w:hAnsi="Times New Roman" w:cs="Times New Roman"/>
+        </w:rPr>
+        <w:t>Dr. Recep Ulusoy</w:t>
+      </w:r>
     </w:p>
     <w:p>
       <w:pPr>
@@ -1464,8 +1434,8 @@
           <w:lang w:val="en-US"/>
         </w:rPr>
         <w:drawing>
-          <wp:inline distT="0" distB="0" distL="0" distR="0" wp14:anchorId="15515A90" wp14:editId="02014EF6">
-            <wp:extent cx="4000500" cy="2794000"/>
+          <wp:inline distT="0" distB="0" distL="0" distR="0" wp14:anchorId="15515A90" wp14:editId="26C9BDD2">
+            <wp:extent cx="2667313" cy="1862885"/>
             <wp:effectExtent l="0" t="0" r="0" b="0"/>
             <wp:docPr id="3" name="Picture 3"/>
             <wp:cNvGraphicFramePr>
@@ -1493,7 +1463,7 @@
                   <pic:spPr>
                     <a:xfrm>
                       <a:off x="0" y="0"/>
-                      <a:ext cx="4000500" cy="2794000"/>
+                      <a:ext cx="2688991" cy="1878025"/>
                     </a:xfrm>
                     <a:prstGeom prst="rect">
                       <a:avLst/>
@@ -1554,7 +1524,21 @@
           <w:b/>
           <w:lang w:val="en-US"/>
         </w:rPr>
-        <w:t xml:space="preserve">Improvement: </w:t>
+        <w:t>Improvement</w:t>
+      </w:r>
+      <w:r>
+        <w:rPr>
+          <w:b/>
+          <w:lang w:val="en-US"/>
+        </w:rPr>
+        <w:t xml:space="preserve"> 1</w:t>
+      </w:r>
+      <w:r>
+        <w:rPr>
+          <w:b/>
+          <w:lang w:val="en-US"/>
+        </w:rPr>
+        <w:t xml:space="preserve">: </w:t>
       </w:r>
       <w:r>
         <w:rPr>
@@ -1604,6 +1588,7 @@
       <w:pPr>
         <w:jc w:val="center"/>
         <w:rPr>
+          <w:b/>
           <w:lang w:val="en-US"/>
         </w:rPr>
       </w:pPr>
@@ -1614,8 +1599,8 @@
           <w:lang w:val="en-US"/>
         </w:rPr>
         <w:drawing>
-          <wp:inline distT="0" distB="0" distL="0" distR="0" wp14:anchorId="2443E272" wp14:editId="478A46FD">
-            <wp:extent cx="4359471" cy="2006407"/>
+          <wp:inline distT="0" distB="0" distL="0" distR="0" wp14:anchorId="2443E272" wp14:editId="0E6377F1">
+            <wp:extent cx="3361794" cy="1547236"/>
             <wp:effectExtent l="0" t="0" r="0" b="0"/>
             <wp:docPr id="5" name="Picture 5"/>
             <wp:cNvGraphicFramePr>
@@ -1629,7 +1614,7 @@
                     <pic:cNvPicPr/>
                   </pic:nvPicPr>
                   <pic:blipFill>
-                    <a:blip r:embed="rId11">
+                    <a:blip r:embed="rId11" cstate="print">
                       <a:extLst>
                         <a:ext uri="{28A0092B-C50C-407E-A947-70E740481C1C}">
                           <a14:useLocalDpi xmlns:a14="http://schemas.microsoft.com/office/drawing/2010/main" val="0"/>
@@ -1643,7 +1628,7 @@
                   <pic:spPr>
                     <a:xfrm>
                       <a:off x="0" y="0"/>
-                      <a:ext cx="4414717" cy="2031834"/>
+                      <a:ext cx="3435678" cy="1581240"/>
                     </a:xfrm>
                     <a:prstGeom prst="rect">
                       <a:avLst/>
@@ -1662,22 +1647,98 @@
         </w:rPr>
         <w:t xml:space="preserve"> </w:t>
       </w:r>
+      <w:r>
+        <w:rPr>
+          <w:b/>
+          <w:lang w:val="en-US"/>
+        </w:rPr>
+        <w:t>Picture 2</w:t>
+      </w:r>
+    </w:p>
+    <w:p>
+      <w:pPr>
+        <w:rPr>
+          <w:lang w:val="en-US"/>
+        </w:rPr>
+      </w:pPr>
+      <w:r>
+        <w:rPr>
+          <w:lang w:val="en-US"/>
+        </w:rPr>
+        <w:t>The validation is shown again below in picture 3 when the player enter a legal age.</w:t>
+      </w:r>
+    </w:p>
+    <w:p>
+      <w:pPr>
+        <w:jc w:val="center"/>
+        <w:rPr>
+          <w:b/>
+          <w:lang w:val="en-US"/>
+        </w:rPr>
+      </w:pPr>
+      <w:r>
+        <w:rPr>
+          <w:noProof/>
+          <w:lang w:val="en-US"/>
+        </w:rPr>
+        <w:drawing>
+          <wp:inline distT="0" distB="0" distL="0" distR="0" wp14:anchorId="389977C4" wp14:editId="6A2FE2FD">
+            <wp:extent cx="3467256" cy="2415862"/>
+            <wp:effectExtent l="0" t="0" r="0" b="0"/>
+            <wp:docPr id="6" name="Picture 6"/>
+            <wp:cNvGraphicFramePr>
+              <a:graphicFrameLocks xmlns:a="http://schemas.openxmlformats.org/drawingml/2006/main" noChangeAspect="1"/>
+            </wp:cNvGraphicFramePr>
+            <a:graphic xmlns:a="http://schemas.openxmlformats.org/drawingml/2006/main">
+              <a:graphicData uri="http://schemas.openxmlformats.org/drawingml/2006/picture">
+                <pic:pic xmlns:pic="http://schemas.openxmlformats.org/drawingml/2006/picture">
+                  <pic:nvPicPr>
+                    <pic:cNvPr id="6" name="Screen Shot 2016-10-10 at 1.08.27 PM.png"/>
+                    <pic:cNvPicPr/>
+                  </pic:nvPicPr>
+                  <pic:blipFill>
+                    <a:blip r:embed="rId12" cstate="print">
+                      <a:extLst>
+                        <a:ext uri="{28A0092B-C50C-407E-A947-70E740481C1C}">
+                          <a14:useLocalDpi xmlns:a14="http://schemas.microsoft.com/office/drawing/2010/main" val="0"/>
+                        </a:ext>
+                      </a:extLst>
+                    </a:blip>
+                    <a:stretch>
+                      <a:fillRect/>
+                    </a:stretch>
+                  </pic:blipFill>
+                  <pic:spPr>
+                    <a:xfrm>
+                      <a:off x="0" y="0"/>
+                      <a:ext cx="3475155" cy="2421366"/>
+                    </a:xfrm>
+                    <a:prstGeom prst="rect">
+                      <a:avLst/>
+                    </a:prstGeom>
+                  </pic:spPr>
+                </pic:pic>
+              </a:graphicData>
+            </a:graphic>
+          </wp:inline>
+        </w:drawing>
+      </w:r>
+      <w:r>
+        <w:rPr>
+          <w:b/>
+          <w:lang w:val="en-US"/>
+        </w:rPr>
+        <w:t xml:space="preserve"> </w:t>
+      </w:r>
       <w:bookmarkStart w:id="6" w:name="_GoBack"/>
+      <w:bookmarkEnd w:id="6"/>
       <w:r>
         <w:rPr>
           <w:b/>
           <w:lang w:val="en-US"/>
         </w:rPr>
-        <w:t>Picture 2</w:t>
-      </w:r>
-      <w:bookmarkEnd w:id="6"/>
-    </w:p>
-    <w:p>
-      <w:pPr>
-        <w:rPr>
-          <w:lang w:val="en-US"/>
-        </w:rPr>
-      </w:pPr>
+        <w:t>Picture 3</w:t>
+      </w:r>
     </w:p>
     <w:p>
       <w:pPr>
@@ -1690,6 +1751,27 @@
     </w:p>
     <w:p>
       <w:pPr>
+        <w:spacing w:line="276" w:lineRule="auto"/>
+        <w:rPr>
+          <w:rFonts w:ascii="Times New Roman" w:eastAsiaTheme="majorEastAsia" w:hAnsi="Times New Roman" w:cs="Times New Roman"/>
+          <w:b/>
+          <w:bCs/>
+          <w:color w:val="365F91" w:themeColor="accent1" w:themeShade="BF"/>
+          <w:sz w:val="28"/>
+          <w:szCs w:val="28"/>
+          <w:lang w:val="en-US"/>
+        </w:rPr>
+      </w:pPr>
+      <w:r>
+        <w:rPr>
+          <w:rFonts w:ascii="Times New Roman" w:hAnsi="Times New Roman" w:cs="Times New Roman"/>
+          <w:lang w:val="en-US"/>
+        </w:rPr>
+        <w:br w:type="page"/>
+      </w:r>
+    </w:p>
+    <w:p>
+      <w:pPr>
         <w:pStyle w:val="Heading1"/>
         <w:rPr>
           <w:rFonts w:ascii="Times New Roman" w:hAnsi="Times New Roman" w:cs="Times New Roman"/>
@@ -1701,6 +1783,7 @@
           <w:rFonts w:ascii="Times New Roman" w:hAnsi="Times New Roman" w:cs="Times New Roman"/>
           <w:lang w:val="en-US"/>
         </w:rPr>
+        <w:lastRenderedPageBreak/>
         <w:t>Replication</w:t>
       </w:r>
       <w:bookmarkEnd w:id="5"/>
@@ -1907,8 +1990,8 @@
       <w:bookmarkEnd w:id="9"/>
     </w:p>
     <w:sectPr>
-      <w:headerReference w:type="default" r:id="rId12"/>
-      <w:footerReference w:type="default" r:id="rId13"/>
+      <w:headerReference w:type="default" r:id="rId13"/>
+      <w:footerReference w:type="default" r:id="rId14"/>
       <w:pgSz w:w="11906" w:h="16838"/>
       <w:pgMar w:top="1440" w:right="1440" w:bottom="1440" w:left="1440" w:header="708" w:footer="708" w:gutter="0"/>
       <w:cols w:space="708"/>
@@ -3981,7 +4064,7 @@
 </file>
 
 <file path=customXml/itemProps1.xml><?xml version="1.0" encoding="utf-8"?>
-<ds:datastoreItem xmlns:ds="http://schemas.openxmlformats.org/officeDocument/2006/customXml" ds:itemID="{59676F04-AFBC-E941-AE77-6ED5DD106549}">
+<ds:datastoreItem xmlns:ds="http://schemas.openxmlformats.org/officeDocument/2006/customXml" ds:itemID="{1960411D-F302-0545-B9EA-F4DC45F361A6}">
   <ds:schemaRefs>
     <ds:schemaRef ds:uri="http://schemas.openxmlformats.org/officeDocument/2006/bibliography"/>
   </ds:schemaRefs>

</xml_diff>

<commit_message>
Fixing Bug 1: The player's balance after he has made a bet
</commit_message>
<xml_diff>
--- a/CrownAndAnchorGame/src/src/11590309_ITC515_Jino_ Debugging.docx
+++ b/CrownAndAnchorGame/src/src/11590309_ITC515_Jino_ Debugging.docx
@@ -1018,7 +1018,28 @@
           <w:rFonts w:ascii="Times New Roman" w:eastAsiaTheme="majorEastAsia" w:hAnsi="Times New Roman" w:cs="Times New Roman"/>
           <w:bCs/>
         </w:rPr>
-        <w:t>n a manner that is shown in figure 1</w:t>
+        <w:t xml:space="preserve">n a manner that is shown in </w:t>
+      </w:r>
+      <w:r>
+        <w:rPr>
+          <w:rFonts w:ascii="Times New Roman" w:eastAsiaTheme="majorEastAsia" w:hAnsi="Times New Roman" w:cs="Times New Roman"/>
+          <w:bCs/>
+        </w:rPr>
+        <w:t>picture</w:t>
+      </w:r>
+      <w:r>
+        <w:rPr>
+          <w:rFonts w:ascii="Times New Roman" w:eastAsiaTheme="majorEastAsia" w:hAnsi="Times New Roman" w:cs="Times New Roman"/>
+          <w:bCs/>
+        </w:rPr>
+        <w:t xml:space="preserve"> 1</w:t>
+      </w:r>
+      <w:r>
+        <w:rPr>
+          <w:rFonts w:ascii="Times New Roman" w:eastAsiaTheme="majorEastAsia" w:hAnsi="Times New Roman" w:cs="Times New Roman"/>
+          <w:bCs/>
+        </w:rPr>
+        <w:t xml:space="preserve"> </w:t>
       </w:r>
       <w:r>
         <w:rPr>
@@ -1103,7 +1124,23 @@
           <w:b/>
           <w:bCs/>
         </w:rPr>
-        <w:t>Figure 1</w:t>
+        <w:t>Picture</w:t>
+      </w:r>
+      <w:r>
+        <w:rPr>
+          <w:rFonts w:ascii="Times New Roman" w:eastAsiaTheme="majorEastAsia" w:hAnsi="Times New Roman" w:cs="Times New Roman"/>
+          <w:b/>
+          <w:bCs/>
+        </w:rPr>
+        <w:t xml:space="preserve"> </w:t>
+      </w:r>
+      <w:r>
+        <w:rPr>
+          <w:rFonts w:ascii="Times New Roman" w:eastAsiaTheme="majorEastAsia" w:hAnsi="Times New Roman" w:cs="Times New Roman"/>
+          <w:b/>
+          <w:bCs/>
+        </w:rPr>
+        <w:t>1</w:t>
       </w:r>
     </w:p>
     <w:p>
@@ -1192,7 +1229,21 @@
           <w:rFonts w:ascii="Times New Roman" w:eastAsiaTheme="majorEastAsia" w:hAnsi="Times New Roman" w:cs="Times New Roman"/>
           <w:bCs/>
         </w:rPr>
-        <w:t xml:space="preserve"> as shown in figure 2 below</w:t>
+        <w:t xml:space="preserve"> as shown in </w:t>
+      </w:r>
+      <w:r>
+        <w:rPr>
+          <w:rFonts w:ascii="Times New Roman" w:eastAsiaTheme="majorEastAsia" w:hAnsi="Times New Roman" w:cs="Times New Roman"/>
+          <w:bCs/>
+        </w:rPr>
+        <w:t>picture</w:t>
+      </w:r>
+      <w:r>
+        <w:rPr>
+          <w:rFonts w:ascii="Times New Roman" w:eastAsiaTheme="majorEastAsia" w:hAnsi="Times New Roman" w:cs="Times New Roman"/>
+          <w:bCs/>
+        </w:rPr>
+        <w:t xml:space="preserve"> 2 below</w:t>
       </w:r>
       <w:r>
         <w:rPr>
@@ -1277,7 +1328,15 @@
           <w:b/>
           <w:bCs/>
         </w:rPr>
-        <w:t>Figure 2</w:t>
+        <w:t>Picture</w:t>
+      </w:r>
+      <w:r>
+        <w:rPr>
+          <w:rFonts w:ascii="Times New Roman" w:eastAsiaTheme="majorEastAsia" w:hAnsi="Times New Roman" w:cs="Times New Roman"/>
+          <w:b/>
+          <w:bCs/>
+        </w:rPr>
+        <w:t xml:space="preserve"> 2</w:t>
       </w:r>
     </w:p>
     <w:p>
@@ -1494,7 +1553,7 @@
           <w:szCs w:val="26"/>
           <w:lang w:val="en-US"/>
         </w:rPr>
-        <w:t>Picture 1</w:t>
+        <w:t>Picture 3</w:t>
       </w:r>
     </w:p>
     <w:p>
@@ -1652,7 +1711,7 @@
           <w:b/>
           <w:lang w:val="en-US"/>
         </w:rPr>
-        <w:t>Picture 2</w:t>
+        <w:t>Picture 4</w:t>
       </w:r>
     </w:p>
     <w:p>
@@ -1730,15 +1789,1726 @@
         </w:rPr>
         <w:t xml:space="preserve"> </w:t>
       </w:r>
+      <w:r>
+        <w:rPr>
+          <w:b/>
+          <w:lang w:val="en-US"/>
+        </w:rPr>
+        <w:t>Picture 6</w:t>
+      </w:r>
+    </w:p>
+    <w:p>
+      <w:pPr>
+        <w:widowControl w:val="0"/>
+        <w:autoSpaceDE w:val="0"/>
+        <w:autoSpaceDN w:val="0"/>
+        <w:adjustRightInd w:val="0"/>
+        <w:spacing w:after="0"/>
+        <w:rPr>
+          <w:rFonts w:ascii="Times New Roman" w:hAnsi="Times New Roman" w:cs="Times New Roman"/>
+          <w:b/>
+          <w:bCs/>
+          <w:sz w:val="26"/>
+          <w:szCs w:val="26"/>
+          <w:lang w:val="en-US"/>
+        </w:rPr>
+      </w:pPr>
+      <w:r>
+        <w:rPr>
+          <w:rFonts w:ascii="Times New Roman" w:hAnsi="Times New Roman" w:cs="Times New Roman"/>
+          <w:b/>
+          <w:bCs/>
+          <w:sz w:val="26"/>
+          <w:szCs w:val="26"/>
+          <w:lang w:val="en-US"/>
+        </w:rPr>
+        <w:lastRenderedPageBreak/>
+        <w:t>STEP 2</w:t>
+      </w:r>
+      <w:r>
+        <w:rPr>
+          <w:rFonts w:ascii="Times New Roman" w:hAnsi="Times New Roman" w:cs="Times New Roman"/>
+          <w:b/>
+          <w:bCs/>
+          <w:sz w:val="26"/>
+          <w:szCs w:val="26"/>
+          <w:lang w:val="en-US"/>
+        </w:rPr>
+        <w:t>:</w:t>
+      </w:r>
+    </w:p>
+    <w:p>
+      <w:pPr>
+        <w:widowControl w:val="0"/>
+        <w:autoSpaceDE w:val="0"/>
+        <w:autoSpaceDN w:val="0"/>
+        <w:adjustRightInd w:val="0"/>
+        <w:spacing w:after="0"/>
+        <w:rPr>
+          <w:rFonts w:ascii="Times New Roman" w:hAnsi="Times New Roman" w:cs="Times New Roman"/>
+          <w:bCs/>
+          <w:sz w:val="26"/>
+          <w:szCs w:val="26"/>
+          <w:lang w:val="en-US"/>
+        </w:rPr>
+      </w:pPr>
+      <w:r>
+        <w:rPr>
+          <w:rFonts w:ascii="Times New Roman" w:hAnsi="Times New Roman" w:cs="Times New Roman"/>
+          <w:b/>
+          <w:bCs/>
+          <w:sz w:val="26"/>
+          <w:szCs w:val="26"/>
+          <w:lang w:val="en-US"/>
+        </w:rPr>
+        <w:t>Bug</w:t>
+      </w:r>
+      <w:r>
+        <w:rPr>
+          <w:rFonts w:ascii="Times New Roman" w:hAnsi="Times New Roman" w:cs="Times New Roman"/>
+          <w:b/>
+          <w:bCs/>
+          <w:sz w:val="26"/>
+          <w:szCs w:val="26"/>
+          <w:lang w:val="en-US"/>
+        </w:rPr>
+        <w:t xml:space="preserve"> 1: </w:t>
+      </w:r>
+      <w:r>
+        <w:rPr>
+          <w:rFonts w:ascii="Times New Roman" w:hAnsi="Times New Roman" w:cs="Times New Roman"/>
+          <w:bCs/>
+          <w:sz w:val="26"/>
+          <w:szCs w:val="26"/>
+          <w:lang w:val="en-US"/>
+        </w:rPr>
+        <w:t xml:space="preserve"> The balance displayed after a player wins is that than the expected amount which is specified by the rule showed in picture 2 above. This can be shown in Picture 6 below where in turn 1, player Jino bet $5 on Anchor, wins one Anchor but end up with a balance of 100 instead of 105 (5 [for the bet] + 95 [amount left] + 5 [1 Anchor win])</w:t>
+      </w:r>
+    </w:p>
+    <w:p>
+      <w:pPr>
+        <w:widowControl w:val="0"/>
+        <w:autoSpaceDE w:val="0"/>
+        <w:autoSpaceDN w:val="0"/>
+        <w:adjustRightInd w:val="0"/>
+        <w:spacing w:after="0"/>
+        <w:jc w:val="center"/>
+        <w:rPr>
+          <w:rFonts w:ascii="Helvetica Neue" w:hAnsi="Helvetica Neue" w:cs="Helvetica Neue"/>
+          <w:b/>
+          <w:sz w:val="26"/>
+          <w:szCs w:val="26"/>
+          <w:lang w:val="en-US"/>
+        </w:rPr>
+      </w:pPr>
+      <w:r>
+        <w:rPr>
+          <w:rFonts w:ascii="Helvetica Neue" w:hAnsi="Helvetica Neue" w:cs="Helvetica Neue"/>
+          <w:noProof/>
+          <w:sz w:val="26"/>
+          <w:szCs w:val="26"/>
+          <w:lang w:val="en-US"/>
+        </w:rPr>
+        <w:drawing>
+          <wp:inline distT="0" distB="0" distL="0" distR="0" wp14:anchorId="1519B3BE" wp14:editId="60B654CC">
+            <wp:extent cx="4161782" cy="2297221"/>
+            <wp:effectExtent l="0" t="0" r="0" b="0"/>
+            <wp:docPr id="7" name="Picture 7"/>
+            <wp:cNvGraphicFramePr>
+              <a:graphicFrameLocks xmlns:a="http://schemas.openxmlformats.org/drawingml/2006/main" noChangeAspect="1"/>
+            </wp:cNvGraphicFramePr>
+            <a:graphic xmlns:a="http://schemas.openxmlformats.org/drawingml/2006/main">
+              <a:graphicData uri="http://schemas.openxmlformats.org/drawingml/2006/picture">
+                <pic:pic xmlns:pic="http://schemas.openxmlformats.org/drawingml/2006/picture">
+                  <pic:nvPicPr>
+                    <pic:cNvPr id="7" name="Screen Shot 2016-10-10 at 5.56.46 PM.png"/>
+                    <pic:cNvPicPr/>
+                  </pic:nvPicPr>
+                  <pic:blipFill>
+                    <a:blip r:embed="rId13">
+                      <a:extLst>
+                        <a:ext uri="{28A0092B-C50C-407E-A947-70E740481C1C}">
+                          <a14:useLocalDpi xmlns:a14="http://schemas.microsoft.com/office/drawing/2010/main" val="0"/>
+                        </a:ext>
+                      </a:extLst>
+                    </a:blip>
+                    <a:stretch>
+                      <a:fillRect/>
+                    </a:stretch>
+                  </pic:blipFill>
+                  <pic:spPr>
+                    <a:xfrm>
+                      <a:off x="0" y="0"/>
+                      <a:ext cx="4174819" cy="2304417"/>
+                    </a:xfrm>
+                    <a:prstGeom prst="rect">
+                      <a:avLst/>
+                    </a:prstGeom>
+                  </pic:spPr>
+                </pic:pic>
+              </a:graphicData>
+            </a:graphic>
+          </wp:inline>
+        </w:drawing>
+      </w:r>
+      <w:r>
+        <w:rPr>
+          <w:rFonts w:ascii="Helvetica Neue" w:hAnsi="Helvetica Neue" w:cs="Helvetica Neue"/>
+          <w:sz w:val="26"/>
+          <w:szCs w:val="26"/>
+          <w:lang w:val="en-US"/>
+        </w:rPr>
+        <w:t xml:space="preserve"> </w:t>
+      </w:r>
+      <w:r>
+        <w:rPr>
+          <w:rFonts w:ascii="Helvetica Neue" w:hAnsi="Helvetica Neue" w:cs="Helvetica Neue"/>
+          <w:b/>
+          <w:sz w:val="26"/>
+          <w:szCs w:val="26"/>
+          <w:lang w:val="en-US"/>
+        </w:rPr>
+        <w:t>Picture 6</w:t>
+      </w:r>
+    </w:p>
+    <w:p>
+      <w:pPr>
+        <w:widowControl w:val="0"/>
+        <w:autoSpaceDE w:val="0"/>
+        <w:autoSpaceDN w:val="0"/>
+        <w:adjustRightInd w:val="0"/>
+        <w:spacing w:after="0"/>
+        <w:rPr>
+          <w:rFonts w:ascii="Helvetica Neue" w:hAnsi="Helvetica Neue" w:cs="Helvetica Neue"/>
+          <w:sz w:val="26"/>
+          <w:szCs w:val="26"/>
+          <w:lang w:val="en-US"/>
+        </w:rPr>
+      </w:pPr>
+      <w:r>
+        <w:rPr>
+          <w:rFonts w:ascii="Helvetica Neue" w:hAnsi="Helvetica Neue" w:cs="Helvetica Neue"/>
+          <w:b/>
+          <w:sz w:val="26"/>
+          <w:szCs w:val="26"/>
+          <w:lang w:val="en-US"/>
+        </w:rPr>
+        <w:t>Resol</w:t>
+      </w:r>
+      <w:r>
+        <w:rPr>
+          <w:rFonts w:ascii="Helvetica Neue" w:hAnsi="Helvetica Neue" w:cs="Helvetica Neue"/>
+          <w:b/>
+          <w:sz w:val="26"/>
+          <w:szCs w:val="26"/>
+          <w:lang w:val="en-US"/>
+        </w:rPr>
+        <w:t xml:space="preserve">ving Bug 1: </w:t>
+      </w:r>
+      <w:r>
+        <w:rPr>
+          <w:rFonts w:ascii="Helvetica Neue" w:hAnsi="Helvetica Neue" w:cs="Helvetica Neue"/>
+          <w:sz w:val="26"/>
+          <w:szCs w:val="26"/>
+          <w:lang w:val="en-US"/>
+        </w:rPr>
+        <w:t xml:space="preserve">Making changes to the Game.java code from: </w:t>
+      </w:r>
+    </w:p>
+    <w:p>
+      <w:pPr>
+        <w:widowControl w:val="0"/>
+        <w:autoSpaceDE w:val="0"/>
+        <w:autoSpaceDN w:val="0"/>
+        <w:adjustRightInd w:val="0"/>
+        <w:spacing w:after="0"/>
+        <w:rPr>
+          <w:rFonts w:ascii="Helvetica Neue" w:hAnsi="Helvetica Neue" w:cs="Helvetica Neue"/>
+          <w:color w:val="C0504D" w:themeColor="accent2"/>
+          <w:sz w:val="26"/>
+          <w:szCs w:val="26"/>
+          <w:lang w:val="en-US"/>
+        </w:rPr>
+      </w:pPr>
+      <w:r>
+        <w:rPr>
+          <w:rFonts w:ascii="Helvetica Neue" w:hAnsi="Helvetica Neue" w:cs="Helvetica Neue"/>
+          <w:color w:val="C0504D" w:themeColor="accent2"/>
+          <w:sz w:val="26"/>
+          <w:szCs w:val="26"/>
+          <w:lang w:val="en-US"/>
+        </w:rPr>
+        <w:t>player.takeBet(bet);</w:t>
+      </w:r>
+      <w:r>
+        <w:rPr>
+          <w:rFonts w:ascii="Helvetica Neue" w:hAnsi="Helvetica Neue" w:cs="Helvetica Neue"/>
+          <w:color w:val="C0504D" w:themeColor="accent2"/>
+          <w:sz w:val="26"/>
+          <w:szCs w:val="26"/>
+          <w:lang w:val="en-US"/>
+        </w:rPr>
+        <w:t xml:space="preserve">    </w:t>
+      </w:r>
+    </w:p>
+    <w:p>
+      <w:pPr>
+        <w:widowControl w:val="0"/>
+        <w:autoSpaceDE w:val="0"/>
+        <w:autoSpaceDN w:val="0"/>
+        <w:adjustRightInd w:val="0"/>
+        <w:spacing w:after="0"/>
+        <w:rPr>
+          <w:rFonts w:ascii="Helvetica Neue" w:hAnsi="Helvetica Neue" w:cs="Helvetica Neue"/>
+          <w:color w:val="C0504D" w:themeColor="accent2"/>
+          <w:sz w:val="26"/>
+          <w:szCs w:val="26"/>
+          <w:lang w:val="en-US"/>
+        </w:rPr>
+      </w:pPr>
+      <w:r>
+        <w:rPr>
+          <w:rFonts w:ascii="Helvetica Neue" w:hAnsi="Helvetica Neue" w:cs="Helvetica Neue"/>
+          <w:color w:val="C0504D" w:themeColor="accent2"/>
+          <w:sz w:val="26"/>
+          <w:szCs w:val="26"/>
+          <w:lang w:val="en-US"/>
+        </w:rPr>
+        <w:tab/>
+      </w:r>
+      <w:r>
+        <w:rPr>
+          <w:rFonts w:ascii="Helvetica Neue" w:hAnsi="Helvetica Neue" w:cs="Helvetica Neue"/>
+          <w:color w:val="C0504D" w:themeColor="accent2"/>
+          <w:sz w:val="26"/>
+          <w:szCs w:val="26"/>
+          <w:lang w:val="en-US"/>
+        </w:rPr>
+        <w:tab/>
+        <w:t>int matches = 0;</w:t>
+      </w:r>
+    </w:p>
+    <w:p>
+      <w:pPr>
+        <w:widowControl w:val="0"/>
+        <w:autoSpaceDE w:val="0"/>
+        <w:autoSpaceDN w:val="0"/>
+        <w:adjustRightInd w:val="0"/>
+        <w:spacing w:after="0"/>
+        <w:rPr>
+          <w:rFonts w:ascii="Helvetica Neue" w:hAnsi="Helvetica Neue" w:cs="Helvetica Neue"/>
+          <w:color w:val="C0504D" w:themeColor="accent2"/>
+          <w:sz w:val="26"/>
+          <w:szCs w:val="26"/>
+          <w:lang w:val="en-US"/>
+        </w:rPr>
+      </w:pPr>
+      <w:r>
+        <w:rPr>
+          <w:rFonts w:ascii="Helvetica Neue" w:hAnsi="Helvetica Neue" w:cs="Helvetica Neue"/>
+          <w:color w:val="C0504D" w:themeColor="accent2"/>
+          <w:sz w:val="26"/>
+          <w:szCs w:val="26"/>
+          <w:lang w:val="en-US"/>
+        </w:rPr>
+        <w:tab/>
+      </w:r>
+      <w:r>
+        <w:rPr>
+          <w:rFonts w:ascii="Helvetica Neue" w:hAnsi="Helvetica Neue" w:cs="Helvetica Neue"/>
+          <w:color w:val="C0504D" w:themeColor="accent2"/>
+          <w:sz w:val="26"/>
+          <w:szCs w:val="26"/>
+          <w:lang w:val="en-US"/>
+        </w:rPr>
+        <w:tab/>
+        <w:t>for ( Dice d : dice) {</w:t>
+      </w:r>
+    </w:p>
+    <w:p>
+      <w:pPr>
+        <w:widowControl w:val="0"/>
+        <w:autoSpaceDE w:val="0"/>
+        <w:autoSpaceDN w:val="0"/>
+        <w:adjustRightInd w:val="0"/>
+        <w:spacing w:after="0"/>
+        <w:rPr>
+          <w:rFonts w:ascii="Helvetica Neue" w:hAnsi="Helvetica Neue" w:cs="Helvetica Neue"/>
+          <w:color w:val="C0504D" w:themeColor="accent2"/>
+          <w:sz w:val="26"/>
+          <w:szCs w:val="26"/>
+          <w:lang w:val="en-US"/>
+        </w:rPr>
+      </w:pPr>
+      <w:r>
+        <w:rPr>
+          <w:rFonts w:ascii="Helvetica Neue" w:hAnsi="Helvetica Neue" w:cs="Helvetica Neue"/>
+          <w:color w:val="C0504D" w:themeColor="accent2"/>
+          <w:sz w:val="26"/>
+          <w:szCs w:val="26"/>
+          <w:lang w:val="en-US"/>
+        </w:rPr>
+        <w:tab/>
+      </w:r>
+      <w:r>
+        <w:rPr>
+          <w:rFonts w:ascii="Helvetica Neue" w:hAnsi="Helvetica Neue" w:cs="Helvetica Neue"/>
+          <w:color w:val="C0504D" w:themeColor="accent2"/>
+          <w:sz w:val="26"/>
+          <w:szCs w:val="26"/>
+          <w:lang w:val="en-US"/>
+        </w:rPr>
+        <w:tab/>
+      </w:r>
+      <w:r>
+        <w:rPr>
+          <w:rFonts w:ascii="Helvetica Neue" w:hAnsi="Helvetica Neue" w:cs="Helvetica Neue"/>
+          <w:color w:val="C0504D" w:themeColor="accent2"/>
+          <w:sz w:val="26"/>
+          <w:szCs w:val="26"/>
+          <w:lang w:val="en-US"/>
+        </w:rPr>
+        <w:tab/>
+        <w:t>d.roll();</w:t>
+      </w:r>
+    </w:p>
+    <w:p>
+      <w:pPr>
+        <w:widowControl w:val="0"/>
+        <w:autoSpaceDE w:val="0"/>
+        <w:autoSpaceDN w:val="0"/>
+        <w:adjustRightInd w:val="0"/>
+        <w:spacing w:after="0"/>
+        <w:rPr>
+          <w:rFonts w:ascii="Helvetica Neue" w:hAnsi="Helvetica Neue" w:cs="Helvetica Neue"/>
+          <w:color w:val="C0504D" w:themeColor="accent2"/>
+          <w:sz w:val="26"/>
+          <w:szCs w:val="26"/>
+          <w:lang w:val="en-US"/>
+        </w:rPr>
+      </w:pPr>
+      <w:r>
+        <w:rPr>
+          <w:rFonts w:ascii="Helvetica Neue" w:hAnsi="Helvetica Neue" w:cs="Helvetica Neue"/>
+          <w:color w:val="C0504D" w:themeColor="accent2"/>
+          <w:sz w:val="26"/>
+          <w:szCs w:val="26"/>
+          <w:lang w:val="en-US"/>
+        </w:rPr>
+        <w:tab/>
+      </w:r>
+      <w:r>
+        <w:rPr>
+          <w:rFonts w:ascii="Helvetica Neue" w:hAnsi="Helvetica Neue" w:cs="Helvetica Neue"/>
+          <w:color w:val="C0504D" w:themeColor="accent2"/>
+          <w:sz w:val="26"/>
+          <w:szCs w:val="26"/>
+          <w:lang w:val="en-US"/>
+        </w:rPr>
+        <w:tab/>
+      </w:r>
+      <w:r>
+        <w:rPr>
+          <w:rFonts w:ascii="Helvetica Neue" w:hAnsi="Helvetica Neue" w:cs="Helvetica Neue"/>
+          <w:color w:val="C0504D" w:themeColor="accent2"/>
+          <w:sz w:val="26"/>
+          <w:szCs w:val="26"/>
+          <w:lang w:val="en-US"/>
+        </w:rPr>
+        <w:tab/>
+        <w:t xml:space="preserve">if (d.getValue().equals(pick)) { </w:t>
+      </w:r>
+    </w:p>
+    <w:p>
+      <w:pPr>
+        <w:widowControl w:val="0"/>
+        <w:autoSpaceDE w:val="0"/>
+        <w:autoSpaceDN w:val="0"/>
+        <w:adjustRightInd w:val="0"/>
+        <w:spacing w:after="0"/>
+        <w:rPr>
+          <w:rFonts w:ascii="Helvetica Neue" w:hAnsi="Helvetica Neue" w:cs="Helvetica Neue"/>
+          <w:color w:val="C0504D" w:themeColor="accent2"/>
+          <w:sz w:val="26"/>
+          <w:szCs w:val="26"/>
+          <w:lang w:val="en-US"/>
+        </w:rPr>
+      </w:pPr>
+      <w:r>
+        <w:rPr>
+          <w:rFonts w:ascii="Helvetica Neue" w:hAnsi="Helvetica Neue" w:cs="Helvetica Neue"/>
+          <w:color w:val="C0504D" w:themeColor="accent2"/>
+          <w:sz w:val="26"/>
+          <w:szCs w:val="26"/>
+          <w:lang w:val="en-US"/>
+        </w:rPr>
+        <w:tab/>
+      </w:r>
+      <w:r>
+        <w:rPr>
+          <w:rFonts w:ascii="Helvetica Neue" w:hAnsi="Helvetica Neue" w:cs="Helvetica Neue"/>
+          <w:color w:val="C0504D" w:themeColor="accent2"/>
+          <w:sz w:val="26"/>
+          <w:szCs w:val="26"/>
+          <w:lang w:val="en-US"/>
+        </w:rPr>
+        <w:tab/>
+      </w:r>
+      <w:r>
+        <w:rPr>
+          <w:rFonts w:ascii="Helvetica Neue" w:hAnsi="Helvetica Neue" w:cs="Helvetica Neue"/>
+          <w:color w:val="C0504D" w:themeColor="accent2"/>
+          <w:sz w:val="26"/>
+          <w:szCs w:val="26"/>
+          <w:lang w:val="en-US"/>
+        </w:rPr>
+        <w:tab/>
+      </w:r>
+      <w:r>
+        <w:rPr>
+          <w:rFonts w:ascii="Helvetica Neue" w:hAnsi="Helvetica Neue" w:cs="Helvetica Neue"/>
+          <w:color w:val="C0504D" w:themeColor="accent2"/>
+          <w:sz w:val="26"/>
+          <w:szCs w:val="26"/>
+          <w:lang w:val="en-US"/>
+        </w:rPr>
+        <w:tab/>
+        <w:t>matches += 1;</w:t>
+      </w:r>
+    </w:p>
+    <w:p>
+      <w:pPr>
+        <w:widowControl w:val="0"/>
+        <w:autoSpaceDE w:val="0"/>
+        <w:autoSpaceDN w:val="0"/>
+        <w:adjustRightInd w:val="0"/>
+        <w:spacing w:after="0"/>
+        <w:rPr>
+          <w:rFonts w:ascii="Helvetica Neue" w:hAnsi="Helvetica Neue" w:cs="Helvetica Neue"/>
+          <w:color w:val="C0504D" w:themeColor="accent2"/>
+          <w:sz w:val="26"/>
+          <w:szCs w:val="26"/>
+          <w:lang w:val="en-US"/>
+        </w:rPr>
+      </w:pPr>
+      <w:r>
+        <w:rPr>
+          <w:rFonts w:ascii="Helvetica Neue" w:hAnsi="Helvetica Neue" w:cs="Helvetica Neue"/>
+          <w:color w:val="C0504D" w:themeColor="accent2"/>
+          <w:sz w:val="26"/>
+          <w:szCs w:val="26"/>
+          <w:lang w:val="en-US"/>
+        </w:rPr>
+        <w:tab/>
+      </w:r>
+      <w:r>
+        <w:rPr>
+          <w:rFonts w:ascii="Helvetica Neue" w:hAnsi="Helvetica Neue" w:cs="Helvetica Neue"/>
+          <w:color w:val="C0504D" w:themeColor="accent2"/>
+          <w:sz w:val="26"/>
+          <w:szCs w:val="26"/>
+          <w:lang w:val="en-US"/>
+        </w:rPr>
+        <w:tab/>
+      </w:r>
+      <w:r>
+        <w:rPr>
+          <w:rFonts w:ascii="Helvetica Neue" w:hAnsi="Helvetica Neue" w:cs="Helvetica Neue"/>
+          <w:color w:val="C0504D" w:themeColor="accent2"/>
+          <w:sz w:val="26"/>
+          <w:szCs w:val="26"/>
+          <w:lang w:val="en-US"/>
+        </w:rPr>
+        <w:tab/>
+        <w:t>}</w:t>
+      </w:r>
+    </w:p>
+    <w:p>
+      <w:pPr>
+        <w:widowControl w:val="0"/>
+        <w:autoSpaceDE w:val="0"/>
+        <w:autoSpaceDN w:val="0"/>
+        <w:adjustRightInd w:val="0"/>
+        <w:spacing w:after="0"/>
+        <w:rPr>
+          <w:rFonts w:ascii="Helvetica Neue" w:hAnsi="Helvetica Neue" w:cs="Helvetica Neue"/>
+          <w:color w:val="C0504D" w:themeColor="accent2"/>
+          <w:sz w:val="26"/>
+          <w:szCs w:val="26"/>
+          <w:lang w:val="en-US"/>
+        </w:rPr>
+      </w:pPr>
+      <w:r>
+        <w:rPr>
+          <w:rFonts w:ascii="Helvetica Neue" w:hAnsi="Helvetica Neue" w:cs="Helvetica Neue"/>
+          <w:color w:val="C0504D" w:themeColor="accent2"/>
+          <w:sz w:val="26"/>
+          <w:szCs w:val="26"/>
+          <w:lang w:val="en-US"/>
+        </w:rPr>
+        <w:tab/>
+      </w:r>
+      <w:r>
+        <w:rPr>
+          <w:rFonts w:ascii="Helvetica Neue" w:hAnsi="Helvetica Neue" w:cs="Helvetica Neue"/>
+          <w:color w:val="C0504D" w:themeColor="accent2"/>
+          <w:sz w:val="26"/>
+          <w:szCs w:val="26"/>
+          <w:lang w:val="en-US"/>
+        </w:rPr>
+        <w:tab/>
+        <w:t>}</w:t>
+      </w:r>
+      <w:r>
+        <w:rPr>
+          <w:rFonts w:ascii="Helvetica Neue" w:hAnsi="Helvetica Neue" w:cs="Helvetica Neue"/>
+          <w:color w:val="C0504D" w:themeColor="accent2"/>
+          <w:sz w:val="26"/>
+          <w:szCs w:val="26"/>
+          <w:lang w:val="en-US"/>
+        </w:rPr>
+        <w:tab/>
+      </w:r>
+      <w:r>
+        <w:rPr>
+          <w:rFonts w:ascii="Helvetica Neue" w:hAnsi="Helvetica Neue" w:cs="Helvetica Neue"/>
+          <w:color w:val="C0504D" w:themeColor="accent2"/>
+          <w:sz w:val="26"/>
+          <w:szCs w:val="26"/>
+          <w:lang w:val="en-US"/>
+        </w:rPr>
+        <w:tab/>
+      </w:r>
+    </w:p>
+    <w:p>
+      <w:pPr>
+        <w:widowControl w:val="0"/>
+        <w:autoSpaceDE w:val="0"/>
+        <w:autoSpaceDN w:val="0"/>
+        <w:adjustRightInd w:val="0"/>
+        <w:spacing w:after="0"/>
+        <w:rPr>
+          <w:rFonts w:ascii="Helvetica Neue" w:hAnsi="Helvetica Neue" w:cs="Helvetica Neue"/>
+          <w:color w:val="C0504D" w:themeColor="accent2"/>
+          <w:sz w:val="26"/>
+          <w:szCs w:val="26"/>
+          <w:lang w:val="en-US"/>
+        </w:rPr>
+      </w:pPr>
+      <w:r>
+        <w:rPr>
+          <w:rFonts w:ascii="Helvetica Neue" w:hAnsi="Helvetica Neue" w:cs="Helvetica Neue"/>
+          <w:color w:val="C0504D" w:themeColor="accent2"/>
+          <w:sz w:val="26"/>
+          <w:szCs w:val="26"/>
+          <w:lang w:val="en-US"/>
+        </w:rPr>
+        <w:tab/>
+      </w:r>
+      <w:r>
+        <w:rPr>
+          <w:rFonts w:ascii="Helvetica Neue" w:hAnsi="Helvetica Neue" w:cs="Helvetica Neue"/>
+          <w:color w:val="C0504D" w:themeColor="accent2"/>
+          <w:sz w:val="26"/>
+          <w:szCs w:val="26"/>
+          <w:lang w:val="en-US"/>
+        </w:rPr>
+        <w:tab/>
+        <w:t>int winnings = matches * bet;</w:t>
+      </w:r>
+    </w:p>
+    <w:p>
+      <w:pPr>
+        <w:widowControl w:val="0"/>
+        <w:autoSpaceDE w:val="0"/>
+        <w:autoSpaceDN w:val="0"/>
+        <w:adjustRightInd w:val="0"/>
+        <w:spacing w:after="0"/>
+        <w:rPr>
+          <w:rFonts w:ascii="Helvetica Neue" w:hAnsi="Helvetica Neue" w:cs="Helvetica Neue"/>
+          <w:color w:val="C0504D" w:themeColor="accent2"/>
+          <w:sz w:val="26"/>
+          <w:szCs w:val="26"/>
+          <w:lang w:val="en-US"/>
+        </w:rPr>
+      </w:pPr>
+    </w:p>
+    <w:p>
+      <w:pPr>
+        <w:widowControl w:val="0"/>
+        <w:autoSpaceDE w:val="0"/>
+        <w:autoSpaceDN w:val="0"/>
+        <w:adjustRightInd w:val="0"/>
+        <w:spacing w:after="0"/>
+        <w:rPr>
+          <w:rFonts w:ascii="Helvetica Neue" w:hAnsi="Helvetica Neue" w:cs="Helvetica Neue"/>
+          <w:color w:val="C0504D" w:themeColor="accent2"/>
+          <w:sz w:val="26"/>
+          <w:szCs w:val="26"/>
+          <w:lang w:val="en-US"/>
+        </w:rPr>
+      </w:pPr>
+      <w:r>
+        <w:rPr>
+          <w:rFonts w:ascii="Helvetica Neue" w:hAnsi="Helvetica Neue" w:cs="Helvetica Neue"/>
+          <w:color w:val="C0504D" w:themeColor="accent2"/>
+          <w:sz w:val="26"/>
+          <w:szCs w:val="26"/>
+          <w:lang w:val="en-US"/>
+        </w:rPr>
+        <w:tab/>
+      </w:r>
+      <w:r>
+        <w:rPr>
+          <w:rFonts w:ascii="Helvetica Neue" w:hAnsi="Helvetica Neue" w:cs="Helvetica Neue"/>
+          <w:color w:val="C0504D" w:themeColor="accent2"/>
+          <w:sz w:val="26"/>
+          <w:szCs w:val="26"/>
+          <w:lang w:val="en-US"/>
+        </w:rPr>
+        <w:tab/>
+        <w:t>if (matches &gt; 0) {</w:t>
+      </w:r>
+      <w:r>
+        <w:rPr>
+          <w:rFonts w:ascii="Helvetica Neue" w:hAnsi="Helvetica Neue" w:cs="Helvetica Neue"/>
+          <w:color w:val="C0504D" w:themeColor="accent2"/>
+          <w:sz w:val="26"/>
+          <w:szCs w:val="26"/>
+          <w:lang w:val="en-US"/>
+        </w:rPr>
+        <w:tab/>
+      </w:r>
+      <w:r>
+        <w:rPr>
+          <w:rFonts w:ascii="Helvetica Neue" w:hAnsi="Helvetica Neue" w:cs="Helvetica Neue"/>
+          <w:color w:val="C0504D" w:themeColor="accent2"/>
+          <w:sz w:val="26"/>
+          <w:szCs w:val="26"/>
+          <w:lang w:val="en-US"/>
+        </w:rPr>
+        <w:tab/>
+      </w:r>
+      <w:r>
+        <w:rPr>
+          <w:rFonts w:ascii="Helvetica Neue" w:hAnsi="Helvetica Neue" w:cs="Helvetica Neue"/>
+          <w:color w:val="C0504D" w:themeColor="accent2"/>
+          <w:sz w:val="26"/>
+          <w:szCs w:val="26"/>
+          <w:lang w:val="en-US"/>
+        </w:rPr>
+        <w:tab/>
+      </w:r>
+    </w:p>
+    <w:p>
+      <w:pPr>
+        <w:widowControl w:val="0"/>
+        <w:autoSpaceDE w:val="0"/>
+        <w:autoSpaceDN w:val="0"/>
+        <w:adjustRightInd w:val="0"/>
+        <w:spacing w:after="0"/>
+        <w:rPr>
+          <w:rFonts w:ascii="Helvetica Neue" w:hAnsi="Helvetica Neue" w:cs="Helvetica Neue"/>
+          <w:color w:val="C0504D" w:themeColor="accent2"/>
+          <w:sz w:val="26"/>
+          <w:szCs w:val="26"/>
+          <w:lang w:val="en-US"/>
+        </w:rPr>
+      </w:pPr>
+      <w:r>
+        <w:rPr>
+          <w:rFonts w:ascii="Helvetica Neue" w:hAnsi="Helvetica Neue" w:cs="Helvetica Neue"/>
+          <w:color w:val="C0504D" w:themeColor="accent2"/>
+          <w:sz w:val="26"/>
+          <w:szCs w:val="26"/>
+          <w:lang w:val="en-US"/>
+        </w:rPr>
+        <w:tab/>
+      </w:r>
+      <w:r>
+        <w:rPr>
+          <w:rFonts w:ascii="Helvetica Neue" w:hAnsi="Helvetica Neue" w:cs="Helvetica Neue"/>
+          <w:color w:val="C0504D" w:themeColor="accent2"/>
+          <w:sz w:val="26"/>
+          <w:szCs w:val="26"/>
+          <w:lang w:val="en-US"/>
+        </w:rPr>
+        <w:tab/>
+      </w:r>
+      <w:r>
+        <w:rPr>
+          <w:rFonts w:ascii="Helvetica Neue" w:hAnsi="Helvetica Neue" w:cs="Helvetica Neue"/>
+          <w:color w:val="C0504D" w:themeColor="accent2"/>
+          <w:sz w:val="26"/>
+          <w:szCs w:val="26"/>
+          <w:lang w:val="en-US"/>
+        </w:rPr>
+        <w:tab/>
+        <w:t>player.receiveWinnings(winnings);</w:t>
+      </w:r>
+    </w:p>
+    <w:p>
+      <w:pPr>
+        <w:widowControl w:val="0"/>
+        <w:autoSpaceDE w:val="0"/>
+        <w:autoSpaceDN w:val="0"/>
+        <w:adjustRightInd w:val="0"/>
+        <w:spacing w:after="0"/>
+        <w:rPr>
+          <w:rFonts w:ascii="Helvetica Neue" w:hAnsi="Helvetica Neue" w:cs="Helvetica Neue"/>
+          <w:color w:val="C0504D" w:themeColor="accent2"/>
+          <w:sz w:val="26"/>
+          <w:szCs w:val="26"/>
+          <w:lang w:val="en-US"/>
+        </w:rPr>
+      </w:pPr>
+      <w:r>
+        <w:rPr>
+          <w:rFonts w:ascii="Helvetica Neue" w:hAnsi="Helvetica Neue" w:cs="Helvetica Neue"/>
+          <w:color w:val="C0504D" w:themeColor="accent2"/>
+          <w:sz w:val="26"/>
+          <w:szCs w:val="26"/>
+          <w:lang w:val="en-US"/>
+        </w:rPr>
+        <w:tab/>
+      </w:r>
+      <w:r>
+        <w:rPr>
+          <w:rFonts w:ascii="Helvetica Neue" w:hAnsi="Helvetica Neue" w:cs="Helvetica Neue"/>
+          <w:color w:val="C0504D" w:themeColor="accent2"/>
+          <w:sz w:val="26"/>
+          <w:szCs w:val="26"/>
+          <w:lang w:val="en-US"/>
+        </w:rPr>
+        <w:tab/>
+        <w:t>}</w:t>
+      </w:r>
+    </w:p>
+    <w:p>
+      <w:pPr>
+        <w:widowControl w:val="0"/>
+        <w:autoSpaceDE w:val="0"/>
+        <w:autoSpaceDN w:val="0"/>
+        <w:adjustRightInd w:val="0"/>
+        <w:spacing w:after="0"/>
+        <w:rPr>
+          <w:rFonts w:ascii="Helvetica Neue" w:hAnsi="Helvetica Neue" w:cs="Helvetica Neue"/>
+          <w:color w:val="C0504D" w:themeColor="accent2"/>
+          <w:sz w:val="26"/>
+          <w:szCs w:val="26"/>
+          <w:lang w:val="en-US"/>
+        </w:rPr>
+      </w:pPr>
+      <w:r>
+        <w:rPr>
+          <w:rFonts w:ascii="Helvetica Neue" w:hAnsi="Helvetica Neue" w:cs="Helvetica Neue"/>
+          <w:color w:val="C0504D" w:themeColor="accent2"/>
+          <w:sz w:val="26"/>
+          <w:szCs w:val="26"/>
+          <w:lang w:val="en-US"/>
+        </w:rPr>
+        <w:t xml:space="preserve">        return winnings;</w:t>
+      </w:r>
+    </w:p>
+    <w:p>
+      <w:pPr>
+        <w:widowControl w:val="0"/>
+        <w:autoSpaceDE w:val="0"/>
+        <w:autoSpaceDN w:val="0"/>
+        <w:adjustRightInd w:val="0"/>
+        <w:spacing w:after="0"/>
+        <w:rPr>
+          <w:rFonts w:ascii="Helvetica Neue" w:hAnsi="Helvetica Neue" w:cs="Helvetica Neue"/>
+          <w:color w:val="000000" w:themeColor="text1"/>
+          <w:sz w:val="26"/>
+          <w:szCs w:val="26"/>
+          <w:lang w:val="en-US"/>
+        </w:rPr>
+      </w:pPr>
+      <w:r>
+        <w:rPr>
+          <w:rFonts w:ascii="Helvetica Neue" w:hAnsi="Helvetica Neue" w:cs="Helvetica Neue"/>
+          <w:color w:val="000000" w:themeColor="text1"/>
+          <w:sz w:val="26"/>
+          <w:szCs w:val="26"/>
+          <w:lang w:val="en-US"/>
+        </w:rPr>
+        <w:t>to</w:t>
+      </w:r>
+      <w:r>
+        <w:rPr>
+          <w:rFonts w:ascii="Helvetica Neue" w:hAnsi="Helvetica Neue" w:cs="Helvetica Neue"/>
+          <w:color w:val="000000" w:themeColor="text1"/>
+          <w:sz w:val="26"/>
+          <w:szCs w:val="26"/>
+          <w:lang w:val="en-US"/>
+        </w:rPr>
+        <w:t xml:space="preserve"> :</w:t>
+      </w:r>
+    </w:p>
+    <w:p>
+      <w:pPr>
+        <w:widowControl w:val="0"/>
+        <w:autoSpaceDE w:val="0"/>
+        <w:autoSpaceDN w:val="0"/>
+        <w:adjustRightInd w:val="0"/>
+        <w:spacing w:after="0"/>
+        <w:rPr>
+          <w:rFonts w:ascii="Helvetica Neue" w:hAnsi="Helvetica Neue" w:cs="Helvetica Neue"/>
+          <w:color w:val="000000" w:themeColor="text1"/>
+          <w:sz w:val="26"/>
+          <w:szCs w:val="26"/>
+          <w:lang w:val="en-US"/>
+        </w:rPr>
+      </w:pPr>
+    </w:p>
+    <w:p>
+      <w:pPr>
+        <w:widowControl w:val="0"/>
+        <w:autoSpaceDE w:val="0"/>
+        <w:autoSpaceDN w:val="0"/>
+        <w:adjustRightInd w:val="0"/>
+        <w:spacing w:after="0"/>
+        <w:rPr>
+          <w:rFonts w:ascii="Helvetica Neue" w:hAnsi="Helvetica Neue" w:cs="Helvetica Neue"/>
+          <w:color w:val="1F497D" w:themeColor="text2"/>
+          <w:sz w:val="26"/>
+          <w:szCs w:val="26"/>
+          <w:lang w:val="en-US"/>
+        </w:rPr>
+      </w:pPr>
+      <w:r>
+        <w:rPr>
+          <w:rFonts w:ascii="Helvetica Neue" w:hAnsi="Helvetica Neue" w:cs="Helvetica Neue"/>
+          <w:color w:val="000000" w:themeColor="text1"/>
+          <w:sz w:val="26"/>
+          <w:szCs w:val="26"/>
+          <w:lang w:val="en-US"/>
+        </w:rPr>
+        <w:t xml:space="preserve">    </w:t>
+      </w:r>
+      <w:r>
+        <w:rPr>
+          <w:rFonts w:ascii="Helvetica Neue" w:hAnsi="Helvetica Neue" w:cs="Helvetica Neue"/>
+          <w:color w:val="000000" w:themeColor="text1"/>
+          <w:sz w:val="26"/>
+          <w:szCs w:val="26"/>
+          <w:lang w:val="en-US"/>
+        </w:rPr>
+        <w:t>//</w:t>
+      </w:r>
+      <w:r>
+        <w:rPr>
+          <w:rFonts w:ascii="Helvetica Neue" w:hAnsi="Helvetica Neue" w:cs="Helvetica Neue"/>
+          <w:color w:val="1F497D" w:themeColor="text2"/>
+          <w:sz w:val="26"/>
+          <w:szCs w:val="26"/>
+          <w:lang w:val="en-US"/>
+        </w:rPr>
+        <w:t>player.takeBet(bet);</w:t>
+      </w:r>
+    </w:p>
+    <w:p>
+      <w:pPr>
+        <w:widowControl w:val="0"/>
+        <w:autoSpaceDE w:val="0"/>
+        <w:autoSpaceDN w:val="0"/>
+        <w:adjustRightInd w:val="0"/>
+        <w:spacing w:after="0"/>
+        <w:rPr>
+          <w:rFonts w:ascii="Helvetica Neue" w:hAnsi="Helvetica Neue" w:cs="Helvetica Neue"/>
+          <w:color w:val="1F497D" w:themeColor="text2"/>
+          <w:sz w:val="26"/>
+          <w:szCs w:val="26"/>
+          <w:lang w:val="en-US"/>
+        </w:rPr>
+      </w:pPr>
+      <w:r>
+        <w:rPr>
+          <w:rFonts w:ascii="Helvetica Neue" w:hAnsi="Helvetica Neue" w:cs="Helvetica Neue"/>
+          <w:color w:val="1F497D" w:themeColor="text2"/>
+          <w:sz w:val="26"/>
+          <w:szCs w:val="26"/>
+          <w:lang w:val="en-US"/>
+        </w:rPr>
+        <w:tab/>
+      </w:r>
+      <w:r>
+        <w:rPr>
+          <w:rFonts w:ascii="Helvetica Neue" w:hAnsi="Helvetica Neue" w:cs="Helvetica Neue"/>
+          <w:color w:val="1F497D" w:themeColor="text2"/>
+          <w:sz w:val="26"/>
+          <w:szCs w:val="26"/>
+          <w:lang w:val="en-US"/>
+        </w:rPr>
+        <w:tab/>
+        <w:t>int matches = 0;</w:t>
+      </w:r>
+    </w:p>
+    <w:p>
+      <w:pPr>
+        <w:widowControl w:val="0"/>
+        <w:autoSpaceDE w:val="0"/>
+        <w:autoSpaceDN w:val="0"/>
+        <w:adjustRightInd w:val="0"/>
+        <w:spacing w:after="0"/>
+        <w:rPr>
+          <w:rFonts w:ascii="Helvetica Neue" w:hAnsi="Helvetica Neue" w:cs="Helvetica Neue"/>
+          <w:color w:val="1F497D" w:themeColor="text2"/>
+          <w:sz w:val="26"/>
+          <w:szCs w:val="26"/>
+          <w:lang w:val="en-US"/>
+        </w:rPr>
+      </w:pPr>
+      <w:r>
+        <w:rPr>
+          <w:rFonts w:ascii="Helvetica Neue" w:hAnsi="Helvetica Neue" w:cs="Helvetica Neue"/>
+          <w:color w:val="1F497D" w:themeColor="text2"/>
+          <w:sz w:val="26"/>
+          <w:szCs w:val="26"/>
+          <w:lang w:val="en-US"/>
+        </w:rPr>
+        <w:tab/>
+      </w:r>
+      <w:r>
+        <w:rPr>
+          <w:rFonts w:ascii="Helvetica Neue" w:hAnsi="Helvetica Neue" w:cs="Helvetica Neue"/>
+          <w:color w:val="1F497D" w:themeColor="text2"/>
+          <w:sz w:val="26"/>
+          <w:szCs w:val="26"/>
+          <w:lang w:val="en-US"/>
+        </w:rPr>
+        <w:tab/>
+        <w:t>for ( Dice d : dice) {</w:t>
+      </w:r>
+    </w:p>
+    <w:p>
+      <w:pPr>
+        <w:widowControl w:val="0"/>
+        <w:autoSpaceDE w:val="0"/>
+        <w:autoSpaceDN w:val="0"/>
+        <w:adjustRightInd w:val="0"/>
+        <w:spacing w:after="0"/>
+        <w:rPr>
+          <w:rFonts w:ascii="Helvetica Neue" w:hAnsi="Helvetica Neue" w:cs="Helvetica Neue"/>
+          <w:color w:val="1F497D" w:themeColor="text2"/>
+          <w:sz w:val="26"/>
+          <w:szCs w:val="26"/>
+          <w:lang w:val="en-US"/>
+        </w:rPr>
+      </w:pPr>
+      <w:r>
+        <w:rPr>
+          <w:rFonts w:ascii="Helvetica Neue" w:hAnsi="Helvetica Neue" w:cs="Helvetica Neue"/>
+          <w:color w:val="1F497D" w:themeColor="text2"/>
+          <w:sz w:val="26"/>
+          <w:szCs w:val="26"/>
+          <w:lang w:val="en-US"/>
+        </w:rPr>
+        <w:tab/>
+      </w:r>
+      <w:r>
+        <w:rPr>
+          <w:rFonts w:ascii="Helvetica Neue" w:hAnsi="Helvetica Neue" w:cs="Helvetica Neue"/>
+          <w:color w:val="1F497D" w:themeColor="text2"/>
+          <w:sz w:val="26"/>
+          <w:szCs w:val="26"/>
+          <w:lang w:val="en-US"/>
+        </w:rPr>
+        <w:tab/>
+      </w:r>
+      <w:r>
+        <w:rPr>
+          <w:rFonts w:ascii="Helvetica Neue" w:hAnsi="Helvetica Neue" w:cs="Helvetica Neue"/>
+          <w:color w:val="1F497D" w:themeColor="text2"/>
+          <w:sz w:val="26"/>
+          <w:szCs w:val="26"/>
+          <w:lang w:val="en-US"/>
+        </w:rPr>
+        <w:tab/>
+        <w:t>d.roll();</w:t>
+      </w:r>
+    </w:p>
+    <w:p>
+      <w:pPr>
+        <w:widowControl w:val="0"/>
+        <w:autoSpaceDE w:val="0"/>
+        <w:autoSpaceDN w:val="0"/>
+        <w:adjustRightInd w:val="0"/>
+        <w:spacing w:after="0"/>
+        <w:rPr>
+          <w:rFonts w:ascii="Helvetica Neue" w:hAnsi="Helvetica Neue" w:cs="Helvetica Neue"/>
+          <w:color w:val="1F497D" w:themeColor="text2"/>
+          <w:sz w:val="26"/>
+          <w:szCs w:val="26"/>
+          <w:lang w:val="en-US"/>
+        </w:rPr>
+      </w:pPr>
+      <w:r>
+        <w:rPr>
+          <w:rFonts w:ascii="Helvetica Neue" w:hAnsi="Helvetica Neue" w:cs="Helvetica Neue"/>
+          <w:color w:val="1F497D" w:themeColor="text2"/>
+          <w:sz w:val="26"/>
+          <w:szCs w:val="26"/>
+          <w:lang w:val="en-US"/>
+        </w:rPr>
+        <w:tab/>
+      </w:r>
+      <w:r>
+        <w:rPr>
+          <w:rFonts w:ascii="Helvetica Neue" w:hAnsi="Helvetica Neue" w:cs="Helvetica Neue"/>
+          <w:color w:val="1F497D" w:themeColor="text2"/>
+          <w:sz w:val="26"/>
+          <w:szCs w:val="26"/>
+          <w:lang w:val="en-US"/>
+        </w:rPr>
+        <w:tab/>
+      </w:r>
+      <w:r>
+        <w:rPr>
+          <w:rFonts w:ascii="Helvetica Neue" w:hAnsi="Helvetica Neue" w:cs="Helvetica Neue"/>
+          <w:color w:val="1F497D" w:themeColor="text2"/>
+          <w:sz w:val="26"/>
+          <w:szCs w:val="26"/>
+          <w:lang w:val="en-US"/>
+        </w:rPr>
+        <w:tab/>
+        <w:t xml:space="preserve">if (d.getValue().equals(pick)) { </w:t>
+      </w:r>
+    </w:p>
+    <w:p>
+      <w:pPr>
+        <w:widowControl w:val="0"/>
+        <w:autoSpaceDE w:val="0"/>
+        <w:autoSpaceDN w:val="0"/>
+        <w:adjustRightInd w:val="0"/>
+        <w:spacing w:after="0"/>
+        <w:rPr>
+          <w:rFonts w:ascii="Helvetica Neue" w:hAnsi="Helvetica Neue" w:cs="Helvetica Neue"/>
+          <w:color w:val="1F497D" w:themeColor="text2"/>
+          <w:sz w:val="26"/>
+          <w:szCs w:val="26"/>
+          <w:lang w:val="en-US"/>
+        </w:rPr>
+      </w:pPr>
+      <w:r>
+        <w:rPr>
+          <w:rFonts w:ascii="Helvetica Neue" w:hAnsi="Helvetica Neue" w:cs="Helvetica Neue"/>
+          <w:color w:val="1F497D" w:themeColor="text2"/>
+          <w:sz w:val="26"/>
+          <w:szCs w:val="26"/>
+          <w:lang w:val="en-US"/>
+        </w:rPr>
+        <w:tab/>
+      </w:r>
+      <w:r>
+        <w:rPr>
+          <w:rFonts w:ascii="Helvetica Neue" w:hAnsi="Helvetica Neue" w:cs="Helvetica Neue"/>
+          <w:color w:val="1F497D" w:themeColor="text2"/>
+          <w:sz w:val="26"/>
+          <w:szCs w:val="26"/>
+          <w:lang w:val="en-US"/>
+        </w:rPr>
+        <w:tab/>
+      </w:r>
+      <w:r>
+        <w:rPr>
+          <w:rFonts w:ascii="Helvetica Neue" w:hAnsi="Helvetica Neue" w:cs="Helvetica Neue"/>
+          <w:color w:val="1F497D" w:themeColor="text2"/>
+          <w:sz w:val="26"/>
+          <w:szCs w:val="26"/>
+          <w:lang w:val="en-US"/>
+        </w:rPr>
+        <w:tab/>
+      </w:r>
+      <w:r>
+        <w:rPr>
+          <w:rFonts w:ascii="Helvetica Neue" w:hAnsi="Helvetica Neue" w:cs="Helvetica Neue"/>
+          <w:color w:val="1F497D" w:themeColor="text2"/>
+          <w:sz w:val="26"/>
+          <w:szCs w:val="26"/>
+          <w:lang w:val="en-US"/>
+        </w:rPr>
+        <w:tab/>
+        <w:t>matches += 1;</w:t>
+      </w:r>
+    </w:p>
+    <w:p>
+      <w:pPr>
+        <w:widowControl w:val="0"/>
+        <w:autoSpaceDE w:val="0"/>
+        <w:autoSpaceDN w:val="0"/>
+        <w:adjustRightInd w:val="0"/>
+        <w:spacing w:after="0"/>
+        <w:rPr>
+          <w:rFonts w:ascii="Helvetica Neue" w:hAnsi="Helvetica Neue" w:cs="Helvetica Neue"/>
+          <w:color w:val="1F497D" w:themeColor="text2"/>
+          <w:sz w:val="26"/>
+          <w:szCs w:val="26"/>
+          <w:lang w:val="en-US"/>
+        </w:rPr>
+      </w:pPr>
+      <w:r>
+        <w:rPr>
+          <w:rFonts w:ascii="Helvetica Neue" w:hAnsi="Helvetica Neue" w:cs="Helvetica Neue"/>
+          <w:color w:val="1F497D" w:themeColor="text2"/>
+          <w:sz w:val="26"/>
+          <w:szCs w:val="26"/>
+          <w:lang w:val="en-US"/>
+        </w:rPr>
+        <w:tab/>
+      </w:r>
+      <w:r>
+        <w:rPr>
+          <w:rFonts w:ascii="Helvetica Neue" w:hAnsi="Helvetica Neue" w:cs="Helvetica Neue"/>
+          <w:color w:val="1F497D" w:themeColor="text2"/>
+          <w:sz w:val="26"/>
+          <w:szCs w:val="26"/>
+          <w:lang w:val="en-US"/>
+        </w:rPr>
+        <w:tab/>
+      </w:r>
+      <w:r>
+        <w:rPr>
+          <w:rFonts w:ascii="Helvetica Neue" w:hAnsi="Helvetica Neue" w:cs="Helvetica Neue"/>
+          <w:color w:val="1F497D" w:themeColor="text2"/>
+          <w:sz w:val="26"/>
+          <w:szCs w:val="26"/>
+          <w:lang w:val="en-US"/>
+        </w:rPr>
+        <w:tab/>
+        <w:t>}</w:t>
+      </w:r>
+    </w:p>
+    <w:p>
+      <w:pPr>
+        <w:widowControl w:val="0"/>
+        <w:autoSpaceDE w:val="0"/>
+        <w:autoSpaceDN w:val="0"/>
+        <w:adjustRightInd w:val="0"/>
+        <w:spacing w:after="0"/>
+        <w:rPr>
+          <w:rFonts w:ascii="Helvetica Neue" w:hAnsi="Helvetica Neue" w:cs="Helvetica Neue"/>
+          <w:color w:val="1F497D" w:themeColor="text2"/>
+          <w:sz w:val="26"/>
+          <w:szCs w:val="26"/>
+          <w:lang w:val="en-US"/>
+        </w:rPr>
+      </w:pPr>
+      <w:r>
+        <w:rPr>
+          <w:rFonts w:ascii="Helvetica Neue" w:hAnsi="Helvetica Neue" w:cs="Helvetica Neue"/>
+          <w:color w:val="1F497D" w:themeColor="text2"/>
+          <w:sz w:val="26"/>
+          <w:szCs w:val="26"/>
+          <w:lang w:val="en-US"/>
+        </w:rPr>
+        <w:tab/>
+      </w:r>
+      <w:r>
+        <w:rPr>
+          <w:rFonts w:ascii="Helvetica Neue" w:hAnsi="Helvetica Neue" w:cs="Helvetica Neue"/>
+          <w:color w:val="1F497D" w:themeColor="text2"/>
+          <w:sz w:val="26"/>
+          <w:szCs w:val="26"/>
+          <w:lang w:val="en-US"/>
+        </w:rPr>
+        <w:tab/>
+        <w:t>}</w:t>
+      </w:r>
+    </w:p>
+    <w:p>
+      <w:pPr>
+        <w:widowControl w:val="0"/>
+        <w:autoSpaceDE w:val="0"/>
+        <w:autoSpaceDN w:val="0"/>
+        <w:adjustRightInd w:val="0"/>
+        <w:spacing w:after="0"/>
+        <w:rPr>
+          <w:rFonts w:ascii="Helvetica Neue" w:hAnsi="Helvetica Neue" w:cs="Helvetica Neue"/>
+          <w:color w:val="1F497D" w:themeColor="text2"/>
+          <w:sz w:val="26"/>
+          <w:szCs w:val="26"/>
+          <w:lang w:val="en-US"/>
+        </w:rPr>
+      </w:pPr>
+      <w:r>
+        <w:rPr>
+          <w:rFonts w:ascii="Helvetica Neue" w:hAnsi="Helvetica Neue" w:cs="Helvetica Neue"/>
+          <w:color w:val="1F497D" w:themeColor="text2"/>
+          <w:sz w:val="26"/>
+          <w:szCs w:val="26"/>
+          <w:lang w:val="en-US"/>
+        </w:rPr>
+        <w:tab/>
+      </w:r>
+      <w:r>
+        <w:rPr>
+          <w:rFonts w:ascii="Helvetica Neue" w:hAnsi="Helvetica Neue" w:cs="Helvetica Neue"/>
+          <w:color w:val="1F497D" w:themeColor="text2"/>
+          <w:sz w:val="26"/>
+          <w:szCs w:val="26"/>
+          <w:lang w:val="en-US"/>
+        </w:rPr>
+        <w:tab/>
+      </w:r>
+    </w:p>
+    <w:p>
+      <w:pPr>
+        <w:widowControl w:val="0"/>
+        <w:autoSpaceDE w:val="0"/>
+        <w:autoSpaceDN w:val="0"/>
+        <w:adjustRightInd w:val="0"/>
+        <w:spacing w:after="0"/>
+        <w:rPr>
+          <w:rFonts w:ascii="Helvetica Neue" w:hAnsi="Helvetica Neue" w:cs="Helvetica Neue"/>
+          <w:color w:val="1F497D" w:themeColor="text2"/>
+          <w:sz w:val="26"/>
+          <w:szCs w:val="26"/>
+          <w:lang w:val="en-US"/>
+        </w:rPr>
+      </w:pPr>
+      <w:r>
+        <w:rPr>
+          <w:rFonts w:ascii="Helvetica Neue" w:hAnsi="Helvetica Neue" w:cs="Helvetica Neue"/>
+          <w:color w:val="1F497D" w:themeColor="text2"/>
+          <w:sz w:val="26"/>
+          <w:szCs w:val="26"/>
+          <w:lang w:val="en-US"/>
+        </w:rPr>
+        <w:tab/>
+      </w:r>
+      <w:r>
+        <w:rPr>
+          <w:rFonts w:ascii="Helvetica Neue" w:hAnsi="Helvetica Neue" w:cs="Helvetica Neue"/>
+          <w:color w:val="1F497D" w:themeColor="text2"/>
+          <w:sz w:val="26"/>
+          <w:szCs w:val="26"/>
+          <w:lang w:val="en-US"/>
+        </w:rPr>
+        <w:tab/>
+        <w:t>int winnings = matches * bet;</w:t>
+      </w:r>
+    </w:p>
+    <w:p>
+      <w:pPr>
+        <w:widowControl w:val="0"/>
+        <w:autoSpaceDE w:val="0"/>
+        <w:autoSpaceDN w:val="0"/>
+        <w:adjustRightInd w:val="0"/>
+        <w:spacing w:after="0"/>
+        <w:rPr>
+          <w:rFonts w:ascii="Helvetica Neue" w:hAnsi="Helvetica Neue" w:cs="Helvetica Neue"/>
+          <w:color w:val="1F497D" w:themeColor="text2"/>
+          <w:sz w:val="26"/>
+          <w:szCs w:val="26"/>
+          <w:lang w:val="en-US"/>
+        </w:rPr>
+      </w:pPr>
+    </w:p>
+    <w:p>
+      <w:pPr>
+        <w:widowControl w:val="0"/>
+        <w:autoSpaceDE w:val="0"/>
+        <w:autoSpaceDN w:val="0"/>
+        <w:adjustRightInd w:val="0"/>
+        <w:spacing w:after="0"/>
+        <w:rPr>
+          <w:rFonts w:ascii="Helvetica Neue" w:hAnsi="Helvetica Neue" w:cs="Helvetica Neue"/>
+          <w:color w:val="1F497D" w:themeColor="text2"/>
+          <w:sz w:val="26"/>
+          <w:szCs w:val="26"/>
+          <w:lang w:val="en-US"/>
+        </w:rPr>
+      </w:pPr>
+      <w:r>
+        <w:rPr>
+          <w:rFonts w:ascii="Helvetica Neue" w:hAnsi="Helvetica Neue" w:cs="Helvetica Neue"/>
+          <w:color w:val="1F497D" w:themeColor="text2"/>
+          <w:sz w:val="26"/>
+          <w:szCs w:val="26"/>
+          <w:lang w:val="en-US"/>
+        </w:rPr>
+        <w:tab/>
+      </w:r>
+      <w:r>
+        <w:rPr>
+          <w:rFonts w:ascii="Helvetica Neue" w:hAnsi="Helvetica Neue" w:cs="Helvetica Neue"/>
+          <w:color w:val="1F497D" w:themeColor="text2"/>
+          <w:sz w:val="26"/>
+          <w:szCs w:val="26"/>
+          <w:lang w:val="en-US"/>
+        </w:rPr>
+        <w:tab/>
+        <w:t>if (matches &gt; 0) {</w:t>
+      </w:r>
+      <w:r>
+        <w:rPr>
+          <w:rFonts w:ascii="Helvetica Neue" w:hAnsi="Helvetica Neue" w:cs="Helvetica Neue"/>
+          <w:color w:val="1F497D" w:themeColor="text2"/>
+          <w:sz w:val="26"/>
+          <w:szCs w:val="26"/>
+          <w:lang w:val="en-US"/>
+        </w:rPr>
+        <w:tab/>
+      </w:r>
+      <w:r>
+        <w:rPr>
+          <w:rFonts w:ascii="Helvetica Neue" w:hAnsi="Helvetica Neue" w:cs="Helvetica Neue"/>
+          <w:color w:val="1F497D" w:themeColor="text2"/>
+          <w:sz w:val="26"/>
+          <w:szCs w:val="26"/>
+          <w:lang w:val="en-US"/>
+        </w:rPr>
+        <w:tab/>
+      </w:r>
+      <w:r>
+        <w:rPr>
+          <w:rFonts w:ascii="Helvetica Neue" w:hAnsi="Helvetica Neue" w:cs="Helvetica Neue"/>
+          <w:color w:val="1F497D" w:themeColor="text2"/>
+          <w:sz w:val="26"/>
+          <w:szCs w:val="26"/>
+          <w:lang w:val="en-US"/>
+        </w:rPr>
+        <w:tab/>
+      </w:r>
+    </w:p>
+    <w:p>
+      <w:pPr>
+        <w:widowControl w:val="0"/>
+        <w:autoSpaceDE w:val="0"/>
+        <w:autoSpaceDN w:val="0"/>
+        <w:adjustRightInd w:val="0"/>
+        <w:spacing w:after="0"/>
+        <w:rPr>
+          <w:rFonts w:ascii="Helvetica Neue" w:hAnsi="Helvetica Neue" w:cs="Helvetica Neue"/>
+          <w:color w:val="1F497D" w:themeColor="text2"/>
+          <w:sz w:val="26"/>
+          <w:szCs w:val="26"/>
+          <w:lang w:val="en-US"/>
+        </w:rPr>
+      </w:pPr>
+      <w:r>
+        <w:rPr>
+          <w:rFonts w:ascii="Helvetica Neue" w:hAnsi="Helvetica Neue" w:cs="Helvetica Neue"/>
+          <w:color w:val="1F497D" w:themeColor="text2"/>
+          <w:sz w:val="26"/>
+          <w:szCs w:val="26"/>
+          <w:lang w:val="en-US"/>
+        </w:rPr>
+        <w:tab/>
+      </w:r>
+      <w:r>
+        <w:rPr>
+          <w:rFonts w:ascii="Helvetica Neue" w:hAnsi="Helvetica Neue" w:cs="Helvetica Neue"/>
+          <w:color w:val="1F497D" w:themeColor="text2"/>
+          <w:sz w:val="26"/>
+          <w:szCs w:val="26"/>
+          <w:lang w:val="en-US"/>
+        </w:rPr>
+        <w:tab/>
+      </w:r>
+      <w:r>
+        <w:rPr>
+          <w:rFonts w:ascii="Helvetica Neue" w:hAnsi="Helvetica Neue" w:cs="Helvetica Neue"/>
+          <w:color w:val="1F497D" w:themeColor="text2"/>
+          <w:sz w:val="26"/>
+          <w:szCs w:val="26"/>
+          <w:lang w:val="en-US"/>
+        </w:rPr>
+        <w:tab/>
+        <w:t>player.receiveWinnings(winnings);</w:t>
+      </w:r>
+    </w:p>
+    <w:p>
+      <w:pPr>
+        <w:widowControl w:val="0"/>
+        <w:autoSpaceDE w:val="0"/>
+        <w:autoSpaceDN w:val="0"/>
+        <w:adjustRightInd w:val="0"/>
+        <w:spacing w:after="0"/>
+        <w:rPr>
+          <w:rFonts w:ascii="Helvetica Neue" w:hAnsi="Helvetica Neue" w:cs="Helvetica Neue"/>
+          <w:color w:val="1F497D" w:themeColor="text2"/>
+          <w:sz w:val="26"/>
+          <w:szCs w:val="26"/>
+          <w:lang w:val="en-US"/>
+        </w:rPr>
+      </w:pPr>
+      <w:r>
+        <w:rPr>
+          <w:rFonts w:ascii="Helvetica Neue" w:hAnsi="Helvetica Neue" w:cs="Helvetica Neue"/>
+          <w:color w:val="1F497D" w:themeColor="text2"/>
+          <w:sz w:val="26"/>
+          <w:szCs w:val="26"/>
+          <w:lang w:val="en-US"/>
+        </w:rPr>
+        <w:tab/>
+      </w:r>
+      <w:r>
+        <w:rPr>
+          <w:rFonts w:ascii="Helvetica Neue" w:hAnsi="Helvetica Neue" w:cs="Helvetica Neue"/>
+          <w:color w:val="1F497D" w:themeColor="text2"/>
+          <w:sz w:val="26"/>
+          <w:szCs w:val="26"/>
+          <w:lang w:val="en-US"/>
+        </w:rPr>
+        <w:tab/>
+        <w:t>}else {</w:t>
+      </w:r>
+    </w:p>
+    <w:p>
+      <w:pPr>
+        <w:widowControl w:val="0"/>
+        <w:autoSpaceDE w:val="0"/>
+        <w:autoSpaceDN w:val="0"/>
+        <w:adjustRightInd w:val="0"/>
+        <w:spacing w:after="0"/>
+        <w:rPr>
+          <w:rFonts w:ascii="Helvetica Neue" w:hAnsi="Helvetica Neue" w:cs="Helvetica Neue"/>
+          <w:color w:val="1F497D" w:themeColor="text2"/>
+          <w:sz w:val="26"/>
+          <w:szCs w:val="26"/>
+          <w:lang w:val="en-US"/>
+        </w:rPr>
+      </w:pPr>
+      <w:r>
+        <w:rPr>
+          <w:rFonts w:ascii="Helvetica Neue" w:hAnsi="Helvetica Neue" w:cs="Helvetica Neue"/>
+          <w:color w:val="1F497D" w:themeColor="text2"/>
+          <w:sz w:val="26"/>
+          <w:szCs w:val="26"/>
+          <w:lang w:val="en-US"/>
+        </w:rPr>
+        <w:tab/>
+      </w:r>
+      <w:r>
+        <w:rPr>
+          <w:rFonts w:ascii="Helvetica Neue" w:hAnsi="Helvetica Neue" w:cs="Helvetica Neue"/>
+          <w:color w:val="1F497D" w:themeColor="text2"/>
+          <w:sz w:val="26"/>
+          <w:szCs w:val="26"/>
+          <w:lang w:val="en-US"/>
+        </w:rPr>
+        <w:tab/>
+      </w:r>
+      <w:r>
+        <w:rPr>
+          <w:rFonts w:ascii="Helvetica Neue" w:hAnsi="Helvetica Neue" w:cs="Helvetica Neue"/>
+          <w:color w:val="1F497D" w:themeColor="text2"/>
+          <w:sz w:val="26"/>
+          <w:szCs w:val="26"/>
+          <w:lang w:val="en-US"/>
+        </w:rPr>
+        <w:tab/>
+        <w:t>player.takeBet(bet);</w:t>
+      </w:r>
+    </w:p>
+    <w:p>
+      <w:pPr>
+        <w:widowControl w:val="0"/>
+        <w:autoSpaceDE w:val="0"/>
+        <w:autoSpaceDN w:val="0"/>
+        <w:adjustRightInd w:val="0"/>
+        <w:spacing w:after="0"/>
+        <w:rPr>
+          <w:rFonts w:ascii="Helvetica Neue" w:hAnsi="Helvetica Neue" w:cs="Helvetica Neue"/>
+          <w:color w:val="1F497D" w:themeColor="text2"/>
+          <w:sz w:val="26"/>
+          <w:szCs w:val="26"/>
+          <w:lang w:val="en-US"/>
+        </w:rPr>
+      </w:pPr>
+      <w:r>
+        <w:rPr>
+          <w:rFonts w:ascii="Helvetica Neue" w:hAnsi="Helvetica Neue" w:cs="Helvetica Neue"/>
+          <w:color w:val="1F497D" w:themeColor="text2"/>
+          <w:sz w:val="26"/>
+          <w:szCs w:val="26"/>
+          <w:lang w:val="en-US"/>
+        </w:rPr>
+        <w:tab/>
+      </w:r>
+      <w:r>
+        <w:rPr>
+          <w:rFonts w:ascii="Helvetica Neue" w:hAnsi="Helvetica Neue" w:cs="Helvetica Neue"/>
+          <w:color w:val="1F497D" w:themeColor="text2"/>
+          <w:sz w:val="26"/>
+          <w:szCs w:val="26"/>
+          <w:lang w:val="en-US"/>
+        </w:rPr>
+        <w:tab/>
+        <w:t>}</w:t>
+      </w:r>
+    </w:p>
+    <w:p>
+      <w:pPr>
+        <w:widowControl w:val="0"/>
+        <w:autoSpaceDE w:val="0"/>
+        <w:autoSpaceDN w:val="0"/>
+        <w:adjustRightInd w:val="0"/>
+        <w:spacing w:after="0"/>
+        <w:rPr>
+          <w:rFonts w:ascii="Helvetica Neue" w:hAnsi="Helvetica Neue" w:cs="Helvetica Neue"/>
+          <w:color w:val="1F497D" w:themeColor="text2"/>
+          <w:sz w:val="26"/>
+          <w:szCs w:val="26"/>
+          <w:lang w:val="en-US"/>
+        </w:rPr>
+      </w:pPr>
+      <w:r>
+        <w:rPr>
+          <w:rFonts w:ascii="Helvetica Neue" w:hAnsi="Helvetica Neue" w:cs="Helvetica Neue"/>
+          <w:color w:val="1F497D" w:themeColor="text2"/>
+          <w:sz w:val="26"/>
+          <w:szCs w:val="26"/>
+          <w:lang w:val="en-US"/>
+        </w:rPr>
+        <w:t xml:space="preserve">        return winnings;</w:t>
+      </w:r>
+    </w:p>
+    <w:p>
+      <w:pPr>
+        <w:widowControl w:val="0"/>
+        <w:autoSpaceDE w:val="0"/>
+        <w:autoSpaceDN w:val="0"/>
+        <w:adjustRightInd w:val="0"/>
+        <w:spacing w:after="0"/>
+        <w:rPr>
+          <w:rFonts w:ascii="Helvetica Neue" w:hAnsi="Helvetica Neue" w:cs="Helvetica Neue"/>
+          <w:color w:val="000000" w:themeColor="text1"/>
+          <w:sz w:val="26"/>
+          <w:szCs w:val="26"/>
+          <w:lang w:val="en-US"/>
+        </w:rPr>
+      </w:pPr>
+      <w:r>
+        <w:rPr>
+          <w:rFonts w:ascii="Helvetica Neue" w:hAnsi="Helvetica Neue" w:cs="Helvetica Neue"/>
+          <w:color w:val="000000" w:themeColor="text1"/>
+          <w:sz w:val="26"/>
+          <w:szCs w:val="26"/>
+          <w:lang w:val="en-US"/>
+        </w:rPr>
+        <w:t xml:space="preserve">Produces </w:t>
+      </w:r>
+      <w:r>
+        <w:rPr>
+          <w:rFonts w:ascii="Helvetica Neue" w:hAnsi="Helvetica Neue" w:cs="Helvetica Neue"/>
+          <w:color w:val="000000" w:themeColor="text1"/>
+          <w:sz w:val="26"/>
+          <w:szCs w:val="26"/>
+          <w:lang w:val="en-US"/>
+        </w:rPr>
+        <w:t>the results displayed in picture 7 below</w:t>
+      </w:r>
+      <w:r>
+        <w:rPr>
+          <w:rFonts w:ascii="Helvetica Neue" w:hAnsi="Helvetica Neue" w:cs="Helvetica Neue"/>
+          <w:color w:val="000000" w:themeColor="text1"/>
+          <w:sz w:val="26"/>
+          <w:szCs w:val="26"/>
+          <w:lang w:val="en-US"/>
+        </w:rPr>
+        <w:t>. In turn 1, the same player bets $5 on heart, wins one, and he ends up with a balance of $105 the right amount that should be paid to him.</w:t>
+      </w:r>
       <w:bookmarkStart w:id="6" w:name="_GoBack"/>
       <w:bookmarkEnd w:id="6"/>
-      <w:r>
-        <w:rPr>
+    </w:p>
+    <w:p>
+      <w:pPr>
+        <w:widowControl w:val="0"/>
+        <w:autoSpaceDE w:val="0"/>
+        <w:autoSpaceDN w:val="0"/>
+        <w:adjustRightInd w:val="0"/>
+        <w:spacing w:after="0"/>
+        <w:jc w:val="center"/>
+        <w:rPr>
+          <w:rFonts w:ascii="Helvetica Neue" w:hAnsi="Helvetica Neue" w:cs="Helvetica Neue"/>
           <w:b/>
-          <w:lang w:val="en-US"/>
-        </w:rPr>
-        <w:t>Picture 3</w:t>
-      </w:r>
+          <w:color w:val="000000" w:themeColor="text1"/>
+          <w:sz w:val="26"/>
+          <w:szCs w:val="26"/>
+          <w:lang w:val="en-US"/>
+        </w:rPr>
+      </w:pPr>
+      <w:r>
+        <w:rPr>
+          <w:rFonts w:ascii="Helvetica Neue" w:hAnsi="Helvetica Neue" w:cs="Helvetica Neue"/>
+          <w:noProof/>
+          <w:color w:val="000000" w:themeColor="text1"/>
+          <w:sz w:val="26"/>
+          <w:szCs w:val="26"/>
+          <w:lang w:val="en-US"/>
+        </w:rPr>
+        <w:drawing>
+          <wp:inline distT="0" distB="0" distL="0" distR="0" wp14:anchorId="7D914D00" wp14:editId="014B735D">
+            <wp:extent cx="3023235" cy="3054296"/>
+            <wp:effectExtent l="0" t="0" r="0" b="0"/>
+            <wp:docPr id="8" name="Picture 8"/>
+            <wp:cNvGraphicFramePr>
+              <a:graphicFrameLocks xmlns:a="http://schemas.openxmlformats.org/drawingml/2006/main" noChangeAspect="1"/>
+            </wp:cNvGraphicFramePr>
+            <a:graphic xmlns:a="http://schemas.openxmlformats.org/drawingml/2006/main">
+              <a:graphicData uri="http://schemas.openxmlformats.org/drawingml/2006/picture">
+                <pic:pic xmlns:pic="http://schemas.openxmlformats.org/drawingml/2006/picture">
+                  <pic:nvPicPr>
+                    <pic:cNvPr id="8" name="Screen Shot 2016-10-10 at 6.10.05 PM.png"/>
+                    <pic:cNvPicPr/>
+                  </pic:nvPicPr>
+                  <pic:blipFill>
+                    <a:blip r:embed="rId14">
+                      <a:extLst>
+                        <a:ext uri="{28A0092B-C50C-407E-A947-70E740481C1C}">
+                          <a14:useLocalDpi xmlns:a14="http://schemas.microsoft.com/office/drawing/2010/main" val="0"/>
+                        </a:ext>
+                      </a:extLst>
+                    </a:blip>
+                    <a:stretch>
+                      <a:fillRect/>
+                    </a:stretch>
+                  </pic:blipFill>
+                  <pic:spPr>
+                    <a:xfrm>
+                      <a:off x="0" y="0"/>
+                      <a:ext cx="3029194" cy="3060316"/>
+                    </a:xfrm>
+                    <a:prstGeom prst="rect">
+                      <a:avLst/>
+                    </a:prstGeom>
+                  </pic:spPr>
+                </pic:pic>
+              </a:graphicData>
+            </a:graphic>
+          </wp:inline>
+        </w:drawing>
+      </w:r>
+      <w:r>
+        <w:rPr>
+          <w:rFonts w:ascii="Helvetica Neue" w:hAnsi="Helvetica Neue" w:cs="Helvetica Neue"/>
+          <w:b/>
+          <w:color w:val="000000" w:themeColor="text1"/>
+          <w:sz w:val="26"/>
+          <w:szCs w:val="26"/>
+          <w:lang w:val="en-US"/>
+        </w:rPr>
+        <w:t>Picture 7</w:t>
+      </w:r>
+    </w:p>
+    <w:p>
+      <w:pPr>
+        <w:widowControl w:val="0"/>
+        <w:autoSpaceDE w:val="0"/>
+        <w:autoSpaceDN w:val="0"/>
+        <w:adjustRightInd w:val="0"/>
+        <w:spacing w:after="0"/>
+        <w:rPr>
+          <w:rFonts w:ascii="Helvetica Neue" w:hAnsi="Helvetica Neue" w:cs="Helvetica Neue"/>
+          <w:sz w:val="26"/>
+          <w:szCs w:val="26"/>
+          <w:lang w:val="en-US"/>
+        </w:rPr>
+      </w:pPr>
     </w:p>
     <w:p>
       <w:pPr>
@@ -1990,8 +3760,8 @@
       <w:bookmarkEnd w:id="9"/>
     </w:p>
     <w:sectPr>
-      <w:headerReference w:type="default" r:id="rId13"/>
-      <w:footerReference w:type="default" r:id="rId14"/>
+      <w:headerReference w:type="default" r:id="rId15"/>
+      <w:footerReference w:type="default" r:id="rId16"/>
       <w:pgSz w:w="11906" w:h="16838"/>
       <w:pgMar w:top="1440" w:right="1440" w:bottom="1440" w:left="1440" w:header="708" w:footer="708" w:gutter="0"/>
       <w:cols w:space="708"/>
@@ -2070,7 +3840,7 @@
         <w:rFonts w:asciiTheme="majorHAnsi" w:hAnsiTheme="majorHAnsi"/>
         <w:noProof/>
       </w:rPr>
-      <w:t>3</w:t>
+      <w:t>4</w:t>
     </w:r>
     <w:r>
       <w:rPr>
@@ -4064,7 +5834,7 @@
 </file>
 
 <file path=customXml/itemProps1.xml><?xml version="1.0" encoding="utf-8"?>
-<ds:datastoreItem xmlns:ds="http://schemas.openxmlformats.org/officeDocument/2006/customXml" ds:itemID="{1960411D-F302-0545-B9EA-F4DC45F361A6}">
+<ds:datastoreItem xmlns:ds="http://schemas.openxmlformats.org/officeDocument/2006/customXml" ds:itemID="{4C2360E8-12EC-C941-A0A4-4C1AE7F1FB25}">
   <ds:schemaRefs>
     <ds:schemaRef ds:uri="http://schemas.openxmlformats.org/officeDocument/2006/bibliography"/>
   </ds:schemaRefs>

</xml_diff>

<commit_message>
Compiling the Main class and updating the doc
</commit_message>
<xml_diff>
--- a/CrownAndAnchorGame/src/src/11590309_ITC515_Jino_ Debugging.docx
+++ b/CrownAndAnchorGame/src/src/11590309_ITC515_Jino_ Debugging.docx
@@ -1244,6 +1244,7 @@
         </w:rPr>
       </w:pPr>
       <w:bookmarkStart w:id="5" w:name="_Toc463539065"/>
+      <w:bookmarkStart w:id="6" w:name="_GoBack"/>
       <w:r>
         <w:rPr>
           <w:sz w:val="26"/>
@@ -1261,6 +1262,7 @@
         <w:autoSpaceDN w:val="0"/>
         <w:adjustRightInd w:val="0"/>
         <w:spacing w:after="0"/>
+        <w:jc w:val="both"/>
         <w:rPr>
           <w:sz w:val="26"/>
           <w:szCs w:val="26"/>
@@ -1285,6 +1287,7 @@
         <w:autoSpaceDN w:val="0"/>
         <w:adjustRightInd w:val="0"/>
         <w:spacing w:after="0"/>
+        <w:jc w:val="both"/>
         <w:rPr>
           <w:bCs/>
           <w:sz w:val="26"/>
@@ -1330,6 +1333,7 @@
         <w:t xml:space="preserve">ame as shown in picture 1 below. Also, the game has ‘Fred’ as player. That name and the balance cannot be changed. </w:t>
       </w:r>
     </w:p>
+    <w:bookmarkEnd w:id="6"/>
     <w:p>
       <w:pPr>
         <w:widowControl w:val="0"/>
@@ -1432,6 +1436,7 @@
     </w:p>
     <w:p>
       <w:pPr>
+        <w:jc w:val="both"/>
         <w:rPr>
           <w:b/>
           <w:lang w:val="en-US"/>
@@ -1575,6 +1580,7 @@
     </w:p>
     <w:p>
       <w:pPr>
+        <w:jc w:val="both"/>
         <w:rPr>
           <w:lang w:val="en-US"/>
         </w:rPr>
@@ -1677,6 +1683,7 @@
         <w:autoSpaceDN w:val="0"/>
         <w:adjustRightInd w:val="0"/>
         <w:spacing w:after="0"/>
+        <w:jc w:val="both"/>
         <w:rPr>
           <w:b/>
           <w:bCs/>
@@ -1714,6 +1721,7 @@
         <w:autoSpaceDN w:val="0"/>
         <w:adjustRightInd w:val="0"/>
         <w:spacing w:after="0"/>
+        <w:jc w:val="both"/>
         <w:rPr>
           <w:bCs/>
           <w:sz w:val="26"/>
@@ -1860,6 +1868,7 @@
         <w:autoSpaceDN w:val="0"/>
         <w:adjustRightInd w:val="0"/>
         <w:spacing w:after="0"/>
+        <w:jc w:val="both"/>
         <w:rPr>
           <w:sz w:val="26"/>
           <w:szCs w:val="26"/>
@@ -1918,6 +1927,7 @@
         <w:autoSpaceDN w:val="0"/>
         <w:adjustRightInd w:val="0"/>
         <w:spacing w:after="0"/>
+        <w:jc w:val="both"/>
         <w:rPr>
           <w:color w:val="C0504D" w:themeColor="accent2"/>
           <w:sz w:val="26"/>
@@ -1964,6 +1974,7 @@
         <w:autoSpaceDN w:val="0"/>
         <w:adjustRightInd w:val="0"/>
         <w:spacing w:after="0"/>
+        <w:jc w:val="both"/>
         <w:rPr>
           <w:color w:val="C0504D" w:themeColor="accent2"/>
           <w:sz w:val="26"/>
@@ -2017,6 +2028,7 @@
         <w:autoSpaceDN w:val="0"/>
         <w:adjustRightInd w:val="0"/>
         <w:spacing w:after="0"/>
+        <w:jc w:val="both"/>
         <w:rPr>
           <w:color w:val="C0504D" w:themeColor="accent2"/>
           <w:sz w:val="26"/>
@@ -2071,6 +2083,7 @@
         <w:autoSpaceDN w:val="0"/>
         <w:adjustRightInd w:val="0"/>
         <w:spacing w:after="0"/>
+        <w:jc w:val="both"/>
         <w:rPr>
           <w:color w:val="C0504D" w:themeColor="accent2"/>
           <w:sz w:val="26"/>
@@ -2153,6 +2166,7 @@
         <w:autoSpaceDN w:val="0"/>
         <w:adjustRightInd w:val="0"/>
         <w:spacing w:after="0"/>
+        <w:jc w:val="both"/>
         <w:rPr>
           <w:color w:val="C0504D" w:themeColor="accent2"/>
           <w:sz w:val="26"/>
@@ -2218,6 +2232,7 @@
         <w:autoSpaceDN w:val="0"/>
         <w:adjustRightInd w:val="0"/>
         <w:spacing w:after="0"/>
+        <w:jc w:val="both"/>
         <w:rPr>
           <w:color w:val="C0504D" w:themeColor="accent2"/>
           <w:sz w:val="26"/>
@@ -2270,6 +2285,7 @@
         <w:autoSpaceDN w:val="0"/>
         <w:adjustRightInd w:val="0"/>
         <w:spacing w:after="0"/>
+        <w:jc w:val="both"/>
         <w:rPr>
           <w:color w:val="C0504D" w:themeColor="accent2"/>
           <w:sz w:val="26"/>
@@ -2313,6 +2329,7 @@
         <w:autoSpaceDN w:val="0"/>
         <w:adjustRightInd w:val="0"/>
         <w:spacing w:after="0"/>
+        <w:jc w:val="both"/>
         <w:rPr>
           <w:color w:val="C0504D" w:themeColor="accent2"/>
           <w:sz w:val="26"/>
@@ -2365,6 +2382,7 @@
         <w:autoSpaceDN w:val="0"/>
         <w:adjustRightInd w:val="0"/>
         <w:spacing w:after="0"/>
+        <w:jc w:val="both"/>
         <w:rPr>
           <w:color w:val="C0504D" w:themeColor="accent2"/>
           <w:sz w:val="26"/>
@@ -2418,6 +2436,7 @@
         <w:autoSpaceDN w:val="0"/>
         <w:adjustRightInd w:val="0"/>
         <w:spacing w:after="0"/>
+        <w:jc w:val="both"/>
         <w:rPr>
           <w:color w:val="C0504D" w:themeColor="accent2"/>
           <w:sz w:val="26"/>
@@ -2433,6 +2452,7 @@
         <w:autoSpaceDN w:val="0"/>
         <w:adjustRightInd w:val="0"/>
         <w:spacing w:after="0"/>
+        <w:jc w:val="both"/>
         <w:rPr>
           <w:color w:val="C0504D" w:themeColor="accent2"/>
           <w:sz w:val="26"/>
@@ -2494,6 +2514,7 @@
         <w:autoSpaceDN w:val="0"/>
         <w:adjustRightInd w:val="0"/>
         <w:spacing w:after="0"/>
+        <w:jc w:val="both"/>
         <w:rPr>
           <w:color w:val="C0504D" w:themeColor="accent2"/>
           <w:sz w:val="26"/>
@@ -2558,6 +2579,7 @@
         <w:autoSpaceDN w:val="0"/>
         <w:adjustRightInd w:val="0"/>
         <w:spacing w:after="0"/>
+        <w:jc w:val="both"/>
         <w:rPr>
           <w:color w:val="C0504D" w:themeColor="accent2"/>
           <w:sz w:val="26"/>
@@ -2592,6 +2614,7 @@
         <w:autoSpaceDN w:val="0"/>
         <w:adjustRightInd w:val="0"/>
         <w:spacing w:after="0"/>
+        <w:jc w:val="both"/>
         <w:rPr>
           <w:color w:val="C0504D" w:themeColor="accent2"/>
           <w:sz w:val="26"/>
@@ -2616,6 +2639,7 @@
         <w:autoSpaceDN w:val="0"/>
         <w:adjustRightInd w:val="0"/>
         <w:spacing w:after="0"/>
+        <w:jc w:val="both"/>
         <w:rPr>
           <w:color w:val="000000" w:themeColor="text1"/>
           <w:sz w:val="26"/>
@@ -2642,6 +2666,7 @@
         <w:autoSpaceDN w:val="0"/>
         <w:adjustRightInd w:val="0"/>
         <w:spacing w:after="0"/>
+        <w:jc w:val="both"/>
         <w:rPr>
           <w:color w:val="000000" w:themeColor="text1"/>
           <w:sz w:val="26"/>
@@ -2657,6 +2682,7 @@
         <w:autoSpaceDN w:val="0"/>
         <w:adjustRightInd w:val="0"/>
         <w:spacing w:after="0"/>
+        <w:jc w:val="both"/>
         <w:rPr>
           <w:color w:val="1F497D" w:themeColor="text2"/>
           <w:sz w:val="26"/>
@@ -2712,6 +2738,7 @@
         <w:autoSpaceDN w:val="0"/>
         <w:adjustRightInd w:val="0"/>
         <w:spacing w:after="0"/>
+        <w:jc w:val="both"/>
         <w:rPr>
           <w:color w:val="1F497D" w:themeColor="text2"/>
           <w:sz w:val="26"/>
@@ -2765,6 +2792,7 @@
         <w:autoSpaceDN w:val="0"/>
         <w:adjustRightInd w:val="0"/>
         <w:spacing w:after="0"/>
+        <w:jc w:val="both"/>
         <w:rPr>
           <w:color w:val="1F497D" w:themeColor="text2"/>
           <w:sz w:val="26"/>
@@ -2819,6 +2847,7 @@
         <w:autoSpaceDN w:val="0"/>
         <w:adjustRightInd w:val="0"/>
         <w:spacing w:after="0"/>
+        <w:jc w:val="both"/>
         <w:rPr>
           <w:color w:val="1F497D" w:themeColor="text2"/>
           <w:sz w:val="26"/>
@@ -2901,6 +2930,7 @@
         <w:autoSpaceDN w:val="0"/>
         <w:adjustRightInd w:val="0"/>
         <w:spacing w:after="0"/>
+        <w:jc w:val="both"/>
         <w:rPr>
           <w:color w:val="1F497D" w:themeColor="text2"/>
           <w:sz w:val="26"/>
@@ -2966,6 +2996,7 @@
         <w:autoSpaceDN w:val="0"/>
         <w:adjustRightInd w:val="0"/>
         <w:spacing w:after="0"/>
+        <w:jc w:val="both"/>
         <w:rPr>
           <w:color w:val="1F497D" w:themeColor="text2"/>
           <w:sz w:val="26"/>
@@ -3018,6 +3049,7 @@
         <w:autoSpaceDN w:val="0"/>
         <w:adjustRightInd w:val="0"/>
         <w:spacing w:after="0"/>
+        <w:jc w:val="both"/>
         <w:rPr>
           <w:color w:val="1F497D" w:themeColor="text2"/>
           <w:sz w:val="26"/>
@@ -3061,6 +3093,7 @@
         <w:autoSpaceDN w:val="0"/>
         <w:adjustRightInd w:val="0"/>
         <w:spacing w:after="0"/>
+        <w:jc w:val="both"/>
         <w:rPr>
           <w:color w:val="1F497D" w:themeColor="text2"/>
           <w:sz w:val="26"/>
@@ -3095,6 +3128,7 @@
         <w:autoSpaceDN w:val="0"/>
         <w:adjustRightInd w:val="0"/>
         <w:spacing w:after="0"/>
+        <w:jc w:val="both"/>
         <w:rPr>
           <w:color w:val="1F497D" w:themeColor="text2"/>
           <w:sz w:val="26"/>
@@ -3128,6 +3162,7 @@
         <w:autoSpaceDN w:val="0"/>
         <w:adjustRightInd w:val="0"/>
         <w:spacing w:after="0"/>
+        <w:jc w:val="both"/>
         <w:rPr>
           <w:color w:val="1F497D" w:themeColor="text2"/>
           <w:sz w:val="26"/>
@@ -3181,6 +3216,7 @@
         <w:autoSpaceDN w:val="0"/>
         <w:adjustRightInd w:val="0"/>
         <w:spacing w:after="0"/>
+        <w:jc w:val="both"/>
         <w:rPr>
           <w:color w:val="1F497D" w:themeColor="text2"/>
           <w:sz w:val="26"/>
@@ -3196,6 +3232,7 @@
         <w:autoSpaceDN w:val="0"/>
         <w:adjustRightInd w:val="0"/>
         <w:spacing w:after="0"/>
+        <w:jc w:val="both"/>
         <w:rPr>
           <w:color w:val="1F497D" w:themeColor="text2"/>
           <w:sz w:val="26"/>
@@ -3257,6 +3294,7 @@
         <w:autoSpaceDN w:val="0"/>
         <w:adjustRightInd w:val="0"/>
         <w:spacing w:after="0"/>
+        <w:jc w:val="both"/>
         <w:rPr>
           <w:color w:val="1F497D" w:themeColor="text2"/>
           <w:sz w:val="26"/>
@@ -3374,6 +3412,7 @@
         <w:autoSpaceDN w:val="0"/>
         <w:adjustRightInd w:val="0"/>
         <w:spacing w:after="0"/>
+        <w:jc w:val="both"/>
         <w:rPr>
           <w:color w:val="1F497D" w:themeColor="text2"/>
           <w:sz w:val="26"/>
@@ -3439,6 +3478,7 @@
         <w:autoSpaceDN w:val="0"/>
         <w:adjustRightInd w:val="0"/>
         <w:spacing w:after="0"/>
+        <w:jc w:val="both"/>
         <w:rPr>
           <w:color w:val="1F497D" w:themeColor="text2"/>
           <w:sz w:val="26"/>
@@ -3473,6 +3513,7 @@
         <w:autoSpaceDN w:val="0"/>
         <w:adjustRightInd w:val="0"/>
         <w:spacing w:after="0"/>
+        <w:jc w:val="both"/>
         <w:rPr>
           <w:color w:val="1F497D" w:themeColor="text2"/>
           <w:sz w:val="26"/>
@@ -3497,6 +3538,7 @@
         <w:autoSpaceDN w:val="0"/>
         <w:adjustRightInd w:val="0"/>
         <w:spacing w:after="0"/>
+        <w:jc w:val="both"/>
         <w:rPr>
           <w:color w:val="000000" w:themeColor="text1"/>
           <w:sz w:val="26"/>
@@ -3607,6 +3649,7 @@
         <w:autoSpaceDN w:val="0"/>
         <w:adjustRightInd w:val="0"/>
         <w:spacing w:after="0"/>
+        <w:jc w:val="both"/>
         <w:rPr>
           <w:b/>
           <w:bCs/>
@@ -3643,31 +3686,33 @@
         <w:autoSpaceDN w:val="0"/>
         <w:adjustRightInd w:val="0"/>
         <w:spacing w:after="0"/>
-        <w:rPr>
-          <w:bCs/>
-          <w:sz w:val="26"/>
-          <w:szCs w:val="26"/>
-          <w:lang w:val="en-US"/>
-        </w:rPr>
-      </w:pPr>
-      <w:r>
-        <w:rPr>
-          <w:bCs/>
-          <w:sz w:val="26"/>
-          <w:szCs w:val="26"/>
-          <w:lang w:val="en-US"/>
-        </w:rPr>
-        <w:t xml:space="preserve">Fixing </w:t>
-      </w:r>
-      <w:r>
-        <w:rPr>
-          <w:b/>
-          <w:bCs/>
-          <w:sz w:val="26"/>
-          <w:szCs w:val="26"/>
-          <w:lang w:val="en-US"/>
-        </w:rPr>
-        <w:t>Bug 1_balance</w:t>
+        <w:jc w:val="both"/>
+        <w:rPr>
+          <w:bCs/>
+          <w:sz w:val="26"/>
+          <w:szCs w:val="26"/>
+          <w:lang w:val="en-US"/>
+        </w:rPr>
+      </w:pPr>
+      <w:r>
+        <w:rPr>
+          <w:b/>
+          <w:bCs/>
+          <w:sz w:val="26"/>
+          <w:szCs w:val="26"/>
+          <w:lang w:val="en-US"/>
+        </w:rPr>
+        <w:t xml:space="preserve">Bug </w:t>
+      </w:r>
+      <w:r>
+        <w:rPr>
+          <w:b/>
+          <w:bCs/>
+          <w:sz w:val="26"/>
+          <w:szCs w:val="26"/>
+          <w:lang w:val="en-US"/>
+        </w:rPr>
+        <w:t>2</w:t>
       </w:r>
       <w:r>
         <w:rPr>
@@ -3686,43 +3731,16 @@
           <w:szCs w:val="26"/>
           <w:lang w:val="en-US"/>
         </w:rPr>
-        <w:t xml:space="preserve">created another bug where the game stops </w:t>
-      </w:r>
-      <w:r>
-        <w:rPr>
-          <w:bCs/>
-          <w:sz w:val="26"/>
-          <w:szCs w:val="26"/>
-          <w:lang w:val="en-US"/>
-        </w:rPr>
-        <w:t xml:space="preserve">while </w:t>
-      </w:r>
-      <w:r>
-        <w:rPr>
-          <w:bCs/>
-          <w:sz w:val="26"/>
-          <w:szCs w:val="26"/>
-          <w:lang w:val="en-US"/>
-        </w:rPr>
-        <w:t xml:space="preserve">player Jino has </w:t>
-      </w:r>
-      <w:r>
-        <w:rPr>
-          <w:bCs/>
-          <w:sz w:val="26"/>
-          <w:szCs w:val="26"/>
-          <w:lang w:val="en-US"/>
-        </w:rPr>
-        <w:t xml:space="preserve">still a </w:t>
-      </w:r>
-      <w:r>
-        <w:rPr>
-          <w:bCs/>
-          <w:sz w:val="26"/>
-          <w:szCs w:val="26"/>
-          <w:lang w:val="en-US"/>
-        </w:rPr>
-        <w:t>balance as shown in picture 8 below:</w:t>
+        <w:t xml:space="preserve">is about the game stopping while the player still has a balance </w:t>
+      </w:r>
+      <w:r>
+        <w:rPr>
+          <w:bCs/>
+          <w:sz w:val="26"/>
+          <w:szCs w:val="26"/>
+          <w:lang w:val="en-US"/>
+        </w:rPr>
+        <w:t>as shown in picture 8 below:</w:t>
       </w:r>
     </w:p>
     <w:p>
@@ -3825,6 +3843,7 @@
         <w:autoSpaceDN w:val="0"/>
         <w:adjustRightInd w:val="0"/>
         <w:spacing w:after="0"/>
+        <w:jc w:val="both"/>
         <w:rPr>
           <w:bCs/>
           <w:sz w:val="26"/>
@@ -3858,6 +3877,7 @@
         <w:autoSpaceDN w:val="0"/>
         <w:adjustRightInd w:val="0"/>
         <w:spacing w:after="0"/>
+        <w:jc w:val="both"/>
         <w:rPr>
           <w:bCs/>
           <w:color w:val="C0504D" w:themeColor="accent2"/>
@@ -3926,6 +3946,7 @@
         <w:autoSpaceDN w:val="0"/>
         <w:adjustRightInd w:val="0"/>
         <w:spacing w:after="0"/>
+        <w:jc w:val="both"/>
         <w:rPr>
           <w:bCs/>
           <w:color w:val="C0504D" w:themeColor="accent2"/>
@@ -4021,6 +4042,7 @@
         <w:autoSpaceDN w:val="0"/>
         <w:adjustRightInd w:val="0"/>
         <w:spacing w:after="0"/>
+        <w:jc w:val="both"/>
         <w:rPr>
           <w:bCs/>
           <w:color w:val="C0504D" w:themeColor="accent2"/>
@@ -4058,6 +4080,7 @@
         <w:autoSpaceDN w:val="0"/>
         <w:adjustRightInd w:val="0"/>
         <w:spacing w:after="0"/>
+        <w:jc w:val="both"/>
         <w:rPr>
           <w:bCs/>
           <w:color w:val="C0504D" w:themeColor="accent2"/>
@@ -4085,6 +4108,7 @@
         <w:autoSpaceDN w:val="0"/>
         <w:adjustRightInd w:val="0"/>
         <w:spacing w:after="0"/>
+        <w:jc w:val="both"/>
         <w:rPr>
           <w:bCs/>
           <w:color w:val="000000" w:themeColor="text1"/>
@@ -4112,18 +4136,21 @@
         <w:adjustRightInd w:val="0"/>
         <w:spacing w:after="0"/>
         <w:ind w:firstLine="720"/>
-        <w:rPr>
-          <w:bCs/>
-          <w:color w:val="000000" w:themeColor="text1"/>
-          <w:sz w:val="26"/>
-          <w:szCs w:val="26"/>
-          <w:lang w:val="en-US"/>
-        </w:rPr>
-      </w:pPr>
-      <w:r>
-        <w:rPr>
-          <w:bCs/>
-          <w:color w:val="000000" w:themeColor="text1"/>
+        <w:jc w:val="both"/>
+        <w:rPr>
+          <w:b/>
+          <w:bCs/>
+          <w:color w:val="1F497D" w:themeColor="text2"/>
+          <w:sz w:val="26"/>
+          <w:szCs w:val="26"/>
+          <w:lang w:val="en-US"/>
+        </w:rPr>
+      </w:pPr>
+      <w:r>
+        <w:rPr>
+          <w:b/>
+          <w:bCs/>
+          <w:color w:val="1F497D" w:themeColor="text2"/>
           <w:sz w:val="26"/>
           <w:szCs w:val="26"/>
           <w:lang w:val="en-US"/>
@@ -4133,8 +4160,9 @@
       <w:proofErr w:type="spellStart"/>
       <w:r>
         <w:rPr>
-          <w:bCs/>
-          <w:color w:val="000000" w:themeColor="text1"/>
+          <w:b/>
+          <w:bCs/>
+          <w:color w:val="1F497D" w:themeColor="text2"/>
           <w:sz w:val="26"/>
           <w:szCs w:val="26"/>
           <w:lang w:val="en-US"/>
@@ -4144,8 +4172,9 @@
       <w:proofErr w:type="spellEnd"/>
       <w:r>
         <w:rPr>
-          <w:bCs/>
-          <w:color w:val="000000" w:themeColor="text1"/>
+          <w:b/>
+          <w:bCs/>
+          <w:color w:val="1F497D" w:themeColor="text2"/>
           <w:sz w:val="26"/>
           <w:szCs w:val="26"/>
           <w:lang w:val="en-US"/>
@@ -4156,8 +4185,9 @@
       <w:proofErr w:type="gramStart"/>
       <w:r>
         <w:rPr>
-          <w:bCs/>
-          <w:color w:val="000000" w:themeColor="text1"/>
+          <w:b/>
+          <w:bCs/>
+          <w:color w:val="1F497D" w:themeColor="text2"/>
           <w:sz w:val="26"/>
           <w:szCs w:val="26"/>
           <w:lang w:val="en-US"/>
@@ -4167,8 +4197,9 @@
       <w:proofErr w:type="spellEnd"/>
       <w:r>
         <w:rPr>
-          <w:bCs/>
-          <w:color w:val="000000" w:themeColor="text1"/>
+          <w:b/>
+          <w:bCs/>
+          <w:color w:val="1F497D" w:themeColor="text2"/>
           <w:sz w:val="26"/>
           <w:szCs w:val="26"/>
           <w:lang w:val="en-US"/>
@@ -4179,8 +4210,9 @@
       <w:proofErr w:type="gramEnd"/>
       <w:r>
         <w:rPr>
-          <w:bCs/>
-          <w:color w:val="000000" w:themeColor="text1"/>
+          <w:b/>
+          <w:bCs/>
+          <w:color w:val="1F497D" w:themeColor="text2"/>
           <w:sz w:val="26"/>
           <w:szCs w:val="26"/>
           <w:lang w:val="en-US"/>
@@ -4190,8 +4222,9 @@
       <w:proofErr w:type="spellEnd"/>
       <w:r>
         <w:rPr>
-          <w:bCs/>
-          <w:color w:val="000000" w:themeColor="text1"/>
+          <w:b/>
+          <w:bCs/>
+          <w:color w:val="1F497D" w:themeColor="text2"/>
           <w:sz w:val="26"/>
           <w:szCs w:val="26"/>
           <w:lang w:val="en-US"/>
@@ -4206,48 +4239,54 @@
         <w:autoSpaceDN w:val="0"/>
         <w:adjustRightInd w:val="0"/>
         <w:spacing w:after="0"/>
-        <w:rPr>
-          <w:bCs/>
-          <w:color w:val="000000" w:themeColor="text1"/>
-          <w:sz w:val="26"/>
-          <w:szCs w:val="26"/>
-          <w:lang w:val="en-US"/>
-        </w:rPr>
-      </w:pPr>
-      <w:r>
-        <w:rPr>
-          <w:bCs/>
-          <w:color w:val="000000" w:themeColor="text1"/>
-          <w:sz w:val="26"/>
-          <w:szCs w:val="26"/>
-          <w:lang w:val="en-US"/>
-        </w:rPr>
-        <w:tab/>
-      </w:r>
-      <w:r>
-        <w:rPr>
-          <w:bCs/>
-          <w:color w:val="000000" w:themeColor="text1"/>
-          <w:sz w:val="26"/>
-          <w:szCs w:val="26"/>
-          <w:lang w:val="en-US"/>
-        </w:rPr>
-        <w:tab/>
-      </w:r>
-      <w:r>
-        <w:rPr>
-          <w:bCs/>
-          <w:color w:val="000000" w:themeColor="text1"/>
-          <w:sz w:val="26"/>
-          <w:szCs w:val="26"/>
-          <w:lang w:val="en-US"/>
-        </w:rPr>
-        <w:tab/>
-      </w:r>
-      <w:r>
-        <w:rPr>
-          <w:bCs/>
-          <w:color w:val="000000" w:themeColor="text1"/>
+        <w:jc w:val="both"/>
+        <w:rPr>
+          <w:b/>
+          <w:bCs/>
+          <w:color w:val="1F497D" w:themeColor="text2"/>
+          <w:sz w:val="26"/>
+          <w:szCs w:val="26"/>
+          <w:lang w:val="en-US"/>
+        </w:rPr>
+      </w:pPr>
+      <w:r>
+        <w:rPr>
+          <w:b/>
+          <w:bCs/>
+          <w:color w:val="1F497D" w:themeColor="text2"/>
+          <w:sz w:val="26"/>
+          <w:szCs w:val="26"/>
+          <w:lang w:val="en-US"/>
+        </w:rPr>
+        <w:tab/>
+      </w:r>
+      <w:r>
+        <w:rPr>
+          <w:b/>
+          <w:bCs/>
+          <w:color w:val="1F497D" w:themeColor="text2"/>
+          <w:sz w:val="26"/>
+          <w:szCs w:val="26"/>
+          <w:lang w:val="en-US"/>
+        </w:rPr>
+        <w:tab/>
+      </w:r>
+      <w:r>
+        <w:rPr>
+          <w:b/>
+          <w:bCs/>
+          <w:color w:val="1F497D" w:themeColor="text2"/>
+          <w:sz w:val="26"/>
+          <w:szCs w:val="26"/>
+          <w:lang w:val="en-US"/>
+        </w:rPr>
+        <w:tab/>
+      </w:r>
+      <w:r>
+        <w:rPr>
+          <w:b/>
+          <w:bCs/>
+          <w:color w:val="1F497D" w:themeColor="text2"/>
           <w:sz w:val="26"/>
           <w:szCs w:val="26"/>
           <w:lang w:val="en-US"/>
@@ -4262,18 +4301,21 @@
         <w:autoSpaceDN w:val="0"/>
         <w:adjustRightInd w:val="0"/>
         <w:spacing w:after="0"/>
-        <w:rPr>
-          <w:bCs/>
-          <w:color w:val="000000" w:themeColor="text1"/>
-          <w:sz w:val="26"/>
-          <w:szCs w:val="26"/>
-          <w:lang w:val="en-US"/>
-        </w:rPr>
-      </w:pPr>
-      <w:r>
-        <w:rPr>
-          <w:bCs/>
-          <w:color w:val="000000" w:themeColor="text1"/>
+        <w:jc w:val="both"/>
+        <w:rPr>
+          <w:b/>
+          <w:bCs/>
+          <w:color w:val="1F497D" w:themeColor="text2"/>
+          <w:sz w:val="26"/>
+          <w:szCs w:val="26"/>
+          <w:lang w:val="en-US"/>
+        </w:rPr>
+      </w:pPr>
+      <w:r>
+        <w:rPr>
+          <w:b/>
+          <w:bCs/>
+          <w:color w:val="1F497D" w:themeColor="text2"/>
           <w:sz w:val="26"/>
           <w:szCs w:val="26"/>
           <w:lang w:val="en-US"/>
@@ -4289,6 +4331,7 @@
         <w:autoSpaceDN w:val="0"/>
         <w:adjustRightInd w:val="0"/>
         <w:spacing w:after="0"/>
+        <w:jc w:val="both"/>
         <w:rPr>
           <w:bCs/>
           <w:color w:val="000000" w:themeColor="text1"/>
@@ -4305,7 +4348,560 @@
           <w:szCs w:val="26"/>
           <w:lang w:val="en-US"/>
         </w:rPr>
-        <w:t>producing the result displayed in picture 9 below:</w:t>
+        <w:t>and in the Game.java code from:</w:t>
+      </w:r>
+    </w:p>
+    <w:p>
+      <w:pPr>
+        <w:widowControl w:val="0"/>
+        <w:autoSpaceDE w:val="0"/>
+        <w:autoSpaceDN w:val="0"/>
+        <w:adjustRightInd w:val="0"/>
+        <w:spacing w:after="0"/>
+        <w:rPr>
+          <w:bCs/>
+          <w:color w:val="000000" w:themeColor="text1"/>
+          <w:sz w:val="26"/>
+          <w:szCs w:val="26"/>
+          <w:lang w:val="en-US"/>
+        </w:rPr>
+      </w:pPr>
+    </w:p>
+    <w:p>
+      <w:pPr>
+        <w:widowControl w:val="0"/>
+        <w:autoSpaceDE w:val="0"/>
+        <w:autoSpaceDN w:val="0"/>
+        <w:adjustRightInd w:val="0"/>
+        <w:spacing w:after="0"/>
+        <w:jc w:val="both"/>
+        <w:rPr>
+          <w:bCs/>
+          <w:color w:val="C0504D" w:themeColor="accent2"/>
+          <w:sz w:val="26"/>
+          <w:szCs w:val="26"/>
+          <w:lang w:val="en-US"/>
+        </w:rPr>
+      </w:pPr>
+      <w:r>
+        <w:rPr>
+          <w:bCs/>
+          <w:color w:val="C0504D" w:themeColor="accent2"/>
+          <w:sz w:val="26"/>
+          <w:szCs w:val="26"/>
+          <w:lang w:val="en-US"/>
+        </w:rPr>
+        <w:lastRenderedPageBreak/>
+        <w:t xml:space="preserve">public </w:t>
+      </w:r>
+      <w:proofErr w:type="spellStart"/>
+      <w:r>
+        <w:rPr>
+          <w:bCs/>
+          <w:color w:val="C0504D" w:themeColor="accent2"/>
+          <w:sz w:val="26"/>
+          <w:szCs w:val="26"/>
+          <w:lang w:val="en-US"/>
+        </w:rPr>
+        <w:t>int</w:t>
+      </w:r>
+      <w:proofErr w:type="spellEnd"/>
+      <w:r>
+        <w:rPr>
+          <w:bCs/>
+          <w:color w:val="C0504D" w:themeColor="accent2"/>
+          <w:sz w:val="26"/>
+          <w:szCs w:val="26"/>
+          <w:lang w:val="en-US"/>
+        </w:rPr>
+        <w:t xml:space="preserve"> </w:t>
+      </w:r>
+      <w:proofErr w:type="spellStart"/>
+      <w:proofErr w:type="gramStart"/>
+      <w:r>
+        <w:rPr>
+          <w:bCs/>
+          <w:color w:val="C0504D" w:themeColor="accent2"/>
+          <w:sz w:val="26"/>
+          <w:szCs w:val="26"/>
+          <w:lang w:val="en-US"/>
+        </w:rPr>
+        <w:t>playRound</w:t>
+      </w:r>
+      <w:proofErr w:type="spellEnd"/>
+      <w:r>
+        <w:rPr>
+          <w:bCs/>
+          <w:color w:val="C0504D" w:themeColor="accent2"/>
+          <w:sz w:val="26"/>
+          <w:szCs w:val="26"/>
+          <w:lang w:val="en-US"/>
+        </w:rPr>
+        <w:t>(</w:t>
+      </w:r>
+      <w:proofErr w:type="gramEnd"/>
+      <w:r>
+        <w:rPr>
+          <w:bCs/>
+          <w:color w:val="C0504D" w:themeColor="accent2"/>
+          <w:sz w:val="26"/>
+          <w:szCs w:val="26"/>
+          <w:lang w:val="en-US"/>
+        </w:rPr>
+        <w:t xml:space="preserve">Player </w:t>
+      </w:r>
+      <w:proofErr w:type="spellStart"/>
+      <w:r>
+        <w:rPr>
+          <w:bCs/>
+          <w:color w:val="C0504D" w:themeColor="accent2"/>
+          <w:sz w:val="26"/>
+          <w:szCs w:val="26"/>
+          <w:lang w:val="en-US"/>
+        </w:rPr>
+        <w:t>player</w:t>
+      </w:r>
+      <w:proofErr w:type="spellEnd"/>
+      <w:r>
+        <w:rPr>
+          <w:bCs/>
+          <w:color w:val="C0504D" w:themeColor="accent2"/>
+          <w:sz w:val="26"/>
+          <w:szCs w:val="26"/>
+          <w:lang w:val="en-US"/>
+        </w:rPr>
+        <w:t xml:space="preserve">, </w:t>
+      </w:r>
+      <w:proofErr w:type="spellStart"/>
+      <w:r>
+        <w:rPr>
+          <w:bCs/>
+          <w:color w:val="C0504D" w:themeColor="accent2"/>
+          <w:sz w:val="26"/>
+          <w:szCs w:val="26"/>
+          <w:lang w:val="en-US"/>
+        </w:rPr>
+        <w:t>DiceValue</w:t>
+      </w:r>
+      <w:proofErr w:type="spellEnd"/>
+      <w:r>
+        <w:rPr>
+          <w:bCs/>
+          <w:color w:val="C0504D" w:themeColor="accent2"/>
+          <w:sz w:val="26"/>
+          <w:szCs w:val="26"/>
+          <w:lang w:val="en-US"/>
+        </w:rPr>
+        <w:t xml:space="preserve"> pick, </w:t>
+      </w:r>
+      <w:proofErr w:type="spellStart"/>
+      <w:r>
+        <w:rPr>
+          <w:bCs/>
+          <w:color w:val="C0504D" w:themeColor="accent2"/>
+          <w:sz w:val="26"/>
+          <w:szCs w:val="26"/>
+          <w:lang w:val="en-US"/>
+        </w:rPr>
+        <w:t>int</w:t>
+      </w:r>
+      <w:proofErr w:type="spellEnd"/>
+      <w:r>
+        <w:rPr>
+          <w:bCs/>
+          <w:color w:val="C0504D" w:themeColor="accent2"/>
+          <w:sz w:val="26"/>
+          <w:szCs w:val="26"/>
+          <w:lang w:val="en-US"/>
+        </w:rPr>
+        <w:t xml:space="preserve"> bet ) {</w:t>
+      </w:r>
+      <w:r>
+        <w:rPr>
+          <w:bCs/>
+          <w:color w:val="C0504D" w:themeColor="accent2"/>
+          <w:sz w:val="26"/>
+          <w:szCs w:val="26"/>
+          <w:lang w:val="en-US"/>
+        </w:rPr>
+        <w:tab/>
+      </w:r>
+      <w:r>
+        <w:rPr>
+          <w:bCs/>
+          <w:color w:val="C0504D" w:themeColor="accent2"/>
+          <w:sz w:val="26"/>
+          <w:szCs w:val="26"/>
+          <w:lang w:val="en-US"/>
+        </w:rPr>
+        <w:tab/>
+      </w:r>
+    </w:p>
+    <w:p>
+      <w:pPr>
+        <w:widowControl w:val="0"/>
+        <w:autoSpaceDE w:val="0"/>
+        <w:autoSpaceDN w:val="0"/>
+        <w:adjustRightInd w:val="0"/>
+        <w:spacing w:after="0"/>
+        <w:jc w:val="both"/>
+        <w:rPr>
+          <w:bCs/>
+          <w:color w:val="C0504D" w:themeColor="accent2"/>
+          <w:sz w:val="26"/>
+          <w:szCs w:val="26"/>
+          <w:lang w:val="en-US"/>
+        </w:rPr>
+      </w:pPr>
+      <w:r>
+        <w:rPr>
+          <w:bCs/>
+          <w:color w:val="C0504D" w:themeColor="accent2"/>
+          <w:sz w:val="26"/>
+          <w:szCs w:val="26"/>
+          <w:lang w:val="en-US"/>
+        </w:rPr>
+        <w:tab/>
+      </w:r>
+      <w:r>
+        <w:rPr>
+          <w:bCs/>
+          <w:color w:val="C0504D" w:themeColor="accent2"/>
+          <w:sz w:val="26"/>
+          <w:szCs w:val="26"/>
+          <w:lang w:val="en-US"/>
+        </w:rPr>
+        <w:tab/>
+        <w:t xml:space="preserve">if (player == null) throw new </w:t>
+      </w:r>
+      <w:proofErr w:type="spellStart"/>
+      <w:proofErr w:type="gramStart"/>
+      <w:r>
+        <w:rPr>
+          <w:bCs/>
+          <w:color w:val="C0504D" w:themeColor="accent2"/>
+          <w:sz w:val="26"/>
+          <w:szCs w:val="26"/>
+          <w:lang w:val="en-US"/>
+        </w:rPr>
+        <w:t>IllegalArgumentException</w:t>
+      </w:r>
+      <w:proofErr w:type="spellEnd"/>
+      <w:r>
+        <w:rPr>
+          <w:bCs/>
+          <w:color w:val="C0504D" w:themeColor="accent2"/>
+          <w:sz w:val="26"/>
+          <w:szCs w:val="26"/>
+          <w:lang w:val="en-US"/>
+        </w:rPr>
+        <w:t>(</w:t>
+      </w:r>
+      <w:proofErr w:type="gramEnd"/>
+      <w:r>
+        <w:rPr>
+          <w:bCs/>
+          <w:color w:val="C0504D" w:themeColor="accent2"/>
+          <w:sz w:val="26"/>
+          <w:szCs w:val="26"/>
+          <w:lang w:val="en-US"/>
+        </w:rPr>
+        <w:t>"Player cannot be null.");</w:t>
+      </w:r>
+    </w:p>
+    <w:p>
+      <w:pPr>
+        <w:widowControl w:val="0"/>
+        <w:autoSpaceDE w:val="0"/>
+        <w:autoSpaceDN w:val="0"/>
+        <w:adjustRightInd w:val="0"/>
+        <w:spacing w:after="0"/>
+        <w:jc w:val="both"/>
+        <w:rPr>
+          <w:bCs/>
+          <w:color w:val="C0504D" w:themeColor="accent2"/>
+          <w:sz w:val="26"/>
+          <w:szCs w:val="26"/>
+          <w:lang w:val="en-US"/>
+        </w:rPr>
+      </w:pPr>
+      <w:r>
+        <w:rPr>
+          <w:bCs/>
+          <w:color w:val="C0504D" w:themeColor="accent2"/>
+          <w:sz w:val="26"/>
+          <w:szCs w:val="26"/>
+          <w:lang w:val="en-US"/>
+        </w:rPr>
+        <w:tab/>
+      </w:r>
+      <w:r>
+        <w:rPr>
+          <w:bCs/>
+          <w:color w:val="C0504D" w:themeColor="accent2"/>
+          <w:sz w:val="26"/>
+          <w:szCs w:val="26"/>
+          <w:lang w:val="en-US"/>
+        </w:rPr>
+        <w:tab/>
+        <w:t xml:space="preserve">if (pick == null) throw new </w:t>
+      </w:r>
+      <w:proofErr w:type="spellStart"/>
+      <w:proofErr w:type="gramStart"/>
+      <w:r>
+        <w:rPr>
+          <w:bCs/>
+          <w:color w:val="C0504D" w:themeColor="accent2"/>
+          <w:sz w:val="26"/>
+          <w:szCs w:val="26"/>
+          <w:lang w:val="en-US"/>
+        </w:rPr>
+        <w:t>IllegalArgumentException</w:t>
+      </w:r>
+      <w:proofErr w:type="spellEnd"/>
+      <w:r>
+        <w:rPr>
+          <w:bCs/>
+          <w:color w:val="C0504D" w:themeColor="accent2"/>
+          <w:sz w:val="26"/>
+          <w:szCs w:val="26"/>
+          <w:lang w:val="en-US"/>
+        </w:rPr>
+        <w:t>(</w:t>
+      </w:r>
+      <w:proofErr w:type="gramEnd"/>
+      <w:r>
+        <w:rPr>
+          <w:bCs/>
+          <w:color w:val="C0504D" w:themeColor="accent2"/>
+          <w:sz w:val="26"/>
+          <w:szCs w:val="26"/>
+          <w:lang w:val="en-US"/>
+        </w:rPr>
+        <w:t>"Pick cannot be negative.");</w:t>
+      </w:r>
+    </w:p>
+    <w:p>
+      <w:pPr>
+        <w:widowControl w:val="0"/>
+        <w:autoSpaceDE w:val="0"/>
+        <w:autoSpaceDN w:val="0"/>
+        <w:adjustRightInd w:val="0"/>
+        <w:spacing w:after="0"/>
+        <w:jc w:val="both"/>
+        <w:rPr>
+          <w:bCs/>
+          <w:color w:val="C0504D" w:themeColor="accent2"/>
+          <w:sz w:val="26"/>
+          <w:szCs w:val="26"/>
+          <w:lang w:val="en-US"/>
+        </w:rPr>
+      </w:pPr>
+      <w:r>
+        <w:rPr>
+          <w:bCs/>
+          <w:color w:val="C0504D" w:themeColor="accent2"/>
+          <w:sz w:val="26"/>
+          <w:szCs w:val="26"/>
+          <w:lang w:val="en-US"/>
+        </w:rPr>
+        <w:tab/>
+      </w:r>
+      <w:r>
+        <w:rPr>
+          <w:bCs/>
+          <w:color w:val="C0504D" w:themeColor="accent2"/>
+          <w:sz w:val="26"/>
+          <w:szCs w:val="26"/>
+          <w:lang w:val="en-US"/>
+        </w:rPr>
+        <w:tab/>
+        <w:t>if (bet &lt;</w:t>
+      </w:r>
+      <w:r>
+        <w:rPr>
+          <w:bCs/>
+          <w:color w:val="C0504D" w:themeColor="accent2"/>
+          <w:sz w:val="26"/>
+          <w:szCs w:val="26"/>
+          <w:lang w:val="en-US"/>
+        </w:rPr>
+        <w:t xml:space="preserve"> 0) throw new </w:t>
+      </w:r>
+      <w:proofErr w:type="spellStart"/>
+      <w:proofErr w:type="gramStart"/>
+      <w:r>
+        <w:rPr>
+          <w:bCs/>
+          <w:color w:val="C0504D" w:themeColor="accent2"/>
+          <w:sz w:val="26"/>
+          <w:szCs w:val="26"/>
+          <w:lang w:val="en-US"/>
+        </w:rPr>
+        <w:t>IllegalArgumentException</w:t>
+      </w:r>
+      <w:proofErr w:type="spellEnd"/>
+      <w:r>
+        <w:rPr>
+          <w:bCs/>
+          <w:color w:val="C0504D" w:themeColor="accent2"/>
+          <w:sz w:val="26"/>
+          <w:szCs w:val="26"/>
+          <w:lang w:val="en-US"/>
+        </w:rPr>
+        <w:t>(</w:t>
+      </w:r>
+      <w:proofErr w:type="gramEnd"/>
+      <w:r>
+        <w:rPr>
+          <w:bCs/>
+          <w:color w:val="C0504D" w:themeColor="accent2"/>
+          <w:sz w:val="26"/>
+          <w:szCs w:val="26"/>
+          <w:lang w:val="en-US"/>
+        </w:rPr>
+        <w:t>"Bet cannot be negative.");</w:t>
+      </w:r>
+    </w:p>
+    <w:p>
+      <w:pPr>
+        <w:widowControl w:val="0"/>
+        <w:autoSpaceDE w:val="0"/>
+        <w:autoSpaceDN w:val="0"/>
+        <w:adjustRightInd w:val="0"/>
+        <w:spacing w:after="0"/>
+        <w:jc w:val="both"/>
+        <w:rPr>
+          <w:bCs/>
+          <w:color w:val="000000" w:themeColor="text1"/>
+          <w:sz w:val="26"/>
+          <w:szCs w:val="26"/>
+          <w:lang w:val="en-US"/>
+        </w:rPr>
+      </w:pPr>
+      <w:r>
+        <w:rPr>
+          <w:bCs/>
+          <w:color w:val="000000" w:themeColor="text1"/>
+          <w:sz w:val="26"/>
+          <w:szCs w:val="26"/>
+          <w:lang w:val="en-US"/>
+        </w:rPr>
+        <w:t>to:</w:t>
+      </w:r>
+    </w:p>
+    <w:p>
+      <w:pPr>
+        <w:widowControl w:val="0"/>
+        <w:autoSpaceDE w:val="0"/>
+        <w:autoSpaceDN w:val="0"/>
+        <w:adjustRightInd w:val="0"/>
+        <w:spacing w:after="0"/>
+        <w:jc w:val="both"/>
+        <w:rPr>
+          <w:b/>
+          <w:bCs/>
+          <w:color w:val="1F497D" w:themeColor="text2"/>
+          <w:sz w:val="26"/>
+          <w:szCs w:val="26"/>
+          <w:lang w:val="en-US"/>
+        </w:rPr>
+      </w:pPr>
+      <w:r>
+        <w:rPr>
+          <w:b/>
+          <w:bCs/>
+          <w:color w:val="1F497D" w:themeColor="text2"/>
+          <w:sz w:val="26"/>
+          <w:szCs w:val="26"/>
+          <w:lang w:val="en-US"/>
+        </w:rPr>
+        <w:t xml:space="preserve">if (bet &lt;= 0) throw new </w:t>
+      </w:r>
+      <w:proofErr w:type="spellStart"/>
+      <w:proofErr w:type="gramStart"/>
+      <w:r>
+        <w:rPr>
+          <w:b/>
+          <w:bCs/>
+          <w:color w:val="1F497D" w:themeColor="text2"/>
+          <w:sz w:val="26"/>
+          <w:szCs w:val="26"/>
+          <w:lang w:val="en-US"/>
+        </w:rPr>
+        <w:t>IllegalArgumentException</w:t>
+      </w:r>
+      <w:proofErr w:type="spellEnd"/>
+      <w:r>
+        <w:rPr>
+          <w:b/>
+          <w:bCs/>
+          <w:color w:val="1F497D" w:themeColor="text2"/>
+          <w:sz w:val="26"/>
+          <w:szCs w:val="26"/>
+          <w:lang w:val="en-US"/>
+        </w:rPr>
+        <w:t>(</w:t>
+      </w:r>
+      <w:proofErr w:type="gramEnd"/>
+      <w:r>
+        <w:rPr>
+          <w:b/>
+          <w:bCs/>
+          <w:color w:val="1F497D" w:themeColor="text2"/>
+          <w:sz w:val="26"/>
+          <w:szCs w:val="26"/>
+          <w:lang w:val="en-US"/>
+        </w:rPr>
+        <w:t>"Bet cannot be negative.");</w:t>
+      </w:r>
+      <w:r>
+        <w:rPr>
+          <w:b/>
+          <w:bCs/>
+          <w:color w:val="1F497D" w:themeColor="text2"/>
+          <w:sz w:val="26"/>
+          <w:szCs w:val="26"/>
+          <w:lang w:val="en-US"/>
+        </w:rPr>
+        <w:t xml:space="preserve"> </w:t>
+      </w:r>
+    </w:p>
+    <w:p>
+      <w:pPr>
+        <w:widowControl w:val="0"/>
+        <w:autoSpaceDE w:val="0"/>
+        <w:autoSpaceDN w:val="0"/>
+        <w:adjustRightInd w:val="0"/>
+        <w:spacing w:after="0"/>
+        <w:jc w:val="both"/>
+        <w:rPr>
+          <w:bCs/>
+          <w:color w:val="000000" w:themeColor="text1"/>
+          <w:sz w:val="26"/>
+          <w:szCs w:val="26"/>
+          <w:lang w:val="en-US"/>
+        </w:rPr>
+      </w:pPr>
+      <w:r>
+        <w:rPr>
+          <w:bCs/>
+          <w:color w:val="000000" w:themeColor="text1"/>
+          <w:sz w:val="26"/>
+          <w:szCs w:val="26"/>
+          <w:lang w:val="en-US"/>
+        </w:rPr>
+        <w:t>produces</w:t>
+      </w:r>
+      <w:r>
+        <w:rPr>
+          <w:bCs/>
+          <w:color w:val="000000" w:themeColor="text1"/>
+          <w:sz w:val="26"/>
+          <w:szCs w:val="26"/>
+          <w:lang w:val="en-US"/>
+        </w:rPr>
+        <w:t xml:space="preserve"> the result displayed in picture 9 below:</w:t>
       </w:r>
     </w:p>
     <w:p>
@@ -4347,7 +4943,6 @@
           <w:szCs w:val="26"/>
           <w:lang w:val="en-US"/>
         </w:rPr>
-        <w:lastRenderedPageBreak/>
         <w:drawing>
           <wp:inline distT="0" distB="0" distL="0" distR="0" wp14:anchorId="13C6CDA6" wp14:editId="567B92C1">
             <wp:extent cx="3136237" cy="2402840"/>
@@ -4390,7 +4985,6 @@
           </wp:inline>
         </w:drawing>
       </w:r>
-      <w:bookmarkStart w:id="6" w:name="_GoBack"/>
       <w:r>
         <w:rPr>
           <w:b/>
@@ -4401,7 +4995,6 @@
         </w:rPr>
         <w:t xml:space="preserve"> Picture 9</w:t>
       </w:r>
-      <w:bookmarkEnd w:id="6"/>
     </w:p>
     <w:p>
       <w:pPr>
@@ -4726,7 +5319,7 @@
         <w:rFonts w:asciiTheme="majorHAnsi" w:hAnsiTheme="majorHAnsi"/>
         <w:noProof/>
       </w:rPr>
-      <w:t>5</w:t>
+      <w:t>2</w:t>
     </w:r>
     <w:r>
       <w:rPr>
@@ -6720,7 +7313,7 @@
 </file>
 
 <file path=customXml/itemProps1.xml><?xml version="1.0" encoding="utf-8"?>
-<ds:datastoreItem xmlns:ds="http://schemas.openxmlformats.org/officeDocument/2006/customXml" ds:itemID="{FB540028-3D34-E440-ACA5-B99861F413A8}">
+<ds:datastoreItem xmlns:ds="http://schemas.openxmlformats.org/officeDocument/2006/customXml" ds:itemID="{B03FB727-55F3-F743-BE3C-212D199B8543}">
   <ds:schemaRefs>
     <ds:schemaRef ds:uri="http://schemas.openxmlformats.org/officeDocument/2006/bibliography"/>
   </ds:schemaRefs>

</xml_diff>

<commit_message>
Explain the steps on how to display message to the user in the report
</commit_message>
<xml_diff>
--- a/CrownAndAnchorGame/src/src/11590309_ITC515_Jino_ Debugging.docx
+++ b/CrownAndAnchorGame/src/src/11590309_ITC515_Jino_ Debugging.docx
@@ -944,7 +944,7 @@
           <w:rFonts w:eastAsiaTheme="majorEastAsia"/>
           <w:bCs/>
           <w:noProof/>
-          <w:lang w:val="en-US"/>
+          <w:lang w:val="en-GB" w:eastAsia="en-GB"/>
         </w:rPr>
         <w:drawing>
           <wp:inline distT="0" distB="0" distL="0" distR="0" wp14:anchorId="31F35E7A" wp14:editId="5044AB5A">
@@ -1140,7 +1140,7 @@
           <w:rFonts w:eastAsiaTheme="majorEastAsia"/>
           <w:bCs/>
           <w:noProof/>
-          <w:lang w:val="en-US"/>
+          <w:lang w:val="en-GB" w:eastAsia="en-GB"/>
         </w:rPr>
         <w:drawing>
           <wp:inline distT="0" distB="0" distL="0" distR="0" wp14:anchorId="7E399F68" wp14:editId="774B44C6">
@@ -1354,7 +1354,7 @@
           <w:noProof/>
           <w:sz w:val="26"/>
           <w:szCs w:val="26"/>
-          <w:lang w:val="en-US"/>
+          <w:lang w:val="en-GB" w:eastAsia="en-GB"/>
         </w:rPr>
         <w:drawing>
           <wp:inline distT="0" distB="0" distL="0" distR="0" wp14:anchorId="15515A90" wp14:editId="26C9BDD2">
@@ -1517,7 +1517,7 @@
         <w:rPr>
           <w:b/>
           <w:noProof/>
-          <w:lang w:val="en-US"/>
+          <w:lang w:val="en-GB" w:eastAsia="en-GB"/>
         </w:rPr>
         <w:drawing>
           <wp:inline distT="0" distB="0" distL="0" distR="0" wp14:anchorId="2443E272" wp14:editId="0E6377F1">
@@ -1587,16 +1587,26 @@
         <w:rPr>
           <w:lang w:val="en-US"/>
         </w:rPr>
-        <w:t xml:space="preserve">The validation is shown again below in picture 3 when the player </w:t>
-      </w:r>
-      <w:proofErr w:type="gramStart"/>
-      <w:r>
-        <w:rPr>
-          <w:lang w:val="en-US"/>
-        </w:rPr>
-        <w:t>enter</w:t>
-      </w:r>
-      <w:proofErr w:type="gramEnd"/>
+        <w:t>The validation i</w:t>
+      </w:r>
+      <w:r>
+        <w:rPr>
+          <w:lang w:val="en-US"/>
+        </w:rPr>
+        <w:t>s shown again below in picture 5</w:t>
+      </w:r>
+      <w:r>
+        <w:rPr>
+          <w:lang w:val="en-US"/>
+        </w:rPr>
+        <w:t xml:space="preserve"> when the player enter</w:t>
+      </w:r>
+      <w:r>
+        <w:rPr>
+          <w:lang w:val="en-US"/>
+        </w:rPr>
+        <w:t>s</w:t>
+      </w:r>
       <w:r>
         <w:rPr>
           <w:lang w:val="en-US"/>
@@ -1615,7 +1625,7 @@
       <w:r>
         <w:rPr>
           <w:noProof/>
-          <w:lang w:val="en-US"/>
+          <w:lang w:val="en-GB" w:eastAsia="en-GB"/>
         </w:rPr>
         <w:drawing>
           <wp:inline distT="0" distB="0" distL="0" distR="0" wp14:anchorId="389977C4" wp14:editId="06033EF8">
@@ -1671,7 +1681,7 @@
           <w:b/>
           <w:lang w:val="en-US"/>
         </w:rPr>
-        <w:t>Picture 6</w:t>
+        <w:t>Picture 5</w:t>
       </w:r>
     </w:p>
     <w:p>
@@ -1699,17 +1709,7 @@
           <w:lang w:val="en-US"/>
         </w:rPr>
         <w:lastRenderedPageBreak/>
-        <w:t>STEP 2</w:t>
-      </w:r>
-      <w:r>
-        <w:rPr>
-          <w:b/>
-          <w:bCs/>
-          <w:sz w:val="26"/>
-          <w:szCs w:val="26"/>
-          <w:lang w:val="en-US"/>
-        </w:rPr>
-        <w:t>:</w:t>
+        <w:t>STEP 2:</w:t>
       </w:r>
     </w:p>
     <w:p>
@@ -1797,7 +1797,7 @@
           <w:noProof/>
           <w:sz w:val="26"/>
           <w:szCs w:val="26"/>
-          <w:lang w:val="en-US"/>
+          <w:lang w:val="en-GB" w:eastAsia="en-GB"/>
         </w:rPr>
         <w:drawing>
           <wp:inline distT="0" distB="0" distL="0" distR="0" wp14:anchorId="1519B3BE" wp14:editId="38E1D8C5">
@@ -1953,16 +1953,7 @@
           <w:szCs w:val="26"/>
           <w:lang w:val="en-US"/>
         </w:rPr>
-        <w:t>(bet);</w:t>
-      </w:r>
-      <w:r>
-        <w:rPr>
-          <w:color w:val="C0504D" w:themeColor="accent2"/>
-          <w:sz w:val="26"/>
-          <w:szCs w:val="26"/>
-          <w:lang w:val="en-US"/>
-        </w:rPr>
-        <w:t xml:space="preserve">    </w:t>
+        <w:t xml:space="preserve">(bet);    </w:t>
       </w:r>
     </w:p>
     <w:p>
@@ -2695,16 +2686,7 @@
           <w:szCs w:val="26"/>
           <w:lang w:val="en-US"/>
         </w:rPr>
-        <w:t xml:space="preserve">    </w:t>
-      </w:r>
-      <w:r>
-        <w:rPr>
-          <w:color w:val="000000" w:themeColor="text1"/>
-          <w:sz w:val="26"/>
-          <w:szCs w:val="26"/>
-          <w:lang w:val="en-US"/>
-        </w:rPr>
-        <w:t>//</w:t>
+        <w:t xml:space="preserve">    //</w:t>
       </w:r>
       <w:proofErr w:type="spellStart"/>
       <w:proofErr w:type="gramStart"/>
@@ -3585,11 +3567,11 @@
           <w:color w:val="000000" w:themeColor="text1"/>
           <w:sz w:val="26"/>
           <w:szCs w:val="26"/>
-          <w:lang w:val="en-US"/>
+          <w:lang w:val="en-GB" w:eastAsia="en-GB"/>
         </w:rPr>
         <w:drawing>
-          <wp:inline distT="0" distB="0" distL="0" distR="0" wp14:anchorId="7D914D00" wp14:editId="5ADEE43F">
-            <wp:extent cx="2367819" cy="2392147"/>
+          <wp:inline distT="0" distB="0" distL="0" distR="0" wp14:anchorId="7D914D00" wp14:editId="3DB914AB">
+            <wp:extent cx="2160721" cy="2182921"/>
             <wp:effectExtent l="0" t="0" r="0" b="0"/>
             <wp:docPr id="8" name="Picture 8"/>
             <wp:cNvGraphicFramePr>
@@ -3617,7 +3599,7 @@
                   <pic:spPr>
                     <a:xfrm>
                       <a:off x="0" y="0"/>
-                      <a:ext cx="2383571" cy="2408060"/>
+                      <a:ext cx="2179485" cy="2201878"/>
                     </a:xfrm>
                     <a:prstGeom prst="rect">
                       <a:avLst/>
@@ -3674,17 +3656,7 @@
           <w:szCs w:val="26"/>
           <w:lang w:val="en-US"/>
         </w:rPr>
-        <w:t>STEP 3</w:t>
-      </w:r>
-      <w:r>
-        <w:rPr>
-          <w:b/>
-          <w:bCs/>
-          <w:sz w:val="26"/>
-          <w:szCs w:val="26"/>
-          <w:lang w:val="en-US"/>
-        </w:rPr>
-        <w:t>:</w:t>
+        <w:t>STEP 3:</w:t>
       </w:r>
     </w:p>
     <w:p>
@@ -3774,11 +3746,11 @@
           <w:noProof/>
           <w:sz w:val="26"/>
           <w:szCs w:val="26"/>
-          <w:lang w:val="en-US"/>
+          <w:lang w:val="en-GB" w:eastAsia="en-GB"/>
         </w:rPr>
         <w:drawing>
-          <wp:inline distT="0" distB="0" distL="0" distR="0" wp14:anchorId="71BD66CF" wp14:editId="2BBF48AC">
-            <wp:extent cx="4065145" cy="2156878"/>
+          <wp:inline distT="0" distB="0" distL="0" distR="0" wp14:anchorId="71BD66CF" wp14:editId="56555143">
+            <wp:extent cx="3474648" cy="1843574"/>
             <wp:effectExtent l="0" t="0" r="0" b="0"/>
             <wp:docPr id="9" name="Picture 9"/>
             <wp:cNvGraphicFramePr>
@@ -3806,7 +3778,7 @@
                   <pic:spPr>
                     <a:xfrm>
                       <a:off x="0" y="0"/>
-                      <a:ext cx="4099450" cy="2175080"/>
+                      <a:ext cx="3514124" cy="1864519"/>
                     </a:xfrm>
                     <a:prstGeom prst="rect">
                       <a:avLst/>
@@ -3836,19 +3808,7 @@
           <w:szCs w:val="26"/>
           <w:lang w:val="en-US"/>
         </w:rPr>
-        <w:t>Pictu</w:t>
-      </w:r>
-      <w:bookmarkStart w:id="6" w:name="_GoBack"/>
-      <w:bookmarkEnd w:id="6"/>
-      <w:r>
-        <w:rPr>
-          <w:b/>
-          <w:bCs/>
-          <w:sz w:val="26"/>
-          <w:szCs w:val="26"/>
-          <w:lang w:val="en-US"/>
-        </w:rPr>
-        <w:t>re 8</w:t>
+        <w:t>Picture 8</w:t>
       </w:r>
     </w:p>
     <w:p>
@@ -4311,16 +4271,6 @@
           <w:lang w:val="en-US"/>
         </w:rPr>
         <w:tab/>
-      </w:r>
-      <w:r>
-        <w:rPr>
-          <w:b/>
-          <w:bCs/>
-          <w:color w:val="1F497D" w:themeColor="text2"/>
-          <w:sz w:val="26"/>
-          <w:szCs w:val="26"/>
-          <w:lang w:val="en-US"/>
-        </w:rPr>
         <w:t>return (balance - amount &gt;= limit);</w:t>
       </w:r>
     </w:p>
@@ -4421,7 +4371,6 @@
           <w:szCs w:val="26"/>
           <w:lang w:val="en-US"/>
         </w:rPr>
-        <w:lastRenderedPageBreak/>
         <w:t xml:space="preserve">public </w:t>
       </w:r>
       <w:proofErr w:type="spellStart"/>
@@ -4663,6 +4612,7 @@
           <w:szCs w:val="26"/>
           <w:lang w:val="en-US"/>
         </w:rPr>
+        <w:lastRenderedPageBreak/>
         <w:tab/>
       </w:r>
       <w:r>
@@ -4746,17 +4696,7 @@
           <w:lang w:val="en-US"/>
         </w:rPr>
         <w:tab/>
-        <w:t>if (bet &lt;</w:t>
-      </w:r>
-      <w:r>
-        <w:rPr>
-          <w:bCs/>
-          <w:color w:val="C0504D" w:themeColor="accent2"/>
-          <w:sz w:val="26"/>
-          <w:szCs w:val="26"/>
-          <w:lang w:val="en-US"/>
-        </w:rPr>
-        <w:t xml:space="preserve"> 0) throw new </w:t>
+        <w:t xml:space="preserve">if (bet &lt; 0) throw new </w:t>
       </w:r>
       <w:proofErr w:type="spellStart"/>
       <w:proofErr w:type="gramStart"/>
@@ -4883,18 +4823,7 @@
           <w:szCs w:val="26"/>
           <w:lang w:val="en-US"/>
         </w:rPr>
-        <w:t>"Bet cannot be negative.");</w:t>
-      </w:r>
-      <w:r>
-        <w:rPr>
-          <w:b/>
-          <w:bCs/>
-          <w:color w:val="1F497D" w:themeColor="text2"/>
-          <w:sz w:val="26"/>
-          <w:szCs w:val="26"/>
-          <w:lang w:val="en-US"/>
-        </w:rPr>
-        <w:t xml:space="preserve"> </w:t>
+        <w:t xml:space="preserve">"Bet cannot be negative."); </w:t>
       </w:r>
     </w:p>
     <w:p>
@@ -4971,11 +4900,11 @@
           <w:color w:val="C0504D" w:themeColor="accent2"/>
           <w:sz w:val="26"/>
           <w:szCs w:val="26"/>
-          <w:lang w:val="en-US"/>
+          <w:lang w:val="en-GB" w:eastAsia="en-GB"/>
         </w:rPr>
         <w:drawing>
-          <wp:inline distT="0" distB="0" distL="0" distR="0" wp14:anchorId="13C6CDA6" wp14:editId="567B92C1">
-            <wp:extent cx="3136237" cy="2402840"/>
+          <wp:inline distT="0" distB="0" distL="0" distR="0" wp14:anchorId="13C6CDA6" wp14:editId="559DFCC8">
+            <wp:extent cx="2554460" cy="1957109"/>
             <wp:effectExtent l="0" t="0" r="0" b="0"/>
             <wp:docPr id="10" name="Picture 10"/>
             <wp:cNvGraphicFramePr>
@@ -4989,7 +4918,7 @@
                     <pic:cNvPicPr/>
                   </pic:nvPicPr>
                   <pic:blipFill>
-                    <a:blip r:embed="rId16">
+                    <a:blip r:embed="rId16" cstate="print">
                       <a:extLst>
                         <a:ext uri="{28A0092B-C50C-407E-A947-70E740481C1C}">
                           <a14:useLocalDpi xmlns:a14="http://schemas.microsoft.com/office/drawing/2010/main" val="0"/>
@@ -5003,7 +4932,7 @@
                   <pic:spPr>
                     <a:xfrm>
                       <a:off x="0" y="0"/>
-                      <a:ext cx="3143823" cy="2408652"/>
+                      <a:ext cx="2567433" cy="1967049"/>
                     </a:xfrm>
                     <a:prstGeom prst="rect">
                       <a:avLst/>
@@ -5028,6 +4957,451 @@
     </w:p>
     <w:p>
       <w:pPr>
+        <w:widowControl w:val="0"/>
+        <w:autoSpaceDE w:val="0"/>
+        <w:autoSpaceDN w:val="0"/>
+        <w:adjustRightInd w:val="0"/>
+        <w:spacing w:after="0"/>
+        <w:jc w:val="both"/>
+        <w:rPr>
+          <w:b/>
+          <w:bCs/>
+          <w:sz w:val="26"/>
+          <w:szCs w:val="26"/>
+          <w:lang w:val="en-US"/>
+        </w:rPr>
+      </w:pPr>
+    </w:p>
+    <w:p>
+      <w:pPr>
+        <w:widowControl w:val="0"/>
+        <w:autoSpaceDE w:val="0"/>
+        <w:autoSpaceDN w:val="0"/>
+        <w:adjustRightInd w:val="0"/>
+        <w:spacing w:after="0"/>
+        <w:jc w:val="both"/>
+        <w:rPr>
+          <w:bCs/>
+          <w:sz w:val="26"/>
+          <w:szCs w:val="26"/>
+          <w:lang w:val="en-US"/>
+        </w:rPr>
+      </w:pPr>
+      <w:r>
+        <w:rPr>
+          <w:b/>
+          <w:bCs/>
+          <w:sz w:val="26"/>
+          <w:szCs w:val="26"/>
+          <w:lang w:val="en-US"/>
+        </w:rPr>
+        <w:t>STEP 4</w:t>
+      </w:r>
+      <w:r>
+        <w:rPr>
+          <w:b/>
+          <w:bCs/>
+          <w:sz w:val="26"/>
+          <w:szCs w:val="26"/>
+          <w:lang w:val="en-US"/>
+        </w:rPr>
+        <w:t>:</w:t>
+      </w:r>
+      <w:r>
+        <w:rPr>
+          <w:b/>
+          <w:bCs/>
+          <w:sz w:val="26"/>
+          <w:szCs w:val="26"/>
+          <w:lang w:val="en-US"/>
+        </w:rPr>
+        <w:t xml:space="preserve"> </w:t>
+      </w:r>
+      <w:r>
+        <w:rPr>
+          <w:bCs/>
+          <w:sz w:val="26"/>
+          <w:szCs w:val="26"/>
+          <w:lang w:val="en-US"/>
+        </w:rPr>
+        <w:t xml:space="preserve">Picture 9 above show the end of a game and the prompt is waiting for the user to do something. However, there is no guide to help the user in decide what to do. I introduced </w:t>
+      </w:r>
+      <w:r>
+        <w:rPr>
+          <w:b/>
+          <w:bCs/>
+          <w:sz w:val="26"/>
+          <w:szCs w:val="26"/>
+          <w:lang w:val="en-US"/>
+        </w:rPr>
+        <w:t>Improvement_2 t</w:t>
+      </w:r>
+      <w:r>
+        <w:rPr>
+          <w:bCs/>
+          <w:sz w:val="26"/>
+          <w:szCs w:val="26"/>
+          <w:lang w:val="en-US"/>
+        </w:rPr>
+        <w:t>o the code</w:t>
+      </w:r>
+      <w:r>
+        <w:rPr>
+          <w:bCs/>
+          <w:sz w:val="26"/>
+          <w:szCs w:val="26"/>
+          <w:lang w:val="en-US"/>
+        </w:rPr>
+        <w:t xml:space="preserve"> to guide the users in their next actions. Since the code already contains the following syntax that the user is not aware of:</w:t>
+      </w:r>
+    </w:p>
+    <w:p>
+      <w:pPr>
+        <w:widowControl w:val="0"/>
+        <w:autoSpaceDE w:val="0"/>
+        <w:autoSpaceDN w:val="0"/>
+        <w:adjustRightInd w:val="0"/>
+        <w:spacing w:after="0"/>
+        <w:jc w:val="both"/>
+        <w:rPr>
+          <w:bCs/>
+          <w:sz w:val="26"/>
+          <w:szCs w:val="26"/>
+          <w:lang w:val="en-US"/>
+        </w:rPr>
+      </w:pPr>
+      <w:r>
+        <w:rPr>
+          <w:bCs/>
+          <w:sz w:val="26"/>
+          <w:szCs w:val="26"/>
+          <w:lang w:val="en-US"/>
+        </w:rPr>
+        <w:t xml:space="preserve">String </w:t>
+      </w:r>
+      <w:proofErr w:type="spellStart"/>
+      <w:r>
+        <w:rPr>
+          <w:bCs/>
+          <w:sz w:val="26"/>
+          <w:szCs w:val="26"/>
+          <w:lang w:val="en-US"/>
+        </w:rPr>
+        <w:t>ans</w:t>
+      </w:r>
+      <w:proofErr w:type="spellEnd"/>
+      <w:r>
+        <w:rPr>
+          <w:bCs/>
+          <w:sz w:val="26"/>
+          <w:szCs w:val="26"/>
+          <w:lang w:val="en-US"/>
+        </w:rPr>
+        <w:t xml:space="preserve"> = </w:t>
+      </w:r>
+      <w:proofErr w:type="spellStart"/>
+      <w:proofErr w:type="gramStart"/>
+      <w:r>
+        <w:rPr>
+          <w:bCs/>
+          <w:sz w:val="26"/>
+          <w:szCs w:val="26"/>
+          <w:lang w:val="en-US"/>
+        </w:rPr>
+        <w:t>console.readLine</w:t>
+      </w:r>
+      <w:proofErr w:type="spellEnd"/>
+      <w:proofErr w:type="gramEnd"/>
+      <w:r>
+        <w:rPr>
+          <w:bCs/>
+          <w:sz w:val="26"/>
+          <w:szCs w:val="26"/>
+          <w:lang w:val="en-US"/>
+        </w:rPr>
+        <w:t>();</w:t>
+      </w:r>
+    </w:p>
+    <w:p>
+      <w:pPr>
+        <w:widowControl w:val="0"/>
+        <w:autoSpaceDE w:val="0"/>
+        <w:autoSpaceDN w:val="0"/>
+        <w:adjustRightInd w:val="0"/>
+        <w:spacing w:after="0"/>
+        <w:ind w:firstLine="720"/>
+        <w:jc w:val="both"/>
+        <w:rPr>
+          <w:bCs/>
+          <w:sz w:val="26"/>
+          <w:szCs w:val="26"/>
+          <w:lang w:val="en-US"/>
+        </w:rPr>
+      </w:pPr>
+      <w:r>
+        <w:rPr>
+          <w:bCs/>
+          <w:sz w:val="26"/>
+          <w:szCs w:val="26"/>
+          <w:lang w:val="en-US"/>
+        </w:rPr>
+        <w:t>if (</w:t>
+      </w:r>
+      <w:proofErr w:type="spellStart"/>
+      <w:proofErr w:type="gramStart"/>
+      <w:r>
+        <w:rPr>
+          <w:bCs/>
+          <w:sz w:val="26"/>
+          <w:szCs w:val="26"/>
+          <w:lang w:val="en-US"/>
+        </w:rPr>
+        <w:t>ans.equals</w:t>
+      </w:r>
+      <w:proofErr w:type="spellEnd"/>
+      <w:proofErr w:type="gramEnd"/>
+      <w:r>
+        <w:rPr>
+          <w:bCs/>
+          <w:sz w:val="26"/>
+          <w:szCs w:val="26"/>
+          <w:lang w:val="en-US"/>
+        </w:rPr>
+        <w:t>("q")) break;</w:t>
+      </w:r>
+      <w:r>
+        <w:rPr>
+          <w:bCs/>
+          <w:sz w:val="26"/>
+          <w:szCs w:val="26"/>
+          <w:lang w:val="en-US"/>
+        </w:rPr>
+        <w:t xml:space="preserve"> </w:t>
+      </w:r>
+    </w:p>
+    <w:p>
+      <w:pPr>
+        <w:widowControl w:val="0"/>
+        <w:autoSpaceDE w:val="0"/>
+        <w:autoSpaceDN w:val="0"/>
+        <w:adjustRightInd w:val="0"/>
+        <w:spacing w:after="0"/>
+        <w:jc w:val="both"/>
+        <w:rPr>
+          <w:bCs/>
+          <w:sz w:val="26"/>
+          <w:szCs w:val="26"/>
+          <w:lang w:val="en-US"/>
+        </w:rPr>
+      </w:pPr>
+      <w:r>
+        <w:rPr>
+          <w:bCs/>
+          <w:sz w:val="26"/>
+          <w:szCs w:val="26"/>
+          <w:lang w:val="en-US"/>
+        </w:rPr>
+        <w:t>I introduced some code to the program to display a message to the users to help them choose their next actions</w:t>
+      </w:r>
+      <w:r>
+        <w:rPr>
+          <w:bCs/>
+          <w:sz w:val="26"/>
+          <w:szCs w:val="26"/>
+          <w:lang w:val="en-US"/>
+        </w:rPr>
+        <w:t xml:space="preserve"> and a sample results is shown in picture 10 below</w:t>
+      </w:r>
+      <w:r>
+        <w:rPr>
+          <w:bCs/>
+          <w:sz w:val="26"/>
+          <w:szCs w:val="26"/>
+          <w:lang w:val="en-US"/>
+        </w:rPr>
+        <w:t xml:space="preserve">. </w:t>
+      </w:r>
+    </w:p>
+    <w:p>
+      <w:pPr>
+        <w:widowControl w:val="0"/>
+        <w:autoSpaceDE w:val="0"/>
+        <w:autoSpaceDN w:val="0"/>
+        <w:adjustRightInd w:val="0"/>
+        <w:spacing w:after="0"/>
+        <w:jc w:val="both"/>
+        <w:rPr>
+          <w:bCs/>
+          <w:sz w:val="26"/>
+          <w:szCs w:val="26"/>
+          <w:lang w:val="en-US"/>
+        </w:rPr>
+      </w:pPr>
+    </w:p>
+    <w:p>
+      <w:pPr>
+        <w:widowControl w:val="0"/>
+        <w:autoSpaceDE w:val="0"/>
+        <w:autoSpaceDN w:val="0"/>
+        <w:adjustRightInd w:val="0"/>
+        <w:spacing w:after="0"/>
+        <w:jc w:val="both"/>
+        <w:rPr>
+          <w:bCs/>
+          <w:color w:val="1F497D" w:themeColor="text2"/>
+          <w:sz w:val="26"/>
+          <w:szCs w:val="26"/>
+          <w:lang w:val="en-US"/>
+        </w:rPr>
+      </w:pPr>
+      <w:proofErr w:type="spellStart"/>
+      <w:r>
+        <w:rPr>
+          <w:bCs/>
+          <w:color w:val="1F497D" w:themeColor="text2"/>
+          <w:sz w:val="26"/>
+          <w:szCs w:val="26"/>
+          <w:lang w:val="en-US"/>
+        </w:rPr>
+        <w:t>System.out.println</w:t>
+      </w:r>
+      <w:proofErr w:type="spellEnd"/>
+      <w:r>
+        <w:rPr>
+          <w:bCs/>
+          <w:color w:val="1F497D" w:themeColor="text2"/>
+          <w:sz w:val="26"/>
+          <w:szCs w:val="26"/>
+          <w:lang w:val="en-US"/>
+        </w:rPr>
+        <w:t>("To keep playing, press enter. \</w:t>
+      </w:r>
+      <w:proofErr w:type="spellStart"/>
+      <w:r>
+        <w:rPr>
+          <w:bCs/>
+          <w:color w:val="1F497D" w:themeColor="text2"/>
+          <w:sz w:val="26"/>
+          <w:szCs w:val="26"/>
+          <w:lang w:val="en-US"/>
+        </w:rPr>
+        <w:t>nTo</w:t>
+      </w:r>
+      <w:proofErr w:type="spellEnd"/>
+      <w:r>
+        <w:rPr>
+          <w:bCs/>
+          <w:color w:val="1F497D" w:themeColor="text2"/>
+          <w:sz w:val="26"/>
+          <w:szCs w:val="26"/>
+          <w:lang w:val="en-US"/>
+        </w:rPr>
+        <w:t xml:space="preserve"> quit the game, type the letter q, and press enter."); // Display the message for the user to know how to quite the game.</w:t>
+      </w:r>
+    </w:p>
+    <w:p>
+      <w:pPr>
+        <w:widowControl w:val="0"/>
+        <w:autoSpaceDE w:val="0"/>
+        <w:autoSpaceDN w:val="0"/>
+        <w:adjustRightInd w:val="0"/>
+        <w:spacing w:after="0"/>
+        <w:jc w:val="center"/>
+        <w:rPr>
+          <w:b/>
+          <w:bCs/>
+          <w:color w:val="1F497D" w:themeColor="text2"/>
+          <w:sz w:val="26"/>
+          <w:szCs w:val="26"/>
+          <w:lang w:val="en-US"/>
+        </w:rPr>
+      </w:pPr>
+      <w:r>
+        <w:rPr>
+          <w:bCs/>
+          <w:noProof/>
+          <w:color w:val="1F497D" w:themeColor="text2"/>
+          <w:sz w:val="26"/>
+          <w:szCs w:val="26"/>
+          <w:lang w:val="en-GB" w:eastAsia="en-GB"/>
+        </w:rPr>
+        <w:drawing>
+          <wp:inline distT="0" distB="0" distL="0" distR="0" wp14:anchorId="7EE4850E" wp14:editId="0BAC6DA9">
+            <wp:extent cx="3023235" cy="1884714"/>
+            <wp:effectExtent l="0" t="0" r="0" b="0"/>
+            <wp:docPr id="4" name="Picture 4"/>
+            <wp:cNvGraphicFramePr>
+              <a:graphicFrameLocks xmlns:a="http://schemas.openxmlformats.org/drawingml/2006/main" noChangeAspect="1"/>
+            </wp:cNvGraphicFramePr>
+            <a:graphic xmlns:a="http://schemas.openxmlformats.org/drawingml/2006/main">
+              <a:graphicData uri="http://schemas.openxmlformats.org/drawingml/2006/picture">
+                <pic:pic xmlns:pic="http://schemas.openxmlformats.org/drawingml/2006/picture">
+                  <pic:nvPicPr>
+                    <pic:cNvPr id="4" name="Screen Shot 2016-10-10 at 9.55.14 pm.png"/>
+                    <pic:cNvPicPr/>
+                  </pic:nvPicPr>
+                  <pic:blipFill>
+                    <a:blip r:embed="rId17" cstate="print">
+                      <a:extLst>
+                        <a:ext uri="{28A0092B-C50C-407E-A947-70E740481C1C}">
+                          <a14:useLocalDpi xmlns:a14="http://schemas.microsoft.com/office/drawing/2010/main" val="0"/>
+                        </a:ext>
+                      </a:extLst>
+                    </a:blip>
+                    <a:stretch>
+                      <a:fillRect/>
+                    </a:stretch>
+                  </pic:blipFill>
+                  <pic:spPr>
+                    <a:xfrm>
+                      <a:off x="0" y="0"/>
+                      <a:ext cx="3050473" cy="1901694"/>
+                    </a:xfrm>
+                    <a:prstGeom prst="rect">
+                      <a:avLst/>
+                    </a:prstGeom>
+                  </pic:spPr>
+                </pic:pic>
+              </a:graphicData>
+            </a:graphic>
+          </wp:inline>
+        </w:drawing>
+      </w:r>
+      <w:r>
+        <w:rPr>
+          <w:bCs/>
+          <w:color w:val="1F497D" w:themeColor="text2"/>
+          <w:sz w:val="26"/>
+          <w:szCs w:val="26"/>
+          <w:lang w:val="en-US"/>
+        </w:rPr>
+        <w:t xml:space="preserve"> </w:t>
+      </w:r>
+      <w:r>
+        <w:rPr>
+          <w:b/>
+          <w:color w:val="000000" w:themeColor="text1"/>
+          <w:sz w:val="26"/>
+          <w:szCs w:val="26"/>
+          <w:lang w:val="en-US"/>
+        </w:rPr>
+        <w:t xml:space="preserve">Picture </w:t>
+      </w:r>
+      <w:r>
+        <w:rPr>
+          <w:b/>
+          <w:color w:val="000000" w:themeColor="text1"/>
+          <w:sz w:val="26"/>
+          <w:szCs w:val="26"/>
+          <w:lang w:val="en-US"/>
+        </w:rPr>
+        <w:t>10</w:t>
+      </w:r>
+      <w:bookmarkStart w:id="6" w:name="_GoBack"/>
+      <w:bookmarkEnd w:id="6"/>
+    </w:p>
+    <w:p>
+      <w:pPr>
         <w:pStyle w:val="Heading1"/>
         <w:rPr>
           <w:rFonts w:ascii="Arial" w:hAnsi="Arial" w:cs="Arial"/>
@@ -5269,8 +5643,8 @@
       <w:bookmarkEnd w:id="9"/>
     </w:p>
     <w:sectPr>
-      <w:headerReference w:type="default" r:id="rId17"/>
-      <w:footerReference w:type="default" r:id="rId18"/>
+      <w:headerReference w:type="default" r:id="rId18"/>
+      <w:footerReference w:type="default" r:id="rId19"/>
       <w:pgSz w:w="11906" w:h="16838"/>
       <w:pgMar w:top="1440" w:right="1440" w:bottom="1440" w:left="1440" w:header="708" w:footer="708" w:gutter="0"/>
       <w:cols w:space="708"/>
@@ -5349,7 +5723,7 @@
         <w:rFonts w:asciiTheme="majorHAnsi" w:hAnsiTheme="majorHAnsi"/>
         <w:noProof/>
       </w:rPr>
-      <w:t>7</w:t>
+      <w:t>5</w:t>
     </w:r>
     <w:r>
       <w:rPr>
@@ -7343,7 +7717,7 @@
 </file>
 
 <file path=customXml/itemProps1.xml><?xml version="1.0" encoding="utf-8"?>
-<ds:datastoreItem xmlns:ds="http://schemas.openxmlformats.org/officeDocument/2006/customXml" ds:itemID="{DB29D3E1-2CF1-674F-B06A-AF873B7BB7D4}">
+<ds:datastoreItem xmlns:ds="http://schemas.openxmlformats.org/officeDocument/2006/customXml" ds:itemID="{89ECA21B-EBF4-F54D-8A27-083AF210D567}">
   <ds:schemaRefs>
     <ds:schemaRef ds:uri="http://schemas.openxmlformats.org/officeDocument/2006/bibliography"/>
   </ds:schemaRefs>

</xml_diff>

<commit_message>
Fixing the 'SPADE' missing bug
</commit_message>
<xml_diff>
--- a/CrownAndAnchorGame/src/src/11590309_ITC515_Jino_ Debugging.docx
+++ b/CrownAndAnchorGame/src/src/11590309_ITC515_Jino_ Debugging.docx
@@ -179,27 +179,9 @@
         <w:tab/>
         <w:t xml:space="preserve">Lecturer: </w:t>
       </w:r>
-      <w:proofErr w:type="spellStart"/>
-      <w:r>
-        <w:t>Dr.</w:t>
-      </w:r>
-      <w:proofErr w:type="spellEnd"/>
-      <w:r>
-        <w:t xml:space="preserve"> </w:t>
-      </w:r>
-      <w:proofErr w:type="spellStart"/>
-      <w:r>
-        <w:t>Recep</w:t>
-      </w:r>
-      <w:proofErr w:type="spellEnd"/>
-      <w:r>
-        <w:t xml:space="preserve"> </w:t>
-      </w:r>
-      <w:proofErr w:type="spellStart"/>
-      <w:r>
-        <w:t>Ulusoy</w:t>
-      </w:r>
-      <w:proofErr w:type="spellEnd"/>
+      <w:r>
+        <w:t>Dr. Recep Ulusoy</w:t>
+      </w:r>
     </w:p>
     <w:p>
       <w:pPr>
@@ -286,12 +268,12 @@
               <w:tab w:val="right" w:leader="dot" w:pos="9016"/>
             </w:tabs>
             <w:rPr>
-              <w:rFonts w:ascii="Arial" w:eastAsiaTheme="minorEastAsia" w:hAnsi="Arial"/>
+              <w:rFonts w:asciiTheme="minorHAnsi" w:eastAsiaTheme="minorEastAsia" w:hAnsiTheme="minorHAnsi" w:cstheme="minorBidi"/>
               <w:b w:val="0"/>
               <w:bCs w:val="0"/>
               <w:noProof/>
               <w:color w:val="auto"/>
-              <w:lang w:val="en-US"/>
+              <w:lang w:val="en-GB" w:eastAsia="en-GB"/>
             </w:rPr>
           </w:pPr>
           <w:r>
@@ -316,7 +298,7 @@
             </w:rPr>
             <w:fldChar w:fldCharType="separate"/>
           </w:r>
-          <w:hyperlink w:anchor="_Toc463539063" w:history="1">
+          <w:hyperlink w:anchor="_Toc463926784" w:history="1">
             <w:r>
               <w:rPr>
                 <w:rStyle w:val="Hyperlink"/>
@@ -328,7 +310,6 @@
             </w:r>
             <w:r>
               <w:rPr>
-                <w:rFonts w:ascii="Arial" w:hAnsi="Arial"/>
                 <w:noProof/>
                 <w:webHidden/>
               </w:rPr>
@@ -336,7 +317,6 @@
             </w:r>
             <w:r>
               <w:rPr>
-                <w:rFonts w:ascii="Arial" w:hAnsi="Arial"/>
                 <w:noProof/>
                 <w:webHidden/>
               </w:rPr>
@@ -344,22 +324,19 @@
             </w:r>
             <w:r>
               <w:rPr>
-                <w:rFonts w:ascii="Arial" w:hAnsi="Arial"/>
                 <w:noProof/>
                 <w:webHidden/>
               </w:rPr>
-              <w:instrText xml:space="preserve"> PAGEREF _Toc463539063 \h </w:instrText>
+              <w:instrText xml:space="preserve"> PAGEREF _Toc463926784 \h </w:instrText>
             </w:r>
             <w:r>
               <w:rPr>
-                <w:rFonts w:ascii="Arial" w:hAnsi="Arial"/>
                 <w:noProof/>
                 <w:webHidden/>
               </w:rPr>
             </w:r>
             <w:r>
               <w:rPr>
-                <w:rFonts w:ascii="Arial" w:hAnsi="Arial"/>
                 <w:noProof/>
                 <w:webHidden/>
               </w:rPr>
@@ -367,7 +344,6 @@
             </w:r>
             <w:r>
               <w:rPr>
-                <w:rFonts w:ascii="Arial" w:hAnsi="Arial"/>
                 <w:noProof/>
                 <w:webHidden/>
               </w:rPr>
@@ -375,7 +351,6 @@
             </w:r>
             <w:r>
               <w:rPr>
-                <w:rFonts w:ascii="Arial" w:hAnsi="Arial"/>
                 <w:noProof/>
                 <w:webHidden/>
               </w:rPr>
@@ -390,15 +365,15 @@
               <w:tab w:val="right" w:leader="dot" w:pos="9016"/>
             </w:tabs>
             <w:rPr>
-              <w:rFonts w:ascii="Arial" w:eastAsiaTheme="minorEastAsia" w:hAnsi="Arial"/>
+              <w:rFonts w:asciiTheme="minorHAnsi" w:eastAsiaTheme="minorEastAsia" w:hAnsiTheme="minorHAnsi" w:cstheme="minorBidi"/>
               <w:b w:val="0"/>
               <w:bCs w:val="0"/>
               <w:noProof/>
               <w:color w:val="auto"/>
-              <w:lang w:val="en-US"/>
+              <w:lang w:val="en-GB" w:eastAsia="en-GB"/>
             </w:rPr>
           </w:pPr>
-          <w:hyperlink w:anchor="_Toc463539064" w:history="1">
+          <w:hyperlink w:anchor="_Toc463926785" w:history="1">
             <w:r>
               <w:rPr>
                 <w:rStyle w:val="Hyperlink"/>
@@ -409,7 +384,6 @@
             </w:r>
             <w:r>
               <w:rPr>
-                <w:rFonts w:ascii="Arial" w:hAnsi="Arial"/>
                 <w:noProof/>
                 <w:webHidden/>
               </w:rPr>
@@ -417,7 +391,6 @@
             </w:r>
             <w:r>
               <w:rPr>
-                <w:rFonts w:ascii="Arial" w:hAnsi="Arial"/>
                 <w:noProof/>
                 <w:webHidden/>
               </w:rPr>
@@ -425,22 +398,19 @@
             </w:r>
             <w:r>
               <w:rPr>
-                <w:rFonts w:ascii="Arial" w:hAnsi="Arial"/>
                 <w:noProof/>
                 <w:webHidden/>
               </w:rPr>
-              <w:instrText xml:space="preserve"> PAGEREF _Toc463539064 \h </w:instrText>
+              <w:instrText xml:space="preserve"> PAGEREF _Toc463926785 \h </w:instrText>
             </w:r>
             <w:r>
               <w:rPr>
-                <w:rFonts w:ascii="Arial" w:hAnsi="Arial"/>
                 <w:noProof/>
                 <w:webHidden/>
               </w:rPr>
             </w:r>
             <w:r>
               <w:rPr>
-                <w:rFonts w:ascii="Arial" w:hAnsi="Arial"/>
                 <w:noProof/>
                 <w:webHidden/>
               </w:rPr>
@@ -448,7 +418,6 @@
             </w:r>
             <w:r>
               <w:rPr>
-                <w:rFonts w:ascii="Arial" w:hAnsi="Arial"/>
                 <w:noProof/>
                 <w:webHidden/>
               </w:rPr>
@@ -456,7 +425,6 @@
             </w:r>
             <w:r>
               <w:rPr>
-                <w:rFonts w:ascii="Arial" w:hAnsi="Arial"/>
                 <w:noProof/>
                 <w:webHidden/>
               </w:rPr>
@@ -471,15 +439,15 @@
               <w:tab w:val="right" w:leader="dot" w:pos="9016"/>
             </w:tabs>
             <w:rPr>
-              <w:rFonts w:ascii="Arial" w:eastAsiaTheme="minorEastAsia" w:hAnsi="Arial"/>
+              <w:rFonts w:asciiTheme="minorHAnsi" w:eastAsiaTheme="minorEastAsia" w:hAnsiTheme="minorHAnsi" w:cstheme="minorBidi"/>
               <w:b w:val="0"/>
               <w:bCs w:val="0"/>
               <w:noProof/>
               <w:color w:val="auto"/>
-              <w:lang w:val="en-US"/>
+              <w:lang w:val="en-GB" w:eastAsia="en-GB"/>
             </w:rPr>
           </w:pPr>
-          <w:hyperlink w:anchor="_Toc463539065" w:history="1">
+          <w:hyperlink w:anchor="_Toc463926786" w:history="1">
             <w:r>
               <w:rPr>
                 <w:rStyle w:val="Hyperlink"/>
@@ -491,7 +459,6 @@
             </w:r>
             <w:r>
               <w:rPr>
-                <w:rFonts w:ascii="Arial" w:hAnsi="Arial"/>
                 <w:noProof/>
                 <w:webHidden/>
               </w:rPr>
@@ -499,7 +466,6 @@
             </w:r>
             <w:r>
               <w:rPr>
-                <w:rFonts w:ascii="Arial" w:hAnsi="Arial"/>
                 <w:noProof/>
                 <w:webHidden/>
               </w:rPr>
@@ -507,22 +473,19 @@
             </w:r>
             <w:r>
               <w:rPr>
-                <w:rFonts w:ascii="Arial" w:hAnsi="Arial"/>
                 <w:noProof/>
                 <w:webHidden/>
               </w:rPr>
-              <w:instrText xml:space="preserve"> PAGEREF _Toc463539065 \h </w:instrText>
+              <w:instrText xml:space="preserve"> PAGEREF _Toc463926786 \h </w:instrText>
             </w:r>
             <w:r>
               <w:rPr>
-                <w:rFonts w:ascii="Arial" w:hAnsi="Arial"/>
                 <w:noProof/>
                 <w:webHidden/>
               </w:rPr>
             </w:r>
             <w:r>
               <w:rPr>
-                <w:rFonts w:ascii="Arial" w:hAnsi="Arial"/>
                 <w:noProof/>
                 <w:webHidden/>
               </w:rPr>
@@ -530,15 +493,13 @@
             </w:r>
             <w:r>
               <w:rPr>
-                <w:rFonts w:ascii="Arial" w:hAnsi="Arial"/>
                 <w:noProof/>
                 <w:webHidden/>
               </w:rPr>
-              <w:t>4</w:t>
+              <w:t>9</w:t>
             </w:r>
             <w:r>
               <w:rPr>
-                <w:rFonts w:ascii="Arial" w:hAnsi="Arial"/>
                 <w:noProof/>
                 <w:webHidden/>
               </w:rPr>
@@ -553,15 +514,15 @@
               <w:tab w:val="right" w:leader="dot" w:pos="9016"/>
             </w:tabs>
             <w:rPr>
-              <w:rFonts w:ascii="Arial" w:eastAsiaTheme="minorEastAsia" w:hAnsi="Arial"/>
+              <w:rFonts w:asciiTheme="minorHAnsi" w:eastAsiaTheme="minorEastAsia" w:hAnsiTheme="minorHAnsi" w:cstheme="minorBidi"/>
               <w:b w:val="0"/>
               <w:bCs w:val="0"/>
               <w:noProof/>
               <w:color w:val="auto"/>
-              <w:lang w:val="en-US"/>
+              <w:lang w:val="en-GB" w:eastAsia="en-GB"/>
             </w:rPr>
           </w:pPr>
-          <w:hyperlink w:anchor="_Toc463539066" w:history="1">
+          <w:hyperlink w:anchor="_Toc463926787" w:history="1">
             <w:r>
               <w:rPr>
                 <w:rStyle w:val="Hyperlink"/>
@@ -573,7 +534,6 @@
             </w:r>
             <w:r>
               <w:rPr>
-                <w:rFonts w:ascii="Arial" w:hAnsi="Arial"/>
                 <w:noProof/>
                 <w:webHidden/>
               </w:rPr>
@@ -581,7 +541,6 @@
             </w:r>
             <w:r>
               <w:rPr>
-                <w:rFonts w:ascii="Arial" w:hAnsi="Arial"/>
                 <w:noProof/>
                 <w:webHidden/>
               </w:rPr>
@@ -589,22 +548,19 @@
             </w:r>
             <w:r>
               <w:rPr>
-                <w:rFonts w:ascii="Arial" w:hAnsi="Arial"/>
                 <w:noProof/>
                 <w:webHidden/>
               </w:rPr>
-              <w:instrText xml:space="preserve"> PAGEREF _Toc463539066 \h </w:instrText>
+              <w:instrText xml:space="preserve"> PAGEREF _Toc463926787 \h </w:instrText>
             </w:r>
             <w:r>
               <w:rPr>
-                <w:rFonts w:ascii="Arial" w:hAnsi="Arial"/>
                 <w:noProof/>
                 <w:webHidden/>
               </w:rPr>
             </w:r>
             <w:r>
               <w:rPr>
-                <w:rFonts w:ascii="Arial" w:hAnsi="Arial"/>
                 <w:noProof/>
                 <w:webHidden/>
               </w:rPr>
@@ -612,15 +568,13 @@
             </w:r>
             <w:r>
               <w:rPr>
-                <w:rFonts w:ascii="Arial" w:hAnsi="Arial"/>
                 <w:noProof/>
                 <w:webHidden/>
               </w:rPr>
-              <w:t>4</w:t>
+              <w:t>9</w:t>
             </w:r>
             <w:r>
               <w:rPr>
-                <w:rFonts w:ascii="Arial" w:hAnsi="Arial"/>
                 <w:noProof/>
                 <w:webHidden/>
               </w:rPr>
@@ -635,15 +589,15 @@
               <w:tab w:val="right" w:leader="dot" w:pos="9016"/>
             </w:tabs>
             <w:rPr>
-              <w:rFonts w:ascii="Arial" w:eastAsiaTheme="minorEastAsia" w:hAnsi="Arial"/>
+              <w:rFonts w:asciiTheme="minorHAnsi" w:eastAsiaTheme="minorEastAsia" w:hAnsiTheme="minorHAnsi" w:cstheme="minorBidi"/>
               <w:b w:val="0"/>
               <w:bCs w:val="0"/>
               <w:noProof/>
               <w:color w:val="auto"/>
-              <w:lang w:val="en-US"/>
+              <w:lang w:val="en-GB" w:eastAsia="en-GB"/>
             </w:rPr>
           </w:pPr>
-          <w:hyperlink w:anchor="_Toc463539067" w:history="1">
+          <w:hyperlink w:anchor="_Toc463926788" w:history="1">
             <w:r>
               <w:rPr>
                 <w:rStyle w:val="Hyperlink"/>
@@ -655,7 +609,6 @@
             </w:r>
             <w:r>
               <w:rPr>
-                <w:rFonts w:ascii="Arial" w:hAnsi="Arial"/>
                 <w:noProof/>
                 <w:webHidden/>
               </w:rPr>
@@ -663,7 +616,6 @@
             </w:r>
             <w:r>
               <w:rPr>
-                <w:rFonts w:ascii="Arial" w:hAnsi="Arial"/>
                 <w:noProof/>
                 <w:webHidden/>
               </w:rPr>
@@ -671,22 +623,19 @@
             </w:r>
             <w:r>
               <w:rPr>
-                <w:rFonts w:ascii="Arial" w:hAnsi="Arial"/>
                 <w:noProof/>
                 <w:webHidden/>
               </w:rPr>
-              <w:instrText xml:space="preserve"> PAGEREF _Toc463539067 \h </w:instrText>
+              <w:instrText xml:space="preserve"> PAGEREF _Toc463926788 \h </w:instrText>
             </w:r>
             <w:r>
               <w:rPr>
-                <w:rFonts w:ascii="Arial" w:hAnsi="Arial"/>
                 <w:noProof/>
                 <w:webHidden/>
               </w:rPr>
             </w:r>
             <w:r>
               <w:rPr>
-                <w:rFonts w:ascii="Arial" w:hAnsi="Arial"/>
                 <w:noProof/>
                 <w:webHidden/>
               </w:rPr>
@@ -694,15 +643,13 @@
             </w:r>
             <w:r>
               <w:rPr>
-                <w:rFonts w:ascii="Arial" w:hAnsi="Arial"/>
                 <w:noProof/>
                 <w:webHidden/>
               </w:rPr>
-              <w:t>4</w:t>
+              <w:t>9</w:t>
             </w:r>
             <w:r>
               <w:rPr>
-                <w:rFonts w:ascii="Arial" w:hAnsi="Arial"/>
                 <w:noProof/>
                 <w:webHidden/>
               </w:rPr>
@@ -717,15 +664,15 @@
               <w:tab w:val="right" w:leader="dot" w:pos="9016"/>
             </w:tabs>
             <w:rPr>
-              <w:rFonts w:ascii="Arial" w:eastAsiaTheme="minorEastAsia" w:hAnsi="Arial"/>
+              <w:rFonts w:asciiTheme="minorHAnsi" w:eastAsiaTheme="minorEastAsia" w:hAnsiTheme="minorHAnsi" w:cstheme="minorBidi"/>
               <w:b w:val="0"/>
               <w:bCs w:val="0"/>
               <w:noProof/>
               <w:color w:val="auto"/>
-              <w:lang w:val="en-US"/>
+              <w:lang w:val="en-GB" w:eastAsia="en-GB"/>
             </w:rPr>
           </w:pPr>
-          <w:hyperlink w:anchor="_Toc463539068" w:history="1">
+          <w:hyperlink w:anchor="_Toc463926789" w:history="1">
             <w:r>
               <w:rPr>
                 <w:rStyle w:val="Hyperlink"/>
@@ -737,7 +684,6 @@
             </w:r>
             <w:r>
               <w:rPr>
-                <w:rFonts w:ascii="Arial" w:hAnsi="Arial"/>
                 <w:noProof/>
                 <w:webHidden/>
               </w:rPr>
@@ -745,7 +691,6 @@
             </w:r>
             <w:r>
               <w:rPr>
-                <w:rFonts w:ascii="Arial" w:hAnsi="Arial"/>
                 <w:noProof/>
                 <w:webHidden/>
               </w:rPr>
@@ -753,22 +698,19 @@
             </w:r>
             <w:r>
               <w:rPr>
-                <w:rFonts w:ascii="Arial" w:hAnsi="Arial"/>
                 <w:noProof/>
                 <w:webHidden/>
               </w:rPr>
-              <w:instrText xml:space="preserve"> PAGEREF _Toc463539068 \h </w:instrText>
+              <w:instrText xml:space="preserve"> PAGEREF _Toc463926789 \h </w:instrText>
             </w:r>
             <w:r>
               <w:rPr>
-                <w:rFonts w:ascii="Arial" w:hAnsi="Arial"/>
                 <w:noProof/>
                 <w:webHidden/>
               </w:rPr>
             </w:r>
             <w:r>
               <w:rPr>
-                <w:rFonts w:ascii="Arial" w:hAnsi="Arial"/>
                 <w:noProof/>
                 <w:webHidden/>
               </w:rPr>
@@ -776,15 +718,13 @@
             </w:r>
             <w:r>
               <w:rPr>
-                <w:rFonts w:ascii="Arial" w:hAnsi="Arial"/>
                 <w:noProof/>
                 <w:webHidden/>
               </w:rPr>
-              <w:t>4</w:t>
+              <w:t>9</w:t>
             </w:r>
             <w:r>
               <w:rPr>
-                <w:rFonts w:ascii="Arial" w:hAnsi="Arial"/>
                 <w:noProof/>
                 <w:webHidden/>
               </w:rPr>
@@ -835,7 +775,7 @@
           <w:lang w:eastAsia="en-AU"/>
         </w:rPr>
       </w:pPr>
-      <w:bookmarkStart w:id="3" w:name="_Toc463539063"/>
+      <w:bookmarkStart w:id="3" w:name="_Toc463926784"/>
       <w:r>
         <w:rPr>
           <w:rFonts w:ascii="Arial" w:hAnsi="Arial" w:cs="Arial"/>
@@ -869,7 +809,7 @@
           <w:rFonts w:ascii="Arial" w:hAnsi="Arial" w:cs="Arial"/>
         </w:rPr>
       </w:pPr>
-      <w:bookmarkStart w:id="4" w:name="_Toc463539064"/>
+      <w:bookmarkStart w:id="4" w:name="_Toc463926785"/>
       <w:r>
         <w:rPr>
           <w:rFonts w:ascii="Arial" w:hAnsi="Arial" w:cs="Arial"/>
@@ -1243,7 +1183,6 @@
           <w:lang w:val="en-US"/>
         </w:rPr>
       </w:pPr>
-      <w:bookmarkStart w:id="5" w:name="_Toc463539065"/>
       <w:r>
         <w:rPr>
           <w:sz w:val="26"/>
@@ -1933,285 +1872,172 @@
           <w:lang w:val="en-US"/>
         </w:rPr>
       </w:pPr>
-      <w:proofErr w:type="spellStart"/>
-      <w:proofErr w:type="gramStart"/>
-      <w:r>
-        <w:rPr>
-          <w:color w:val="C0504D" w:themeColor="accent2"/>
-          <w:sz w:val="26"/>
-          <w:szCs w:val="26"/>
-          <w:lang w:val="en-US"/>
-        </w:rPr>
-        <w:t>player.takeBet</w:t>
-      </w:r>
-      <w:proofErr w:type="spellEnd"/>
-      <w:proofErr w:type="gramEnd"/>
-      <w:r>
-        <w:rPr>
-          <w:color w:val="C0504D" w:themeColor="accent2"/>
-          <w:sz w:val="26"/>
-          <w:szCs w:val="26"/>
-          <w:lang w:val="en-US"/>
-        </w:rPr>
-        <w:t xml:space="preserve">(bet);    </w:t>
-      </w:r>
-    </w:p>
-    <w:p>
-      <w:pPr>
-        <w:widowControl w:val="0"/>
-        <w:autoSpaceDE w:val="0"/>
-        <w:autoSpaceDN w:val="0"/>
-        <w:adjustRightInd w:val="0"/>
-        <w:spacing w:after="0"/>
-        <w:jc w:val="both"/>
-        <w:rPr>
-          <w:color w:val="C0504D" w:themeColor="accent2"/>
-          <w:sz w:val="26"/>
-          <w:szCs w:val="26"/>
-          <w:lang w:val="en-US"/>
-        </w:rPr>
-      </w:pPr>
-      <w:r>
-        <w:rPr>
-          <w:color w:val="C0504D" w:themeColor="accent2"/>
-          <w:sz w:val="26"/>
-          <w:szCs w:val="26"/>
-          <w:lang w:val="en-US"/>
-        </w:rPr>
-        <w:tab/>
-      </w:r>
-      <w:r>
-        <w:rPr>
-          <w:color w:val="C0504D" w:themeColor="accent2"/>
-          <w:sz w:val="26"/>
-          <w:szCs w:val="26"/>
-          <w:lang w:val="en-US"/>
-        </w:rPr>
-        <w:tab/>
-      </w:r>
-      <w:proofErr w:type="spellStart"/>
-      <w:r>
-        <w:rPr>
-          <w:color w:val="C0504D" w:themeColor="accent2"/>
-          <w:sz w:val="26"/>
-          <w:szCs w:val="26"/>
-          <w:lang w:val="en-US"/>
-        </w:rPr>
-        <w:t>int</w:t>
-      </w:r>
-      <w:proofErr w:type="spellEnd"/>
-      <w:r>
-        <w:rPr>
-          <w:color w:val="C0504D" w:themeColor="accent2"/>
-          <w:sz w:val="26"/>
-          <w:szCs w:val="26"/>
-          <w:lang w:val="en-US"/>
-        </w:rPr>
-        <w:t xml:space="preserve"> matches = 0;</w:t>
-      </w:r>
-    </w:p>
-    <w:p>
-      <w:pPr>
-        <w:widowControl w:val="0"/>
-        <w:autoSpaceDE w:val="0"/>
-        <w:autoSpaceDN w:val="0"/>
-        <w:adjustRightInd w:val="0"/>
-        <w:spacing w:after="0"/>
-        <w:jc w:val="both"/>
-        <w:rPr>
-          <w:color w:val="C0504D" w:themeColor="accent2"/>
-          <w:sz w:val="26"/>
-          <w:szCs w:val="26"/>
-          <w:lang w:val="en-US"/>
-        </w:rPr>
-      </w:pPr>
-      <w:r>
-        <w:rPr>
-          <w:color w:val="C0504D" w:themeColor="accent2"/>
-          <w:sz w:val="26"/>
-          <w:szCs w:val="26"/>
-          <w:lang w:val="en-US"/>
-        </w:rPr>
-        <w:tab/>
-      </w:r>
-      <w:r>
-        <w:rPr>
-          <w:color w:val="C0504D" w:themeColor="accent2"/>
-          <w:sz w:val="26"/>
-          <w:szCs w:val="26"/>
-          <w:lang w:val="en-US"/>
-        </w:rPr>
-        <w:tab/>
-        <w:t xml:space="preserve">for </w:t>
-      </w:r>
-      <w:proofErr w:type="gramStart"/>
-      <w:r>
-        <w:rPr>
-          <w:color w:val="C0504D" w:themeColor="accent2"/>
-          <w:sz w:val="26"/>
-          <w:szCs w:val="26"/>
-          <w:lang w:val="en-US"/>
-        </w:rPr>
-        <w:t>( Dice</w:t>
-      </w:r>
-      <w:proofErr w:type="gramEnd"/>
-      <w:r>
-        <w:rPr>
-          <w:color w:val="C0504D" w:themeColor="accent2"/>
-          <w:sz w:val="26"/>
-          <w:szCs w:val="26"/>
-          <w:lang w:val="en-US"/>
-        </w:rPr>
-        <w:t xml:space="preserve"> d : dice) {</w:t>
-      </w:r>
-    </w:p>
-    <w:p>
-      <w:pPr>
-        <w:widowControl w:val="0"/>
-        <w:autoSpaceDE w:val="0"/>
-        <w:autoSpaceDN w:val="0"/>
-        <w:adjustRightInd w:val="0"/>
-        <w:spacing w:after="0"/>
-        <w:jc w:val="both"/>
-        <w:rPr>
-          <w:color w:val="C0504D" w:themeColor="accent2"/>
-          <w:sz w:val="26"/>
-          <w:szCs w:val="26"/>
-          <w:lang w:val="en-US"/>
-        </w:rPr>
-      </w:pPr>
-      <w:r>
-        <w:rPr>
-          <w:color w:val="C0504D" w:themeColor="accent2"/>
-          <w:sz w:val="26"/>
-          <w:szCs w:val="26"/>
-          <w:lang w:val="en-US"/>
-        </w:rPr>
-        <w:tab/>
-      </w:r>
-      <w:r>
-        <w:rPr>
-          <w:color w:val="C0504D" w:themeColor="accent2"/>
-          <w:sz w:val="26"/>
-          <w:szCs w:val="26"/>
-          <w:lang w:val="en-US"/>
-        </w:rPr>
-        <w:tab/>
-      </w:r>
-      <w:r>
-        <w:rPr>
-          <w:color w:val="C0504D" w:themeColor="accent2"/>
-          <w:sz w:val="26"/>
-          <w:szCs w:val="26"/>
-          <w:lang w:val="en-US"/>
-        </w:rPr>
-        <w:tab/>
-      </w:r>
-      <w:proofErr w:type="spellStart"/>
-      <w:r>
-        <w:rPr>
-          <w:color w:val="C0504D" w:themeColor="accent2"/>
-          <w:sz w:val="26"/>
-          <w:szCs w:val="26"/>
-          <w:lang w:val="en-US"/>
-        </w:rPr>
-        <w:t>d.</w:t>
-      </w:r>
-      <w:proofErr w:type="gramStart"/>
-      <w:r>
-        <w:rPr>
-          <w:color w:val="C0504D" w:themeColor="accent2"/>
-          <w:sz w:val="26"/>
-          <w:szCs w:val="26"/>
-          <w:lang w:val="en-US"/>
-        </w:rPr>
-        <w:t>roll</w:t>
-      </w:r>
-      <w:proofErr w:type="spellEnd"/>
-      <w:r>
-        <w:rPr>
-          <w:color w:val="C0504D" w:themeColor="accent2"/>
-          <w:sz w:val="26"/>
-          <w:szCs w:val="26"/>
-          <w:lang w:val="en-US"/>
-        </w:rPr>
-        <w:t>(</w:t>
-      </w:r>
-      <w:proofErr w:type="gramEnd"/>
-      <w:r>
-        <w:rPr>
-          <w:color w:val="C0504D" w:themeColor="accent2"/>
-          <w:sz w:val="26"/>
-          <w:szCs w:val="26"/>
-          <w:lang w:val="en-US"/>
-        </w:rPr>
-        <w:t>);</w:t>
-      </w:r>
-    </w:p>
-    <w:p>
-      <w:pPr>
-        <w:widowControl w:val="0"/>
-        <w:autoSpaceDE w:val="0"/>
-        <w:autoSpaceDN w:val="0"/>
-        <w:adjustRightInd w:val="0"/>
-        <w:spacing w:after="0"/>
-        <w:jc w:val="both"/>
-        <w:rPr>
-          <w:color w:val="C0504D" w:themeColor="accent2"/>
-          <w:sz w:val="26"/>
-          <w:szCs w:val="26"/>
-          <w:lang w:val="en-US"/>
-        </w:rPr>
-      </w:pPr>
-      <w:r>
-        <w:rPr>
-          <w:color w:val="C0504D" w:themeColor="accent2"/>
-          <w:sz w:val="26"/>
-          <w:szCs w:val="26"/>
-          <w:lang w:val="en-US"/>
-        </w:rPr>
-        <w:tab/>
-      </w:r>
-      <w:r>
-        <w:rPr>
-          <w:color w:val="C0504D" w:themeColor="accent2"/>
-          <w:sz w:val="26"/>
-          <w:szCs w:val="26"/>
-          <w:lang w:val="en-US"/>
-        </w:rPr>
-        <w:tab/>
-      </w:r>
-      <w:r>
-        <w:rPr>
-          <w:color w:val="C0504D" w:themeColor="accent2"/>
-          <w:sz w:val="26"/>
-          <w:szCs w:val="26"/>
-          <w:lang w:val="en-US"/>
-        </w:rPr>
-        <w:tab/>
-        <w:t>if (</w:t>
-      </w:r>
-      <w:proofErr w:type="spellStart"/>
-      <w:proofErr w:type="gramStart"/>
-      <w:r>
-        <w:rPr>
-          <w:color w:val="C0504D" w:themeColor="accent2"/>
-          <w:sz w:val="26"/>
-          <w:szCs w:val="26"/>
-          <w:lang w:val="en-US"/>
-        </w:rPr>
-        <w:t>d.getValue</w:t>
-      </w:r>
-      <w:proofErr w:type="spellEnd"/>
-      <w:proofErr w:type="gramEnd"/>
-      <w:r>
-        <w:rPr>
-          <w:color w:val="C0504D" w:themeColor="accent2"/>
-          <w:sz w:val="26"/>
-          <w:szCs w:val="26"/>
-          <w:lang w:val="en-US"/>
-        </w:rPr>
-        <w:t xml:space="preserve">().equals(pick)) { </w:t>
+      <w:r>
+        <w:rPr>
+          <w:color w:val="C0504D" w:themeColor="accent2"/>
+          <w:sz w:val="26"/>
+          <w:szCs w:val="26"/>
+          <w:lang w:val="en-US"/>
+        </w:rPr>
+        <w:t xml:space="preserve">player.takeBet(bet);    </w:t>
+      </w:r>
+    </w:p>
+    <w:p>
+      <w:pPr>
+        <w:widowControl w:val="0"/>
+        <w:autoSpaceDE w:val="0"/>
+        <w:autoSpaceDN w:val="0"/>
+        <w:adjustRightInd w:val="0"/>
+        <w:spacing w:after="0"/>
+        <w:jc w:val="both"/>
+        <w:rPr>
+          <w:color w:val="C0504D" w:themeColor="accent2"/>
+          <w:sz w:val="26"/>
+          <w:szCs w:val="26"/>
+          <w:lang w:val="en-US"/>
+        </w:rPr>
+      </w:pPr>
+      <w:r>
+        <w:rPr>
+          <w:color w:val="C0504D" w:themeColor="accent2"/>
+          <w:sz w:val="26"/>
+          <w:szCs w:val="26"/>
+          <w:lang w:val="en-US"/>
+        </w:rPr>
+        <w:tab/>
+      </w:r>
+      <w:r>
+        <w:rPr>
+          <w:color w:val="C0504D" w:themeColor="accent2"/>
+          <w:sz w:val="26"/>
+          <w:szCs w:val="26"/>
+          <w:lang w:val="en-US"/>
+        </w:rPr>
+        <w:tab/>
+        <w:t>int matches = 0;</w:t>
+      </w:r>
+    </w:p>
+    <w:p>
+      <w:pPr>
+        <w:widowControl w:val="0"/>
+        <w:autoSpaceDE w:val="0"/>
+        <w:autoSpaceDN w:val="0"/>
+        <w:adjustRightInd w:val="0"/>
+        <w:spacing w:after="0"/>
+        <w:jc w:val="both"/>
+        <w:rPr>
+          <w:color w:val="C0504D" w:themeColor="accent2"/>
+          <w:sz w:val="26"/>
+          <w:szCs w:val="26"/>
+          <w:lang w:val="en-US"/>
+        </w:rPr>
+      </w:pPr>
+      <w:r>
+        <w:rPr>
+          <w:color w:val="C0504D" w:themeColor="accent2"/>
+          <w:sz w:val="26"/>
+          <w:szCs w:val="26"/>
+          <w:lang w:val="en-US"/>
+        </w:rPr>
+        <w:tab/>
+      </w:r>
+      <w:r>
+        <w:rPr>
+          <w:color w:val="C0504D" w:themeColor="accent2"/>
+          <w:sz w:val="26"/>
+          <w:szCs w:val="26"/>
+          <w:lang w:val="en-US"/>
+        </w:rPr>
+        <w:tab/>
+        <w:t>for ( Dice d : dice) {</w:t>
+      </w:r>
+    </w:p>
+    <w:p>
+      <w:pPr>
+        <w:widowControl w:val="0"/>
+        <w:autoSpaceDE w:val="0"/>
+        <w:autoSpaceDN w:val="0"/>
+        <w:adjustRightInd w:val="0"/>
+        <w:spacing w:after="0"/>
+        <w:jc w:val="both"/>
+        <w:rPr>
+          <w:color w:val="C0504D" w:themeColor="accent2"/>
+          <w:sz w:val="26"/>
+          <w:szCs w:val="26"/>
+          <w:lang w:val="en-US"/>
+        </w:rPr>
+      </w:pPr>
+      <w:r>
+        <w:rPr>
+          <w:color w:val="C0504D" w:themeColor="accent2"/>
+          <w:sz w:val="26"/>
+          <w:szCs w:val="26"/>
+          <w:lang w:val="en-US"/>
+        </w:rPr>
+        <w:tab/>
+      </w:r>
+      <w:r>
+        <w:rPr>
+          <w:color w:val="C0504D" w:themeColor="accent2"/>
+          <w:sz w:val="26"/>
+          <w:szCs w:val="26"/>
+          <w:lang w:val="en-US"/>
+        </w:rPr>
+        <w:tab/>
+      </w:r>
+      <w:r>
+        <w:rPr>
+          <w:color w:val="C0504D" w:themeColor="accent2"/>
+          <w:sz w:val="26"/>
+          <w:szCs w:val="26"/>
+          <w:lang w:val="en-US"/>
+        </w:rPr>
+        <w:tab/>
+        <w:t>d.roll();</w:t>
+      </w:r>
+    </w:p>
+    <w:p>
+      <w:pPr>
+        <w:widowControl w:val="0"/>
+        <w:autoSpaceDE w:val="0"/>
+        <w:autoSpaceDN w:val="0"/>
+        <w:adjustRightInd w:val="0"/>
+        <w:spacing w:after="0"/>
+        <w:jc w:val="both"/>
+        <w:rPr>
+          <w:color w:val="C0504D" w:themeColor="accent2"/>
+          <w:sz w:val="26"/>
+          <w:szCs w:val="26"/>
+          <w:lang w:val="en-US"/>
+        </w:rPr>
+      </w:pPr>
+      <w:r>
+        <w:rPr>
+          <w:color w:val="C0504D" w:themeColor="accent2"/>
+          <w:sz w:val="26"/>
+          <w:szCs w:val="26"/>
+          <w:lang w:val="en-US"/>
+        </w:rPr>
+        <w:tab/>
+      </w:r>
+      <w:r>
+        <w:rPr>
+          <w:color w:val="C0504D" w:themeColor="accent2"/>
+          <w:sz w:val="26"/>
+          <w:szCs w:val="26"/>
+          <w:lang w:val="en-US"/>
+        </w:rPr>
+        <w:tab/>
+      </w:r>
+      <w:r>
+        <w:rPr>
+          <w:color w:val="C0504D" w:themeColor="accent2"/>
+          <w:sz w:val="26"/>
+          <w:szCs w:val="26"/>
+          <w:lang w:val="en-US"/>
+        </w:rPr>
+        <w:tab/>
+        <w:t xml:space="preserve">if (d.getValue().equals(pick)) { </w:t>
       </w:r>
     </w:p>
     <w:p>
@@ -2396,26 +2222,7 @@
           <w:lang w:val="en-US"/>
         </w:rPr>
         <w:tab/>
-      </w:r>
-      <w:proofErr w:type="spellStart"/>
-      <w:r>
-        <w:rPr>
-          <w:color w:val="C0504D" w:themeColor="accent2"/>
-          <w:sz w:val="26"/>
-          <w:szCs w:val="26"/>
-          <w:lang w:val="en-US"/>
-        </w:rPr>
-        <w:t>int</w:t>
-      </w:r>
-      <w:proofErr w:type="spellEnd"/>
-      <w:r>
-        <w:rPr>
-          <w:color w:val="C0504D" w:themeColor="accent2"/>
-          <w:sz w:val="26"/>
-          <w:szCs w:val="26"/>
-          <w:lang w:val="en-US"/>
-        </w:rPr>
-        <w:t xml:space="preserve"> winnings = matches * bet;</w:t>
+        <w:t>int winnings = matches * bet;</w:t>
       </w:r>
     </w:p>
     <w:p>
@@ -2537,28 +2344,7 @@
           <w:lang w:val="en-US"/>
         </w:rPr>
         <w:tab/>
-      </w:r>
-      <w:proofErr w:type="spellStart"/>
-      <w:proofErr w:type="gramStart"/>
-      <w:r>
-        <w:rPr>
-          <w:color w:val="C0504D" w:themeColor="accent2"/>
-          <w:sz w:val="26"/>
-          <w:szCs w:val="26"/>
-          <w:lang w:val="en-US"/>
-        </w:rPr>
-        <w:t>player.receiveWinnings</w:t>
-      </w:r>
-      <w:proofErr w:type="spellEnd"/>
-      <w:proofErr w:type="gramEnd"/>
-      <w:r>
-        <w:rPr>
-          <w:color w:val="C0504D" w:themeColor="accent2"/>
-          <w:sz w:val="26"/>
-          <w:szCs w:val="26"/>
-          <w:lang w:val="en-US"/>
-        </w:rPr>
-        <w:t>(winnings);</w:t>
+        <w:t>player.receiveWinnings(winnings);</w:t>
       </w:r>
     </w:p>
     <w:p>
@@ -2636,7 +2422,6 @@
           <w:lang w:val="en-US"/>
         </w:rPr>
       </w:pPr>
-      <w:proofErr w:type="gramStart"/>
       <w:r>
         <w:rPr>
           <w:color w:val="000000" w:themeColor="text1"/>
@@ -2646,7 +2431,6 @@
         </w:rPr>
         <w:t>to :</w:t>
       </w:r>
-      <w:proofErr w:type="gramEnd"/>
     </w:p>
     <w:p>
       <w:pPr>
@@ -2688,8 +2472,6 @@
         </w:rPr>
         <w:t xml:space="preserve">    //</w:t>
       </w:r>
-      <w:proofErr w:type="spellStart"/>
-      <w:proofErr w:type="gramStart"/>
       <w:r>
         <w:rPr>
           <w:color w:val="1F497D" w:themeColor="text2"/>
@@ -2697,35 +2479,33 @@
           <w:szCs w:val="26"/>
           <w:lang w:val="en-US"/>
         </w:rPr>
-        <w:t>player.takeBet</w:t>
-      </w:r>
-      <w:proofErr w:type="spellEnd"/>
-      <w:proofErr w:type="gramEnd"/>
-      <w:r>
+        <w:t>player.takeBet(bet);</w:t>
+      </w:r>
+    </w:p>
+    <w:p>
+      <w:pPr>
+        <w:widowControl w:val="0"/>
+        <w:autoSpaceDE w:val="0"/>
+        <w:autoSpaceDN w:val="0"/>
+        <w:adjustRightInd w:val="0"/>
+        <w:spacing w:after="0"/>
+        <w:jc w:val="both"/>
         <w:rPr>
           <w:color w:val="1F497D" w:themeColor="text2"/>
           <w:sz w:val="26"/>
           <w:szCs w:val="26"/>
           <w:lang w:val="en-US"/>
         </w:rPr>
-        <w:t>(bet);</w:t>
-      </w:r>
-    </w:p>
-    <w:p>
-      <w:pPr>
-        <w:widowControl w:val="0"/>
-        <w:autoSpaceDE w:val="0"/>
-        <w:autoSpaceDN w:val="0"/>
-        <w:adjustRightInd w:val="0"/>
-        <w:spacing w:after="0"/>
-        <w:jc w:val="both"/>
+      </w:pPr>
+      <w:r>
         <w:rPr>
           <w:color w:val="1F497D" w:themeColor="text2"/>
           <w:sz w:val="26"/>
           <w:szCs w:val="26"/>
           <w:lang w:val="en-US"/>
         </w:rPr>
-      </w:pPr>
+        <w:tab/>
+      </w:r>
       <w:r>
         <w:rPr>
           <w:color w:val="1F497D" w:themeColor="text2"/>
@@ -2734,17 +2514,24 @@
           <w:lang w:val="en-US"/>
         </w:rPr>
         <w:tab/>
-      </w:r>
-      <w:r>
+        <w:t>int matches = 0;</w:t>
+      </w:r>
+    </w:p>
+    <w:p>
+      <w:pPr>
+        <w:widowControl w:val="0"/>
+        <w:autoSpaceDE w:val="0"/>
+        <w:autoSpaceDN w:val="0"/>
+        <w:adjustRightInd w:val="0"/>
+        <w:spacing w:after="0"/>
+        <w:jc w:val="both"/>
         <w:rPr>
           <w:color w:val="1F497D" w:themeColor="text2"/>
           <w:sz w:val="26"/>
           <w:szCs w:val="26"/>
           <w:lang w:val="en-US"/>
         </w:rPr>
-        <w:tab/>
-      </w:r>
-      <w:proofErr w:type="spellStart"/>
+      </w:pPr>
       <w:r>
         <w:rPr>
           <w:color w:val="1F497D" w:themeColor="text2"/>
@@ -2752,9 +2539,8 @@
           <w:szCs w:val="26"/>
           <w:lang w:val="en-US"/>
         </w:rPr>
-        <w:t>int</w:t>
-      </w:r>
-      <w:proofErr w:type="spellEnd"/>
+        <w:tab/>
+      </w:r>
       <w:r>
         <w:rPr>
           <w:color w:val="1F497D" w:themeColor="text2"/>
@@ -2762,7 +2548,8 @@
           <w:szCs w:val="26"/>
           <w:lang w:val="en-US"/>
         </w:rPr>
-        <w:t xml:space="preserve"> matches = 0;</w:t>
+        <w:tab/>
+        <w:t>for ( Dice d : dice) {</w:t>
       </w:r>
     </w:p>
     <w:p>
@@ -2797,9 +2584,7 @@
           <w:lang w:val="en-US"/>
         </w:rPr>
         <w:tab/>
-        <w:t xml:space="preserve">for </w:t>
-      </w:r>
-      <w:proofErr w:type="gramStart"/>
+      </w:r>
       <w:r>
         <w:rPr>
           <w:color w:val="1F497D" w:themeColor="text2"/>
@@ -2807,34 +2592,34 @@
           <w:szCs w:val="26"/>
           <w:lang w:val="en-US"/>
         </w:rPr>
-        <w:t>( Dice</w:t>
-      </w:r>
-      <w:proofErr w:type="gramEnd"/>
-      <w:r>
+        <w:tab/>
+        <w:t>d.roll();</w:t>
+      </w:r>
+    </w:p>
+    <w:p>
+      <w:pPr>
+        <w:widowControl w:val="0"/>
+        <w:autoSpaceDE w:val="0"/>
+        <w:autoSpaceDN w:val="0"/>
+        <w:adjustRightInd w:val="0"/>
+        <w:spacing w:after="0"/>
+        <w:jc w:val="both"/>
         <w:rPr>
           <w:color w:val="1F497D" w:themeColor="text2"/>
           <w:sz w:val="26"/>
           <w:szCs w:val="26"/>
           <w:lang w:val="en-US"/>
         </w:rPr>
-        <w:t xml:space="preserve"> d : dice) {</w:t>
-      </w:r>
-    </w:p>
-    <w:p>
-      <w:pPr>
-        <w:widowControl w:val="0"/>
-        <w:autoSpaceDE w:val="0"/>
-        <w:autoSpaceDN w:val="0"/>
-        <w:adjustRightInd w:val="0"/>
-        <w:spacing w:after="0"/>
-        <w:jc w:val="both"/>
+      </w:pPr>
+      <w:r>
         <w:rPr>
           <w:color w:val="1F497D" w:themeColor="text2"/>
           <w:sz w:val="26"/>
           <w:szCs w:val="26"/>
           <w:lang w:val="en-US"/>
         </w:rPr>
-      </w:pPr>
+        <w:tab/>
+      </w:r>
       <w:r>
         <w:rPr>
           <w:color w:val="1F497D" w:themeColor="text2"/>
@@ -2852,17 +2637,24 @@
           <w:lang w:val="en-US"/>
         </w:rPr>
         <w:tab/>
-      </w:r>
-      <w:r>
+        <w:t xml:space="preserve">if (d.getValue().equals(pick)) { </w:t>
+      </w:r>
+    </w:p>
+    <w:p>
+      <w:pPr>
+        <w:widowControl w:val="0"/>
+        <w:autoSpaceDE w:val="0"/>
+        <w:autoSpaceDN w:val="0"/>
+        <w:adjustRightInd w:val="0"/>
+        <w:spacing w:after="0"/>
+        <w:jc w:val="both"/>
         <w:rPr>
           <w:color w:val="1F497D" w:themeColor="text2"/>
           <w:sz w:val="26"/>
           <w:szCs w:val="26"/>
           <w:lang w:val="en-US"/>
         </w:rPr>
-        <w:tab/>
-      </w:r>
-      <w:proofErr w:type="spellStart"/>
+      </w:pPr>
       <w:r>
         <w:rPr>
           <w:color w:val="1F497D" w:themeColor="text2"/>
@@ -2870,9 +2662,8 @@
           <w:szCs w:val="26"/>
           <w:lang w:val="en-US"/>
         </w:rPr>
-        <w:t>d.</w:t>
-      </w:r>
-      <w:proofErr w:type="gramStart"/>
+        <w:tab/>
+      </w:r>
       <w:r>
         <w:rPr>
           <w:color w:val="1F497D" w:themeColor="text2"/>
@@ -2880,9 +2671,8 @@
           <w:szCs w:val="26"/>
           <w:lang w:val="en-US"/>
         </w:rPr>
-        <w:t>roll</w:t>
-      </w:r>
-      <w:proofErr w:type="spellEnd"/>
+        <w:tab/>
+      </w:r>
       <w:r>
         <w:rPr>
           <w:color w:val="1F497D" w:themeColor="text2"/>
@@ -2890,9 +2680,8 @@
           <w:szCs w:val="26"/>
           <w:lang w:val="en-US"/>
         </w:rPr>
-        <w:t>(</w:t>
-      </w:r>
-      <w:proofErr w:type="gramEnd"/>
+        <w:tab/>
+      </w:r>
       <w:r>
         <w:rPr>
           <w:color w:val="1F497D" w:themeColor="text2"/>
@@ -2900,7 +2689,8 @@
           <w:szCs w:val="26"/>
           <w:lang w:val="en-US"/>
         </w:rPr>
-        <w:t>);</w:t>
+        <w:tab/>
+        <w:t>matches += 1;</w:t>
       </w:r>
     </w:p>
     <w:p>
@@ -2944,21 +2734,24 @@
           <w:lang w:val="en-US"/>
         </w:rPr>
         <w:tab/>
-        <w:t>if (</w:t>
-      </w:r>
-      <w:proofErr w:type="spellStart"/>
-      <w:proofErr w:type="gramStart"/>
-      <w:r>
+        <w:t>}</w:t>
+      </w:r>
+    </w:p>
+    <w:p>
+      <w:pPr>
+        <w:widowControl w:val="0"/>
+        <w:autoSpaceDE w:val="0"/>
+        <w:autoSpaceDN w:val="0"/>
+        <w:adjustRightInd w:val="0"/>
+        <w:spacing w:after="0"/>
+        <w:jc w:val="both"/>
         <w:rPr>
           <w:color w:val="1F497D" w:themeColor="text2"/>
           <w:sz w:val="26"/>
           <w:szCs w:val="26"/>
           <w:lang w:val="en-US"/>
         </w:rPr>
-        <w:t>d.getValue</w:t>
-      </w:r>
-      <w:proofErr w:type="spellEnd"/>
-      <w:proofErr w:type="gramEnd"/>
+      </w:pPr>
       <w:r>
         <w:rPr>
           <w:color w:val="1F497D" w:themeColor="text2"/>
@@ -2966,33 +2759,34 @@
           <w:szCs w:val="26"/>
           <w:lang w:val="en-US"/>
         </w:rPr>
-        <w:t xml:space="preserve">().equals(pick)) { </w:t>
-      </w:r>
-    </w:p>
-    <w:p>
-      <w:pPr>
-        <w:widowControl w:val="0"/>
-        <w:autoSpaceDE w:val="0"/>
-        <w:autoSpaceDN w:val="0"/>
-        <w:adjustRightInd w:val="0"/>
-        <w:spacing w:after="0"/>
-        <w:jc w:val="both"/>
+        <w:tab/>
+      </w:r>
+      <w:r>
         <w:rPr>
           <w:color w:val="1F497D" w:themeColor="text2"/>
           <w:sz w:val="26"/>
           <w:szCs w:val="26"/>
           <w:lang w:val="en-US"/>
         </w:rPr>
-      </w:pPr>
-      <w:r>
+        <w:tab/>
+        <w:t>}</w:t>
+      </w:r>
+    </w:p>
+    <w:p>
+      <w:pPr>
+        <w:widowControl w:val="0"/>
+        <w:autoSpaceDE w:val="0"/>
+        <w:autoSpaceDN w:val="0"/>
+        <w:adjustRightInd w:val="0"/>
+        <w:spacing w:after="0"/>
+        <w:jc w:val="both"/>
         <w:rPr>
           <w:color w:val="1F497D" w:themeColor="text2"/>
           <w:sz w:val="26"/>
           <w:szCs w:val="26"/>
           <w:lang w:val="en-US"/>
         </w:rPr>
-        <w:tab/>
-      </w:r>
+      </w:pPr>
       <w:r>
         <w:rPr>
           <w:color w:val="1F497D" w:themeColor="text2"/>
@@ -3011,32 +2805,31 @@
         </w:rPr>
         <w:tab/>
       </w:r>
-      <w:r>
+    </w:p>
+    <w:p>
+      <w:pPr>
+        <w:widowControl w:val="0"/>
+        <w:autoSpaceDE w:val="0"/>
+        <w:autoSpaceDN w:val="0"/>
+        <w:adjustRightInd w:val="0"/>
+        <w:spacing w:after="0"/>
+        <w:jc w:val="both"/>
         <w:rPr>
           <w:color w:val="1F497D" w:themeColor="text2"/>
           <w:sz w:val="26"/>
           <w:szCs w:val="26"/>
           <w:lang w:val="en-US"/>
         </w:rPr>
-        <w:tab/>
-        <w:t>matches += 1;</w:t>
-      </w:r>
-    </w:p>
-    <w:p>
-      <w:pPr>
-        <w:widowControl w:val="0"/>
-        <w:autoSpaceDE w:val="0"/>
-        <w:autoSpaceDN w:val="0"/>
-        <w:adjustRightInd w:val="0"/>
-        <w:spacing w:after="0"/>
-        <w:jc w:val="both"/>
+      </w:pPr>
+      <w:r>
         <w:rPr>
           <w:color w:val="1F497D" w:themeColor="text2"/>
           <w:sz w:val="26"/>
           <w:szCs w:val="26"/>
           <w:lang w:val="en-US"/>
         </w:rPr>
-      </w:pPr>
+        <w:tab/>
+      </w:r>
       <w:r>
         <w:rPr>
           <w:color w:val="1F497D" w:themeColor="text2"/>
@@ -3045,42 +2838,49 @@
           <w:lang w:val="en-US"/>
         </w:rPr>
         <w:tab/>
-      </w:r>
-      <w:r>
+        <w:t>int winnings = matches * bet;</w:t>
+      </w:r>
+    </w:p>
+    <w:p>
+      <w:pPr>
+        <w:widowControl w:val="0"/>
+        <w:autoSpaceDE w:val="0"/>
+        <w:autoSpaceDN w:val="0"/>
+        <w:adjustRightInd w:val="0"/>
+        <w:spacing w:after="0"/>
+        <w:jc w:val="both"/>
         <w:rPr>
           <w:color w:val="1F497D" w:themeColor="text2"/>
           <w:sz w:val="26"/>
           <w:szCs w:val="26"/>
           <w:lang w:val="en-US"/>
         </w:rPr>
-        <w:tab/>
-      </w:r>
-      <w:r>
+      </w:pPr>
+    </w:p>
+    <w:p>
+      <w:pPr>
+        <w:widowControl w:val="0"/>
+        <w:autoSpaceDE w:val="0"/>
+        <w:autoSpaceDN w:val="0"/>
+        <w:adjustRightInd w:val="0"/>
+        <w:spacing w:after="0"/>
+        <w:jc w:val="both"/>
         <w:rPr>
           <w:color w:val="1F497D" w:themeColor="text2"/>
           <w:sz w:val="26"/>
           <w:szCs w:val="26"/>
           <w:lang w:val="en-US"/>
         </w:rPr>
-        <w:tab/>
-        <w:t>}</w:t>
-      </w:r>
-    </w:p>
-    <w:p>
-      <w:pPr>
-        <w:widowControl w:val="0"/>
-        <w:autoSpaceDE w:val="0"/>
-        <w:autoSpaceDN w:val="0"/>
-        <w:adjustRightInd w:val="0"/>
-        <w:spacing w:after="0"/>
-        <w:jc w:val="both"/>
+      </w:pPr>
+      <w:r>
         <w:rPr>
           <w:color w:val="1F497D" w:themeColor="text2"/>
           <w:sz w:val="26"/>
           <w:szCs w:val="26"/>
           <w:lang w:val="en-US"/>
         </w:rPr>
-      </w:pPr>
+        <w:tab/>
+      </w:r>
       <w:r>
         <w:rPr>
           <w:color w:val="1F497D" w:themeColor="text2"/>
@@ -3089,6 +2889,7 @@
           <w:lang w:val="en-US"/>
         </w:rPr>
         <w:tab/>
+        <w:t>if (matches &gt; 0) {</w:t>
       </w:r>
       <w:r>
         <w:rPr>
@@ -3098,24 +2899,16 @@
           <w:lang w:val="en-US"/>
         </w:rPr>
         <w:tab/>
-        <w:t>}</w:t>
-      </w:r>
-    </w:p>
-    <w:p>
-      <w:pPr>
-        <w:widowControl w:val="0"/>
-        <w:autoSpaceDE w:val="0"/>
-        <w:autoSpaceDN w:val="0"/>
-        <w:adjustRightInd w:val="0"/>
-        <w:spacing w:after="0"/>
-        <w:jc w:val="both"/>
+      </w:r>
+      <w:r>
         <w:rPr>
           <w:color w:val="1F497D" w:themeColor="text2"/>
           <w:sz w:val="26"/>
           <w:szCs w:val="26"/>
           <w:lang w:val="en-US"/>
         </w:rPr>
-      </w:pPr>
+        <w:tab/>
+      </w:r>
       <w:r>
         <w:rPr>
           <w:color w:val="1F497D" w:themeColor="text2"/>
@@ -3125,31 +2918,31 @@
         </w:rPr>
         <w:tab/>
       </w:r>
-      <w:r>
+    </w:p>
+    <w:p>
+      <w:pPr>
+        <w:widowControl w:val="0"/>
+        <w:autoSpaceDE w:val="0"/>
+        <w:autoSpaceDN w:val="0"/>
+        <w:adjustRightInd w:val="0"/>
+        <w:spacing w:after="0"/>
+        <w:jc w:val="both"/>
         <w:rPr>
           <w:color w:val="1F497D" w:themeColor="text2"/>
           <w:sz w:val="26"/>
           <w:szCs w:val="26"/>
           <w:lang w:val="en-US"/>
         </w:rPr>
-        <w:tab/>
-      </w:r>
-    </w:p>
-    <w:p>
-      <w:pPr>
-        <w:widowControl w:val="0"/>
-        <w:autoSpaceDE w:val="0"/>
-        <w:autoSpaceDN w:val="0"/>
-        <w:adjustRightInd w:val="0"/>
-        <w:spacing w:after="0"/>
-        <w:jc w:val="both"/>
+      </w:pPr>
+      <w:r>
         <w:rPr>
           <w:color w:val="1F497D" w:themeColor="text2"/>
           <w:sz w:val="26"/>
           <w:szCs w:val="26"/>
           <w:lang w:val="en-US"/>
         </w:rPr>
-      </w:pPr>
+        <w:tab/>
+      </w:r>
       <w:r>
         <w:rPr>
           <w:color w:val="1F497D" w:themeColor="text2"/>
@@ -3167,18 +2960,23 @@
           <w:lang w:val="en-US"/>
         </w:rPr>
         <w:tab/>
-      </w:r>
-      <w:proofErr w:type="spellStart"/>
-      <w:r>
+        <w:t>player.receiveWinnings(winnings);</w:t>
+      </w:r>
+    </w:p>
+    <w:p>
+      <w:pPr>
+        <w:widowControl w:val="0"/>
+        <w:autoSpaceDE w:val="0"/>
+        <w:autoSpaceDN w:val="0"/>
+        <w:adjustRightInd w:val="0"/>
+        <w:spacing w:after="0"/>
         <w:rPr>
           <w:color w:val="1F497D" w:themeColor="text2"/>
           <w:sz w:val="26"/>
           <w:szCs w:val="26"/>
           <w:lang w:val="en-US"/>
         </w:rPr>
-        <w:t>int</w:t>
-      </w:r>
-      <w:proofErr w:type="spellEnd"/>
+      </w:pPr>
       <w:r>
         <w:rPr>
           <w:color w:val="1F497D" w:themeColor="text2"/>
@@ -3186,24 +2984,18 @@
           <w:szCs w:val="26"/>
           <w:lang w:val="en-US"/>
         </w:rPr>
-        <w:t xml:space="preserve"> winnings = matches * bet;</w:t>
-      </w:r>
-    </w:p>
-    <w:p>
-      <w:pPr>
-        <w:widowControl w:val="0"/>
-        <w:autoSpaceDE w:val="0"/>
-        <w:autoSpaceDN w:val="0"/>
-        <w:adjustRightInd w:val="0"/>
-        <w:spacing w:after="0"/>
-        <w:jc w:val="both"/>
+        <w:tab/>
+      </w:r>
+      <w:r>
         <w:rPr>
           <w:color w:val="1F497D" w:themeColor="text2"/>
           <w:sz w:val="26"/>
           <w:szCs w:val="26"/>
           <w:lang w:val="en-US"/>
         </w:rPr>
-      </w:pPr>
+        <w:tab/>
+        <w:t>}else {</w:t>
+      </w:r>
     </w:p>
     <w:p>
       <w:pPr>
@@ -3227,6 +3019,7 @@
           <w:szCs w:val="26"/>
           <w:lang w:val="en-US"/>
         </w:rPr>
+        <w:lastRenderedPageBreak/>
         <w:tab/>
       </w:r>
       <w:r>
@@ -3237,7 +3030,6 @@
           <w:lang w:val="en-US"/>
         </w:rPr>
         <w:tab/>
-        <w:t>if (matches &gt; 0) {</w:t>
       </w:r>
       <w:r>
         <w:rPr>
@@ -3247,208 +3039,7 @@
           <w:lang w:val="en-US"/>
         </w:rPr>
         <w:tab/>
-      </w:r>
-      <w:r>
-        <w:rPr>
-          <w:color w:val="1F497D" w:themeColor="text2"/>
-          <w:sz w:val="26"/>
-          <w:szCs w:val="26"/>
-          <w:lang w:val="en-US"/>
-        </w:rPr>
-        <w:tab/>
-      </w:r>
-      <w:r>
-        <w:rPr>
-          <w:color w:val="1F497D" w:themeColor="text2"/>
-          <w:sz w:val="26"/>
-          <w:szCs w:val="26"/>
-          <w:lang w:val="en-US"/>
-        </w:rPr>
-        <w:tab/>
-      </w:r>
-    </w:p>
-    <w:p>
-      <w:pPr>
-        <w:widowControl w:val="0"/>
-        <w:autoSpaceDE w:val="0"/>
-        <w:autoSpaceDN w:val="0"/>
-        <w:adjustRightInd w:val="0"/>
-        <w:spacing w:after="0"/>
-        <w:jc w:val="both"/>
-        <w:rPr>
-          <w:color w:val="1F497D" w:themeColor="text2"/>
-          <w:sz w:val="26"/>
-          <w:szCs w:val="26"/>
-          <w:lang w:val="en-US"/>
-        </w:rPr>
-      </w:pPr>
-      <w:r>
-        <w:rPr>
-          <w:color w:val="1F497D" w:themeColor="text2"/>
-          <w:sz w:val="26"/>
-          <w:szCs w:val="26"/>
-          <w:lang w:val="en-US"/>
-        </w:rPr>
-        <w:tab/>
-      </w:r>
-      <w:r>
-        <w:rPr>
-          <w:color w:val="1F497D" w:themeColor="text2"/>
-          <w:sz w:val="26"/>
-          <w:szCs w:val="26"/>
-          <w:lang w:val="en-US"/>
-        </w:rPr>
-        <w:tab/>
-      </w:r>
-      <w:r>
-        <w:rPr>
-          <w:color w:val="1F497D" w:themeColor="text2"/>
-          <w:sz w:val="26"/>
-          <w:szCs w:val="26"/>
-          <w:lang w:val="en-US"/>
-        </w:rPr>
-        <w:tab/>
-      </w:r>
-      <w:proofErr w:type="spellStart"/>
-      <w:proofErr w:type="gramStart"/>
-      <w:r>
-        <w:rPr>
-          <w:color w:val="1F497D" w:themeColor="text2"/>
-          <w:sz w:val="26"/>
-          <w:szCs w:val="26"/>
-          <w:lang w:val="en-US"/>
-        </w:rPr>
-        <w:t>player.receiveWinnings</w:t>
-      </w:r>
-      <w:proofErr w:type="spellEnd"/>
-      <w:proofErr w:type="gramEnd"/>
-      <w:r>
-        <w:rPr>
-          <w:color w:val="1F497D" w:themeColor="text2"/>
-          <w:sz w:val="26"/>
-          <w:szCs w:val="26"/>
-          <w:lang w:val="en-US"/>
-        </w:rPr>
-        <w:t>(winnings);</w:t>
-      </w:r>
-    </w:p>
-    <w:p>
-      <w:pPr>
-        <w:widowControl w:val="0"/>
-        <w:autoSpaceDE w:val="0"/>
-        <w:autoSpaceDN w:val="0"/>
-        <w:adjustRightInd w:val="0"/>
-        <w:spacing w:after="0"/>
-        <w:rPr>
-          <w:color w:val="1F497D" w:themeColor="text2"/>
-          <w:sz w:val="26"/>
-          <w:szCs w:val="26"/>
-          <w:lang w:val="en-US"/>
-        </w:rPr>
-      </w:pPr>
-      <w:r>
-        <w:rPr>
-          <w:color w:val="1F497D" w:themeColor="text2"/>
-          <w:sz w:val="26"/>
-          <w:szCs w:val="26"/>
-          <w:lang w:val="en-US"/>
-        </w:rPr>
-        <w:tab/>
-      </w:r>
-      <w:r>
-        <w:rPr>
-          <w:color w:val="1F497D" w:themeColor="text2"/>
-          <w:sz w:val="26"/>
-          <w:szCs w:val="26"/>
-          <w:lang w:val="en-US"/>
-        </w:rPr>
-        <w:tab/>
-      </w:r>
-      <w:proofErr w:type="gramStart"/>
-      <w:r>
-        <w:rPr>
-          <w:color w:val="1F497D" w:themeColor="text2"/>
-          <w:sz w:val="26"/>
-          <w:szCs w:val="26"/>
-          <w:lang w:val="en-US"/>
-        </w:rPr>
-        <w:t>}else</w:t>
-      </w:r>
-      <w:proofErr w:type="gramEnd"/>
-      <w:r>
-        <w:rPr>
-          <w:color w:val="1F497D" w:themeColor="text2"/>
-          <w:sz w:val="26"/>
-          <w:szCs w:val="26"/>
-          <w:lang w:val="en-US"/>
-        </w:rPr>
-        <w:t xml:space="preserve"> {</w:t>
-      </w:r>
-    </w:p>
-    <w:p>
-      <w:pPr>
-        <w:widowControl w:val="0"/>
-        <w:autoSpaceDE w:val="0"/>
-        <w:autoSpaceDN w:val="0"/>
-        <w:adjustRightInd w:val="0"/>
-        <w:spacing w:after="0"/>
-        <w:jc w:val="both"/>
-        <w:rPr>
-          <w:color w:val="1F497D" w:themeColor="text2"/>
-          <w:sz w:val="26"/>
-          <w:szCs w:val="26"/>
-          <w:lang w:val="en-US"/>
-        </w:rPr>
-      </w:pPr>
-      <w:r>
-        <w:rPr>
-          <w:color w:val="1F497D" w:themeColor="text2"/>
-          <w:sz w:val="26"/>
-          <w:szCs w:val="26"/>
-          <w:lang w:val="en-US"/>
-        </w:rPr>
-        <w:lastRenderedPageBreak/>
-        <w:tab/>
-      </w:r>
-      <w:r>
-        <w:rPr>
-          <w:color w:val="1F497D" w:themeColor="text2"/>
-          <w:sz w:val="26"/>
-          <w:szCs w:val="26"/>
-          <w:lang w:val="en-US"/>
-        </w:rPr>
-        <w:tab/>
-      </w:r>
-      <w:r>
-        <w:rPr>
-          <w:color w:val="1F497D" w:themeColor="text2"/>
-          <w:sz w:val="26"/>
-          <w:szCs w:val="26"/>
-          <w:lang w:val="en-US"/>
-        </w:rPr>
-        <w:tab/>
-      </w:r>
-      <w:proofErr w:type="spellStart"/>
-      <w:proofErr w:type="gramStart"/>
-      <w:r>
-        <w:rPr>
-          <w:color w:val="1F497D" w:themeColor="text2"/>
-          <w:sz w:val="26"/>
-          <w:szCs w:val="26"/>
-          <w:lang w:val="en-US"/>
-        </w:rPr>
-        <w:t>player.takeBet</w:t>
-      </w:r>
-      <w:proofErr w:type="spellEnd"/>
-      <w:proofErr w:type="gramEnd"/>
-      <w:r>
-        <w:rPr>
-          <w:color w:val="1F497D" w:themeColor="text2"/>
-          <w:sz w:val="26"/>
-          <w:szCs w:val="26"/>
-          <w:lang w:val="en-US"/>
-        </w:rPr>
-        <w:t>(bet);</w:t>
+        <w:t>player.takeBet(bet);</w:t>
       </w:r>
     </w:p>
     <w:p>
@@ -3884,29 +3475,7 @@
           <w:szCs w:val="26"/>
           <w:lang w:val="en-US"/>
         </w:rPr>
-        <w:t xml:space="preserve">/** The method </w:t>
-      </w:r>
-      <w:proofErr w:type="spellStart"/>
-      <w:r>
-        <w:rPr>
-          <w:bCs/>
-          <w:color w:val="C0504D" w:themeColor="accent2"/>
-          <w:sz w:val="26"/>
-          <w:szCs w:val="26"/>
-          <w:lang w:val="en-US"/>
-        </w:rPr>
-        <w:t>balanceExceedsLimitBy</w:t>
-      </w:r>
-      <w:proofErr w:type="spellEnd"/>
-      <w:r>
-        <w:rPr>
-          <w:bCs/>
-          <w:color w:val="C0504D" w:themeColor="accent2"/>
-          <w:sz w:val="26"/>
-          <w:szCs w:val="26"/>
-          <w:lang w:val="en-US"/>
-        </w:rPr>
-        <w:t xml:space="preserve"> returns true or false if the difference between the balance and the</w:t>
+        <w:t>/** The method balanceExceedsLimitBy returns true or false if the difference between the balance and the</w:t>
       </w:r>
       <w:r>
         <w:rPr>
@@ -3954,75 +3523,7 @@
           <w:lang w:val="en-US"/>
         </w:rPr>
         <w:tab/>
-        <w:t xml:space="preserve">public </w:t>
-      </w:r>
-      <w:proofErr w:type="spellStart"/>
-      <w:r>
-        <w:rPr>
-          <w:bCs/>
-          <w:color w:val="C0504D" w:themeColor="accent2"/>
-          <w:sz w:val="26"/>
-          <w:szCs w:val="26"/>
-          <w:lang w:val="en-US"/>
-        </w:rPr>
-        <w:t>boolean</w:t>
-      </w:r>
-      <w:proofErr w:type="spellEnd"/>
-      <w:r>
-        <w:rPr>
-          <w:bCs/>
-          <w:color w:val="C0504D" w:themeColor="accent2"/>
-          <w:sz w:val="26"/>
-          <w:szCs w:val="26"/>
-          <w:lang w:val="en-US"/>
-        </w:rPr>
-        <w:t xml:space="preserve"> </w:t>
-      </w:r>
-      <w:proofErr w:type="spellStart"/>
-      <w:proofErr w:type="gramStart"/>
-      <w:r>
-        <w:rPr>
-          <w:bCs/>
-          <w:color w:val="C0504D" w:themeColor="accent2"/>
-          <w:sz w:val="26"/>
-          <w:szCs w:val="26"/>
-          <w:lang w:val="en-US"/>
-        </w:rPr>
-        <w:t>balanceExceedsLimitBy</w:t>
-      </w:r>
-      <w:proofErr w:type="spellEnd"/>
-      <w:r>
-        <w:rPr>
-          <w:bCs/>
-          <w:color w:val="C0504D" w:themeColor="accent2"/>
-          <w:sz w:val="26"/>
-          <w:szCs w:val="26"/>
-          <w:lang w:val="en-US"/>
-        </w:rPr>
-        <w:t>(</w:t>
-      </w:r>
-      <w:proofErr w:type="spellStart"/>
-      <w:proofErr w:type="gramEnd"/>
-      <w:r>
-        <w:rPr>
-          <w:bCs/>
-          <w:color w:val="C0504D" w:themeColor="accent2"/>
-          <w:sz w:val="26"/>
-          <w:szCs w:val="26"/>
-          <w:lang w:val="en-US"/>
-        </w:rPr>
-        <w:t>int</w:t>
-      </w:r>
-      <w:proofErr w:type="spellEnd"/>
-      <w:r>
-        <w:rPr>
-          <w:bCs/>
-          <w:color w:val="C0504D" w:themeColor="accent2"/>
-          <w:sz w:val="26"/>
-          <w:szCs w:val="26"/>
-          <w:lang w:val="en-US"/>
-        </w:rPr>
-        <w:t xml:space="preserve"> amount) {</w:t>
+        <w:t>public boolean balanceExceedsLimitBy(int amount) {</w:t>
       </w:r>
     </w:p>
     <w:p>
@@ -4145,10 +3646,17 @@
           <w:szCs w:val="26"/>
           <w:lang w:val="en-US"/>
         </w:rPr>
-        <w:t xml:space="preserve">public </w:t>
-      </w:r>
-      <w:proofErr w:type="spellStart"/>
-      <w:r>
+        <w:t>public boolean balanceExceedsLimitBy(int amount) {</w:t>
+      </w:r>
+    </w:p>
+    <w:p>
+      <w:pPr>
+        <w:widowControl w:val="0"/>
+        <w:autoSpaceDE w:val="0"/>
+        <w:autoSpaceDN w:val="0"/>
+        <w:adjustRightInd w:val="0"/>
+        <w:spacing w:after="0"/>
+        <w:jc w:val="both"/>
         <w:rPr>
           <w:b/>
           <w:bCs/>
@@ -4157,9 +3665,7 @@
           <w:szCs w:val="26"/>
           <w:lang w:val="en-US"/>
         </w:rPr>
-        <w:t>boolean</w:t>
-      </w:r>
-      <w:proofErr w:type="spellEnd"/>
+      </w:pPr>
       <w:r>
         <w:rPr>
           <w:b/>
@@ -4169,10 +3675,8 @@
           <w:szCs w:val="26"/>
           <w:lang w:val="en-US"/>
         </w:rPr>
-        <w:t xml:space="preserve"> </w:t>
-      </w:r>
-      <w:proofErr w:type="spellStart"/>
-      <w:proofErr w:type="gramStart"/>
+        <w:tab/>
+      </w:r>
       <w:r>
         <w:rPr>
           <w:b/>
@@ -4182,9 +3686,8 @@
           <w:szCs w:val="26"/>
           <w:lang w:val="en-US"/>
         </w:rPr>
-        <w:t>balanceExceedsLimitBy</w:t>
-      </w:r>
-      <w:proofErr w:type="spellEnd"/>
+        <w:tab/>
+      </w:r>
       <w:r>
         <w:rPr>
           <w:b/>
@@ -4194,11 +3697,18 @@
           <w:szCs w:val="26"/>
           <w:lang w:val="en-US"/>
         </w:rPr>
-        <w:t>(</w:t>
-      </w:r>
-      <w:proofErr w:type="spellStart"/>
-      <w:proofErr w:type="gramEnd"/>
-      <w:r>
+        <w:tab/>
+        <w:t>return (balance - amount &gt;= limit);</w:t>
+      </w:r>
+    </w:p>
+    <w:p>
+      <w:pPr>
+        <w:widowControl w:val="0"/>
+        <w:autoSpaceDE w:val="0"/>
+        <w:autoSpaceDN w:val="0"/>
+        <w:adjustRightInd w:val="0"/>
+        <w:spacing w:after="0"/>
+        <w:jc w:val="both"/>
         <w:rPr>
           <w:b/>
           <w:bCs/>
@@ -4207,9 +3717,7 @@
           <w:szCs w:val="26"/>
           <w:lang w:val="en-US"/>
         </w:rPr>
-        <w:t>int</w:t>
-      </w:r>
-      <w:proofErr w:type="spellEnd"/>
+      </w:pPr>
       <w:r>
         <w:rPr>
           <w:b/>
@@ -4219,7 +3727,240 @@
           <w:szCs w:val="26"/>
           <w:lang w:val="en-US"/>
         </w:rPr>
-        <w:t xml:space="preserve"> amount) {</w:t>
+        <w:tab/>
+        <w:t>}</w:t>
+      </w:r>
+    </w:p>
+    <w:p>
+      <w:pPr>
+        <w:widowControl w:val="0"/>
+        <w:autoSpaceDE w:val="0"/>
+        <w:autoSpaceDN w:val="0"/>
+        <w:adjustRightInd w:val="0"/>
+        <w:spacing w:after="0"/>
+        <w:jc w:val="both"/>
+        <w:rPr>
+          <w:bCs/>
+          <w:color w:val="000000" w:themeColor="text1"/>
+          <w:sz w:val="26"/>
+          <w:szCs w:val="26"/>
+          <w:lang w:val="en-US"/>
+        </w:rPr>
+      </w:pPr>
+      <w:r>
+        <w:rPr>
+          <w:bCs/>
+          <w:color w:val="000000" w:themeColor="text1"/>
+          <w:sz w:val="26"/>
+          <w:szCs w:val="26"/>
+          <w:lang w:val="en-US"/>
+        </w:rPr>
+        <w:t>and in the Game.java code from:</w:t>
+      </w:r>
+    </w:p>
+    <w:p>
+      <w:pPr>
+        <w:widowControl w:val="0"/>
+        <w:autoSpaceDE w:val="0"/>
+        <w:autoSpaceDN w:val="0"/>
+        <w:adjustRightInd w:val="0"/>
+        <w:spacing w:after="0"/>
+        <w:rPr>
+          <w:bCs/>
+          <w:color w:val="000000" w:themeColor="text1"/>
+          <w:sz w:val="26"/>
+          <w:szCs w:val="26"/>
+          <w:lang w:val="en-US"/>
+        </w:rPr>
+      </w:pPr>
+    </w:p>
+    <w:p>
+      <w:pPr>
+        <w:widowControl w:val="0"/>
+        <w:autoSpaceDE w:val="0"/>
+        <w:autoSpaceDN w:val="0"/>
+        <w:adjustRightInd w:val="0"/>
+        <w:spacing w:after="0"/>
+        <w:jc w:val="both"/>
+        <w:rPr>
+          <w:bCs/>
+          <w:color w:val="C0504D" w:themeColor="accent2"/>
+          <w:sz w:val="26"/>
+          <w:szCs w:val="26"/>
+          <w:lang w:val="en-US"/>
+        </w:rPr>
+      </w:pPr>
+      <w:r>
+        <w:rPr>
+          <w:bCs/>
+          <w:color w:val="C0504D" w:themeColor="accent2"/>
+          <w:sz w:val="26"/>
+          <w:szCs w:val="26"/>
+          <w:lang w:val="en-US"/>
+        </w:rPr>
+        <w:t>public int playRound(Player player, DiceValue pick, int bet ) {</w:t>
+      </w:r>
+      <w:r>
+        <w:rPr>
+          <w:bCs/>
+          <w:color w:val="C0504D" w:themeColor="accent2"/>
+          <w:sz w:val="26"/>
+          <w:szCs w:val="26"/>
+          <w:lang w:val="en-US"/>
+        </w:rPr>
+        <w:tab/>
+      </w:r>
+      <w:r>
+        <w:rPr>
+          <w:bCs/>
+          <w:color w:val="C0504D" w:themeColor="accent2"/>
+          <w:sz w:val="26"/>
+          <w:szCs w:val="26"/>
+          <w:lang w:val="en-US"/>
+        </w:rPr>
+        <w:tab/>
+      </w:r>
+    </w:p>
+    <w:p>
+      <w:pPr>
+        <w:widowControl w:val="0"/>
+        <w:autoSpaceDE w:val="0"/>
+        <w:autoSpaceDN w:val="0"/>
+        <w:adjustRightInd w:val="0"/>
+        <w:spacing w:after="0"/>
+        <w:jc w:val="both"/>
+        <w:rPr>
+          <w:bCs/>
+          <w:color w:val="C0504D" w:themeColor="accent2"/>
+          <w:sz w:val="26"/>
+          <w:szCs w:val="26"/>
+          <w:lang w:val="en-US"/>
+        </w:rPr>
+      </w:pPr>
+      <w:r>
+        <w:rPr>
+          <w:bCs/>
+          <w:color w:val="C0504D" w:themeColor="accent2"/>
+          <w:sz w:val="26"/>
+          <w:szCs w:val="26"/>
+          <w:lang w:val="en-US"/>
+        </w:rPr>
+        <w:tab/>
+      </w:r>
+      <w:r>
+        <w:rPr>
+          <w:bCs/>
+          <w:color w:val="C0504D" w:themeColor="accent2"/>
+          <w:sz w:val="26"/>
+          <w:szCs w:val="26"/>
+          <w:lang w:val="en-US"/>
+        </w:rPr>
+        <w:tab/>
+        <w:t>if (player == null) throw new IllegalArgumentException("Player cannot be null.");</w:t>
+      </w:r>
+    </w:p>
+    <w:p>
+      <w:pPr>
+        <w:widowControl w:val="0"/>
+        <w:autoSpaceDE w:val="0"/>
+        <w:autoSpaceDN w:val="0"/>
+        <w:adjustRightInd w:val="0"/>
+        <w:spacing w:after="0"/>
+        <w:jc w:val="both"/>
+        <w:rPr>
+          <w:bCs/>
+          <w:color w:val="C0504D" w:themeColor="accent2"/>
+          <w:sz w:val="26"/>
+          <w:szCs w:val="26"/>
+          <w:lang w:val="en-US"/>
+        </w:rPr>
+      </w:pPr>
+      <w:r>
+        <w:rPr>
+          <w:bCs/>
+          <w:color w:val="C0504D" w:themeColor="accent2"/>
+          <w:sz w:val="26"/>
+          <w:szCs w:val="26"/>
+          <w:lang w:val="en-US"/>
+        </w:rPr>
+        <w:lastRenderedPageBreak/>
+        <w:tab/>
+      </w:r>
+      <w:r>
+        <w:rPr>
+          <w:bCs/>
+          <w:color w:val="C0504D" w:themeColor="accent2"/>
+          <w:sz w:val="26"/>
+          <w:szCs w:val="26"/>
+          <w:lang w:val="en-US"/>
+        </w:rPr>
+        <w:tab/>
+        <w:t>if (pick == null) throw new IllegalArgumentException("Pick cannot be negative.");</w:t>
+      </w:r>
+    </w:p>
+    <w:p>
+      <w:pPr>
+        <w:widowControl w:val="0"/>
+        <w:autoSpaceDE w:val="0"/>
+        <w:autoSpaceDN w:val="0"/>
+        <w:adjustRightInd w:val="0"/>
+        <w:spacing w:after="0"/>
+        <w:jc w:val="both"/>
+        <w:rPr>
+          <w:bCs/>
+          <w:color w:val="C0504D" w:themeColor="accent2"/>
+          <w:sz w:val="26"/>
+          <w:szCs w:val="26"/>
+          <w:lang w:val="en-US"/>
+        </w:rPr>
+      </w:pPr>
+      <w:r>
+        <w:rPr>
+          <w:bCs/>
+          <w:color w:val="C0504D" w:themeColor="accent2"/>
+          <w:sz w:val="26"/>
+          <w:szCs w:val="26"/>
+          <w:lang w:val="en-US"/>
+        </w:rPr>
+        <w:tab/>
+      </w:r>
+      <w:r>
+        <w:rPr>
+          <w:bCs/>
+          <w:color w:val="C0504D" w:themeColor="accent2"/>
+          <w:sz w:val="26"/>
+          <w:szCs w:val="26"/>
+          <w:lang w:val="en-US"/>
+        </w:rPr>
+        <w:tab/>
+        <w:t>if (bet &lt; 0) throw new IllegalArgumentException("Bet cannot be negative.");</w:t>
+      </w:r>
+    </w:p>
+    <w:p>
+      <w:pPr>
+        <w:widowControl w:val="0"/>
+        <w:autoSpaceDE w:val="0"/>
+        <w:autoSpaceDN w:val="0"/>
+        <w:adjustRightInd w:val="0"/>
+        <w:spacing w:after="0"/>
+        <w:jc w:val="both"/>
+        <w:rPr>
+          <w:bCs/>
+          <w:color w:val="000000" w:themeColor="text1"/>
+          <w:sz w:val="26"/>
+          <w:szCs w:val="26"/>
+          <w:lang w:val="en-US"/>
+        </w:rPr>
+      </w:pPr>
+      <w:r>
+        <w:rPr>
+          <w:bCs/>
+          <w:color w:val="000000" w:themeColor="text1"/>
+          <w:sz w:val="26"/>
+          <w:szCs w:val="26"/>
+          <w:lang w:val="en-US"/>
+        </w:rPr>
+        <w:t>to:</w:t>
       </w:r>
     </w:p>
     <w:p>
@@ -4248,582 +3989,7 @@
           <w:szCs w:val="26"/>
           <w:lang w:val="en-US"/>
         </w:rPr>
-        <w:tab/>
-      </w:r>
-      <w:r>
-        <w:rPr>
-          <w:b/>
-          <w:bCs/>
-          <w:color w:val="1F497D" w:themeColor="text2"/>
-          <w:sz w:val="26"/>
-          <w:szCs w:val="26"/>
-          <w:lang w:val="en-US"/>
-        </w:rPr>
-        <w:tab/>
-      </w:r>
-      <w:r>
-        <w:rPr>
-          <w:b/>
-          <w:bCs/>
-          <w:color w:val="1F497D" w:themeColor="text2"/>
-          <w:sz w:val="26"/>
-          <w:szCs w:val="26"/>
-          <w:lang w:val="en-US"/>
-        </w:rPr>
-        <w:tab/>
-        <w:t>return (balance - amount &gt;= limit);</w:t>
-      </w:r>
-    </w:p>
-    <w:p>
-      <w:pPr>
-        <w:widowControl w:val="0"/>
-        <w:autoSpaceDE w:val="0"/>
-        <w:autoSpaceDN w:val="0"/>
-        <w:adjustRightInd w:val="0"/>
-        <w:spacing w:after="0"/>
-        <w:jc w:val="both"/>
-        <w:rPr>
-          <w:b/>
-          <w:bCs/>
-          <w:color w:val="1F497D" w:themeColor="text2"/>
-          <w:sz w:val="26"/>
-          <w:szCs w:val="26"/>
-          <w:lang w:val="en-US"/>
-        </w:rPr>
-      </w:pPr>
-      <w:r>
-        <w:rPr>
-          <w:b/>
-          <w:bCs/>
-          <w:color w:val="1F497D" w:themeColor="text2"/>
-          <w:sz w:val="26"/>
-          <w:szCs w:val="26"/>
-          <w:lang w:val="en-US"/>
-        </w:rPr>
-        <w:tab/>
-        <w:t>}</w:t>
-      </w:r>
-    </w:p>
-    <w:p>
-      <w:pPr>
-        <w:widowControl w:val="0"/>
-        <w:autoSpaceDE w:val="0"/>
-        <w:autoSpaceDN w:val="0"/>
-        <w:adjustRightInd w:val="0"/>
-        <w:spacing w:after="0"/>
-        <w:jc w:val="both"/>
-        <w:rPr>
-          <w:bCs/>
-          <w:color w:val="000000" w:themeColor="text1"/>
-          <w:sz w:val="26"/>
-          <w:szCs w:val="26"/>
-          <w:lang w:val="en-US"/>
-        </w:rPr>
-      </w:pPr>
-      <w:r>
-        <w:rPr>
-          <w:bCs/>
-          <w:color w:val="000000" w:themeColor="text1"/>
-          <w:sz w:val="26"/>
-          <w:szCs w:val="26"/>
-          <w:lang w:val="en-US"/>
-        </w:rPr>
-        <w:t>and in the Game.java code from:</w:t>
-      </w:r>
-    </w:p>
-    <w:p>
-      <w:pPr>
-        <w:widowControl w:val="0"/>
-        <w:autoSpaceDE w:val="0"/>
-        <w:autoSpaceDN w:val="0"/>
-        <w:adjustRightInd w:val="0"/>
-        <w:spacing w:after="0"/>
-        <w:rPr>
-          <w:bCs/>
-          <w:color w:val="000000" w:themeColor="text1"/>
-          <w:sz w:val="26"/>
-          <w:szCs w:val="26"/>
-          <w:lang w:val="en-US"/>
-        </w:rPr>
-      </w:pPr>
-    </w:p>
-    <w:p>
-      <w:pPr>
-        <w:widowControl w:val="0"/>
-        <w:autoSpaceDE w:val="0"/>
-        <w:autoSpaceDN w:val="0"/>
-        <w:adjustRightInd w:val="0"/>
-        <w:spacing w:after="0"/>
-        <w:jc w:val="both"/>
-        <w:rPr>
-          <w:bCs/>
-          <w:color w:val="C0504D" w:themeColor="accent2"/>
-          <w:sz w:val="26"/>
-          <w:szCs w:val="26"/>
-          <w:lang w:val="en-US"/>
-        </w:rPr>
-      </w:pPr>
-      <w:r>
-        <w:rPr>
-          <w:bCs/>
-          <w:color w:val="C0504D" w:themeColor="accent2"/>
-          <w:sz w:val="26"/>
-          <w:szCs w:val="26"/>
-          <w:lang w:val="en-US"/>
-        </w:rPr>
-        <w:t xml:space="preserve">public </w:t>
-      </w:r>
-      <w:proofErr w:type="spellStart"/>
-      <w:r>
-        <w:rPr>
-          <w:bCs/>
-          <w:color w:val="C0504D" w:themeColor="accent2"/>
-          <w:sz w:val="26"/>
-          <w:szCs w:val="26"/>
-          <w:lang w:val="en-US"/>
-        </w:rPr>
-        <w:t>int</w:t>
-      </w:r>
-      <w:proofErr w:type="spellEnd"/>
-      <w:r>
-        <w:rPr>
-          <w:bCs/>
-          <w:color w:val="C0504D" w:themeColor="accent2"/>
-          <w:sz w:val="26"/>
-          <w:szCs w:val="26"/>
-          <w:lang w:val="en-US"/>
-        </w:rPr>
-        <w:t xml:space="preserve"> </w:t>
-      </w:r>
-      <w:proofErr w:type="spellStart"/>
-      <w:proofErr w:type="gramStart"/>
-      <w:r>
-        <w:rPr>
-          <w:bCs/>
-          <w:color w:val="C0504D" w:themeColor="accent2"/>
-          <w:sz w:val="26"/>
-          <w:szCs w:val="26"/>
-          <w:lang w:val="en-US"/>
-        </w:rPr>
-        <w:t>playRound</w:t>
-      </w:r>
-      <w:proofErr w:type="spellEnd"/>
-      <w:r>
-        <w:rPr>
-          <w:bCs/>
-          <w:color w:val="C0504D" w:themeColor="accent2"/>
-          <w:sz w:val="26"/>
-          <w:szCs w:val="26"/>
-          <w:lang w:val="en-US"/>
-        </w:rPr>
-        <w:t>(</w:t>
-      </w:r>
-      <w:proofErr w:type="gramEnd"/>
-      <w:r>
-        <w:rPr>
-          <w:bCs/>
-          <w:color w:val="C0504D" w:themeColor="accent2"/>
-          <w:sz w:val="26"/>
-          <w:szCs w:val="26"/>
-          <w:lang w:val="en-US"/>
-        </w:rPr>
-        <w:t xml:space="preserve">Player </w:t>
-      </w:r>
-      <w:proofErr w:type="spellStart"/>
-      <w:r>
-        <w:rPr>
-          <w:bCs/>
-          <w:color w:val="C0504D" w:themeColor="accent2"/>
-          <w:sz w:val="26"/>
-          <w:szCs w:val="26"/>
-          <w:lang w:val="en-US"/>
-        </w:rPr>
-        <w:t>player</w:t>
-      </w:r>
-      <w:proofErr w:type="spellEnd"/>
-      <w:r>
-        <w:rPr>
-          <w:bCs/>
-          <w:color w:val="C0504D" w:themeColor="accent2"/>
-          <w:sz w:val="26"/>
-          <w:szCs w:val="26"/>
-          <w:lang w:val="en-US"/>
-        </w:rPr>
-        <w:t xml:space="preserve">, </w:t>
-      </w:r>
-      <w:proofErr w:type="spellStart"/>
-      <w:r>
-        <w:rPr>
-          <w:bCs/>
-          <w:color w:val="C0504D" w:themeColor="accent2"/>
-          <w:sz w:val="26"/>
-          <w:szCs w:val="26"/>
-          <w:lang w:val="en-US"/>
-        </w:rPr>
-        <w:t>DiceValue</w:t>
-      </w:r>
-      <w:proofErr w:type="spellEnd"/>
-      <w:r>
-        <w:rPr>
-          <w:bCs/>
-          <w:color w:val="C0504D" w:themeColor="accent2"/>
-          <w:sz w:val="26"/>
-          <w:szCs w:val="26"/>
-          <w:lang w:val="en-US"/>
-        </w:rPr>
-        <w:t xml:space="preserve"> pick, </w:t>
-      </w:r>
-      <w:proofErr w:type="spellStart"/>
-      <w:r>
-        <w:rPr>
-          <w:bCs/>
-          <w:color w:val="C0504D" w:themeColor="accent2"/>
-          <w:sz w:val="26"/>
-          <w:szCs w:val="26"/>
-          <w:lang w:val="en-US"/>
-        </w:rPr>
-        <w:t>int</w:t>
-      </w:r>
-      <w:proofErr w:type="spellEnd"/>
-      <w:r>
-        <w:rPr>
-          <w:bCs/>
-          <w:color w:val="C0504D" w:themeColor="accent2"/>
-          <w:sz w:val="26"/>
-          <w:szCs w:val="26"/>
-          <w:lang w:val="en-US"/>
-        </w:rPr>
-        <w:t xml:space="preserve"> bet ) {</w:t>
-      </w:r>
-      <w:r>
-        <w:rPr>
-          <w:bCs/>
-          <w:color w:val="C0504D" w:themeColor="accent2"/>
-          <w:sz w:val="26"/>
-          <w:szCs w:val="26"/>
-          <w:lang w:val="en-US"/>
-        </w:rPr>
-        <w:tab/>
-      </w:r>
-      <w:r>
-        <w:rPr>
-          <w:bCs/>
-          <w:color w:val="C0504D" w:themeColor="accent2"/>
-          <w:sz w:val="26"/>
-          <w:szCs w:val="26"/>
-          <w:lang w:val="en-US"/>
-        </w:rPr>
-        <w:tab/>
-      </w:r>
-    </w:p>
-    <w:p>
-      <w:pPr>
-        <w:widowControl w:val="0"/>
-        <w:autoSpaceDE w:val="0"/>
-        <w:autoSpaceDN w:val="0"/>
-        <w:adjustRightInd w:val="0"/>
-        <w:spacing w:after="0"/>
-        <w:jc w:val="both"/>
-        <w:rPr>
-          <w:bCs/>
-          <w:color w:val="C0504D" w:themeColor="accent2"/>
-          <w:sz w:val="26"/>
-          <w:szCs w:val="26"/>
-          <w:lang w:val="en-US"/>
-        </w:rPr>
-      </w:pPr>
-      <w:r>
-        <w:rPr>
-          <w:bCs/>
-          <w:color w:val="C0504D" w:themeColor="accent2"/>
-          <w:sz w:val="26"/>
-          <w:szCs w:val="26"/>
-          <w:lang w:val="en-US"/>
-        </w:rPr>
-        <w:tab/>
-      </w:r>
-      <w:r>
-        <w:rPr>
-          <w:bCs/>
-          <w:color w:val="C0504D" w:themeColor="accent2"/>
-          <w:sz w:val="26"/>
-          <w:szCs w:val="26"/>
-          <w:lang w:val="en-US"/>
-        </w:rPr>
-        <w:tab/>
-        <w:t xml:space="preserve">if (player == null) throw new </w:t>
-      </w:r>
-      <w:proofErr w:type="spellStart"/>
-      <w:proofErr w:type="gramStart"/>
-      <w:r>
-        <w:rPr>
-          <w:bCs/>
-          <w:color w:val="C0504D" w:themeColor="accent2"/>
-          <w:sz w:val="26"/>
-          <w:szCs w:val="26"/>
-          <w:lang w:val="en-US"/>
-        </w:rPr>
-        <w:t>IllegalArgumentException</w:t>
-      </w:r>
-      <w:proofErr w:type="spellEnd"/>
-      <w:r>
-        <w:rPr>
-          <w:bCs/>
-          <w:color w:val="C0504D" w:themeColor="accent2"/>
-          <w:sz w:val="26"/>
-          <w:szCs w:val="26"/>
-          <w:lang w:val="en-US"/>
-        </w:rPr>
-        <w:t>(</w:t>
-      </w:r>
-      <w:proofErr w:type="gramEnd"/>
-      <w:r>
-        <w:rPr>
-          <w:bCs/>
-          <w:color w:val="C0504D" w:themeColor="accent2"/>
-          <w:sz w:val="26"/>
-          <w:szCs w:val="26"/>
-          <w:lang w:val="en-US"/>
-        </w:rPr>
-        <w:t>"Player cannot be null.");</w:t>
-      </w:r>
-    </w:p>
-    <w:p>
-      <w:pPr>
-        <w:widowControl w:val="0"/>
-        <w:autoSpaceDE w:val="0"/>
-        <w:autoSpaceDN w:val="0"/>
-        <w:adjustRightInd w:val="0"/>
-        <w:spacing w:after="0"/>
-        <w:jc w:val="both"/>
-        <w:rPr>
-          <w:bCs/>
-          <w:color w:val="C0504D" w:themeColor="accent2"/>
-          <w:sz w:val="26"/>
-          <w:szCs w:val="26"/>
-          <w:lang w:val="en-US"/>
-        </w:rPr>
-      </w:pPr>
-      <w:r>
-        <w:rPr>
-          <w:bCs/>
-          <w:color w:val="C0504D" w:themeColor="accent2"/>
-          <w:sz w:val="26"/>
-          <w:szCs w:val="26"/>
-          <w:lang w:val="en-US"/>
-        </w:rPr>
-        <w:lastRenderedPageBreak/>
-        <w:tab/>
-      </w:r>
-      <w:r>
-        <w:rPr>
-          <w:bCs/>
-          <w:color w:val="C0504D" w:themeColor="accent2"/>
-          <w:sz w:val="26"/>
-          <w:szCs w:val="26"/>
-          <w:lang w:val="en-US"/>
-        </w:rPr>
-        <w:tab/>
-        <w:t xml:space="preserve">if (pick == null) throw new </w:t>
-      </w:r>
-      <w:proofErr w:type="spellStart"/>
-      <w:proofErr w:type="gramStart"/>
-      <w:r>
-        <w:rPr>
-          <w:bCs/>
-          <w:color w:val="C0504D" w:themeColor="accent2"/>
-          <w:sz w:val="26"/>
-          <w:szCs w:val="26"/>
-          <w:lang w:val="en-US"/>
-        </w:rPr>
-        <w:t>IllegalArgumentException</w:t>
-      </w:r>
-      <w:proofErr w:type="spellEnd"/>
-      <w:r>
-        <w:rPr>
-          <w:bCs/>
-          <w:color w:val="C0504D" w:themeColor="accent2"/>
-          <w:sz w:val="26"/>
-          <w:szCs w:val="26"/>
-          <w:lang w:val="en-US"/>
-        </w:rPr>
-        <w:t>(</w:t>
-      </w:r>
-      <w:proofErr w:type="gramEnd"/>
-      <w:r>
-        <w:rPr>
-          <w:bCs/>
-          <w:color w:val="C0504D" w:themeColor="accent2"/>
-          <w:sz w:val="26"/>
-          <w:szCs w:val="26"/>
-          <w:lang w:val="en-US"/>
-        </w:rPr>
-        <w:t>"Pick cannot be negative.");</w:t>
-      </w:r>
-    </w:p>
-    <w:p>
-      <w:pPr>
-        <w:widowControl w:val="0"/>
-        <w:autoSpaceDE w:val="0"/>
-        <w:autoSpaceDN w:val="0"/>
-        <w:adjustRightInd w:val="0"/>
-        <w:spacing w:after="0"/>
-        <w:jc w:val="both"/>
-        <w:rPr>
-          <w:bCs/>
-          <w:color w:val="C0504D" w:themeColor="accent2"/>
-          <w:sz w:val="26"/>
-          <w:szCs w:val="26"/>
-          <w:lang w:val="en-US"/>
-        </w:rPr>
-      </w:pPr>
-      <w:r>
-        <w:rPr>
-          <w:bCs/>
-          <w:color w:val="C0504D" w:themeColor="accent2"/>
-          <w:sz w:val="26"/>
-          <w:szCs w:val="26"/>
-          <w:lang w:val="en-US"/>
-        </w:rPr>
-        <w:tab/>
-      </w:r>
-      <w:r>
-        <w:rPr>
-          <w:bCs/>
-          <w:color w:val="C0504D" w:themeColor="accent2"/>
-          <w:sz w:val="26"/>
-          <w:szCs w:val="26"/>
-          <w:lang w:val="en-US"/>
-        </w:rPr>
-        <w:tab/>
-        <w:t xml:space="preserve">if (bet &lt; 0) throw new </w:t>
-      </w:r>
-      <w:proofErr w:type="spellStart"/>
-      <w:proofErr w:type="gramStart"/>
-      <w:r>
-        <w:rPr>
-          <w:bCs/>
-          <w:color w:val="C0504D" w:themeColor="accent2"/>
-          <w:sz w:val="26"/>
-          <w:szCs w:val="26"/>
-          <w:lang w:val="en-US"/>
-        </w:rPr>
-        <w:t>IllegalArgumentException</w:t>
-      </w:r>
-      <w:proofErr w:type="spellEnd"/>
-      <w:r>
-        <w:rPr>
-          <w:bCs/>
-          <w:color w:val="C0504D" w:themeColor="accent2"/>
-          <w:sz w:val="26"/>
-          <w:szCs w:val="26"/>
-          <w:lang w:val="en-US"/>
-        </w:rPr>
-        <w:t>(</w:t>
-      </w:r>
-      <w:proofErr w:type="gramEnd"/>
-      <w:r>
-        <w:rPr>
-          <w:bCs/>
-          <w:color w:val="C0504D" w:themeColor="accent2"/>
-          <w:sz w:val="26"/>
-          <w:szCs w:val="26"/>
-          <w:lang w:val="en-US"/>
-        </w:rPr>
-        <w:t>"Bet cannot be negative.");</w:t>
-      </w:r>
-    </w:p>
-    <w:p>
-      <w:pPr>
-        <w:widowControl w:val="0"/>
-        <w:autoSpaceDE w:val="0"/>
-        <w:autoSpaceDN w:val="0"/>
-        <w:adjustRightInd w:val="0"/>
-        <w:spacing w:after="0"/>
-        <w:jc w:val="both"/>
-        <w:rPr>
-          <w:bCs/>
-          <w:color w:val="000000" w:themeColor="text1"/>
-          <w:sz w:val="26"/>
-          <w:szCs w:val="26"/>
-          <w:lang w:val="en-US"/>
-        </w:rPr>
-      </w:pPr>
-      <w:r>
-        <w:rPr>
-          <w:bCs/>
-          <w:color w:val="000000" w:themeColor="text1"/>
-          <w:sz w:val="26"/>
-          <w:szCs w:val="26"/>
-          <w:lang w:val="en-US"/>
-        </w:rPr>
-        <w:t>to:</w:t>
-      </w:r>
-    </w:p>
-    <w:p>
-      <w:pPr>
-        <w:widowControl w:val="0"/>
-        <w:autoSpaceDE w:val="0"/>
-        <w:autoSpaceDN w:val="0"/>
-        <w:adjustRightInd w:val="0"/>
-        <w:spacing w:after="0"/>
-        <w:jc w:val="both"/>
-        <w:rPr>
-          <w:b/>
-          <w:bCs/>
-          <w:color w:val="1F497D" w:themeColor="text2"/>
-          <w:sz w:val="26"/>
-          <w:szCs w:val="26"/>
-          <w:lang w:val="en-US"/>
-        </w:rPr>
-      </w:pPr>
-      <w:r>
-        <w:rPr>
-          <w:b/>
-          <w:bCs/>
-          <w:color w:val="1F497D" w:themeColor="text2"/>
-          <w:sz w:val="26"/>
-          <w:szCs w:val="26"/>
-          <w:lang w:val="en-US"/>
-        </w:rPr>
-        <w:t xml:space="preserve">if (bet &lt;= 0) throw new </w:t>
-      </w:r>
-      <w:proofErr w:type="spellStart"/>
-      <w:proofErr w:type="gramStart"/>
-      <w:r>
-        <w:rPr>
-          <w:b/>
-          <w:bCs/>
-          <w:color w:val="1F497D" w:themeColor="text2"/>
-          <w:sz w:val="26"/>
-          <w:szCs w:val="26"/>
-          <w:lang w:val="en-US"/>
-        </w:rPr>
-        <w:t>IllegalArgumentException</w:t>
-      </w:r>
-      <w:proofErr w:type="spellEnd"/>
-      <w:r>
-        <w:rPr>
-          <w:b/>
-          <w:bCs/>
-          <w:color w:val="1F497D" w:themeColor="text2"/>
-          <w:sz w:val="26"/>
-          <w:szCs w:val="26"/>
-          <w:lang w:val="en-US"/>
-        </w:rPr>
-        <w:t>(</w:t>
-      </w:r>
-      <w:proofErr w:type="gramEnd"/>
-      <w:r>
-        <w:rPr>
-          <w:b/>
-          <w:bCs/>
-          <w:color w:val="1F497D" w:themeColor="text2"/>
-          <w:sz w:val="26"/>
-          <w:szCs w:val="26"/>
-          <w:lang w:val="en-US"/>
-        </w:rPr>
-        <w:t xml:space="preserve">"Bet cannot be negative."); </w:t>
+        <w:t xml:space="preserve">if (bet &lt;= 0) throw new IllegalArgumentException("Bet cannot be negative."); </w:t>
       </w:r>
     </w:p>
     <w:p>
@@ -5077,49 +4243,7 @@
           <w:szCs w:val="26"/>
           <w:lang w:val="en-US"/>
         </w:rPr>
-        <w:t xml:space="preserve">String </w:t>
-      </w:r>
-      <w:proofErr w:type="spellStart"/>
-      <w:r>
-        <w:rPr>
-          <w:bCs/>
-          <w:sz w:val="26"/>
-          <w:szCs w:val="26"/>
-          <w:lang w:val="en-US"/>
-        </w:rPr>
-        <w:t>ans</w:t>
-      </w:r>
-      <w:proofErr w:type="spellEnd"/>
-      <w:r>
-        <w:rPr>
-          <w:bCs/>
-          <w:sz w:val="26"/>
-          <w:szCs w:val="26"/>
-          <w:lang w:val="en-US"/>
-        </w:rPr>
-        <w:t xml:space="preserve"> = </w:t>
-      </w:r>
-      <w:proofErr w:type="spellStart"/>
-      <w:proofErr w:type="gramStart"/>
-      <w:r>
-        <w:rPr>
-          <w:bCs/>
-          <w:sz w:val="26"/>
-          <w:szCs w:val="26"/>
-          <w:lang w:val="en-US"/>
-        </w:rPr>
-        <w:t>console.readLine</w:t>
-      </w:r>
-      <w:proofErr w:type="spellEnd"/>
-      <w:proofErr w:type="gramEnd"/>
-      <w:r>
-        <w:rPr>
-          <w:bCs/>
-          <w:sz w:val="26"/>
-          <w:szCs w:val="26"/>
-          <w:lang w:val="en-US"/>
-        </w:rPr>
-        <w:t>();</w:t>
+        <w:t>String ans = console.readLine();</w:t>
       </w:r>
     </w:p>
     <w:p>
@@ -5145,38 +4269,7 @@
           <w:szCs w:val="26"/>
           <w:lang w:val="en-US"/>
         </w:rPr>
-        <w:t>if (</w:t>
-      </w:r>
-      <w:proofErr w:type="spellStart"/>
-      <w:proofErr w:type="gramStart"/>
-      <w:r>
-        <w:rPr>
-          <w:bCs/>
-          <w:sz w:val="26"/>
-          <w:szCs w:val="26"/>
-          <w:lang w:val="en-US"/>
-        </w:rPr>
-        <w:t>ans.equals</w:t>
-      </w:r>
-      <w:proofErr w:type="spellEnd"/>
-      <w:proofErr w:type="gramEnd"/>
-      <w:r>
-        <w:rPr>
-          <w:bCs/>
-          <w:sz w:val="26"/>
-          <w:szCs w:val="26"/>
-          <w:lang w:val="en-US"/>
-        </w:rPr>
-        <w:t>("q")) break;</w:t>
-      </w:r>
-      <w:r>
-        <w:rPr>
-          <w:bCs/>
-          <w:sz w:val="26"/>
-          <w:szCs w:val="26"/>
-          <w:lang w:val="en-US"/>
-        </w:rPr>
-        <w:t xml:space="preserve"> </w:t>
+        <w:t xml:space="preserve">if (ans.equals("q")) break; </w:t>
       </w:r>
     </w:p>
     <w:p>
@@ -5254,7 +4347,6 @@
           <w:lang w:val="en-US"/>
         </w:rPr>
       </w:pPr>
-      <w:proofErr w:type="spellStart"/>
       <w:r>
         <w:rPr>
           <w:bCs/>
@@ -5263,40 +4355,7 @@
           <w:szCs w:val="26"/>
           <w:lang w:val="en-US"/>
         </w:rPr>
-        <w:t>System.out.println</w:t>
-      </w:r>
-      <w:proofErr w:type="spellEnd"/>
-      <w:r>
-        <w:rPr>
-          <w:bCs/>
-          <w:color w:val="1F497D" w:themeColor="text2"/>
-          <w:sz w:val="26"/>
-          <w:szCs w:val="26"/>
-          <w:lang w:val="en-US"/>
-        </w:rPr>
-        <w:t>("To keep playing, press enter. \</w:t>
-      </w:r>
-      <w:proofErr w:type="spellStart"/>
-      <w:r>
-        <w:rPr>
-          <w:bCs/>
-          <w:color w:val="1F497D" w:themeColor="text2"/>
-          <w:sz w:val="26"/>
-          <w:szCs w:val="26"/>
-          <w:lang w:val="en-US"/>
-        </w:rPr>
-        <w:t>nTo</w:t>
-      </w:r>
-      <w:proofErr w:type="spellEnd"/>
-      <w:r>
-        <w:rPr>
-          <w:bCs/>
-          <w:color w:val="1F497D" w:themeColor="text2"/>
-          <w:sz w:val="26"/>
-          <w:szCs w:val="26"/>
-          <w:lang w:val="en-US"/>
-        </w:rPr>
-        <w:t xml:space="preserve"> quit the game, type the letter q, and press enter."); // Display the message for the user to know how to quite the game.</w:t>
+        <w:t>System.out.println("To keep playing, press enter. \nTo quit the game, type the letter q, and press enter."); // Display the message for the user to know how to quite the game.</w:t>
       </w:r>
     </w:p>
     <w:p>
@@ -5397,17 +4456,344 @@
         </w:rPr>
         <w:t>10</w:t>
       </w:r>
-      <w:bookmarkStart w:id="6" w:name="_GoBack"/>
-      <w:bookmarkEnd w:id="6"/>
     </w:p>
     <w:p>
       <w:pPr>
         <w:pStyle w:val="Heading1"/>
         <w:rPr>
-          <w:rFonts w:ascii="Arial" w:hAnsi="Arial" w:cs="Arial"/>
-          <w:lang w:val="en-US"/>
-        </w:rPr>
-      </w:pPr>
+          <w:sz w:val="26"/>
+          <w:szCs w:val="26"/>
+          <w:lang w:val="en-US"/>
+        </w:rPr>
+      </w:pPr>
+      <w:r>
+        <w:rPr>
+          <w:sz w:val="26"/>
+          <w:szCs w:val="26"/>
+          <w:lang w:val="en-US"/>
+        </w:rPr>
+        <w:lastRenderedPageBreak/>
+        <w:t>STEP 5</w:t>
+      </w:r>
+      <w:r>
+        <w:rPr>
+          <w:sz w:val="26"/>
+          <w:szCs w:val="26"/>
+          <w:lang w:val="en-US"/>
+        </w:rPr>
+        <w:t>:</w:t>
+      </w:r>
+    </w:p>
+    <w:p>
+      <w:pPr>
+        <w:jc w:val="both"/>
+        <w:rPr>
+          <w:lang w:val="en-US"/>
+        </w:rPr>
+      </w:pPr>
+      <w:r>
+        <w:rPr>
+          <w:lang w:val="en-US"/>
+        </w:rPr>
+        <w:t xml:space="preserve">Based on the outcome of the game, it is noticed that the value of the dice ‘SPADE’ never shows up on the screen. Going through the DiceValue.java code, I found </w:t>
+      </w:r>
+      <w:r>
+        <w:rPr>
+          <w:lang w:val="en-US"/>
+        </w:rPr>
+        <w:t>the following syntax which produced the result shown in picture 11, no ‘SPADE’.</w:t>
+      </w:r>
+    </w:p>
+    <w:p>
+      <w:pPr>
+        <w:jc w:val="both"/>
+        <w:rPr>
+          <w:color w:val="C0504D" w:themeColor="accent2"/>
+          <w:lang w:val="en-US"/>
+        </w:rPr>
+      </w:pPr>
+      <w:r>
+        <w:rPr>
+          <w:color w:val="C0504D" w:themeColor="accent2"/>
+          <w:lang w:val="en-US"/>
+        </w:rPr>
+        <w:t>public static DiceValue getRandom() {</w:t>
+      </w:r>
+    </w:p>
+    <w:p>
+      <w:pPr>
+        <w:jc w:val="both"/>
+        <w:rPr>
+          <w:color w:val="C0504D" w:themeColor="accent2"/>
+          <w:lang w:val="en-US"/>
+        </w:rPr>
+      </w:pPr>
+      <w:r>
+        <w:rPr>
+          <w:color w:val="C0504D" w:themeColor="accent2"/>
+          <w:lang w:val="en-US"/>
+        </w:rPr>
+        <w:tab/>
+      </w:r>
+      <w:r>
+        <w:rPr>
+          <w:color w:val="C0504D" w:themeColor="accent2"/>
+          <w:lang w:val="en-US"/>
+        </w:rPr>
+        <w:tab/>
+        <w:t>int random = RANDOM.nextInt(DiceValue.SPADE.ordinal());</w:t>
+      </w:r>
+    </w:p>
+    <w:p>
+      <w:pPr>
+        <w:jc w:val="both"/>
+        <w:rPr>
+          <w:color w:val="C0504D" w:themeColor="accent2"/>
+          <w:lang w:val="en-US"/>
+        </w:rPr>
+      </w:pPr>
+      <w:r>
+        <w:rPr>
+          <w:color w:val="C0504D" w:themeColor="accent2"/>
+          <w:lang w:val="en-US"/>
+        </w:rPr>
+        <w:tab/>
+      </w:r>
+      <w:r>
+        <w:rPr>
+          <w:color w:val="C0504D" w:themeColor="accent2"/>
+          <w:lang w:val="en-US"/>
+        </w:rPr>
+        <w:tab/>
+        <w:t>return values()[random];</w:t>
+      </w:r>
+    </w:p>
+    <w:p>
+      <w:pPr>
+        <w:jc w:val="both"/>
+        <w:rPr>
+          <w:color w:val="C0504D" w:themeColor="accent2"/>
+          <w:lang w:val="en-US"/>
+        </w:rPr>
+      </w:pPr>
+      <w:r>
+        <w:rPr>
+          <w:color w:val="C0504D" w:themeColor="accent2"/>
+          <w:lang w:val="en-US"/>
+        </w:rPr>
+        <w:tab/>
+        <w:t>}</w:t>
+      </w:r>
+    </w:p>
+    <w:p>
+      <w:pPr>
+        <w:jc w:val="center"/>
+        <w:rPr>
+          <w:b/>
+          <w:color w:val="C0504D" w:themeColor="accent2"/>
+          <w:lang w:val="en-US"/>
+        </w:rPr>
+      </w:pPr>
+      <w:r>
+        <w:rPr>
+          <w:noProof/>
+          <w:color w:val="C0504D" w:themeColor="accent2"/>
+          <w:lang w:val="en-GB" w:eastAsia="en-GB"/>
+        </w:rPr>
+        <w:drawing>
+          <wp:inline distT="0" distB="0" distL="0" distR="0" wp14:anchorId="53849035" wp14:editId="1BEDDEB8">
+            <wp:extent cx="1897597" cy="2780843"/>
+            <wp:effectExtent l="0" t="0" r="0" b="0"/>
+            <wp:docPr id="11" name="Picture 11"/>
+            <wp:cNvGraphicFramePr>
+              <a:graphicFrameLocks xmlns:a="http://schemas.openxmlformats.org/drawingml/2006/main" noChangeAspect="1"/>
+            </wp:cNvGraphicFramePr>
+            <a:graphic xmlns:a="http://schemas.openxmlformats.org/drawingml/2006/main">
+              <a:graphicData uri="http://schemas.openxmlformats.org/drawingml/2006/picture">
+                <pic:pic xmlns:pic="http://schemas.openxmlformats.org/drawingml/2006/picture">
+                  <pic:nvPicPr>
+                    <pic:cNvPr id="11" name="Screen Shot 2016-10-11 at 5.34.46 am.png"/>
+                    <pic:cNvPicPr/>
+                  </pic:nvPicPr>
+                  <pic:blipFill>
+                    <a:blip r:embed="rId18" cstate="print">
+                      <a:extLst>
+                        <a:ext uri="{28A0092B-C50C-407E-A947-70E740481C1C}">
+                          <a14:useLocalDpi xmlns:a14="http://schemas.microsoft.com/office/drawing/2010/main" val="0"/>
+                        </a:ext>
+                      </a:extLst>
+                    </a:blip>
+                    <a:stretch>
+                      <a:fillRect/>
+                    </a:stretch>
+                  </pic:blipFill>
+                  <pic:spPr>
+                    <a:xfrm>
+                      <a:off x="0" y="0"/>
+                      <a:ext cx="1918993" cy="2812199"/>
+                    </a:xfrm>
+                    <a:prstGeom prst="rect">
+                      <a:avLst/>
+                    </a:prstGeom>
+                  </pic:spPr>
+                </pic:pic>
+              </a:graphicData>
+            </a:graphic>
+          </wp:inline>
+        </w:drawing>
+      </w:r>
+      <w:r>
+        <w:rPr>
+          <w:color w:val="C0504D" w:themeColor="accent2"/>
+          <w:lang w:val="en-US"/>
+        </w:rPr>
+        <w:t xml:space="preserve"> </w:t>
+      </w:r>
+      <w:r>
+        <w:rPr>
+          <w:b/>
+          <w:color w:val="000000" w:themeColor="text1"/>
+          <w:lang w:val="en-US"/>
+        </w:rPr>
+        <w:t>Picture 11</w:t>
+      </w:r>
+    </w:p>
+    <w:p>
+      <w:pPr>
+        <w:jc w:val="both"/>
+        <w:rPr>
+          <w:color w:val="C0504D" w:themeColor="accent2"/>
+          <w:lang w:val="en-US"/>
+        </w:rPr>
+      </w:pPr>
+    </w:p>
+    <w:p>
+      <w:pPr>
+        <w:jc w:val="both"/>
+        <w:rPr>
+          <w:color w:val="282B26"/>
+          <w:lang w:val="en-GB"/>
+        </w:rPr>
+      </w:pPr>
+      <w:r>
+        <w:rPr>
+          <w:lang w:val="en-US"/>
+        </w:rPr>
+        <w:t xml:space="preserve">The method ‘ordinal()’ </w:t>
+      </w:r>
+      <w:r>
+        <w:rPr>
+          <w:color w:val="282B26"/>
+          <w:lang w:val="en-GB"/>
+        </w:rPr>
+        <w:t>r</w:t>
+      </w:r>
+      <w:r>
+        <w:rPr>
+          <w:color w:val="282B26"/>
+          <w:lang w:val="en-GB"/>
+        </w:rPr>
+        <w:t>eturns the ordinal of this enumeration constant (its position in its enum declaration, where the initial constant is assigned an ordinal of zero).</w:t>
+      </w:r>
+      <w:r>
+        <w:rPr>
+          <w:color w:val="282B26"/>
+          <w:lang w:val="en-GB"/>
+        </w:rPr>
+        <w:t xml:space="preserve"> </w:t>
+      </w:r>
+      <w:r>
+        <w:rPr>
+          <w:color w:val="282B26"/>
+          <w:lang w:val="en-GB"/>
+        </w:rPr>
+        <w:t xml:space="preserve">Changing the code by adding ‘1’ to it fixed problem as shown in picture </w:t>
+      </w:r>
+      <w:r>
+        <w:rPr>
+          <w:color w:val="282B26"/>
+          <w:lang w:val="en-GB"/>
+        </w:rPr>
+        <w:t>12</w:t>
+      </w:r>
+      <w:r>
+        <w:rPr>
+          <w:color w:val="282B26"/>
+          <w:lang w:val="en-GB"/>
+        </w:rPr>
+        <w:t xml:space="preserve"> below.</w:t>
+      </w:r>
+    </w:p>
+    <w:p>
+      <w:pPr>
+        <w:jc w:val="center"/>
+        <w:rPr>
+          <w:b/>
+          <w:lang w:val="en-US"/>
+        </w:rPr>
+      </w:pPr>
+      <w:r>
+        <w:rPr>
+          <w:noProof/>
+          <w:lang w:val="en-GB" w:eastAsia="en-GB"/>
+        </w:rPr>
+        <w:drawing>
+          <wp:inline distT="0" distB="0" distL="0" distR="0" wp14:anchorId="56BDBB4E" wp14:editId="77440BCA">
+            <wp:extent cx="2223135" cy="2578138"/>
+            <wp:effectExtent l="0" t="0" r="0" b="0"/>
+            <wp:docPr id="12" name="Picture 12"/>
+            <wp:cNvGraphicFramePr>
+              <a:graphicFrameLocks xmlns:a="http://schemas.openxmlformats.org/drawingml/2006/main" noChangeAspect="1"/>
+            </wp:cNvGraphicFramePr>
+            <a:graphic xmlns:a="http://schemas.openxmlformats.org/drawingml/2006/main">
+              <a:graphicData uri="http://schemas.openxmlformats.org/drawingml/2006/picture">
+                <pic:pic xmlns:pic="http://schemas.openxmlformats.org/drawingml/2006/picture">
+                  <pic:nvPicPr>
+                    <pic:cNvPr id="12" name="Screen Shot 2016-10-11 at 5.37.34 am.png"/>
+                    <pic:cNvPicPr/>
+                  </pic:nvPicPr>
+                  <pic:blipFill>
+                    <a:blip r:embed="rId19" cstate="print">
+                      <a:extLst>
+                        <a:ext uri="{28A0092B-C50C-407E-A947-70E740481C1C}">
+                          <a14:useLocalDpi xmlns:a14="http://schemas.microsoft.com/office/drawing/2010/main" val="0"/>
+                        </a:ext>
+                      </a:extLst>
+                    </a:blip>
+                    <a:stretch>
+                      <a:fillRect/>
+                    </a:stretch>
+                  </pic:blipFill>
+                  <pic:spPr>
+                    <a:xfrm>
+                      <a:off x="0" y="0"/>
+                      <a:ext cx="2231188" cy="2587477"/>
+                    </a:xfrm>
+                    <a:prstGeom prst="rect">
+                      <a:avLst/>
+                    </a:prstGeom>
+                  </pic:spPr>
+                </pic:pic>
+              </a:graphicData>
+            </a:graphic>
+          </wp:inline>
+        </w:drawing>
+      </w:r>
+      <w:r>
+        <w:rPr>
+          <w:lang w:val="en-US"/>
+        </w:rPr>
+        <w:t xml:space="preserve"> </w:t>
+      </w:r>
+      <w:r>
+        <w:rPr>
+          <w:b/>
+          <w:lang w:val="en-US"/>
+        </w:rPr>
+        <w:t>Picture 12</w:t>
+      </w:r>
+      <w:bookmarkStart w:id="5" w:name="_GoBack"/>
+      <w:bookmarkEnd w:id="5"/>
     </w:p>
     <w:p>
       <w:pPr>
@@ -5426,6 +4812,7 @@
         <w:rPr>
           <w:lang w:val="en-US"/>
         </w:rPr>
+        <w:lastRenderedPageBreak/>
         <w:br w:type="page"/>
       </w:r>
     </w:p>
@@ -5437,6 +4824,7 @@
           <w:lang w:val="en-US"/>
         </w:rPr>
       </w:pPr>
+      <w:bookmarkStart w:id="6" w:name="_Toc463926786"/>
       <w:r>
         <w:rPr>
           <w:rFonts w:ascii="Arial" w:hAnsi="Arial" w:cs="Arial"/>
@@ -5445,7 +4833,7 @@
         <w:lastRenderedPageBreak/>
         <w:t>Replication</w:t>
       </w:r>
-      <w:bookmarkEnd w:id="5"/>
+      <w:bookmarkEnd w:id="6"/>
     </w:p>
     <w:p>
       <w:pPr>
@@ -5519,7 +4907,7 @@
           <w:rFonts w:ascii="Arial" w:hAnsi="Arial" w:cs="Arial"/>
         </w:rPr>
       </w:pPr>
-      <w:bookmarkStart w:id="7" w:name="_Toc463539066"/>
+      <w:bookmarkStart w:id="7" w:name="_Toc463926787"/>
       <w:r>
         <w:rPr>
           <w:rFonts w:ascii="Arial" w:hAnsi="Arial" w:cs="Arial"/>
@@ -5557,7 +4945,6 @@
           <w:lang w:val="en-US"/>
         </w:rPr>
       </w:pPr>
-      <w:bookmarkStart w:id="8" w:name="_Toc463539067"/>
     </w:p>
     <w:p>
       <w:pPr>
@@ -5576,6 +4963,7 @@
           <w:lang w:val="en-US"/>
         </w:rPr>
       </w:pPr>
+      <w:bookmarkStart w:id="8" w:name="_Toc463926788"/>
       <w:r>
         <w:rPr>
           <w:rFonts w:ascii="Arial" w:hAnsi="Arial" w:cs="Arial"/>
@@ -5606,7 +4994,6 @@
           <w:lang w:val="en-US"/>
         </w:rPr>
       </w:pPr>
-      <w:bookmarkStart w:id="9" w:name="_Toc463539068"/>
     </w:p>
     <w:p>
       <w:pPr>
@@ -5633,6 +5020,7 @@
           <w:rFonts w:ascii="Arial" w:hAnsi="Arial" w:cs="Arial"/>
         </w:rPr>
       </w:pPr>
+      <w:bookmarkStart w:id="9" w:name="_Toc463926789"/>
       <w:r>
         <w:rPr>
           <w:rFonts w:ascii="Arial" w:hAnsi="Arial" w:cs="Arial"/>
@@ -5643,8 +5031,8 @@
       <w:bookmarkEnd w:id="9"/>
     </w:p>
     <w:sectPr>
-      <w:headerReference w:type="default" r:id="rId18"/>
-      <w:footerReference w:type="default" r:id="rId19"/>
+      <w:headerReference w:type="default" r:id="rId20"/>
+      <w:footerReference w:type="default" r:id="rId21"/>
       <w:pgSz w:w="11906" w:h="16838"/>
       <w:pgMar w:top="1440" w:right="1440" w:bottom="1440" w:left="1440" w:header="708" w:footer="708" w:gutter="0"/>
       <w:cols w:space="708"/>
@@ -5723,7 +5111,7 @@
         <w:rFonts w:asciiTheme="majorHAnsi" w:hAnsiTheme="majorHAnsi"/>
         <w:noProof/>
       </w:rPr>
-      <w:t>5</w:t>
+      <w:t>7</w:t>
     </w:r>
     <w:r>
       <w:rPr>
@@ -7717,7 +7105,7 @@
 </file>
 
 <file path=customXml/itemProps1.xml><?xml version="1.0" encoding="utf-8"?>
-<ds:datastoreItem xmlns:ds="http://schemas.openxmlformats.org/officeDocument/2006/customXml" ds:itemID="{89ECA21B-EBF4-F54D-8A27-083AF210D567}">
+<ds:datastoreItem xmlns:ds="http://schemas.openxmlformats.org/officeDocument/2006/customXml" ds:itemID="{39E9D893-624A-8C4C-9CA2-4872D4EE03AE}">
   <ds:schemaRefs>
     <ds:schemaRef ds:uri="http://schemas.openxmlformats.org/officeDocument/2006/bibliography"/>
   </ds:schemaRefs>

</xml_diff>

<commit_message>
Talking about Bug 4 in the report
</commit_message>
<xml_diff>
--- a/CrownAndAnchorGame/src/src/11590309_ITC515_Jino_ Debugging.docx
+++ b/CrownAndAnchorGame/src/src/11590309_ITC515_Jino_ Debugging.docx
@@ -179,9 +179,27 @@
         <w:tab/>
         <w:t xml:space="preserve">Lecturer: </w:t>
       </w:r>
-      <w:r>
-        <w:t>Dr. Recep Ulusoy</w:t>
-      </w:r>
+      <w:proofErr w:type="spellStart"/>
+      <w:r>
+        <w:t>Dr.</w:t>
+      </w:r>
+      <w:proofErr w:type="spellEnd"/>
+      <w:r>
+        <w:t xml:space="preserve"> </w:t>
+      </w:r>
+      <w:proofErr w:type="spellStart"/>
+      <w:r>
+        <w:t>Recep</w:t>
+      </w:r>
+      <w:proofErr w:type="spellEnd"/>
+      <w:r>
+        <w:t xml:space="preserve"> </w:t>
+      </w:r>
+      <w:proofErr w:type="spellStart"/>
+      <w:r>
+        <w:t>Ulusoy</w:t>
+      </w:r>
+      <w:proofErr w:type="spellEnd"/>
     </w:p>
     <w:p>
       <w:pPr>
@@ -1927,14 +1945,27 @@
           <w:lang w:val="en-US"/>
         </w:rPr>
       </w:pPr>
-      <w:r>
-        <w:rPr>
-          <w:color w:val="C0504D" w:themeColor="accent2"/>
-          <w:sz w:val="26"/>
-          <w:szCs w:val="26"/>
-          <w:lang w:val="en-US"/>
-        </w:rPr>
-        <w:t xml:space="preserve">player.takeBet(bet);    </w:t>
+      <w:proofErr w:type="spellStart"/>
+      <w:proofErr w:type="gramStart"/>
+      <w:r>
+        <w:rPr>
+          <w:color w:val="C0504D" w:themeColor="accent2"/>
+          <w:sz w:val="26"/>
+          <w:szCs w:val="26"/>
+          <w:lang w:val="en-US"/>
+        </w:rPr>
+        <w:t>player.takeBet</w:t>
+      </w:r>
+      <w:proofErr w:type="spellEnd"/>
+      <w:proofErr w:type="gramEnd"/>
+      <w:r>
+        <w:rPr>
+          <w:color w:val="C0504D" w:themeColor="accent2"/>
+          <w:sz w:val="26"/>
+          <w:szCs w:val="26"/>
+          <w:lang w:val="en-US"/>
+        </w:rPr>
+        <w:t xml:space="preserve">(bet);    </w:t>
       </w:r>
     </w:p>
     <w:p>
@@ -1969,7 +2000,26 @@
           <w:lang w:val="en-US"/>
         </w:rPr>
         <w:tab/>
-        <w:t>int matches = 0;</w:t>
+      </w:r>
+      <w:proofErr w:type="spellStart"/>
+      <w:r>
+        <w:rPr>
+          <w:color w:val="C0504D" w:themeColor="accent2"/>
+          <w:sz w:val="26"/>
+          <w:szCs w:val="26"/>
+          <w:lang w:val="en-US"/>
+        </w:rPr>
+        <w:t>int</w:t>
+      </w:r>
+      <w:proofErr w:type="spellEnd"/>
+      <w:r>
+        <w:rPr>
+          <w:color w:val="C0504D" w:themeColor="accent2"/>
+          <w:sz w:val="26"/>
+          <w:szCs w:val="26"/>
+          <w:lang w:val="en-US"/>
+        </w:rPr>
+        <w:t xml:space="preserve"> matches = 0;</w:t>
       </w:r>
     </w:p>
     <w:p>
@@ -2004,7 +2054,27 @@
           <w:lang w:val="en-US"/>
         </w:rPr>
         <w:tab/>
-        <w:t>for ( Dice d : dice) {</w:t>
+        <w:t xml:space="preserve">for </w:t>
+      </w:r>
+      <w:proofErr w:type="gramStart"/>
+      <w:r>
+        <w:rPr>
+          <w:color w:val="C0504D" w:themeColor="accent2"/>
+          <w:sz w:val="26"/>
+          <w:szCs w:val="26"/>
+          <w:lang w:val="en-US"/>
+        </w:rPr>
+        <w:t>( Dice</w:t>
+      </w:r>
+      <w:proofErr w:type="gramEnd"/>
+      <w:r>
+        <w:rPr>
+          <w:color w:val="C0504D" w:themeColor="accent2"/>
+          <w:sz w:val="26"/>
+          <w:szCs w:val="26"/>
+          <w:lang w:val="en-US"/>
+        </w:rPr>
+        <w:t xml:space="preserve"> d : dice) {</w:t>
       </w:r>
     </w:p>
     <w:p>
@@ -2048,7 +2118,46 @@
           <w:lang w:val="en-US"/>
         </w:rPr>
         <w:tab/>
-        <w:t>d.roll();</w:t>
+      </w:r>
+      <w:proofErr w:type="spellStart"/>
+      <w:r>
+        <w:rPr>
+          <w:color w:val="C0504D" w:themeColor="accent2"/>
+          <w:sz w:val="26"/>
+          <w:szCs w:val="26"/>
+          <w:lang w:val="en-US"/>
+        </w:rPr>
+        <w:t>d.</w:t>
+      </w:r>
+      <w:proofErr w:type="gramStart"/>
+      <w:r>
+        <w:rPr>
+          <w:color w:val="C0504D" w:themeColor="accent2"/>
+          <w:sz w:val="26"/>
+          <w:szCs w:val="26"/>
+          <w:lang w:val="en-US"/>
+        </w:rPr>
+        <w:t>roll</w:t>
+      </w:r>
+      <w:proofErr w:type="spellEnd"/>
+      <w:r>
+        <w:rPr>
+          <w:color w:val="C0504D" w:themeColor="accent2"/>
+          <w:sz w:val="26"/>
+          <w:szCs w:val="26"/>
+          <w:lang w:val="en-US"/>
+        </w:rPr>
+        <w:t>(</w:t>
+      </w:r>
+      <w:proofErr w:type="gramEnd"/>
+      <w:r>
+        <w:rPr>
+          <w:color w:val="C0504D" w:themeColor="accent2"/>
+          <w:sz w:val="26"/>
+          <w:szCs w:val="26"/>
+          <w:lang w:val="en-US"/>
+        </w:rPr>
+        <w:t>);</w:t>
       </w:r>
     </w:p>
     <w:p>
@@ -2092,7 +2201,29 @@
           <w:lang w:val="en-US"/>
         </w:rPr>
         <w:tab/>
-        <w:t xml:space="preserve">if (d.getValue().equals(pick)) { </w:t>
+        <w:t>if (</w:t>
+      </w:r>
+      <w:proofErr w:type="spellStart"/>
+      <w:proofErr w:type="gramStart"/>
+      <w:r>
+        <w:rPr>
+          <w:color w:val="C0504D" w:themeColor="accent2"/>
+          <w:sz w:val="26"/>
+          <w:szCs w:val="26"/>
+          <w:lang w:val="en-US"/>
+        </w:rPr>
+        <w:t>d.getValue</w:t>
+      </w:r>
+      <w:proofErr w:type="spellEnd"/>
+      <w:proofErr w:type="gramEnd"/>
+      <w:r>
+        <w:rPr>
+          <w:color w:val="C0504D" w:themeColor="accent2"/>
+          <w:sz w:val="26"/>
+          <w:szCs w:val="26"/>
+          <w:lang w:val="en-US"/>
+        </w:rPr>
+        <w:t xml:space="preserve">().equals(pick)) { </w:t>
       </w:r>
     </w:p>
     <w:p>
@@ -2277,7 +2408,26 @@
           <w:lang w:val="en-US"/>
         </w:rPr>
         <w:tab/>
-        <w:t>int winnings = matches * bet;</w:t>
+      </w:r>
+      <w:proofErr w:type="spellStart"/>
+      <w:r>
+        <w:rPr>
+          <w:color w:val="C0504D" w:themeColor="accent2"/>
+          <w:sz w:val="26"/>
+          <w:szCs w:val="26"/>
+          <w:lang w:val="en-US"/>
+        </w:rPr>
+        <w:t>int</w:t>
+      </w:r>
+      <w:proofErr w:type="spellEnd"/>
+      <w:r>
+        <w:rPr>
+          <w:color w:val="C0504D" w:themeColor="accent2"/>
+          <w:sz w:val="26"/>
+          <w:szCs w:val="26"/>
+          <w:lang w:val="en-US"/>
+        </w:rPr>
+        <w:t xml:space="preserve"> winnings = matches * bet;</w:t>
       </w:r>
     </w:p>
     <w:p>
@@ -2399,7 +2549,28 @@
           <w:lang w:val="en-US"/>
         </w:rPr>
         <w:tab/>
-        <w:t>player.receiveWinnings(winnings);</w:t>
+      </w:r>
+      <w:proofErr w:type="spellStart"/>
+      <w:proofErr w:type="gramStart"/>
+      <w:r>
+        <w:rPr>
+          <w:color w:val="C0504D" w:themeColor="accent2"/>
+          <w:sz w:val="26"/>
+          <w:szCs w:val="26"/>
+          <w:lang w:val="en-US"/>
+        </w:rPr>
+        <w:t>player.receiveWinnings</w:t>
+      </w:r>
+      <w:proofErr w:type="spellEnd"/>
+      <w:proofErr w:type="gramEnd"/>
+      <w:r>
+        <w:rPr>
+          <w:color w:val="C0504D" w:themeColor="accent2"/>
+          <w:sz w:val="26"/>
+          <w:szCs w:val="26"/>
+          <w:lang w:val="en-US"/>
+        </w:rPr>
+        <w:t>(winnings);</w:t>
       </w:r>
     </w:p>
     <w:p>
@@ -2477,6 +2648,7 @@
           <w:lang w:val="en-US"/>
         </w:rPr>
       </w:pPr>
+      <w:proofErr w:type="gramStart"/>
       <w:r>
         <w:rPr>
           <w:color w:val="000000" w:themeColor="text1"/>
@@ -2486,6 +2658,7 @@
         </w:rPr>
         <w:t>to :</w:t>
       </w:r>
+      <w:proofErr w:type="gramEnd"/>
     </w:p>
     <w:p>
       <w:pPr>
@@ -2527,14 +2700,27 @@
         </w:rPr>
         <w:t xml:space="preserve">    //</w:t>
       </w:r>
-      <w:r>
-        <w:rPr>
-          <w:color w:val="1F497D" w:themeColor="text2"/>
-          <w:sz w:val="26"/>
-          <w:szCs w:val="26"/>
-          <w:lang w:val="en-US"/>
-        </w:rPr>
-        <w:t>player.takeBet(bet);</w:t>
+      <w:proofErr w:type="spellStart"/>
+      <w:proofErr w:type="gramStart"/>
+      <w:r>
+        <w:rPr>
+          <w:color w:val="1F497D" w:themeColor="text2"/>
+          <w:sz w:val="26"/>
+          <w:szCs w:val="26"/>
+          <w:lang w:val="en-US"/>
+        </w:rPr>
+        <w:t>player.takeBet</w:t>
+      </w:r>
+      <w:proofErr w:type="spellEnd"/>
+      <w:proofErr w:type="gramEnd"/>
+      <w:r>
+        <w:rPr>
+          <w:color w:val="1F497D" w:themeColor="text2"/>
+          <w:sz w:val="26"/>
+          <w:szCs w:val="26"/>
+          <w:lang w:val="en-US"/>
+        </w:rPr>
+        <w:t>(bet);</w:t>
       </w:r>
     </w:p>
     <w:p>
@@ -2569,7 +2755,26 @@
           <w:lang w:val="en-US"/>
         </w:rPr>
         <w:tab/>
-        <w:t>int matches = 0;</w:t>
+      </w:r>
+      <w:proofErr w:type="spellStart"/>
+      <w:r>
+        <w:rPr>
+          <w:color w:val="1F497D" w:themeColor="text2"/>
+          <w:sz w:val="26"/>
+          <w:szCs w:val="26"/>
+          <w:lang w:val="en-US"/>
+        </w:rPr>
+        <w:t>int</w:t>
+      </w:r>
+      <w:proofErr w:type="spellEnd"/>
+      <w:r>
+        <w:rPr>
+          <w:color w:val="1F497D" w:themeColor="text2"/>
+          <w:sz w:val="26"/>
+          <w:szCs w:val="26"/>
+          <w:lang w:val="en-US"/>
+        </w:rPr>
+        <w:t xml:space="preserve"> matches = 0;</w:t>
       </w:r>
     </w:p>
     <w:p>
@@ -2604,7 +2809,27 @@
           <w:lang w:val="en-US"/>
         </w:rPr>
         <w:tab/>
-        <w:t>for ( Dice d : dice) {</w:t>
+        <w:t xml:space="preserve">for </w:t>
+      </w:r>
+      <w:proofErr w:type="gramStart"/>
+      <w:r>
+        <w:rPr>
+          <w:color w:val="1F497D" w:themeColor="text2"/>
+          <w:sz w:val="26"/>
+          <w:szCs w:val="26"/>
+          <w:lang w:val="en-US"/>
+        </w:rPr>
+        <w:t>( Dice</w:t>
+      </w:r>
+      <w:proofErr w:type="gramEnd"/>
+      <w:r>
+        <w:rPr>
+          <w:color w:val="1F497D" w:themeColor="text2"/>
+          <w:sz w:val="26"/>
+          <w:szCs w:val="26"/>
+          <w:lang w:val="en-US"/>
+        </w:rPr>
+        <w:t xml:space="preserve"> d : dice) {</w:t>
       </w:r>
     </w:p>
     <w:p>
@@ -2648,7 +2873,46 @@
           <w:lang w:val="en-US"/>
         </w:rPr>
         <w:tab/>
-        <w:t>d.roll();</w:t>
+      </w:r>
+      <w:proofErr w:type="spellStart"/>
+      <w:r>
+        <w:rPr>
+          <w:color w:val="1F497D" w:themeColor="text2"/>
+          <w:sz w:val="26"/>
+          <w:szCs w:val="26"/>
+          <w:lang w:val="en-US"/>
+        </w:rPr>
+        <w:t>d.</w:t>
+      </w:r>
+      <w:proofErr w:type="gramStart"/>
+      <w:r>
+        <w:rPr>
+          <w:color w:val="1F497D" w:themeColor="text2"/>
+          <w:sz w:val="26"/>
+          <w:szCs w:val="26"/>
+          <w:lang w:val="en-US"/>
+        </w:rPr>
+        <w:t>roll</w:t>
+      </w:r>
+      <w:proofErr w:type="spellEnd"/>
+      <w:r>
+        <w:rPr>
+          <w:color w:val="1F497D" w:themeColor="text2"/>
+          <w:sz w:val="26"/>
+          <w:szCs w:val="26"/>
+          <w:lang w:val="en-US"/>
+        </w:rPr>
+        <w:t>(</w:t>
+      </w:r>
+      <w:proofErr w:type="gramEnd"/>
+      <w:r>
+        <w:rPr>
+          <w:color w:val="1F497D" w:themeColor="text2"/>
+          <w:sz w:val="26"/>
+          <w:szCs w:val="26"/>
+          <w:lang w:val="en-US"/>
+        </w:rPr>
+        <w:t>);</w:t>
       </w:r>
     </w:p>
     <w:p>
@@ -2692,7 +2956,29 @@
           <w:lang w:val="en-US"/>
         </w:rPr>
         <w:tab/>
-        <w:t xml:space="preserve">if (d.getValue().equals(pick)) { </w:t>
+        <w:t>if (</w:t>
+      </w:r>
+      <w:proofErr w:type="spellStart"/>
+      <w:proofErr w:type="gramStart"/>
+      <w:r>
+        <w:rPr>
+          <w:color w:val="1F497D" w:themeColor="text2"/>
+          <w:sz w:val="26"/>
+          <w:szCs w:val="26"/>
+          <w:lang w:val="en-US"/>
+        </w:rPr>
+        <w:t>d.getValue</w:t>
+      </w:r>
+      <w:proofErr w:type="spellEnd"/>
+      <w:proofErr w:type="gramEnd"/>
+      <w:r>
+        <w:rPr>
+          <w:color w:val="1F497D" w:themeColor="text2"/>
+          <w:sz w:val="26"/>
+          <w:szCs w:val="26"/>
+          <w:lang w:val="en-US"/>
+        </w:rPr>
+        <w:t xml:space="preserve">().equals(pick)) { </w:t>
       </w:r>
     </w:p>
     <w:p>
@@ -2893,7 +3179,26 @@
           <w:lang w:val="en-US"/>
         </w:rPr>
         <w:tab/>
-        <w:t>int winnings = matches * bet;</w:t>
+      </w:r>
+      <w:proofErr w:type="spellStart"/>
+      <w:r>
+        <w:rPr>
+          <w:color w:val="1F497D" w:themeColor="text2"/>
+          <w:sz w:val="26"/>
+          <w:szCs w:val="26"/>
+          <w:lang w:val="en-US"/>
+        </w:rPr>
+        <w:t>int</w:t>
+      </w:r>
+      <w:proofErr w:type="spellEnd"/>
+      <w:r>
+        <w:rPr>
+          <w:color w:val="1F497D" w:themeColor="text2"/>
+          <w:sz w:val="26"/>
+          <w:szCs w:val="26"/>
+          <w:lang w:val="en-US"/>
+        </w:rPr>
+        <w:t xml:space="preserve"> winnings = matches * bet;</w:t>
       </w:r>
     </w:p>
     <w:p>
@@ -3015,7 +3320,28 @@
           <w:lang w:val="en-US"/>
         </w:rPr>
         <w:tab/>
-        <w:t>player.receiveWinnings(winnings);</w:t>
+      </w:r>
+      <w:proofErr w:type="spellStart"/>
+      <w:proofErr w:type="gramStart"/>
+      <w:r>
+        <w:rPr>
+          <w:color w:val="1F497D" w:themeColor="text2"/>
+          <w:sz w:val="26"/>
+          <w:szCs w:val="26"/>
+          <w:lang w:val="en-US"/>
+        </w:rPr>
+        <w:t>player.receiveWinnings</w:t>
+      </w:r>
+      <w:proofErr w:type="spellEnd"/>
+      <w:proofErr w:type="gramEnd"/>
+      <w:r>
+        <w:rPr>
+          <w:color w:val="1F497D" w:themeColor="text2"/>
+          <w:sz w:val="26"/>
+          <w:szCs w:val="26"/>
+          <w:lang w:val="en-US"/>
+        </w:rPr>
+        <w:t>(winnings);</w:t>
       </w:r>
     </w:p>
     <w:p>
@@ -3050,7 +3376,26 @@
           <w:lang w:val="en-US"/>
         </w:rPr>
         <w:tab/>
-        <w:t>}else {</w:t>
+      </w:r>
+      <w:proofErr w:type="gramStart"/>
+      <w:r>
+        <w:rPr>
+          <w:color w:val="1F497D" w:themeColor="text2"/>
+          <w:sz w:val="26"/>
+          <w:szCs w:val="26"/>
+          <w:lang w:val="en-US"/>
+        </w:rPr>
+        <w:t>}else</w:t>
+      </w:r>
+      <w:proofErr w:type="gramEnd"/>
+      <w:r>
+        <w:rPr>
+          <w:color w:val="1F497D" w:themeColor="text2"/>
+          <w:sz w:val="26"/>
+          <w:szCs w:val="26"/>
+          <w:lang w:val="en-US"/>
+        </w:rPr>
+        <w:t xml:space="preserve"> {</w:t>
       </w:r>
     </w:p>
     <w:p>
@@ -3094,7 +3439,28 @@
           <w:lang w:val="en-US"/>
         </w:rPr>
         <w:tab/>
-        <w:t>player.takeBet(bet);</w:t>
+      </w:r>
+      <w:proofErr w:type="spellStart"/>
+      <w:proofErr w:type="gramStart"/>
+      <w:r>
+        <w:rPr>
+          <w:color w:val="1F497D" w:themeColor="text2"/>
+          <w:sz w:val="26"/>
+          <w:szCs w:val="26"/>
+          <w:lang w:val="en-US"/>
+        </w:rPr>
+        <w:t>player.takeBet</w:t>
+      </w:r>
+      <w:proofErr w:type="spellEnd"/>
+      <w:proofErr w:type="gramEnd"/>
+      <w:r>
+        <w:rPr>
+          <w:color w:val="1F497D" w:themeColor="text2"/>
+          <w:sz w:val="26"/>
+          <w:szCs w:val="26"/>
+          <w:lang w:val="en-US"/>
+        </w:rPr>
+        <w:t>(bet);</w:t>
       </w:r>
     </w:p>
     <w:p>
@@ -3533,7 +3899,29 @@
           <w:szCs w:val="26"/>
           <w:lang w:val="en-US"/>
         </w:rPr>
-        <w:t>/** The method balanceExceedsLimitBy returns true or false if the difference between the balance and the amount is greater than the limit */</w:t>
+        <w:t xml:space="preserve">/** The method </w:t>
+      </w:r>
+      <w:proofErr w:type="spellStart"/>
+      <w:r>
+        <w:rPr>
+          <w:bCs/>
+          <w:color w:val="C0504D" w:themeColor="accent2"/>
+          <w:sz w:val="26"/>
+          <w:szCs w:val="26"/>
+          <w:lang w:val="en-US"/>
+        </w:rPr>
+        <w:t>balanceExceedsLimitBy</w:t>
+      </w:r>
+      <w:proofErr w:type="spellEnd"/>
+      <w:r>
+        <w:rPr>
+          <w:bCs/>
+          <w:color w:val="C0504D" w:themeColor="accent2"/>
+          <w:sz w:val="26"/>
+          <w:szCs w:val="26"/>
+          <w:lang w:val="en-US"/>
+        </w:rPr>
+        <w:t xml:space="preserve"> returns true or false if the difference between the balance and the amount is greater than the limit */</w:t>
       </w:r>
     </w:p>
     <w:p>
@@ -3561,7 +3949,75 @@
           <w:lang w:val="en-US"/>
         </w:rPr>
         <w:tab/>
-        <w:t>public boolean balanceExceedsLimitBy(int amount) {</w:t>
+        <w:t xml:space="preserve">public </w:t>
+      </w:r>
+      <w:proofErr w:type="spellStart"/>
+      <w:r>
+        <w:rPr>
+          <w:bCs/>
+          <w:color w:val="C0504D" w:themeColor="accent2"/>
+          <w:sz w:val="26"/>
+          <w:szCs w:val="26"/>
+          <w:lang w:val="en-US"/>
+        </w:rPr>
+        <w:t>boolean</w:t>
+      </w:r>
+      <w:proofErr w:type="spellEnd"/>
+      <w:r>
+        <w:rPr>
+          <w:bCs/>
+          <w:color w:val="C0504D" w:themeColor="accent2"/>
+          <w:sz w:val="26"/>
+          <w:szCs w:val="26"/>
+          <w:lang w:val="en-US"/>
+        </w:rPr>
+        <w:t xml:space="preserve"> </w:t>
+      </w:r>
+      <w:proofErr w:type="spellStart"/>
+      <w:proofErr w:type="gramStart"/>
+      <w:r>
+        <w:rPr>
+          <w:bCs/>
+          <w:color w:val="C0504D" w:themeColor="accent2"/>
+          <w:sz w:val="26"/>
+          <w:szCs w:val="26"/>
+          <w:lang w:val="en-US"/>
+        </w:rPr>
+        <w:t>balanceExceedsLimitBy</w:t>
+      </w:r>
+      <w:proofErr w:type="spellEnd"/>
+      <w:r>
+        <w:rPr>
+          <w:bCs/>
+          <w:color w:val="C0504D" w:themeColor="accent2"/>
+          <w:sz w:val="26"/>
+          <w:szCs w:val="26"/>
+          <w:lang w:val="en-US"/>
+        </w:rPr>
+        <w:t>(</w:t>
+      </w:r>
+      <w:proofErr w:type="spellStart"/>
+      <w:proofErr w:type="gramEnd"/>
+      <w:r>
+        <w:rPr>
+          <w:bCs/>
+          <w:color w:val="C0504D" w:themeColor="accent2"/>
+          <w:sz w:val="26"/>
+          <w:szCs w:val="26"/>
+          <w:lang w:val="en-US"/>
+        </w:rPr>
+        <w:t>int</w:t>
+      </w:r>
+      <w:proofErr w:type="spellEnd"/>
+      <w:r>
+        <w:rPr>
+          <w:bCs/>
+          <w:color w:val="C0504D" w:themeColor="accent2"/>
+          <w:sz w:val="26"/>
+          <w:szCs w:val="26"/>
+          <w:lang w:val="en-US"/>
+        </w:rPr>
+        <w:t xml:space="preserve"> amount) {</w:t>
       </w:r>
     </w:p>
     <w:p>
@@ -3685,7 +4141,81 @@
           <w:szCs w:val="26"/>
           <w:lang w:val="en-US"/>
         </w:rPr>
-        <w:t>public boolean balanceExceedsLimitBy(int amount) {</w:t>
+        <w:t xml:space="preserve">public </w:t>
+      </w:r>
+      <w:proofErr w:type="spellStart"/>
+      <w:r>
+        <w:rPr>
+          <w:b/>
+          <w:bCs/>
+          <w:color w:val="1F497D" w:themeColor="text2"/>
+          <w:sz w:val="26"/>
+          <w:szCs w:val="26"/>
+          <w:lang w:val="en-US"/>
+        </w:rPr>
+        <w:t>boolean</w:t>
+      </w:r>
+      <w:proofErr w:type="spellEnd"/>
+      <w:r>
+        <w:rPr>
+          <w:b/>
+          <w:bCs/>
+          <w:color w:val="1F497D" w:themeColor="text2"/>
+          <w:sz w:val="26"/>
+          <w:szCs w:val="26"/>
+          <w:lang w:val="en-US"/>
+        </w:rPr>
+        <w:t xml:space="preserve"> </w:t>
+      </w:r>
+      <w:proofErr w:type="spellStart"/>
+      <w:proofErr w:type="gramStart"/>
+      <w:r>
+        <w:rPr>
+          <w:b/>
+          <w:bCs/>
+          <w:color w:val="1F497D" w:themeColor="text2"/>
+          <w:sz w:val="26"/>
+          <w:szCs w:val="26"/>
+          <w:lang w:val="en-US"/>
+        </w:rPr>
+        <w:t>balanceExceedsLimitBy</w:t>
+      </w:r>
+      <w:proofErr w:type="spellEnd"/>
+      <w:r>
+        <w:rPr>
+          <w:b/>
+          <w:bCs/>
+          <w:color w:val="1F497D" w:themeColor="text2"/>
+          <w:sz w:val="26"/>
+          <w:szCs w:val="26"/>
+          <w:lang w:val="en-US"/>
+        </w:rPr>
+        <w:t>(</w:t>
+      </w:r>
+      <w:proofErr w:type="spellStart"/>
+      <w:proofErr w:type="gramEnd"/>
+      <w:r>
+        <w:rPr>
+          <w:b/>
+          <w:bCs/>
+          <w:color w:val="1F497D" w:themeColor="text2"/>
+          <w:sz w:val="26"/>
+          <w:szCs w:val="26"/>
+          <w:lang w:val="en-US"/>
+        </w:rPr>
+        <w:t>int</w:t>
+      </w:r>
+      <w:proofErr w:type="spellEnd"/>
+      <w:r>
+        <w:rPr>
+          <w:b/>
+          <w:bCs/>
+          <w:color w:val="1F497D" w:themeColor="text2"/>
+          <w:sz w:val="26"/>
+          <w:szCs w:val="26"/>
+          <w:lang w:val="en-US"/>
+        </w:rPr>
+        <w:t xml:space="preserve"> amount) {</w:t>
       </w:r>
     </w:p>
     <w:p>
@@ -3837,7 +4367,129 @@
           <w:szCs w:val="26"/>
           <w:lang w:val="en-US"/>
         </w:rPr>
-        <w:t>public int playRound(Player player, DiceValue pick, int bet ) {</w:t>
+        <w:t xml:space="preserve">public </w:t>
+      </w:r>
+      <w:proofErr w:type="spellStart"/>
+      <w:r>
+        <w:rPr>
+          <w:bCs/>
+          <w:color w:val="C0504D" w:themeColor="accent2"/>
+          <w:sz w:val="26"/>
+          <w:szCs w:val="26"/>
+          <w:lang w:val="en-US"/>
+        </w:rPr>
+        <w:t>int</w:t>
+      </w:r>
+      <w:proofErr w:type="spellEnd"/>
+      <w:r>
+        <w:rPr>
+          <w:bCs/>
+          <w:color w:val="C0504D" w:themeColor="accent2"/>
+          <w:sz w:val="26"/>
+          <w:szCs w:val="26"/>
+          <w:lang w:val="en-US"/>
+        </w:rPr>
+        <w:t xml:space="preserve"> </w:t>
+      </w:r>
+      <w:proofErr w:type="spellStart"/>
+      <w:proofErr w:type="gramStart"/>
+      <w:r>
+        <w:rPr>
+          <w:bCs/>
+          <w:color w:val="C0504D" w:themeColor="accent2"/>
+          <w:sz w:val="26"/>
+          <w:szCs w:val="26"/>
+          <w:lang w:val="en-US"/>
+        </w:rPr>
+        <w:t>playRound</w:t>
+      </w:r>
+      <w:proofErr w:type="spellEnd"/>
+      <w:r>
+        <w:rPr>
+          <w:bCs/>
+          <w:color w:val="C0504D" w:themeColor="accent2"/>
+          <w:sz w:val="26"/>
+          <w:szCs w:val="26"/>
+          <w:lang w:val="en-US"/>
+        </w:rPr>
+        <w:t>(</w:t>
+      </w:r>
+      <w:proofErr w:type="gramEnd"/>
+      <w:r>
+        <w:rPr>
+          <w:bCs/>
+          <w:color w:val="C0504D" w:themeColor="accent2"/>
+          <w:sz w:val="26"/>
+          <w:szCs w:val="26"/>
+          <w:lang w:val="en-US"/>
+        </w:rPr>
+        <w:t xml:space="preserve">Player </w:t>
+      </w:r>
+      <w:proofErr w:type="spellStart"/>
+      <w:r>
+        <w:rPr>
+          <w:bCs/>
+          <w:color w:val="C0504D" w:themeColor="accent2"/>
+          <w:sz w:val="26"/>
+          <w:szCs w:val="26"/>
+          <w:lang w:val="en-US"/>
+        </w:rPr>
+        <w:t>player</w:t>
+      </w:r>
+      <w:proofErr w:type="spellEnd"/>
+      <w:r>
+        <w:rPr>
+          <w:bCs/>
+          <w:color w:val="C0504D" w:themeColor="accent2"/>
+          <w:sz w:val="26"/>
+          <w:szCs w:val="26"/>
+          <w:lang w:val="en-US"/>
+        </w:rPr>
+        <w:t xml:space="preserve">, </w:t>
+      </w:r>
+      <w:proofErr w:type="spellStart"/>
+      <w:r>
+        <w:rPr>
+          <w:bCs/>
+          <w:color w:val="C0504D" w:themeColor="accent2"/>
+          <w:sz w:val="26"/>
+          <w:szCs w:val="26"/>
+          <w:lang w:val="en-US"/>
+        </w:rPr>
+        <w:t>DiceValue</w:t>
+      </w:r>
+      <w:proofErr w:type="spellEnd"/>
+      <w:r>
+        <w:rPr>
+          <w:bCs/>
+          <w:color w:val="C0504D" w:themeColor="accent2"/>
+          <w:sz w:val="26"/>
+          <w:szCs w:val="26"/>
+          <w:lang w:val="en-US"/>
+        </w:rPr>
+        <w:t xml:space="preserve"> pick, </w:t>
+      </w:r>
+      <w:proofErr w:type="spellStart"/>
+      <w:r>
+        <w:rPr>
+          <w:bCs/>
+          <w:color w:val="C0504D" w:themeColor="accent2"/>
+          <w:sz w:val="26"/>
+          <w:szCs w:val="26"/>
+          <w:lang w:val="en-US"/>
+        </w:rPr>
+        <w:t>int</w:t>
+      </w:r>
+      <w:proofErr w:type="spellEnd"/>
+      <w:r>
+        <w:rPr>
+          <w:bCs/>
+          <w:color w:val="C0504D" w:themeColor="accent2"/>
+          <w:sz w:val="26"/>
+          <w:szCs w:val="26"/>
+          <w:lang w:val="en-US"/>
+        </w:rPr>
+        <w:t xml:space="preserve"> bet ) {</w:t>
       </w:r>
       <w:r>
         <w:rPr>
@@ -3895,7 +4547,41 @@
           <w:lang w:val="en-US"/>
         </w:rPr>
         <w:tab/>
-        <w:t>if (player == null) throw new IllegalArgumentException("Player cannot be null.");</w:t>
+        <w:t xml:space="preserve">if (player == null) throw new </w:t>
+      </w:r>
+      <w:proofErr w:type="spellStart"/>
+      <w:proofErr w:type="gramStart"/>
+      <w:r>
+        <w:rPr>
+          <w:bCs/>
+          <w:color w:val="C0504D" w:themeColor="accent2"/>
+          <w:sz w:val="26"/>
+          <w:szCs w:val="26"/>
+          <w:lang w:val="en-US"/>
+        </w:rPr>
+        <w:t>IllegalArgumentException</w:t>
+      </w:r>
+      <w:proofErr w:type="spellEnd"/>
+      <w:r>
+        <w:rPr>
+          <w:bCs/>
+          <w:color w:val="C0504D" w:themeColor="accent2"/>
+          <w:sz w:val="26"/>
+          <w:szCs w:val="26"/>
+          <w:lang w:val="en-US"/>
+        </w:rPr>
+        <w:t>(</w:t>
+      </w:r>
+      <w:proofErr w:type="gramEnd"/>
+      <w:r>
+        <w:rPr>
+          <w:bCs/>
+          <w:color w:val="C0504D" w:themeColor="accent2"/>
+          <w:sz w:val="26"/>
+          <w:szCs w:val="26"/>
+          <w:lang w:val="en-US"/>
+        </w:rPr>
+        <w:t>"Player cannot be null.");</w:t>
       </w:r>
     </w:p>
     <w:p>
@@ -3933,7 +4619,41 @@
           <w:lang w:val="en-US"/>
         </w:rPr>
         <w:tab/>
-        <w:t>if (pick == null) throw new IllegalArgumentException("Pick cannot be negative.");</w:t>
+        <w:t xml:space="preserve">if (pick == null) throw new </w:t>
+      </w:r>
+      <w:proofErr w:type="spellStart"/>
+      <w:proofErr w:type="gramStart"/>
+      <w:r>
+        <w:rPr>
+          <w:bCs/>
+          <w:color w:val="C0504D" w:themeColor="accent2"/>
+          <w:sz w:val="26"/>
+          <w:szCs w:val="26"/>
+          <w:lang w:val="en-US"/>
+        </w:rPr>
+        <w:t>IllegalArgumentException</w:t>
+      </w:r>
+      <w:proofErr w:type="spellEnd"/>
+      <w:r>
+        <w:rPr>
+          <w:bCs/>
+          <w:color w:val="C0504D" w:themeColor="accent2"/>
+          <w:sz w:val="26"/>
+          <w:szCs w:val="26"/>
+          <w:lang w:val="en-US"/>
+        </w:rPr>
+        <w:t>(</w:t>
+      </w:r>
+      <w:proofErr w:type="gramEnd"/>
+      <w:r>
+        <w:rPr>
+          <w:bCs/>
+          <w:color w:val="C0504D" w:themeColor="accent2"/>
+          <w:sz w:val="26"/>
+          <w:szCs w:val="26"/>
+          <w:lang w:val="en-US"/>
+        </w:rPr>
+        <w:t>"Pick cannot be negative.");</w:t>
       </w:r>
     </w:p>
     <w:p>
@@ -3971,7 +4691,41 @@
           <w:lang w:val="en-US"/>
         </w:rPr>
         <w:tab/>
-        <w:t>if (bet &lt; 0) throw new IllegalArgumentException("Bet cannot be negative.");</w:t>
+        <w:t xml:space="preserve">if (bet &lt; 0) throw new </w:t>
+      </w:r>
+      <w:proofErr w:type="spellStart"/>
+      <w:proofErr w:type="gramStart"/>
+      <w:r>
+        <w:rPr>
+          <w:bCs/>
+          <w:color w:val="C0504D" w:themeColor="accent2"/>
+          <w:sz w:val="26"/>
+          <w:szCs w:val="26"/>
+          <w:lang w:val="en-US"/>
+        </w:rPr>
+        <w:t>IllegalArgumentException</w:t>
+      </w:r>
+      <w:proofErr w:type="spellEnd"/>
+      <w:r>
+        <w:rPr>
+          <w:bCs/>
+          <w:color w:val="C0504D" w:themeColor="accent2"/>
+          <w:sz w:val="26"/>
+          <w:szCs w:val="26"/>
+          <w:lang w:val="en-US"/>
+        </w:rPr>
+        <w:t>(</w:t>
+      </w:r>
+      <w:proofErr w:type="gramEnd"/>
+      <w:r>
+        <w:rPr>
+          <w:bCs/>
+          <w:color w:val="C0504D" w:themeColor="accent2"/>
+          <w:sz w:val="26"/>
+          <w:szCs w:val="26"/>
+          <w:lang w:val="en-US"/>
+        </w:rPr>
+        <w:t>"Bet cannot be negative.");</w:t>
       </w:r>
     </w:p>
     <w:p>
@@ -4027,7 +4781,44 @@
           <w:szCs w:val="26"/>
           <w:lang w:val="en-US"/>
         </w:rPr>
-        <w:t xml:space="preserve">if (bet &lt;= 0) throw new IllegalArgumentException("Bet cannot be negative."); </w:t>
+        <w:t xml:space="preserve">if (bet &lt;= 0) throw new </w:t>
+      </w:r>
+      <w:proofErr w:type="spellStart"/>
+      <w:proofErr w:type="gramStart"/>
+      <w:r>
+        <w:rPr>
+          <w:b/>
+          <w:bCs/>
+          <w:color w:val="1F497D" w:themeColor="text2"/>
+          <w:sz w:val="26"/>
+          <w:szCs w:val="26"/>
+          <w:lang w:val="en-US"/>
+        </w:rPr>
+        <w:t>IllegalArgumentException</w:t>
+      </w:r>
+      <w:proofErr w:type="spellEnd"/>
+      <w:r>
+        <w:rPr>
+          <w:b/>
+          <w:bCs/>
+          <w:color w:val="1F497D" w:themeColor="text2"/>
+          <w:sz w:val="26"/>
+          <w:szCs w:val="26"/>
+          <w:lang w:val="en-US"/>
+        </w:rPr>
+        <w:t>(</w:t>
+      </w:r>
+      <w:proofErr w:type="gramEnd"/>
+      <w:r>
+        <w:rPr>
+          <w:b/>
+          <w:bCs/>
+          <w:color w:val="1F497D" w:themeColor="text2"/>
+          <w:sz w:val="26"/>
+          <w:szCs w:val="26"/>
+          <w:lang w:val="en-US"/>
+        </w:rPr>
+        <w:t xml:space="preserve">"Bet cannot be negative."); </w:t>
       </w:r>
     </w:p>
     <w:p>
@@ -4193,16 +4984,7 @@
           <w:rFonts w:ascii="Arial" w:hAnsi="Arial" w:cs="Arial"/>
           <w:lang w:val="en-US"/>
         </w:rPr>
-        <w:t>Improvement_2 (Display message how to quit the game</w:t>
-      </w:r>
-      <w:bookmarkStart w:id="5" w:name="_GoBack"/>
-      <w:bookmarkEnd w:id="5"/>
-      <w:r>
-        <w:rPr>
-          <w:rFonts w:ascii="Arial" w:hAnsi="Arial" w:cs="Arial"/>
-          <w:lang w:val="en-US"/>
-        </w:rPr>
-        <w:t>)</w:t>
+        <w:t>Improvement_2 (Display message how to quit the game)</w:t>
       </w:r>
     </w:p>
     <w:p>
@@ -4271,7 +5053,49 @@
           <w:szCs w:val="26"/>
           <w:lang w:val="en-US"/>
         </w:rPr>
-        <w:t>String ans = console.readLine();</w:t>
+        <w:t xml:space="preserve">String </w:t>
+      </w:r>
+      <w:proofErr w:type="spellStart"/>
+      <w:r>
+        <w:rPr>
+          <w:bCs/>
+          <w:sz w:val="26"/>
+          <w:szCs w:val="26"/>
+          <w:lang w:val="en-US"/>
+        </w:rPr>
+        <w:t>ans</w:t>
+      </w:r>
+      <w:proofErr w:type="spellEnd"/>
+      <w:r>
+        <w:rPr>
+          <w:bCs/>
+          <w:sz w:val="26"/>
+          <w:szCs w:val="26"/>
+          <w:lang w:val="en-US"/>
+        </w:rPr>
+        <w:t xml:space="preserve"> = </w:t>
+      </w:r>
+      <w:proofErr w:type="spellStart"/>
+      <w:proofErr w:type="gramStart"/>
+      <w:r>
+        <w:rPr>
+          <w:bCs/>
+          <w:sz w:val="26"/>
+          <w:szCs w:val="26"/>
+          <w:lang w:val="en-US"/>
+        </w:rPr>
+        <w:t>console.readLine</w:t>
+      </w:r>
+      <w:proofErr w:type="spellEnd"/>
+      <w:proofErr w:type="gramEnd"/>
+      <w:r>
+        <w:rPr>
+          <w:bCs/>
+          <w:sz w:val="26"/>
+          <w:szCs w:val="26"/>
+          <w:lang w:val="en-US"/>
+        </w:rPr>
+        <w:t>();</w:t>
       </w:r>
     </w:p>
     <w:p>
@@ -4297,7 +5121,29 @@
           <w:szCs w:val="26"/>
           <w:lang w:val="en-US"/>
         </w:rPr>
-        <w:t xml:space="preserve">if (ans.equals("q")) break; </w:t>
+        <w:t>if (</w:t>
+      </w:r>
+      <w:proofErr w:type="spellStart"/>
+      <w:proofErr w:type="gramStart"/>
+      <w:r>
+        <w:rPr>
+          <w:bCs/>
+          <w:sz w:val="26"/>
+          <w:szCs w:val="26"/>
+          <w:lang w:val="en-US"/>
+        </w:rPr>
+        <w:t>ans.equals</w:t>
+      </w:r>
+      <w:proofErr w:type="spellEnd"/>
+      <w:proofErr w:type="gramEnd"/>
+      <w:r>
+        <w:rPr>
+          <w:bCs/>
+          <w:sz w:val="26"/>
+          <w:szCs w:val="26"/>
+          <w:lang w:val="en-US"/>
+        </w:rPr>
+        <w:t xml:space="preserve">("q")) break; </w:t>
       </w:r>
     </w:p>
     <w:p>
@@ -4375,15 +5221,49 @@
           <w:lang w:val="en-US"/>
         </w:rPr>
       </w:pPr>
-      <w:r>
-        <w:rPr>
-          <w:bCs/>
-          <w:color w:val="1F497D" w:themeColor="text2"/>
-          <w:sz w:val="26"/>
-          <w:szCs w:val="26"/>
-          <w:lang w:val="en-US"/>
-        </w:rPr>
-        <w:t>System.out.println("To keep playing, press enter. \nTo quit the game, type the letter q, and press enter."); // Display the message for the user to know how to quite the game.</w:t>
+      <w:proofErr w:type="spellStart"/>
+      <w:r>
+        <w:rPr>
+          <w:bCs/>
+          <w:color w:val="1F497D" w:themeColor="text2"/>
+          <w:sz w:val="26"/>
+          <w:szCs w:val="26"/>
+          <w:lang w:val="en-US"/>
+        </w:rPr>
+        <w:t>System.out.println</w:t>
+      </w:r>
+      <w:proofErr w:type="spellEnd"/>
+      <w:r>
+        <w:rPr>
+          <w:bCs/>
+          <w:color w:val="1F497D" w:themeColor="text2"/>
+          <w:sz w:val="26"/>
+          <w:szCs w:val="26"/>
+          <w:lang w:val="en-US"/>
+        </w:rPr>
+        <w:t>("To keep playing, press enter. \</w:t>
+      </w:r>
+      <w:proofErr w:type="spellStart"/>
+      <w:r>
+        <w:rPr>
+          <w:bCs/>
+          <w:color w:val="1F497D" w:themeColor="text2"/>
+          <w:sz w:val="26"/>
+          <w:szCs w:val="26"/>
+          <w:lang w:val="en-US"/>
+        </w:rPr>
+        <w:t>nTo</w:t>
+      </w:r>
+      <w:proofErr w:type="spellEnd"/>
+      <w:r>
+        <w:rPr>
+          <w:bCs/>
+          <w:color w:val="1F497D" w:themeColor="text2"/>
+          <w:sz w:val="26"/>
+          <w:szCs w:val="26"/>
+          <w:lang w:val="en-US"/>
+        </w:rPr>
+        <w:t xml:space="preserve"> quit the game, type the letter q, and press enter."); // Display the message for the user to know how to quite the game.</w:t>
       </w:r>
     </w:p>
     <w:p>
@@ -4495,6 +5375,15 @@
         </w:rPr>
         <w:t>STEP 5:</w:t>
       </w:r>
+      <w:r>
+        <w:rPr>
+          <w:rFonts w:ascii="Arial" w:hAnsi="Arial" w:cs="Arial"/>
+          <w:sz w:val="26"/>
+          <w:szCs w:val="26"/>
+          <w:lang w:val="en-US"/>
+        </w:rPr>
+        <w:t xml:space="preserve"> Bug 3(The value SPADE never shows up)</w:t>
+      </w:r>
     </w:p>
     <w:p>
       <w:pPr>
@@ -4529,55 +5418,161 @@
           <w:color w:val="C0504D" w:themeColor="accent2"/>
           <w:lang w:val="en-US"/>
         </w:rPr>
-        <w:t>public static DiceValue getRandom() {</w:t>
-      </w:r>
-    </w:p>
-    <w:p>
-      <w:pPr>
-        <w:jc w:val="both"/>
-        <w:rPr>
-          <w:color w:val="C0504D" w:themeColor="accent2"/>
-          <w:lang w:val="en-US"/>
-        </w:rPr>
-      </w:pPr>
-      <w:r>
-        <w:rPr>
-          <w:color w:val="C0504D" w:themeColor="accent2"/>
-          <w:lang w:val="en-US"/>
-        </w:rPr>
-        <w:tab/>
-      </w:r>
-      <w:r>
-        <w:rPr>
-          <w:color w:val="C0504D" w:themeColor="accent2"/>
-          <w:lang w:val="en-US"/>
-        </w:rPr>
-        <w:tab/>
-        <w:t>int random = RANDOM.nextInt(DiceValue.SPADE.ordinal());</w:t>
-      </w:r>
-    </w:p>
-    <w:p>
-      <w:pPr>
-        <w:jc w:val="both"/>
-        <w:rPr>
-          <w:color w:val="C0504D" w:themeColor="accent2"/>
-          <w:lang w:val="en-US"/>
-        </w:rPr>
-      </w:pPr>
-      <w:r>
-        <w:rPr>
-          <w:color w:val="C0504D" w:themeColor="accent2"/>
-          <w:lang w:val="en-US"/>
-        </w:rPr>
-        <w:tab/>
-      </w:r>
-      <w:r>
-        <w:rPr>
-          <w:color w:val="C0504D" w:themeColor="accent2"/>
-          <w:lang w:val="en-US"/>
-        </w:rPr>
-        <w:tab/>
-        <w:t>return values()[random];</w:t>
+        <w:t xml:space="preserve">public static </w:t>
+      </w:r>
+      <w:proofErr w:type="spellStart"/>
+      <w:r>
+        <w:rPr>
+          <w:color w:val="C0504D" w:themeColor="accent2"/>
+          <w:lang w:val="en-US"/>
+        </w:rPr>
+        <w:t>DiceValue</w:t>
+      </w:r>
+      <w:proofErr w:type="spellEnd"/>
+      <w:r>
+        <w:rPr>
+          <w:color w:val="C0504D" w:themeColor="accent2"/>
+          <w:lang w:val="en-US"/>
+        </w:rPr>
+        <w:t xml:space="preserve"> </w:t>
+      </w:r>
+      <w:proofErr w:type="spellStart"/>
+      <w:proofErr w:type="gramStart"/>
+      <w:r>
+        <w:rPr>
+          <w:color w:val="C0504D" w:themeColor="accent2"/>
+          <w:lang w:val="en-US"/>
+        </w:rPr>
+        <w:t>getRandom</w:t>
+      </w:r>
+      <w:proofErr w:type="spellEnd"/>
+      <w:r>
+        <w:rPr>
+          <w:color w:val="C0504D" w:themeColor="accent2"/>
+          <w:lang w:val="en-US"/>
+        </w:rPr>
+        <w:t>(</w:t>
+      </w:r>
+      <w:proofErr w:type="gramEnd"/>
+      <w:r>
+        <w:rPr>
+          <w:color w:val="C0504D" w:themeColor="accent2"/>
+          <w:lang w:val="en-US"/>
+        </w:rPr>
+        <w:t>) {</w:t>
+      </w:r>
+    </w:p>
+    <w:p>
+      <w:pPr>
+        <w:jc w:val="both"/>
+        <w:rPr>
+          <w:color w:val="C0504D" w:themeColor="accent2"/>
+          <w:lang w:val="en-US"/>
+        </w:rPr>
+      </w:pPr>
+      <w:r>
+        <w:rPr>
+          <w:color w:val="C0504D" w:themeColor="accent2"/>
+          <w:lang w:val="en-US"/>
+        </w:rPr>
+        <w:tab/>
+      </w:r>
+      <w:r>
+        <w:rPr>
+          <w:color w:val="C0504D" w:themeColor="accent2"/>
+          <w:lang w:val="en-US"/>
+        </w:rPr>
+        <w:tab/>
+      </w:r>
+      <w:proofErr w:type="spellStart"/>
+      <w:r>
+        <w:rPr>
+          <w:color w:val="C0504D" w:themeColor="accent2"/>
+          <w:lang w:val="en-US"/>
+        </w:rPr>
+        <w:t>int</w:t>
+      </w:r>
+      <w:proofErr w:type="spellEnd"/>
+      <w:r>
+        <w:rPr>
+          <w:color w:val="C0504D" w:themeColor="accent2"/>
+          <w:lang w:val="en-US"/>
+        </w:rPr>
+        <w:t xml:space="preserve"> random = </w:t>
+      </w:r>
+      <w:proofErr w:type="spellStart"/>
+      <w:r>
+        <w:rPr>
+          <w:color w:val="C0504D" w:themeColor="accent2"/>
+          <w:lang w:val="en-US"/>
+        </w:rPr>
+        <w:t>RANDOM.nextInt</w:t>
+      </w:r>
+      <w:proofErr w:type="spellEnd"/>
+      <w:r>
+        <w:rPr>
+          <w:color w:val="C0504D" w:themeColor="accent2"/>
+          <w:lang w:val="en-US"/>
+        </w:rPr>
+        <w:t>(</w:t>
+      </w:r>
+      <w:proofErr w:type="spellStart"/>
+      <w:proofErr w:type="gramStart"/>
+      <w:r>
+        <w:rPr>
+          <w:color w:val="C0504D" w:themeColor="accent2"/>
+          <w:lang w:val="en-US"/>
+        </w:rPr>
+        <w:t>DiceValue.SPADE.ordinal</w:t>
+      </w:r>
+      <w:proofErr w:type="spellEnd"/>
+      <w:proofErr w:type="gramEnd"/>
+      <w:r>
+        <w:rPr>
+          <w:color w:val="C0504D" w:themeColor="accent2"/>
+          <w:lang w:val="en-US"/>
+        </w:rPr>
+        <w:t>());</w:t>
+      </w:r>
+    </w:p>
+    <w:p>
+      <w:pPr>
+        <w:jc w:val="both"/>
+        <w:rPr>
+          <w:color w:val="C0504D" w:themeColor="accent2"/>
+          <w:lang w:val="en-US"/>
+        </w:rPr>
+      </w:pPr>
+      <w:r>
+        <w:rPr>
+          <w:color w:val="C0504D" w:themeColor="accent2"/>
+          <w:lang w:val="en-US"/>
+        </w:rPr>
+        <w:tab/>
+      </w:r>
+      <w:r>
+        <w:rPr>
+          <w:color w:val="C0504D" w:themeColor="accent2"/>
+          <w:lang w:val="en-US"/>
+        </w:rPr>
+        <w:tab/>
+        <w:t>return values</w:t>
+      </w:r>
+      <w:proofErr w:type="gramStart"/>
+      <w:r>
+        <w:rPr>
+          <w:color w:val="C0504D" w:themeColor="accent2"/>
+          <w:lang w:val="en-US"/>
+        </w:rPr>
+        <w:t>()[</w:t>
+      </w:r>
+      <w:proofErr w:type="gramEnd"/>
+      <w:r>
+        <w:rPr>
+          <w:color w:val="C0504D" w:themeColor="accent2"/>
+          <w:lang w:val="en-US"/>
+        </w:rPr>
+        <w:t>random];</w:t>
       </w:r>
     </w:p>
     <w:p>
@@ -4613,8 +5608,8 @@
           <w:lang w:val="en-GB" w:eastAsia="en-GB"/>
         </w:rPr>
         <w:drawing>
-          <wp:inline distT="0" distB="0" distL="0" distR="0" wp14:anchorId="53849035" wp14:editId="1BEDDEB8">
-            <wp:extent cx="1897597" cy="2780843"/>
+          <wp:inline distT="0" distB="0" distL="0" distR="0" wp14:anchorId="53849035" wp14:editId="50B1AEA3">
+            <wp:extent cx="1767015" cy="2589482"/>
             <wp:effectExtent l="0" t="0" r="0" b="0"/>
             <wp:docPr id="11" name="Picture 11"/>
             <wp:cNvGraphicFramePr>
@@ -4642,7 +5637,7 @@
                   <pic:spPr>
                     <a:xfrm>
                       <a:off x="0" y="0"/>
-                      <a:ext cx="1918993" cy="2812199"/>
+                      <a:ext cx="1792629" cy="2627019"/>
                     </a:xfrm>
                     <a:prstGeom prst="rect">
                       <a:avLst/>
@@ -4674,15 +5669,6 @@
       <w:pPr>
         <w:jc w:val="both"/>
         <w:rPr>
-          <w:color w:val="C0504D" w:themeColor="accent2"/>
-          <w:lang w:val="en-US"/>
-        </w:rPr>
-      </w:pPr>
-    </w:p>
-    <w:p>
-      <w:pPr>
-        <w:jc w:val="both"/>
-        <w:rPr>
           <w:color w:val="282B26"/>
           <w:lang w:val="en-GB"/>
         </w:rPr>
@@ -4691,35 +5677,252 @@
         <w:rPr>
           <w:lang w:val="en-US"/>
         </w:rPr>
-        <w:t xml:space="preserve">The method ‘ordinal()’ </w:t>
+        <w:t>The method ‘</w:t>
+      </w:r>
+      <w:proofErr w:type="gramStart"/>
+      <w:r>
+        <w:rPr>
+          <w:lang w:val="en-US"/>
+        </w:rPr>
+        <w:t>ordinal(</w:t>
+      </w:r>
+      <w:proofErr w:type="gramEnd"/>
+      <w:r>
+        <w:rPr>
+          <w:lang w:val="en-US"/>
+        </w:rPr>
+        <w:t xml:space="preserve">)’ </w:t>
       </w:r>
       <w:r>
         <w:rPr>
           <w:color w:val="282B26"/>
           <w:lang w:val="en-GB"/>
         </w:rPr>
-        <w:t xml:space="preserve">returns the ordinal of this enumeration constant (its position in its enum declaration, where the initial constant is assigned an ordinal of zero). </w:t>
-      </w:r>
+        <w:t xml:space="preserve">returns the ordinal of this enumeration constant (its position in its </w:t>
+      </w:r>
+      <w:proofErr w:type="spellStart"/>
       <w:r>
         <w:rPr>
           <w:color w:val="282B26"/>
           <w:lang w:val="en-GB"/>
         </w:rPr>
-        <w:t xml:space="preserve">Changing the code by adding ‘1’ to it fixed problem as shown in picture </w:t>
-      </w:r>
+        <w:t>enum</w:t>
+      </w:r>
+      <w:proofErr w:type="spellEnd"/>
       <w:r>
         <w:rPr>
           <w:color w:val="282B26"/>
           <w:lang w:val="en-GB"/>
         </w:rPr>
-        <w:t>12</w:t>
+        <w:t xml:space="preserve"> declaration, where the initial constant is assigned an ordinal of zero). </w:t>
       </w:r>
       <w:r>
         <w:rPr>
           <w:color w:val="282B26"/>
           <w:lang w:val="en-GB"/>
         </w:rPr>
+        <w:t xml:space="preserve">Changing the code by adding ‘1’ to it fixed problem as shown in picture </w:t>
+      </w:r>
+      <w:r>
+        <w:rPr>
+          <w:color w:val="282B26"/>
+          <w:lang w:val="en-GB"/>
+        </w:rPr>
+        <w:t>12</w:t>
+      </w:r>
+      <w:r>
+        <w:rPr>
+          <w:color w:val="282B26"/>
+          <w:lang w:val="en-GB"/>
+        </w:rPr>
         <w:t xml:space="preserve"> below.</w:t>
+      </w:r>
+    </w:p>
+    <w:p>
+      <w:pPr>
+        <w:jc w:val="both"/>
+        <w:rPr>
+          <w:color w:val="1F497D" w:themeColor="text2"/>
+          <w:lang w:val="en-GB"/>
+        </w:rPr>
+      </w:pPr>
+      <w:r>
+        <w:rPr>
+          <w:color w:val="1F497D" w:themeColor="text2"/>
+          <w:lang w:val="en-GB"/>
+        </w:rPr>
+        <w:t xml:space="preserve">public static </w:t>
+      </w:r>
+      <w:proofErr w:type="spellStart"/>
+      <w:r>
+        <w:rPr>
+          <w:color w:val="1F497D" w:themeColor="text2"/>
+          <w:lang w:val="en-GB"/>
+        </w:rPr>
+        <w:t>DiceValue</w:t>
+      </w:r>
+      <w:proofErr w:type="spellEnd"/>
+      <w:r>
+        <w:rPr>
+          <w:color w:val="1F497D" w:themeColor="text2"/>
+          <w:lang w:val="en-GB"/>
+        </w:rPr>
+        <w:t xml:space="preserve"> </w:t>
+      </w:r>
+      <w:proofErr w:type="spellStart"/>
+      <w:proofErr w:type="gramStart"/>
+      <w:r>
+        <w:rPr>
+          <w:color w:val="1F497D" w:themeColor="text2"/>
+          <w:lang w:val="en-GB"/>
+        </w:rPr>
+        <w:t>getRandom</w:t>
+      </w:r>
+      <w:proofErr w:type="spellEnd"/>
+      <w:r>
+        <w:rPr>
+          <w:color w:val="1F497D" w:themeColor="text2"/>
+          <w:lang w:val="en-GB"/>
+        </w:rPr>
+        <w:t>(</w:t>
+      </w:r>
+      <w:proofErr w:type="gramEnd"/>
+      <w:r>
+        <w:rPr>
+          <w:color w:val="1F497D" w:themeColor="text2"/>
+          <w:lang w:val="en-GB"/>
+        </w:rPr>
+        <w:t>) {</w:t>
+      </w:r>
+    </w:p>
+    <w:p>
+      <w:pPr>
+        <w:jc w:val="both"/>
+        <w:rPr>
+          <w:color w:val="1F497D" w:themeColor="text2"/>
+          <w:lang w:val="en-GB"/>
+        </w:rPr>
+      </w:pPr>
+      <w:r>
+        <w:rPr>
+          <w:color w:val="1F497D" w:themeColor="text2"/>
+          <w:lang w:val="en-GB"/>
+        </w:rPr>
+        <w:tab/>
+      </w:r>
+      <w:r>
+        <w:rPr>
+          <w:color w:val="1F497D" w:themeColor="text2"/>
+          <w:lang w:val="en-GB"/>
+        </w:rPr>
+        <w:tab/>
+      </w:r>
+      <w:proofErr w:type="spellStart"/>
+      <w:r>
+        <w:rPr>
+          <w:color w:val="1F497D" w:themeColor="text2"/>
+          <w:lang w:val="en-GB"/>
+        </w:rPr>
+        <w:t>int</w:t>
+      </w:r>
+      <w:proofErr w:type="spellEnd"/>
+      <w:r>
+        <w:rPr>
+          <w:color w:val="1F497D" w:themeColor="text2"/>
+          <w:lang w:val="en-GB"/>
+        </w:rPr>
+        <w:t xml:space="preserve"> random = </w:t>
+      </w:r>
+      <w:proofErr w:type="spellStart"/>
+      <w:r>
+        <w:rPr>
+          <w:color w:val="1F497D" w:themeColor="text2"/>
+          <w:lang w:val="en-GB"/>
+        </w:rPr>
+        <w:t>RANDOM.nextInt</w:t>
+      </w:r>
+      <w:proofErr w:type="spellEnd"/>
+      <w:r>
+        <w:rPr>
+          <w:color w:val="1F497D" w:themeColor="text2"/>
+          <w:lang w:val="en-GB"/>
+        </w:rPr>
+        <w:t>(</w:t>
+      </w:r>
+      <w:proofErr w:type="spellStart"/>
+      <w:proofErr w:type="gramStart"/>
+      <w:r>
+        <w:rPr>
+          <w:color w:val="1F497D" w:themeColor="text2"/>
+          <w:lang w:val="en-GB"/>
+        </w:rPr>
+        <w:t>DiceValue.SPADE.ordinal</w:t>
+      </w:r>
+      <w:proofErr w:type="spellEnd"/>
+      <w:proofErr w:type="gramEnd"/>
+      <w:r>
+        <w:rPr>
+          <w:color w:val="1F497D" w:themeColor="text2"/>
+          <w:lang w:val="en-GB"/>
+        </w:rPr>
+        <w:t>() + 1);</w:t>
+      </w:r>
+    </w:p>
+    <w:p>
+      <w:pPr>
+        <w:jc w:val="both"/>
+        <w:rPr>
+          <w:color w:val="1F497D" w:themeColor="text2"/>
+          <w:lang w:val="en-GB"/>
+        </w:rPr>
+      </w:pPr>
+      <w:r>
+        <w:rPr>
+          <w:color w:val="1F497D" w:themeColor="text2"/>
+          <w:lang w:val="en-GB"/>
+        </w:rPr>
+        <w:tab/>
+      </w:r>
+      <w:r>
+        <w:rPr>
+          <w:color w:val="1F497D" w:themeColor="text2"/>
+          <w:lang w:val="en-GB"/>
+        </w:rPr>
+        <w:tab/>
+        <w:t>return values</w:t>
+      </w:r>
+      <w:proofErr w:type="gramStart"/>
+      <w:r>
+        <w:rPr>
+          <w:color w:val="1F497D" w:themeColor="text2"/>
+          <w:lang w:val="en-GB"/>
+        </w:rPr>
+        <w:t>()[</w:t>
+      </w:r>
+      <w:proofErr w:type="gramEnd"/>
+      <w:r>
+        <w:rPr>
+          <w:color w:val="1F497D" w:themeColor="text2"/>
+          <w:lang w:val="en-GB"/>
+        </w:rPr>
+        <w:t>random];</w:t>
+      </w:r>
+    </w:p>
+    <w:p>
+      <w:pPr>
+        <w:jc w:val="both"/>
+        <w:rPr>
+          <w:color w:val="1F497D" w:themeColor="text2"/>
+          <w:lang w:val="en-GB"/>
+        </w:rPr>
+      </w:pPr>
+      <w:r>
+        <w:rPr>
+          <w:color w:val="1F497D" w:themeColor="text2"/>
+          <w:lang w:val="en-GB"/>
+        </w:rPr>
+        <w:tab/>
+        <w:t>}</w:t>
       </w:r>
     </w:p>
     <w:p>
@@ -4737,8 +5940,8 @@
         </w:rPr>
         <w:lastRenderedPageBreak/>
         <w:drawing>
-          <wp:inline distT="0" distB="0" distL="0" distR="0" wp14:anchorId="56BDBB4E" wp14:editId="77440BCA">
-            <wp:extent cx="2223135" cy="2578138"/>
+          <wp:inline distT="0" distB="0" distL="0" distR="0" wp14:anchorId="56BDBB4E" wp14:editId="13A1830B">
+            <wp:extent cx="2071975" cy="2402840"/>
             <wp:effectExtent l="0" t="0" r="0" b="0"/>
             <wp:docPr id="12" name="Picture 12"/>
             <wp:cNvGraphicFramePr>
@@ -4766,7 +5969,7 @@
                   <pic:spPr>
                     <a:xfrm>
                       <a:off x="0" y="0"/>
-                      <a:ext cx="2231188" cy="2587477"/>
+                      <a:ext cx="2082335" cy="2414854"/>
                     </a:xfrm>
                     <a:prstGeom prst="rect">
                       <a:avLst/>
@@ -4820,6 +6023,15 @@
         </w:rPr>
         <w:t>:</w:t>
       </w:r>
+      <w:r>
+        <w:rPr>
+          <w:rFonts w:ascii="Arial" w:hAnsi="Arial" w:cs="Arial"/>
+          <w:sz w:val="26"/>
+          <w:szCs w:val="26"/>
+          <w:lang w:val="en-US"/>
+        </w:rPr>
+        <w:t xml:space="preserve"> Bug 4 (Same result when dice are rolled)</w:t>
+      </w:r>
     </w:p>
     <w:p>
       <w:pPr>
@@ -4861,8 +6073,8 @@
           <w:lang w:val="en-GB" w:eastAsia="en-GB"/>
         </w:rPr>
         <w:drawing>
-          <wp:inline distT="0" distB="0" distL="0" distR="0" wp14:anchorId="0486DFA9" wp14:editId="69E3F746">
-            <wp:extent cx="2531311" cy="3119969"/>
+          <wp:inline distT="0" distB="0" distL="0" distR="0" wp14:anchorId="0486DFA9" wp14:editId="63F9D571">
+            <wp:extent cx="2284034" cy="2815188"/>
             <wp:effectExtent l="0" t="0" r="0" b="0"/>
             <wp:docPr id="13" name="Picture 13"/>
             <wp:cNvGraphicFramePr>
@@ -4890,7 +6102,7 @@
                   <pic:spPr>
                     <a:xfrm>
                       <a:off x="0" y="0"/>
-                      <a:ext cx="2536046" cy="3125806"/>
+                      <a:ext cx="2292529" cy="2825659"/>
                     </a:xfrm>
                     <a:prstGeom prst="rect">
                       <a:avLst/>
@@ -4915,6 +6127,227 @@
         </w:rPr>
         <w:t>Picture 13</w:t>
       </w:r>
+      <w:bookmarkStart w:id="5" w:name="_GoBack"/>
+      <w:bookmarkEnd w:id="5"/>
+    </w:p>
+    <w:p>
+      <w:pPr>
+        <w:jc w:val="both"/>
+        <w:rPr>
+          <w:color w:val="000000" w:themeColor="text1"/>
+          <w:lang w:val="en-US"/>
+        </w:rPr>
+      </w:pPr>
+      <w:r>
+        <w:rPr>
+          <w:color w:val="000000" w:themeColor="text1"/>
+          <w:lang w:val="en-US"/>
+        </w:rPr>
+        <w:t xml:space="preserve">This can be resolved by improving the method </w:t>
+      </w:r>
+      <w:proofErr w:type="spellStart"/>
+      <w:r>
+        <w:rPr>
+          <w:color w:val="000000" w:themeColor="text1"/>
+          <w:lang w:val="en-US"/>
+        </w:rPr>
+        <w:t>getRandom</w:t>
+      </w:r>
+      <w:proofErr w:type="spellEnd"/>
+      <w:r>
+        <w:rPr>
+          <w:color w:val="000000" w:themeColor="text1"/>
+          <w:lang w:val="en-US"/>
+        </w:rPr>
+        <w:t xml:space="preserve"> displayed below from the DiceValue.java code</w:t>
+      </w:r>
+    </w:p>
+    <w:p>
+      <w:pPr>
+        <w:jc w:val="both"/>
+        <w:rPr>
+          <w:color w:val="C0504D" w:themeColor="accent2"/>
+          <w:lang w:val="en-US"/>
+        </w:rPr>
+      </w:pPr>
+      <w:r>
+        <w:rPr>
+          <w:color w:val="C0504D" w:themeColor="accent2"/>
+          <w:lang w:val="en-US"/>
+        </w:rPr>
+        <w:t xml:space="preserve">public static </w:t>
+      </w:r>
+      <w:proofErr w:type="spellStart"/>
+      <w:r>
+        <w:rPr>
+          <w:color w:val="C0504D" w:themeColor="accent2"/>
+          <w:lang w:val="en-US"/>
+        </w:rPr>
+        <w:t>DiceValue</w:t>
+      </w:r>
+      <w:proofErr w:type="spellEnd"/>
+      <w:r>
+        <w:rPr>
+          <w:color w:val="C0504D" w:themeColor="accent2"/>
+          <w:lang w:val="en-US"/>
+        </w:rPr>
+        <w:t xml:space="preserve"> </w:t>
+      </w:r>
+      <w:proofErr w:type="spellStart"/>
+      <w:proofErr w:type="gramStart"/>
+      <w:r>
+        <w:rPr>
+          <w:color w:val="C0504D" w:themeColor="accent2"/>
+          <w:lang w:val="en-US"/>
+        </w:rPr>
+        <w:t>getRandom</w:t>
+      </w:r>
+      <w:proofErr w:type="spellEnd"/>
+      <w:r>
+        <w:rPr>
+          <w:color w:val="C0504D" w:themeColor="accent2"/>
+          <w:lang w:val="en-US"/>
+        </w:rPr>
+        <w:t>(</w:t>
+      </w:r>
+      <w:proofErr w:type="gramEnd"/>
+      <w:r>
+        <w:rPr>
+          <w:color w:val="C0504D" w:themeColor="accent2"/>
+          <w:lang w:val="en-US"/>
+        </w:rPr>
+        <w:t>) {</w:t>
+      </w:r>
+    </w:p>
+    <w:p>
+      <w:pPr>
+        <w:jc w:val="both"/>
+        <w:rPr>
+          <w:color w:val="C0504D" w:themeColor="accent2"/>
+          <w:lang w:val="en-US"/>
+        </w:rPr>
+      </w:pPr>
+      <w:r>
+        <w:rPr>
+          <w:color w:val="C0504D" w:themeColor="accent2"/>
+          <w:lang w:val="en-US"/>
+        </w:rPr>
+        <w:tab/>
+      </w:r>
+      <w:r>
+        <w:rPr>
+          <w:color w:val="C0504D" w:themeColor="accent2"/>
+          <w:lang w:val="en-US"/>
+        </w:rPr>
+        <w:tab/>
+      </w:r>
+      <w:proofErr w:type="spellStart"/>
+      <w:r>
+        <w:rPr>
+          <w:color w:val="C0504D" w:themeColor="accent2"/>
+          <w:lang w:val="en-US"/>
+        </w:rPr>
+        <w:t>int</w:t>
+      </w:r>
+      <w:proofErr w:type="spellEnd"/>
+      <w:r>
+        <w:rPr>
+          <w:color w:val="C0504D" w:themeColor="accent2"/>
+          <w:lang w:val="en-US"/>
+        </w:rPr>
+        <w:t xml:space="preserve"> random = </w:t>
+      </w:r>
+      <w:proofErr w:type="spellStart"/>
+      <w:r>
+        <w:rPr>
+          <w:color w:val="C0504D" w:themeColor="accent2"/>
+          <w:lang w:val="en-US"/>
+        </w:rPr>
+        <w:t>RANDOM.nextInt</w:t>
+      </w:r>
+      <w:proofErr w:type="spellEnd"/>
+      <w:r>
+        <w:rPr>
+          <w:color w:val="C0504D" w:themeColor="accent2"/>
+          <w:lang w:val="en-US"/>
+        </w:rPr>
+        <w:t>(</w:t>
+      </w:r>
+      <w:proofErr w:type="spellStart"/>
+      <w:proofErr w:type="gramStart"/>
+      <w:r>
+        <w:rPr>
+          <w:color w:val="C0504D" w:themeColor="accent2"/>
+          <w:lang w:val="en-US"/>
+        </w:rPr>
+        <w:t>DiceValue.SPADE.ordinal</w:t>
+      </w:r>
+      <w:proofErr w:type="spellEnd"/>
+      <w:proofErr w:type="gramEnd"/>
+      <w:r>
+        <w:rPr>
+          <w:color w:val="C0504D" w:themeColor="accent2"/>
+          <w:lang w:val="en-US"/>
+        </w:rPr>
+        <w:t>() + 1);</w:t>
+      </w:r>
+    </w:p>
+    <w:p>
+      <w:pPr>
+        <w:jc w:val="both"/>
+        <w:rPr>
+          <w:color w:val="C0504D" w:themeColor="accent2"/>
+          <w:lang w:val="en-US"/>
+        </w:rPr>
+      </w:pPr>
+      <w:r>
+        <w:rPr>
+          <w:color w:val="C0504D" w:themeColor="accent2"/>
+          <w:lang w:val="en-US"/>
+        </w:rPr>
+        <w:tab/>
+      </w:r>
+      <w:r>
+        <w:rPr>
+          <w:color w:val="C0504D" w:themeColor="accent2"/>
+          <w:lang w:val="en-US"/>
+        </w:rPr>
+        <w:tab/>
+        <w:t>return values</w:t>
+      </w:r>
+      <w:proofErr w:type="gramStart"/>
+      <w:r>
+        <w:rPr>
+          <w:color w:val="C0504D" w:themeColor="accent2"/>
+          <w:lang w:val="en-US"/>
+        </w:rPr>
+        <w:t>()[</w:t>
+      </w:r>
+      <w:proofErr w:type="gramEnd"/>
+      <w:r>
+        <w:rPr>
+          <w:color w:val="C0504D" w:themeColor="accent2"/>
+          <w:lang w:val="en-US"/>
+        </w:rPr>
+        <w:t>random];</w:t>
+      </w:r>
+    </w:p>
+    <w:p>
+      <w:pPr>
+        <w:jc w:val="both"/>
+        <w:rPr>
+          <w:color w:val="C0504D" w:themeColor="accent2"/>
+          <w:lang w:val="en-US"/>
+        </w:rPr>
+      </w:pPr>
+      <w:r>
+        <w:rPr>
+          <w:color w:val="C0504D" w:themeColor="accent2"/>
+          <w:lang w:val="en-US"/>
+        </w:rPr>
+        <w:tab/>
+        <w:t>}</w:t>
+      </w:r>
     </w:p>
     <w:p>
       <w:pPr>
@@ -4950,6 +6383,7 @@
         <w:rPr>
           <w:lang w:val="en-US"/>
         </w:rPr>
+        <w:lastRenderedPageBreak/>
         <w:br w:type="page"/>
       </w:r>
     </w:p>
@@ -5247,7 +6681,7 @@
         <w:rFonts w:asciiTheme="majorHAnsi" w:hAnsiTheme="majorHAnsi"/>
         <w:noProof/>
       </w:rPr>
-      <w:t>5</w:t>
+      <w:t>9</w:t>
     </w:r>
     <w:r>
       <w:rPr>
@@ -7241,7 +8675,7 @@
 </file>
 
 <file path=customXml/itemProps1.xml><?xml version="1.0" encoding="utf-8"?>
-<ds:datastoreItem xmlns:ds="http://schemas.openxmlformats.org/officeDocument/2006/customXml" ds:itemID="{7E659BB0-5B3D-8344-A7CF-B8028A62BFC9}">
+<ds:datastoreItem xmlns:ds="http://schemas.openxmlformats.org/officeDocument/2006/customXml" ds:itemID="{58EECF99-065E-A546-88B1-5A4F65B2F127}">
   <ds:schemaRefs>
     <ds:schemaRef ds:uri="http://schemas.openxmlformats.org/officeDocument/2006/bibliography"/>
   </ds:schemaRefs>

</xml_diff>

<commit_message>
Write STEP 7: Bug 5 (win:lose ration not correct)
</commit_message>
<xml_diff>
--- a/CrownAndAnchorGame/src/src/11590309_ITC515_Jino_ Debugging.docx
+++ b/CrownAndAnchorGame/src/src/11590309_ITC515_Jino_ Debugging.docx
@@ -179,27 +179,9 @@
         <w:tab/>
         <w:t xml:space="preserve">Lecturer: </w:t>
       </w:r>
-      <w:proofErr w:type="spellStart"/>
-      <w:r>
-        <w:t>Dr.</w:t>
-      </w:r>
-      <w:proofErr w:type="spellEnd"/>
-      <w:r>
-        <w:t xml:space="preserve"> </w:t>
-      </w:r>
-      <w:proofErr w:type="spellStart"/>
-      <w:r>
-        <w:t>Recep</w:t>
-      </w:r>
-      <w:proofErr w:type="spellEnd"/>
-      <w:r>
-        <w:t xml:space="preserve"> </w:t>
-      </w:r>
-      <w:proofErr w:type="spellStart"/>
-      <w:r>
-        <w:t>Ulusoy</w:t>
-      </w:r>
-      <w:proofErr w:type="spellEnd"/>
+      <w:r>
+        <w:t>Dr. Recep Ulusoy</w:t>
+      </w:r>
     </w:p>
     <w:p>
       <w:pPr>
@@ -319,7 +301,7 @@
             </w:rPr>
             <w:fldChar w:fldCharType="separate"/>
           </w:r>
-          <w:hyperlink w:anchor="_Toc463926784" w:history="1">
+          <w:hyperlink w:anchor="_Toc464036629" w:history="1">
             <w:r>
               <w:rPr>
                 <w:rStyle w:val="Hyperlink"/>
@@ -351,7 +333,7 @@
                 <w:noProof/>
                 <w:webHidden/>
               </w:rPr>
-              <w:instrText xml:space="preserve"> PAGEREF _Toc463926784 \h </w:instrText>
+              <w:instrText xml:space="preserve"> PAGEREF _Toc464036629 \h </w:instrText>
             </w:r>
             <w:r>
               <w:rPr>
@@ -401,7 +383,7 @@
               <w:lang w:val="en-GB" w:eastAsia="en-GB"/>
             </w:rPr>
           </w:pPr>
-          <w:hyperlink w:anchor="_Toc463926785" w:history="1">
+          <w:hyperlink w:anchor="_Toc464036630" w:history="1">
             <w:r>
               <w:rPr>
                 <w:rStyle w:val="Hyperlink"/>
@@ -432,7 +414,7 @@
                 <w:noProof/>
                 <w:webHidden/>
               </w:rPr>
-              <w:instrText xml:space="preserve"> PAGEREF _Toc463926785 \h </w:instrText>
+              <w:instrText xml:space="preserve"> PAGEREF _Toc464036630 \h </w:instrText>
             </w:r>
             <w:r>
               <w:rPr>
@@ -482,7 +464,7 @@
               <w:lang w:val="en-GB" w:eastAsia="en-GB"/>
             </w:rPr>
           </w:pPr>
-          <w:hyperlink w:anchor="_Toc463926786" w:history="1">
+          <w:hyperlink w:anchor="_Toc464036631" w:history="1">
             <w:r>
               <w:rPr>
                 <w:rStyle w:val="Hyperlink"/>
@@ -490,7 +472,7 @@
                 <w:noProof/>
                 <w:lang w:val="en-US"/>
               </w:rPr>
-              <w:t>Replication</w:t>
+              <w:t>Bug Fixing and Improvements</w:t>
             </w:r>
             <w:r>
               <w:rPr>
@@ -514,7 +496,493 @@
                 <w:noProof/>
                 <w:webHidden/>
               </w:rPr>
-              <w:instrText xml:space="preserve"> PAGEREF _Toc463926786 \h </w:instrText>
+              <w:instrText xml:space="preserve"> PAGEREF _Toc464036631 \h </w:instrText>
+            </w:r>
+            <w:r>
+              <w:rPr>
+                <w:rFonts w:ascii="Arial" w:hAnsi="Arial"/>
+                <w:noProof/>
+                <w:webHidden/>
+              </w:rPr>
+            </w:r>
+            <w:r>
+              <w:rPr>
+                <w:rFonts w:ascii="Arial" w:hAnsi="Arial"/>
+                <w:noProof/>
+                <w:webHidden/>
+              </w:rPr>
+              <w:fldChar w:fldCharType="separate"/>
+            </w:r>
+            <w:r>
+              <w:rPr>
+                <w:rFonts w:ascii="Arial" w:hAnsi="Arial"/>
+                <w:noProof/>
+                <w:webHidden/>
+              </w:rPr>
+              <w:t>4</w:t>
+            </w:r>
+            <w:r>
+              <w:rPr>
+                <w:rFonts w:ascii="Arial" w:hAnsi="Arial"/>
+                <w:noProof/>
+                <w:webHidden/>
+              </w:rPr>
+              <w:fldChar w:fldCharType="end"/>
+            </w:r>
+          </w:hyperlink>
+        </w:p>
+        <w:p>
+          <w:pPr>
+            <w:pStyle w:val="TOC2"/>
+            <w:tabs>
+              <w:tab w:val="right" w:leader="dot" w:pos="9016"/>
+            </w:tabs>
+            <w:rPr>
+              <w:rFonts w:ascii="Arial" w:eastAsiaTheme="minorEastAsia" w:hAnsi="Arial"/>
+              <w:noProof/>
+              <w:sz w:val="24"/>
+              <w:szCs w:val="24"/>
+              <w:lang w:val="en-GB" w:eastAsia="en-GB"/>
+            </w:rPr>
+          </w:pPr>
+          <w:hyperlink w:anchor="_Toc464036632" w:history="1">
+            <w:r>
+              <w:rPr>
+                <w:rStyle w:val="Hyperlink"/>
+                <w:rFonts w:ascii="Arial" w:hAnsi="Arial"/>
+                <w:noProof/>
+                <w:lang w:val="en-US"/>
+              </w:rPr>
+              <w:t>STEP 1: Improvement 1 (Welcome message and prompt for data)</w:t>
+            </w:r>
+            <w:r>
+              <w:rPr>
+                <w:rFonts w:ascii="Arial" w:hAnsi="Arial"/>
+                <w:noProof/>
+                <w:webHidden/>
+              </w:rPr>
+              <w:tab/>
+            </w:r>
+            <w:r>
+              <w:rPr>
+                <w:rFonts w:ascii="Arial" w:hAnsi="Arial"/>
+                <w:noProof/>
+                <w:webHidden/>
+              </w:rPr>
+              <w:fldChar w:fldCharType="begin"/>
+            </w:r>
+            <w:r>
+              <w:rPr>
+                <w:rFonts w:ascii="Arial" w:hAnsi="Arial"/>
+                <w:noProof/>
+                <w:webHidden/>
+              </w:rPr>
+              <w:instrText xml:space="preserve"> PAGEREF _Toc464036632 \h </w:instrText>
+            </w:r>
+            <w:r>
+              <w:rPr>
+                <w:rFonts w:ascii="Arial" w:hAnsi="Arial"/>
+                <w:noProof/>
+                <w:webHidden/>
+              </w:rPr>
+            </w:r>
+            <w:r>
+              <w:rPr>
+                <w:rFonts w:ascii="Arial" w:hAnsi="Arial"/>
+                <w:noProof/>
+                <w:webHidden/>
+              </w:rPr>
+              <w:fldChar w:fldCharType="separate"/>
+            </w:r>
+            <w:r>
+              <w:rPr>
+                <w:rFonts w:ascii="Arial" w:hAnsi="Arial"/>
+                <w:noProof/>
+                <w:webHidden/>
+              </w:rPr>
+              <w:t>4</w:t>
+            </w:r>
+            <w:r>
+              <w:rPr>
+                <w:rFonts w:ascii="Arial" w:hAnsi="Arial"/>
+                <w:noProof/>
+                <w:webHidden/>
+              </w:rPr>
+              <w:fldChar w:fldCharType="end"/>
+            </w:r>
+          </w:hyperlink>
+        </w:p>
+        <w:p>
+          <w:pPr>
+            <w:pStyle w:val="TOC2"/>
+            <w:tabs>
+              <w:tab w:val="right" w:leader="dot" w:pos="9016"/>
+            </w:tabs>
+            <w:rPr>
+              <w:rFonts w:ascii="Arial" w:eastAsiaTheme="minorEastAsia" w:hAnsi="Arial"/>
+              <w:noProof/>
+              <w:sz w:val="24"/>
+              <w:szCs w:val="24"/>
+              <w:lang w:val="en-GB" w:eastAsia="en-GB"/>
+            </w:rPr>
+          </w:pPr>
+          <w:hyperlink w:anchor="_Toc464036633" w:history="1">
+            <w:r>
+              <w:rPr>
+                <w:rStyle w:val="Hyperlink"/>
+                <w:rFonts w:ascii="Arial" w:hAnsi="Arial"/>
+                <w:noProof/>
+                <w:lang w:val="en-US"/>
+              </w:rPr>
+              <w:t>STEP 2: Bug 1 (Win/Lose balance)</w:t>
+            </w:r>
+            <w:r>
+              <w:rPr>
+                <w:rFonts w:ascii="Arial" w:hAnsi="Arial"/>
+                <w:noProof/>
+                <w:webHidden/>
+              </w:rPr>
+              <w:tab/>
+            </w:r>
+            <w:r>
+              <w:rPr>
+                <w:rFonts w:ascii="Arial" w:hAnsi="Arial"/>
+                <w:noProof/>
+                <w:webHidden/>
+              </w:rPr>
+              <w:fldChar w:fldCharType="begin"/>
+            </w:r>
+            <w:r>
+              <w:rPr>
+                <w:rFonts w:ascii="Arial" w:hAnsi="Arial"/>
+                <w:noProof/>
+                <w:webHidden/>
+              </w:rPr>
+              <w:instrText xml:space="preserve"> PAGEREF _Toc464036633 \h </w:instrText>
+            </w:r>
+            <w:r>
+              <w:rPr>
+                <w:rFonts w:ascii="Arial" w:hAnsi="Arial"/>
+                <w:noProof/>
+                <w:webHidden/>
+              </w:rPr>
+            </w:r>
+            <w:r>
+              <w:rPr>
+                <w:rFonts w:ascii="Arial" w:hAnsi="Arial"/>
+                <w:noProof/>
+                <w:webHidden/>
+              </w:rPr>
+              <w:fldChar w:fldCharType="separate"/>
+            </w:r>
+            <w:r>
+              <w:rPr>
+                <w:rFonts w:ascii="Arial" w:hAnsi="Arial"/>
+                <w:noProof/>
+                <w:webHidden/>
+              </w:rPr>
+              <w:t>5</w:t>
+            </w:r>
+            <w:r>
+              <w:rPr>
+                <w:rFonts w:ascii="Arial" w:hAnsi="Arial"/>
+                <w:noProof/>
+                <w:webHidden/>
+              </w:rPr>
+              <w:fldChar w:fldCharType="end"/>
+            </w:r>
+          </w:hyperlink>
+        </w:p>
+        <w:p>
+          <w:pPr>
+            <w:pStyle w:val="TOC2"/>
+            <w:tabs>
+              <w:tab w:val="right" w:leader="dot" w:pos="9016"/>
+            </w:tabs>
+            <w:rPr>
+              <w:rFonts w:ascii="Arial" w:eastAsiaTheme="minorEastAsia" w:hAnsi="Arial"/>
+              <w:noProof/>
+              <w:sz w:val="24"/>
+              <w:szCs w:val="24"/>
+              <w:lang w:val="en-GB" w:eastAsia="en-GB"/>
+            </w:rPr>
+          </w:pPr>
+          <w:hyperlink w:anchor="_Toc464036634" w:history="1">
+            <w:r>
+              <w:rPr>
+                <w:rStyle w:val="Hyperlink"/>
+                <w:rFonts w:ascii="Arial" w:hAnsi="Arial"/>
+                <w:noProof/>
+                <w:lang w:val="en-US"/>
+              </w:rPr>
+              <w:t>STEP 3: Bug 2 (Game stops while player still has a balance)</w:t>
+            </w:r>
+            <w:r>
+              <w:rPr>
+                <w:rFonts w:ascii="Arial" w:hAnsi="Arial"/>
+                <w:noProof/>
+                <w:webHidden/>
+              </w:rPr>
+              <w:tab/>
+            </w:r>
+            <w:r>
+              <w:rPr>
+                <w:rFonts w:ascii="Arial" w:hAnsi="Arial"/>
+                <w:noProof/>
+                <w:webHidden/>
+              </w:rPr>
+              <w:fldChar w:fldCharType="begin"/>
+            </w:r>
+            <w:r>
+              <w:rPr>
+                <w:rFonts w:ascii="Arial" w:hAnsi="Arial"/>
+                <w:noProof/>
+                <w:webHidden/>
+              </w:rPr>
+              <w:instrText xml:space="preserve"> PAGEREF _Toc464036634 \h </w:instrText>
+            </w:r>
+            <w:r>
+              <w:rPr>
+                <w:rFonts w:ascii="Arial" w:hAnsi="Arial"/>
+                <w:noProof/>
+                <w:webHidden/>
+              </w:rPr>
+            </w:r>
+            <w:r>
+              <w:rPr>
+                <w:rFonts w:ascii="Arial" w:hAnsi="Arial"/>
+                <w:noProof/>
+                <w:webHidden/>
+              </w:rPr>
+              <w:fldChar w:fldCharType="separate"/>
+            </w:r>
+            <w:r>
+              <w:rPr>
+                <w:rFonts w:ascii="Arial" w:hAnsi="Arial"/>
+                <w:noProof/>
+                <w:webHidden/>
+              </w:rPr>
+              <w:t>6</w:t>
+            </w:r>
+            <w:r>
+              <w:rPr>
+                <w:rFonts w:ascii="Arial" w:hAnsi="Arial"/>
+                <w:noProof/>
+                <w:webHidden/>
+              </w:rPr>
+              <w:fldChar w:fldCharType="end"/>
+            </w:r>
+          </w:hyperlink>
+        </w:p>
+        <w:p>
+          <w:pPr>
+            <w:pStyle w:val="TOC2"/>
+            <w:tabs>
+              <w:tab w:val="right" w:leader="dot" w:pos="9016"/>
+            </w:tabs>
+            <w:rPr>
+              <w:rFonts w:ascii="Arial" w:eastAsiaTheme="minorEastAsia" w:hAnsi="Arial"/>
+              <w:noProof/>
+              <w:sz w:val="24"/>
+              <w:szCs w:val="24"/>
+              <w:lang w:val="en-GB" w:eastAsia="en-GB"/>
+            </w:rPr>
+          </w:pPr>
+          <w:hyperlink w:anchor="_Toc464036635" w:history="1">
+            <w:r>
+              <w:rPr>
+                <w:rStyle w:val="Hyperlink"/>
+                <w:rFonts w:ascii="Arial" w:hAnsi="Arial"/>
+                <w:noProof/>
+                <w:lang w:val="en-US"/>
+              </w:rPr>
+              <w:t>STEP 4: Improvement_2 (Display message how to quit the game)</w:t>
+            </w:r>
+            <w:r>
+              <w:rPr>
+                <w:rFonts w:ascii="Arial" w:hAnsi="Arial"/>
+                <w:noProof/>
+                <w:webHidden/>
+              </w:rPr>
+              <w:tab/>
+            </w:r>
+            <w:r>
+              <w:rPr>
+                <w:rFonts w:ascii="Arial" w:hAnsi="Arial"/>
+                <w:noProof/>
+                <w:webHidden/>
+              </w:rPr>
+              <w:fldChar w:fldCharType="begin"/>
+            </w:r>
+            <w:r>
+              <w:rPr>
+                <w:rFonts w:ascii="Arial" w:hAnsi="Arial"/>
+                <w:noProof/>
+                <w:webHidden/>
+              </w:rPr>
+              <w:instrText xml:space="preserve"> PAGEREF _Toc464036635 \h </w:instrText>
+            </w:r>
+            <w:r>
+              <w:rPr>
+                <w:rFonts w:ascii="Arial" w:hAnsi="Arial"/>
+                <w:noProof/>
+                <w:webHidden/>
+              </w:rPr>
+            </w:r>
+            <w:r>
+              <w:rPr>
+                <w:rFonts w:ascii="Arial" w:hAnsi="Arial"/>
+                <w:noProof/>
+                <w:webHidden/>
+              </w:rPr>
+              <w:fldChar w:fldCharType="separate"/>
+            </w:r>
+            <w:r>
+              <w:rPr>
+                <w:rFonts w:ascii="Arial" w:hAnsi="Arial"/>
+                <w:noProof/>
+                <w:webHidden/>
+              </w:rPr>
+              <w:t>7</w:t>
+            </w:r>
+            <w:r>
+              <w:rPr>
+                <w:rFonts w:ascii="Arial" w:hAnsi="Arial"/>
+                <w:noProof/>
+                <w:webHidden/>
+              </w:rPr>
+              <w:fldChar w:fldCharType="end"/>
+            </w:r>
+          </w:hyperlink>
+        </w:p>
+        <w:p>
+          <w:pPr>
+            <w:pStyle w:val="TOC2"/>
+            <w:tabs>
+              <w:tab w:val="right" w:leader="dot" w:pos="9016"/>
+            </w:tabs>
+            <w:rPr>
+              <w:rFonts w:ascii="Arial" w:eastAsiaTheme="minorEastAsia" w:hAnsi="Arial"/>
+              <w:noProof/>
+              <w:sz w:val="24"/>
+              <w:szCs w:val="24"/>
+              <w:lang w:val="en-GB" w:eastAsia="en-GB"/>
+            </w:rPr>
+          </w:pPr>
+          <w:hyperlink w:anchor="_Toc464036636" w:history="1">
+            <w:r>
+              <w:rPr>
+                <w:rStyle w:val="Hyperlink"/>
+                <w:rFonts w:ascii="Arial" w:hAnsi="Arial"/>
+                <w:noProof/>
+                <w:lang w:val="en-US"/>
+              </w:rPr>
+              <w:t>STEP 5: Bug 3 (The value SPADE never shows up)</w:t>
+            </w:r>
+            <w:r>
+              <w:rPr>
+                <w:rFonts w:ascii="Arial" w:hAnsi="Arial"/>
+                <w:noProof/>
+                <w:webHidden/>
+              </w:rPr>
+              <w:tab/>
+            </w:r>
+            <w:r>
+              <w:rPr>
+                <w:rFonts w:ascii="Arial" w:hAnsi="Arial"/>
+                <w:noProof/>
+                <w:webHidden/>
+              </w:rPr>
+              <w:fldChar w:fldCharType="begin"/>
+            </w:r>
+            <w:r>
+              <w:rPr>
+                <w:rFonts w:ascii="Arial" w:hAnsi="Arial"/>
+                <w:noProof/>
+                <w:webHidden/>
+              </w:rPr>
+              <w:instrText xml:space="preserve"> PAGEREF _Toc464036636 \h </w:instrText>
+            </w:r>
+            <w:r>
+              <w:rPr>
+                <w:rFonts w:ascii="Arial" w:hAnsi="Arial"/>
+                <w:noProof/>
+                <w:webHidden/>
+              </w:rPr>
+            </w:r>
+            <w:r>
+              <w:rPr>
+                <w:rFonts w:ascii="Arial" w:hAnsi="Arial"/>
+                <w:noProof/>
+                <w:webHidden/>
+              </w:rPr>
+              <w:fldChar w:fldCharType="separate"/>
+            </w:r>
+            <w:r>
+              <w:rPr>
+                <w:rFonts w:ascii="Arial" w:hAnsi="Arial"/>
+                <w:noProof/>
+                <w:webHidden/>
+              </w:rPr>
+              <w:t>8</w:t>
+            </w:r>
+            <w:r>
+              <w:rPr>
+                <w:rFonts w:ascii="Arial" w:hAnsi="Arial"/>
+                <w:noProof/>
+                <w:webHidden/>
+              </w:rPr>
+              <w:fldChar w:fldCharType="end"/>
+            </w:r>
+          </w:hyperlink>
+        </w:p>
+        <w:p>
+          <w:pPr>
+            <w:pStyle w:val="TOC2"/>
+            <w:tabs>
+              <w:tab w:val="right" w:leader="dot" w:pos="9016"/>
+            </w:tabs>
+            <w:rPr>
+              <w:rFonts w:ascii="Arial" w:eastAsiaTheme="minorEastAsia" w:hAnsi="Arial"/>
+              <w:noProof/>
+              <w:sz w:val="24"/>
+              <w:szCs w:val="24"/>
+              <w:lang w:val="en-GB" w:eastAsia="en-GB"/>
+            </w:rPr>
+          </w:pPr>
+          <w:hyperlink w:anchor="_Toc464036637" w:history="1">
+            <w:r>
+              <w:rPr>
+                <w:rStyle w:val="Hyperlink"/>
+                <w:rFonts w:ascii="Arial" w:hAnsi="Arial"/>
+                <w:noProof/>
+                <w:lang w:val="en-US"/>
+              </w:rPr>
+              <w:t>STEP 6: Bug 4 (Same result when dice are rolled)</w:t>
+            </w:r>
+            <w:r>
+              <w:rPr>
+                <w:rFonts w:ascii="Arial" w:hAnsi="Arial"/>
+                <w:noProof/>
+                <w:webHidden/>
+              </w:rPr>
+              <w:tab/>
+            </w:r>
+            <w:r>
+              <w:rPr>
+                <w:rFonts w:ascii="Arial" w:hAnsi="Arial"/>
+                <w:noProof/>
+                <w:webHidden/>
+              </w:rPr>
+              <w:fldChar w:fldCharType="begin"/>
+            </w:r>
+            <w:r>
+              <w:rPr>
+                <w:rFonts w:ascii="Arial" w:hAnsi="Arial"/>
+                <w:noProof/>
+                <w:webHidden/>
+              </w:rPr>
+              <w:instrText xml:space="preserve"> PAGEREF _Toc464036637 \h </w:instrText>
             </w:r>
             <w:r>
               <w:rPr>
@@ -564,7 +1032,7 @@
               <w:lang w:val="en-GB" w:eastAsia="en-GB"/>
             </w:rPr>
           </w:pPr>
-          <w:hyperlink w:anchor="_Toc463926787" w:history="1">
+          <w:hyperlink w:anchor="_Toc464036638" w:history="1">
             <w:r>
               <w:rPr>
                 <w:rStyle w:val="Hyperlink"/>
@@ -572,7 +1040,7 @@
                 <w:noProof/>
                 <w:lang w:val="en-US"/>
               </w:rPr>
-              <w:t>Simplification</w:t>
+              <w:t>Replication</w:t>
             </w:r>
             <w:r>
               <w:rPr>
@@ -596,7 +1064,7 @@
                 <w:noProof/>
                 <w:webHidden/>
               </w:rPr>
-              <w:instrText xml:space="preserve"> PAGEREF _Toc463926787 \h </w:instrText>
+              <w:instrText xml:space="preserve"> PAGEREF _Toc464036638 \h </w:instrText>
             </w:r>
             <w:r>
               <w:rPr>
@@ -619,7 +1087,7 @@
                 <w:noProof/>
                 <w:webHidden/>
               </w:rPr>
-              <w:t>9</w:t>
+              <w:t>11</w:t>
             </w:r>
             <w:r>
               <w:rPr>
@@ -646,7 +1114,7 @@
               <w:lang w:val="en-GB" w:eastAsia="en-GB"/>
             </w:rPr>
           </w:pPr>
-          <w:hyperlink w:anchor="_Toc463926788" w:history="1">
+          <w:hyperlink w:anchor="_Toc464036639" w:history="1">
             <w:r>
               <w:rPr>
                 <w:rStyle w:val="Hyperlink"/>
@@ -654,7 +1122,7 @@
                 <w:noProof/>
                 <w:lang w:val="en-US"/>
               </w:rPr>
-              <w:t>Tracing</w:t>
+              <w:t>Simplification</w:t>
             </w:r>
             <w:r>
               <w:rPr>
@@ -678,7 +1146,7 @@
                 <w:noProof/>
                 <w:webHidden/>
               </w:rPr>
-              <w:instrText xml:space="preserve"> PAGEREF _Toc463926788 \h </w:instrText>
+              <w:instrText xml:space="preserve"> PAGEREF _Toc464036639 \h </w:instrText>
             </w:r>
             <w:r>
               <w:rPr>
@@ -701,7 +1169,7 @@
                 <w:noProof/>
                 <w:webHidden/>
               </w:rPr>
-              <w:t>9</w:t>
+              <w:t>11</w:t>
             </w:r>
             <w:r>
               <w:rPr>
@@ -728,7 +1196,7 @@
               <w:lang w:val="en-GB" w:eastAsia="en-GB"/>
             </w:rPr>
           </w:pPr>
-          <w:hyperlink w:anchor="_Toc463926789" w:history="1">
+          <w:hyperlink w:anchor="_Toc464036640" w:history="1">
             <w:r>
               <w:rPr>
                 <w:rStyle w:val="Hyperlink"/>
@@ -736,6 +1204,88 @@
                 <w:noProof/>
                 <w:lang w:val="en-US"/>
               </w:rPr>
+              <w:t>Tracing</w:t>
+            </w:r>
+            <w:r>
+              <w:rPr>
+                <w:rFonts w:ascii="Arial" w:hAnsi="Arial"/>
+                <w:noProof/>
+                <w:webHidden/>
+              </w:rPr>
+              <w:tab/>
+            </w:r>
+            <w:r>
+              <w:rPr>
+                <w:rFonts w:ascii="Arial" w:hAnsi="Arial"/>
+                <w:noProof/>
+                <w:webHidden/>
+              </w:rPr>
+              <w:fldChar w:fldCharType="begin"/>
+            </w:r>
+            <w:r>
+              <w:rPr>
+                <w:rFonts w:ascii="Arial" w:hAnsi="Arial"/>
+                <w:noProof/>
+                <w:webHidden/>
+              </w:rPr>
+              <w:instrText xml:space="preserve"> PAGEREF _Toc464036640 \h </w:instrText>
+            </w:r>
+            <w:r>
+              <w:rPr>
+                <w:rFonts w:ascii="Arial" w:hAnsi="Arial"/>
+                <w:noProof/>
+                <w:webHidden/>
+              </w:rPr>
+            </w:r>
+            <w:r>
+              <w:rPr>
+                <w:rFonts w:ascii="Arial" w:hAnsi="Arial"/>
+                <w:noProof/>
+                <w:webHidden/>
+              </w:rPr>
+              <w:fldChar w:fldCharType="separate"/>
+            </w:r>
+            <w:r>
+              <w:rPr>
+                <w:rFonts w:ascii="Arial" w:hAnsi="Arial"/>
+                <w:noProof/>
+                <w:webHidden/>
+              </w:rPr>
+              <w:t>11</w:t>
+            </w:r>
+            <w:r>
+              <w:rPr>
+                <w:rFonts w:ascii="Arial" w:hAnsi="Arial"/>
+                <w:noProof/>
+                <w:webHidden/>
+              </w:rPr>
+              <w:fldChar w:fldCharType="end"/>
+            </w:r>
+          </w:hyperlink>
+        </w:p>
+        <w:p>
+          <w:pPr>
+            <w:pStyle w:val="TOC1"/>
+            <w:tabs>
+              <w:tab w:val="right" w:leader="dot" w:pos="9016"/>
+            </w:tabs>
+            <w:rPr>
+              <w:rFonts w:ascii="Arial" w:eastAsiaTheme="minorEastAsia" w:hAnsi="Arial"/>
+              <w:b w:val="0"/>
+              <w:bCs w:val="0"/>
+              <w:noProof/>
+              <w:color w:val="auto"/>
+              <w:lang w:val="en-GB" w:eastAsia="en-GB"/>
+            </w:rPr>
+          </w:pPr>
+          <w:hyperlink w:anchor="_Toc464036641" w:history="1">
+            <w:r>
+              <w:rPr>
+                <w:rStyle w:val="Hyperlink"/>
+                <w:rFonts w:ascii="Arial" w:hAnsi="Arial"/>
+                <w:noProof/>
+                <w:lang w:val="en-US"/>
+              </w:rPr>
               <w:t>Resolution</w:t>
             </w:r>
             <w:r>
@@ -760,7 +1310,7 @@
                 <w:noProof/>
                 <w:webHidden/>
               </w:rPr>
-              <w:instrText xml:space="preserve"> PAGEREF _Toc463926789 \h </w:instrText>
+              <w:instrText xml:space="preserve"> PAGEREF _Toc464036641 \h </w:instrText>
             </w:r>
             <w:r>
               <w:rPr>
@@ -783,7 +1333,7 @@
                 <w:noProof/>
                 <w:webHidden/>
               </w:rPr>
-              <w:t>9</w:t>
+              <w:t>11</w:t>
             </w:r>
             <w:r>
               <w:rPr>
@@ -838,7 +1388,7 @@
           <w:lang w:eastAsia="en-AU"/>
         </w:rPr>
       </w:pPr>
-      <w:bookmarkStart w:id="3" w:name="_Toc463926784"/>
+      <w:bookmarkStart w:id="3" w:name="_Toc464036629"/>
       <w:r>
         <w:rPr>
           <w:rFonts w:ascii="Arial" w:hAnsi="Arial" w:cs="Arial"/>
@@ -872,7 +1422,7 @@
           <w:rFonts w:ascii="Arial" w:hAnsi="Arial" w:cs="Arial"/>
         </w:rPr>
       </w:pPr>
-      <w:bookmarkStart w:id="4" w:name="_Toc463926785"/>
+      <w:bookmarkStart w:id="4" w:name="_Toc464036630"/>
       <w:r>
         <w:rPr>
           <w:rFonts w:ascii="Arial" w:hAnsi="Arial" w:cs="Arial"/>
@@ -1240,6 +1790,7 @@
           <w:lang w:val="en-US"/>
         </w:rPr>
       </w:pPr>
+      <w:bookmarkStart w:id="5" w:name="_Toc464036631"/>
       <w:r>
         <w:rPr>
           <w:rFonts w:ascii="Arial" w:hAnsi="Arial" w:cs="Arial"/>
@@ -1248,6 +1799,7 @@
         <w:lastRenderedPageBreak/>
         <w:t>Bug Fixing and Improvements</w:t>
       </w:r>
+      <w:bookmarkEnd w:id="5"/>
     </w:p>
     <w:p>
       <w:pPr>
@@ -1280,6 +1832,7 @@
           <w:lang w:val="en-US"/>
         </w:rPr>
       </w:pPr>
+      <w:bookmarkStart w:id="6" w:name="_Toc464036632"/>
       <w:r>
         <w:rPr>
           <w:rFonts w:ascii="Arial" w:hAnsi="Arial" w:cs="Arial"/>
@@ -1294,6 +1847,7 @@
         </w:rPr>
         <w:t xml:space="preserve"> Improvement 1 (Welcome message and prompt for data)</w:t>
       </w:r>
+      <w:bookmarkEnd w:id="6"/>
     </w:p>
     <w:p>
       <w:pPr>
@@ -1708,6 +2262,7 @@
           <w:lang w:val="en-US"/>
         </w:rPr>
       </w:pPr>
+      <w:bookmarkStart w:id="7" w:name="_Toc464036633"/>
       <w:r>
         <w:rPr>
           <w:rFonts w:ascii="Arial" w:hAnsi="Arial" w:cs="Arial"/>
@@ -1723,6 +2278,7 @@
         </w:rPr>
         <w:t xml:space="preserve"> Bug 1 (Win/Lose balance)</w:t>
       </w:r>
+      <w:bookmarkEnd w:id="7"/>
     </w:p>
     <w:p>
       <w:pPr>
@@ -1945,27 +2501,14 @@
           <w:lang w:val="en-US"/>
         </w:rPr>
       </w:pPr>
-      <w:proofErr w:type="spellStart"/>
-      <w:proofErr w:type="gramStart"/>
-      <w:r>
-        <w:rPr>
-          <w:color w:val="C0504D" w:themeColor="accent2"/>
-          <w:sz w:val="26"/>
-          <w:szCs w:val="26"/>
-          <w:lang w:val="en-US"/>
-        </w:rPr>
-        <w:t>player.takeBet</w:t>
-      </w:r>
-      <w:proofErr w:type="spellEnd"/>
-      <w:proofErr w:type="gramEnd"/>
-      <w:r>
-        <w:rPr>
-          <w:color w:val="C0504D" w:themeColor="accent2"/>
-          <w:sz w:val="26"/>
-          <w:szCs w:val="26"/>
-          <w:lang w:val="en-US"/>
-        </w:rPr>
-        <w:t xml:space="preserve">(bet);    </w:t>
+      <w:r>
+        <w:rPr>
+          <w:color w:val="C0504D" w:themeColor="accent2"/>
+          <w:sz w:val="26"/>
+          <w:szCs w:val="26"/>
+          <w:lang w:val="en-US"/>
+        </w:rPr>
+        <w:t xml:space="preserve">player.takeBet(bet);    </w:t>
       </w:r>
     </w:p>
     <w:p>
@@ -2000,26 +2543,7 @@
           <w:lang w:val="en-US"/>
         </w:rPr>
         <w:tab/>
-      </w:r>
-      <w:proofErr w:type="spellStart"/>
-      <w:r>
-        <w:rPr>
-          <w:color w:val="C0504D" w:themeColor="accent2"/>
-          <w:sz w:val="26"/>
-          <w:szCs w:val="26"/>
-          <w:lang w:val="en-US"/>
-        </w:rPr>
-        <w:t>int</w:t>
-      </w:r>
-      <w:proofErr w:type="spellEnd"/>
-      <w:r>
-        <w:rPr>
-          <w:color w:val="C0504D" w:themeColor="accent2"/>
-          <w:sz w:val="26"/>
-          <w:szCs w:val="26"/>
-          <w:lang w:val="en-US"/>
-        </w:rPr>
-        <w:t xml:space="preserve"> matches = 0;</w:t>
+        <w:t>int matches = 0;</w:t>
       </w:r>
     </w:p>
     <w:p>
@@ -2054,27 +2578,7 @@
           <w:lang w:val="en-US"/>
         </w:rPr>
         <w:tab/>
-        <w:t xml:space="preserve">for </w:t>
-      </w:r>
-      <w:proofErr w:type="gramStart"/>
-      <w:r>
-        <w:rPr>
-          <w:color w:val="C0504D" w:themeColor="accent2"/>
-          <w:sz w:val="26"/>
-          <w:szCs w:val="26"/>
-          <w:lang w:val="en-US"/>
-        </w:rPr>
-        <w:t>( Dice</w:t>
-      </w:r>
-      <w:proofErr w:type="gramEnd"/>
-      <w:r>
-        <w:rPr>
-          <w:color w:val="C0504D" w:themeColor="accent2"/>
-          <w:sz w:val="26"/>
-          <w:szCs w:val="26"/>
-          <w:lang w:val="en-US"/>
-        </w:rPr>
-        <w:t xml:space="preserve"> d : dice) {</w:t>
+        <w:t>for ( Dice d : dice) {</w:t>
       </w:r>
     </w:p>
     <w:p>
@@ -2118,46 +2622,7 @@
           <w:lang w:val="en-US"/>
         </w:rPr>
         <w:tab/>
-      </w:r>
-      <w:proofErr w:type="spellStart"/>
-      <w:r>
-        <w:rPr>
-          <w:color w:val="C0504D" w:themeColor="accent2"/>
-          <w:sz w:val="26"/>
-          <w:szCs w:val="26"/>
-          <w:lang w:val="en-US"/>
-        </w:rPr>
-        <w:t>d.</w:t>
-      </w:r>
-      <w:proofErr w:type="gramStart"/>
-      <w:r>
-        <w:rPr>
-          <w:color w:val="C0504D" w:themeColor="accent2"/>
-          <w:sz w:val="26"/>
-          <w:szCs w:val="26"/>
-          <w:lang w:val="en-US"/>
-        </w:rPr>
-        <w:t>roll</w:t>
-      </w:r>
-      <w:proofErr w:type="spellEnd"/>
-      <w:r>
-        <w:rPr>
-          <w:color w:val="C0504D" w:themeColor="accent2"/>
-          <w:sz w:val="26"/>
-          <w:szCs w:val="26"/>
-          <w:lang w:val="en-US"/>
-        </w:rPr>
-        <w:t>(</w:t>
-      </w:r>
-      <w:proofErr w:type="gramEnd"/>
-      <w:r>
-        <w:rPr>
-          <w:color w:val="C0504D" w:themeColor="accent2"/>
-          <w:sz w:val="26"/>
-          <w:szCs w:val="26"/>
-          <w:lang w:val="en-US"/>
-        </w:rPr>
-        <w:t>);</w:t>
+        <w:t>d.roll();</w:t>
       </w:r>
     </w:p>
     <w:p>
@@ -2201,29 +2666,7 @@
           <w:lang w:val="en-US"/>
         </w:rPr>
         <w:tab/>
-        <w:t>if (</w:t>
-      </w:r>
-      <w:proofErr w:type="spellStart"/>
-      <w:proofErr w:type="gramStart"/>
-      <w:r>
-        <w:rPr>
-          <w:color w:val="C0504D" w:themeColor="accent2"/>
-          <w:sz w:val="26"/>
-          <w:szCs w:val="26"/>
-          <w:lang w:val="en-US"/>
-        </w:rPr>
-        <w:t>d.getValue</w:t>
-      </w:r>
-      <w:proofErr w:type="spellEnd"/>
-      <w:proofErr w:type="gramEnd"/>
-      <w:r>
-        <w:rPr>
-          <w:color w:val="C0504D" w:themeColor="accent2"/>
-          <w:sz w:val="26"/>
-          <w:szCs w:val="26"/>
-          <w:lang w:val="en-US"/>
-        </w:rPr>
-        <w:t xml:space="preserve">().equals(pick)) { </w:t>
+        <w:t xml:space="preserve">if (d.getValue().equals(pick)) { </w:t>
       </w:r>
     </w:p>
     <w:p>
@@ -2408,26 +2851,7 @@
           <w:lang w:val="en-US"/>
         </w:rPr>
         <w:tab/>
-      </w:r>
-      <w:proofErr w:type="spellStart"/>
-      <w:r>
-        <w:rPr>
-          <w:color w:val="C0504D" w:themeColor="accent2"/>
-          <w:sz w:val="26"/>
-          <w:szCs w:val="26"/>
-          <w:lang w:val="en-US"/>
-        </w:rPr>
-        <w:t>int</w:t>
-      </w:r>
-      <w:proofErr w:type="spellEnd"/>
-      <w:r>
-        <w:rPr>
-          <w:color w:val="C0504D" w:themeColor="accent2"/>
-          <w:sz w:val="26"/>
-          <w:szCs w:val="26"/>
-          <w:lang w:val="en-US"/>
-        </w:rPr>
-        <w:t xml:space="preserve"> winnings = matches * bet;</w:t>
+        <w:t>int winnings = matches * bet;</w:t>
       </w:r>
     </w:p>
     <w:p>
@@ -2549,28 +2973,7 @@
           <w:lang w:val="en-US"/>
         </w:rPr>
         <w:tab/>
-      </w:r>
-      <w:proofErr w:type="spellStart"/>
-      <w:proofErr w:type="gramStart"/>
-      <w:r>
-        <w:rPr>
-          <w:color w:val="C0504D" w:themeColor="accent2"/>
-          <w:sz w:val="26"/>
-          <w:szCs w:val="26"/>
-          <w:lang w:val="en-US"/>
-        </w:rPr>
-        <w:t>player.receiveWinnings</w:t>
-      </w:r>
-      <w:proofErr w:type="spellEnd"/>
-      <w:proofErr w:type="gramEnd"/>
-      <w:r>
-        <w:rPr>
-          <w:color w:val="C0504D" w:themeColor="accent2"/>
-          <w:sz w:val="26"/>
-          <w:szCs w:val="26"/>
-          <w:lang w:val="en-US"/>
-        </w:rPr>
-        <w:t>(winnings);</w:t>
+        <w:t>player.receiveWinnings(winnings);</w:t>
       </w:r>
     </w:p>
     <w:p>
@@ -2648,7 +3051,6 @@
           <w:lang w:val="en-US"/>
         </w:rPr>
       </w:pPr>
-      <w:proofErr w:type="gramStart"/>
       <w:r>
         <w:rPr>
           <w:color w:val="000000" w:themeColor="text1"/>
@@ -2658,7 +3060,6 @@
         </w:rPr>
         <w:t>to :</w:t>
       </w:r>
-      <w:proofErr w:type="gramEnd"/>
     </w:p>
     <w:p>
       <w:pPr>
@@ -2700,8 +3101,6 @@
         </w:rPr>
         <w:t xml:space="preserve">    //</w:t>
       </w:r>
-      <w:proofErr w:type="spellStart"/>
-      <w:proofErr w:type="gramStart"/>
       <w:r>
         <w:rPr>
           <w:color w:val="1F497D" w:themeColor="text2"/>
@@ -2709,18 +3108,7 @@
           <w:szCs w:val="26"/>
           <w:lang w:val="en-US"/>
         </w:rPr>
-        <w:t>player.takeBet</w:t>
-      </w:r>
-      <w:proofErr w:type="spellEnd"/>
-      <w:proofErr w:type="gramEnd"/>
-      <w:r>
-        <w:rPr>
-          <w:color w:val="1F497D" w:themeColor="text2"/>
-          <w:sz w:val="26"/>
-          <w:szCs w:val="26"/>
-          <w:lang w:val="en-US"/>
-        </w:rPr>
-        <w:t>(bet);</w:t>
+        <w:t>player.takeBet(bet);</w:t>
       </w:r>
     </w:p>
     <w:p>
@@ -2755,26 +3143,7 @@
           <w:lang w:val="en-US"/>
         </w:rPr>
         <w:tab/>
-      </w:r>
-      <w:proofErr w:type="spellStart"/>
-      <w:r>
-        <w:rPr>
-          <w:color w:val="1F497D" w:themeColor="text2"/>
-          <w:sz w:val="26"/>
-          <w:szCs w:val="26"/>
-          <w:lang w:val="en-US"/>
-        </w:rPr>
-        <w:t>int</w:t>
-      </w:r>
-      <w:proofErr w:type="spellEnd"/>
-      <w:r>
-        <w:rPr>
-          <w:color w:val="1F497D" w:themeColor="text2"/>
-          <w:sz w:val="26"/>
-          <w:szCs w:val="26"/>
-          <w:lang w:val="en-US"/>
-        </w:rPr>
-        <w:t xml:space="preserve"> matches = 0;</w:t>
+        <w:t>int matches = 0;</w:t>
       </w:r>
     </w:p>
     <w:p>
@@ -2809,27 +3178,7 @@
           <w:lang w:val="en-US"/>
         </w:rPr>
         <w:tab/>
-        <w:t xml:space="preserve">for </w:t>
-      </w:r>
-      <w:proofErr w:type="gramStart"/>
-      <w:r>
-        <w:rPr>
-          <w:color w:val="1F497D" w:themeColor="text2"/>
-          <w:sz w:val="26"/>
-          <w:szCs w:val="26"/>
-          <w:lang w:val="en-US"/>
-        </w:rPr>
-        <w:t>( Dice</w:t>
-      </w:r>
-      <w:proofErr w:type="gramEnd"/>
-      <w:r>
-        <w:rPr>
-          <w:color w:val="1F497D" w:themeColor="text2"/>
-          <w:sz w:val="26"/>
-          <w:szCs w:val="26"/>
-          <w:lang w:val="en-US"/>
-        </w:rPr>
-        <w:t xml:space="preserve"> d : dice) {</w:t>
+        <w:t>for ( Dice d : dice) {</w:t>
       </w:r>
     </w:p>
     <w:p>
@@ -2873,46 +3222,7 @@
           <w:lang w:val="en-US"/>
         </w:rPr>
         <w:tab/>
-      </w:r>
-      <w:proofErr w:type="spellStart"/>
-      <w:r>
-        <w:rPr>
-          <w:color w:val="1F497D" w:themeColor="text2"/>
-          <w:sz w:val="26"/>
-          <w:szCs w:val="26"/>
-          <w:lang w:val="en-US"/>
-        </w:rPr>
-        <w:t>d.</w:t>
-      </w:r>
-      <w:proofErr w:type="gramStart"/>
-      <w:r>
-        <w:rPr>
-          <w:color w:val="1F497D" w:themeColor="text2"/>
-          <w:sz w:val="26"/>
-          <w:szCs w:val="26"/>
-          <w:lang w:val="en-US"/>
-        </w:rPr>
-        <w:t>roll</w:t>
-      </w:r>
-      <w:proofErr w:type="spellEnd"/>
-      <w:r>
-        <w:rPr>
-          <w:color w:val="1F497D" w:themeColor="text2"/>
-          <w:sz w:val="26"/>
-          <w:szCs w:val="26"/>
-          <w:lang w:val="en-US"/>
-        </w:rPr>
-        <w:t>(</w:t>
-      </w:r>
-      <w:proofErr w:type="gramEnd"/>
-      <w:r>
-        <w:rPr>
-          <w:color w:val="1F497D" w:themeColor="text2"/>
-          <w:sz w:val="26"/>
-          <w:szCs w:val="26"/>
-          <w:lang w:val="en-US"/>
-        </w:rPr>
-        <w:t>);</w:t>
+        <w:t>d.roll();</w:t>
       </w:r>
     </w:p>
     <w:p>
@@ -2956,29 +3266,7 @@
           <w:lang w:val="en-US"/>
         </w:rPr>
         <w:tab/>
-        <w:t>if (</w:t>
-      </w:r>
-      <w:proofErr w:type="spellStart"/>
-      <w:proofErr w:type="gramStart"/>
-      <w:r>
-        <w:rPr>
-          <w:color w:val="1F497D" w:themeColor="text2"/>
-          <w:sz w:val="26"/>
-          <w:szCs w:val="26"/>
-          <w:lang w:val="en-US"/>
-        </w:rPr>
-        <w:t>d.getValue</w:t>
-      </w:r>
-      <w:proofErr w:type="spellEnd"/>
-      <w:proofErr w:type="gramEnd"/>
-      <w:r>
-        <w:rPr>
-          <w:color w:val="1F497D" w:themeColor="text2"/>
-          <w:sz w:val="26"/>
-          <w:szCs w:val="26"/>
-          <w:lang w:val="en-US"/>
-        </w:rPr>
-        <w:t xml:space="preserve">().equals(pick)) { </w:t>
+        <w:t xml:space="preserve">if (d.getValue().equals(pick)) { </w:t>
       </w:r>
     </w:p>
     <w:p>
@@ -3179,26 +3467,7 @@
           <w:lang w:val="en-US"/>
         </w:rPr>
         <w:tab/>
-      </w:r>
-      <w:proofErr w:type="spellStart"/>
-      <w:r>
-        <w:rPr>
-          <w:color w:val="1F497D" w:themeColor="text2"/>
-          <w:sz w:val="26"/>
-          <w:szCs w:val="26"/>
-          <w:lang w:val="en-US"/>
-        </w:rPr>
-        <w:t>int</w:t>
-      </w:r>
-      <w:proofErr w:type="spellEnd"/>
-      <w:r>
-        <w:rPr>
-          <w:color w:val="1F497D" w:themeColor="text2"/>
-          <w:sz w:val="26"/>
-          <w:szCs w:val="26"/>
-          <w:lang w:val="en-US"/>
-        </w:rPr>
-        <w:t xml:space="preserve"> winnings = matches * bet;</w:t>
+        <w:t>int winnings = matches * bet;</w:t>
       </w:r>
     </w:p>
     <w:p>
@@ -3320,28 +3589,7 @@
           <w:lang w:val="en-US"/>
         </w:rPr>
         <w:tab/>
-      </w:r>
-      <w:proofErr w:type="spellStart"/>
-      <w:proofErr w:type="gramStart"/>
-      <w:r>
-        <w:rPr>
-          <w:color w:val="1F497D" w:themeColor="text2"/>
-          <w:sz w:val="26"/>
-          <w:szCs w:val="26"/>
-          <w:lang w:val="en-US"/>
-        </w:rPr>
-        <w:t>player.receiveWinnings</w:t>
-      </w:r>
-      <w:proofErr w:type="spellEnd"/>
-      <w:proofErr w:type="gramEnd"/>
-      <w:r>
-        <w:rPr>
-          <w:color w:val="1F497D" w:themeColor="text2"/>
-          <w:sz w:val="26"/>
-          <w:szCs w:val="26"/>
-          <w:lang w:val="en-US"/>
-        </w:rPr>
-        <w:t>(winnings);</w:t>
+        <w:t>player.receiveWinnings(winnings);</w:t>
       </w:r>
     </w:p>
     <w:p>
@@ -3376,26 +3624,7 @@
           <w:lang w:val="en-US"/>
         </w:rPr>
         <w:tab/>
-      </w:r>
-      <w:proofErr w:type="gramStart"/>
-      <w:r>
-        <w:rPr>
-          <w:color w:val="1F497D" w:themeColor="text2"/>
-          <w:sz w:val="26"/>
-          <w:szCs w:val="26"/>
-          <w:lang w:val="en-US"/>
-        </w:rPr>
-        <w:t>}else</w:t>
-      </w:r>
-      <w:proofErr w:type="gramEnd"/>
-      <w:r>
-        <w:rPr>
-          <w:color w:val="1F497D" w:themeColor="text2"/>
-          <w:sz w:val="26"/>
-          <w:szCs w:val="26"/>
-          <w:lang w:val="en-US"/>
-        </w:rPr>
-        <w:t xml:space="preserve"> {</w:t>
+        <w:t>}else {</w:t>
       </w:r>
     </w:p>
     <w:p>
@@ -3439,28 +3668,7 @@
           <w:lang w:val="en-US"/>
         </w:rPr>
         <w:tab/>
-      </w:r>
-      <w:proofErr w:type="spellStart"/>
-      <w:proofErr w:type="gramStart"/>
-      <w:r>
-        <w:rPr>
-          <w:color w:val="1F497D" w:themeColor="text2"/>
-          <w:sz w:val="26"/>
-          <w:szCs w:val="26"/>
-          <w:lang w:val="en-US"/>
-        </w:rPr>
-        <w:t>player.takeBet</w:t>
-      </w:r>
-      <w:proofErr w:type="spellEnd"/>
-      <w:proofErr w:type="gramEnd"/>
-      <w:r>
-        <w:rPr>
-          <w:color w:val="1F497D" w:themeColor="text2"/>
-          <w:sz w:val="26"/>
-          <w:szCs w:val="26"/>
-          <w:lang w:val="en-US"/>
-        </w:rPr>
-        <w:t>(bet);</w:t>
+        <w:t>player.takeBet(bet);</w:t>
       </w:r>
     </w:p>
     <w:p>
@@ -3652,6 +3860,7 @@
           <w:lang w:val="en-US"/>
         </w:rPr>
       </w:pPr>
+      <w:bookmarkStart w:id="8" w:name="_Toc464036634"/>
       <w:r>
         <w:rPr>
           <w:rFonts w:ascii="Arial" w:hAnsi="Arial" w:cs="Arial"/>
@@ -3673,6 +3882,7 @@
         </w:rPr>
         <w:t xml:space="preserve"> (Game stops while player still has a balance)</w:t>
       </w:r>
+      <w:bookmarkEnd w:id="8"/>
     </w:p>
     <w:p>
       <w:pPr>
@@ -3899,29 +4109,7 @@
           <w:szCs w:val="26"/>
           <w:lang w:val="en-US"/>
         </w:rPr>
-        <w:t xml:space="preserve">/** The method </w:t>
-      </w:r>
-      <w:proofErr w:type="spellStart"/>
-      <w:r>
-        <w:rPr>
-          <w:bCs/>
-          <w:color w:val="C0504D" w:themeColor="accent2"/>
-          <w:sz w:val="26"/>
-          <w:szCs w:val="26"/>
-          <w:lang w:val="en-US"/>
-        </w:rPr>
-        <w:t>balanceExceedsLimitBy</w:t>
-      </w:r>
-      <w:proofErr w:type="spellEnd"/>
-      <w:r>
-        <w:rPr>
-          <w:bCs/>
-          <w:color w:val="C0504D" w:themeColor="accent2"/>
-          <w:sz w:val="26"/>
-          <w:szCs w:val="26"/>
-          <w:lang w:val="en-US"/>
-        </w:rPr>
-        <w:t xml:space="preserve"> returns true or false if the difference between the balance and the amount is greater than the limit */</w:t>
+        <w:t>/** The method balanceExceedsLimitBy returns true or false if the difference between the balance and the amount is greater than the limit */</w:t>
       </w:r>
     </w:p>
     <w:p>
@@ -3949,75 +4137,7 @@
           <w:lang w:val="en-US"/>
         </w:rPr>
         <w:tab/>
-        <w:t xml:space="preserve">public </w:t>
-      </w:r>
-      <w:proofErr w:type="spellStart"/>
-      <w:r>
-        <w:rPr>
-          <w:bCs/>
-          <w:color w:val="C0504D" w:themeColor="accent2"/>
-          <w:sz w:val="26"/>
-          <w:szCs w:val="26"/>
-          <w:lang w:val="en-US"/>
-        </w:rPr>
-        <w:t>boolean</w:t>
-      </w:r>
-      <w:proofErr w:type="spellEnd"/>
-      <w:r>
-        <w:rPr>
-          <w:bCs/>
-          <w:color w:val="C0504D" w:themeColor="accent2"/>
-          <w:sz w:val="26"/>
-          <w:szCs w:val="26"/>
-          <w:lang w:val="en-US"/>
-        </w:rPr>
-        <w:t xml:space="preserve"> </w:t>
-      </w:r>
-      <w:proofErr w:type="spellStart"/>
-      <w:proofErr w:type="gramStart"/>
-      <w:r>
-        <w:rPr>
-          <w:bCs/>
-          <w:color w:val="C0504D" w:themeColor="accent2"/>
-          <w:sz w:val="26"/>
-          <w:szCs w:val="26"/>
-          <w:lang w:val="en-US"/>
-        </w:rPr>
-        <w:t>balanceExceedsLimitBy</w:t>
-      </w:r>
-      <w:proofErr w:type="spellEnd"/>
-      <w:r>
-        <w:rPr>
-          <w:bCs/>
-          <w:color w:val="C0504D" w:themeColor="accent2"/>
-          <w:sz w:val="26"/>
-          <w:szCs w:val="26"/>
-          <w:lang w:val="en-US"/>
-        </w:rPr>
-        <w:t>(</w:t>
-      </w:r>
-      <w:proofErr w:type="spellStart"/>
-      <w:proofErr w:type="gramEnd"/>
-      <w:r>
-        <w:rPr>
-          <w:bCs/>
-          <w:color w:val="C0504D" w:themeColor="accent2"/>
-          <w:sz w:val="26"/>
-          <w:szCs w:val="26"/>
-          <w:lang w:val="en-US"/>
-        </w:rPr>
-        <w:t>int</w:t>
-      </w:r>
-      <w:proofErr w:type="spellEnd"/>
-      <w:r>
-        <w:rPr>
-          <w:bCs/>
-          <w:color w:val="C0504D" w:themeColor="accent2"/>
-          <w:sz w:val="26"/>
-          <w:szCs w:val="26"/>
-          <w:lang w:val="en-US"/>
-        </w:rPr>
-        <w:t xml:space="preserve"> amount) {</w:t>
+        <w:t>public boolean balanceExceedsLimitBy(int amount) {</w:t>
       </w:r>
     </w:p>
     <w:p>
@@ -4141,81 +4261,7 @@
           <w:szCs w:val="26"/>
           <w:lang w:val="en-US"/>
         </w:rPr>
-        <w:t xml:space="preserve">public </w:t>
-      </w:r>
-      <w:proofErr w:type="spellStart"/>
-      <w:r>
-        <w:rPr>
-          <w:b/>
-          <w:bCs/>
-          <w:color w:val="1F497D" w:themeColor="text2"/>
-          <w:sz w:val="26"/>
-          <w:szCs w:val="26"/>
-          <w:lang w:val="en-US"/>
-        </w:rPr>
-        <w:t>boolean</w:t>
-      </w:r>
-      <w:proofErr w:type="spellEnd"/>
-      <w:r>
-        <w:rPr>
-          <w:b/>
-          <w:bCs/>
-          <w:color w:val="1F497D" w:themeColor="text2"/>
-          <w:sz w:val="26"/>
-          <w:szCs w:val="26"/>
-          <w:lang w:val="en-US"/>
-        </w:rPr>
-        <w:t xml:space="preserve"> </w:t>
-      </w:r>
-      <w:proofErr w:type="spellStart"/>
-      <w:proofErr w:type="gramStart"/>
-      <w:r>
-        <w:rPr>
-          <w:b/>
-          <w:bCs/>
-          <w:color w:val="1F497D" w:themeColor="text2"/>
-          <w:sz w:val="26"/>
-          <w:szCs w:val="26"/>
-          <w:lang w:val="en-US"/>
-        </w:rPr>
-        <w:t>balanceExceedsLimitBy</w:t>
-      </w:r>
-      <w:proofErr w:type="spellEnd"/>
-      <w:r>
-        <w:rPr>
-          <w:b/>
-          <w:bCs/>
-          <w:color w:val="1F497D" w:themeColor="text2"/>
-          <w:sz w:val="26"/>
-          <w:szCs w:val="26"/>
-          <w:lang w:val="en-US"/>
-        </w:rPr>
-        <w:t>(</w:t>
-      </w:r>
-      <w:proofErr w:type="spellStart"/>
-      <w:proofErr w:type="gramEnd"/>
-      <w:r>
-        <w:rPr>
-          <w:b/>
-          <w:bCs/>
-          <w:color w:val="1F497D" w:themeColor="text2"/>
-          <w:sz w:val="26"/>
-          <w:szCs w:val="26"/>
-          <w:lang w:val="en-US"/>
-        </w:rPr>
-        <w:t>int</w:t>
-      </w:r>
-      <w:proofErr w:type="spellEnd"/>
-      <w:r>
-        <w:rPr>
-          <w:b/>
-          <w:bCs/>
-          <w:color w:val="1F497D" w:themeColor="text2"/>
-          <w:sz w:val="26"/>
-          <w:szCs w:val="26"/>
-          <w:lang w:val="en-US"/>
-        </w:rPr>
-        <w:t xml:space="preserve"> amount) {</w:t>
+        <w:t>public boolean balanceExceedsLimitBy(int amount) {</w:t>
       </w:r>
     </w:p>
     <w:p>
@@ -4367,129 +4413,7 @@
           <w:szCs w:val="26"/>
           <w:lang w:val="en-US"/>
         </w:rPr>
-        <w:t xml:space="preserve">public </w:t>
-      </w:r>
-      <w:proofErr w:type="spellStart"/>
-      <w:r>
-        <w:rPr>
-          <w:bCs/>
-          <w:color w:val="C0504D" w:themeColor="accent2"/>
-          <w:sz w:val="26"/>
-          <w:szCs w:val="26"/>
-          <w:lang w:val="en-US"/>
-        </w:rPr>
-        <w:t>int</w:t>
-      </w:r>
-      <w:proofErr w:type="spellEnd"/>
-      <w:r>
-        <w:rPr>
-          <w:bCs/>
-          <w:color w:val="C0504D" w:themeColor="accent2"/>
-          <w:sz w:val="26"/>
-          <w:szCs w:val="26"/>
-          <w:lang w:val="en-US"/>
-        </w:rPr>
-        <w:t xml:space="preserve"> </w:t>
-      </w:r>
-      <w:proofErr w:type="spellStart"/>
-      <w:proofErr w:type="gramStart"/>
-      <w:r>
-        <w:rPr>
-          <w:bCs/>
-          <w:color w:val="C0504D" w:themeColor="accent2"/>
-          <w:sz w:val="26"/>
-          <w:szCs w:val="26"/>
-          <w:lang w:val="en-US"/>
-        </w:rPr>
-        <w:t>playRound</w:t>
-      </w:r>
-      <w:proofErr w:type="spellEnd"/>
-      <w:r>
-        <w:rPr>
-          <w:bCs/>
-          <w:color w:val="C0504D" w:themeColor="accent2"/>
-          <w:sz w:val="26"/>
-          <w:szCs w:val="26"/>
-          <w:lang w:val="en-US"/>
-        </w:rPr>
-        <w:t>(</w:t>
-      </w:r>
-      <w:proofErr w:type="gramEnd"/>
-      <w:r>
-        <w:rPr>
-          <w:bCs/>
-          <w:color w:val="C0504D" w:themeColor="accent2"/>
-          <w:sz w:val="26"/>
-          <w:szCs w:val="26"/>
-          <w:lang w:val="en-US"/>
-        </w:rPr>
-        <w:t xml:space="preserve">Player </w:t>
-      </w:r>
-      <w:proofErr w:type="spellStart"/>
-      <w:r>
-        <w:rPr>
-          <w:bCs/>
-          <w:color w:val="C0504D" w:themeColor="accent2"/>
-          <w:sz w:val="26"/>
-          <w:szCs w:val="26"/>
-          <w:lang w:val="en-US"/>
-        </w:rPr>
-        <w:t>player</w:t>
-      </w:r>
-      <w:proofErr w:type="spellEnd"/>
-      <w:r>
-        <w:rPr>
-          <w:bCs/>
-          <w:color w:val="C0504D" w:themeColor="accent2"/>
-          <w:sz w:val="26"/>
-          <w:szCs w:val="26"/>
-          <w:lang w:val="en-US"/>
-        </w:rPr>
-        <w:t xml:space="preserve">, </w:t>
-      </w:r>
-      <w:proofErr w:type="spellStart"/>
-      <w:r>
-        <w:rPr>
-          <w:bCs/>
-          <w:color w:val="C0504D" w:themeColor="accent2"/>
-          <w:sz w:val="26"/>
-          <w:szCs w:val="26"/>
-          <w:lang w:val="en-US"/>
-        </w:rPr>
-        <w:t>DiceValue</w:t>
-      </w:r>
-      <w:proofErr w:type="spellEnd"/>
-      <w:r>
-        <w:rPr>
-          <w:bCs/>
-          <w:color w:val="C0504D" w:themeColor="accent2"/>
-          <w:sz w:val="26"/>
-          <w:szCs w:val="26"/>
-          <w:lang w:val="en-US"/>
-        </w:rPr>
-        <w:t xml:space="preserve"> pick, </w:t>
-      </w:r>
-      <w:proofErr w:type="spellStart"/>
-      <w:r>
-        <w:rPr>
-          <w:bCs/>
-          <w:color w:val="C0504D" w:themeColor="accent2"/>
-          <w:sz w:val="26"/>
-          <w:szCs w:val="26"/>
-          <w:lang w:val="en-US"/>
-        </w:rPr>
-        <w:t>int</w:t>
-      </w:r>
-      <w:proofErr w:type="spellEnd"/>
-      <w:r>
-        <w:rPr>
-          <w:bCs/>
-          <w:color w:val="C0504D" w:themeColor="accent2"/>
-          <w:sz w:val="26"/>
-          <w:szCs w:val="26"/>
-          <w:lang w:val="en-US"/>
-        </w:rPr>
-        <w:t xml:space="preserve"> bet ) {</w:t>
+        <w:t>public int playRound(Player player, DiceValue pick, int bet ) {</w:t>
       </w:r>
       <w:r>
         <w:rPr>
@@ -4547,41 +4471,7 @@
           <w:lang w:val="en-US"/>
         </w:rPr>
         <w:tab/>
-        <w:t xml:space="preserve">if (player == null) throw new </w:t>
-      </w:r>
-      <w:proofErr w:type="spellStart"/>
-      <w:proofErr w:type="gramStart"/>
-      <w:r>
-        <w:rPr>
-          <w:bCs/>
-          <w:color w:val="C0504D" w:themeColor="accent2"/>
-          <w:sz w:val="26"/>
-          <w:szCs w:val="26"/>
-          <w:lang w:val="en-US"/>
-        </w:rPr>
-        <w:t>IllegalArgumentException</w:t>
-      </w:r>
-      <w:proofErr w:type="spellEnd"/>
-      <w:r>
-        <w:rPr>
-          <w:bCs/>
-          <w:color w:val="C0504D" w:themeColor="accent2"/>
-          <w:sz w:val="26"/>
-          <w:szCs w:val="26"/>
-          <w:lang w:val="en-US"/>
-        </w:rPr>
-        <w:t>(</w:t>
-      </w:r>
-      <w:proofErr w:type="gramEnd"/>
-      <w:r>
-        <w:rPr>
-          <w:bCs/>
-          <w:color w:val="C0504D" w:themeColor="accent2"/>
-          <w:sz w:val="26"/>
-          <w:szCs w:val="26"/>
-          <w:lang w:val="en-US"/>
-        </w:rPr>
-        <w:t>"Player cannot be null.");</w:t>
+        <w:t>if (player == null) throw new IllegalArgumentException("Player cannot be null.");</w:t>
       </w:r>
     </w:p>
     <w:p>
@@ -4619,41 +4509,7 @@
           <w:lang w:val="en-US"/>
         </w:rPr>
         <w:tab/>
-        <w:t xml:space="preserve">if (pick == null) throw new </w:t>
-      </w:r>
-      <w:proofErr w:type="spellStart"/>
-      <w:proofErr w:type="gramStart"/>
-      <w:r>
-        <w:rPr>
-          <w:bCs/>
-          <w:color w:val="C0504D" w:themeColor="accent2"/>
-          <w:sz w:val="26"/>
-          <w:szCs w:val="26"/>
-          <w:lang w:val="en-US"/>
-        </w:rPr>
-        <w:t>IllegalArgumentException</w:t>
-      </w:r>
-      <w:proofErr w:type="spellEnd"/>
-      <w:r>
-        <w:rPr>
-          <w:bCs/>
-          <w:color w:val="C0504D" w:themeColor="accent2"/>
-          <w:sz w:val="26"/>
-          <w:szCs w:val="26"/>
-          <w:lang w:val="en-US"/>
-        </w:rPr>
-        <w:t>(</w:t>
-      </w:r>
-      <w:proofErr w:type="gramEnd"/>
-      <w:r>
-        <w:rPr>
-          <w:bCs/>
-          <w:color w:val="C0504D" w:themeColor="accent2"/>
-          <w:sz w:val="26"/>
-          <w:szCs w:val="26"/>
-          <w:lang w:val="en-US"/>
-        </w:rPr>
-        <w:t>"Pick cannot be negative.");</w:t>
+        <w:t>if (pick == null) throw new IllegalArgumentException("Pick cannot be negative.");</w:t>
       </w:r>
     </w:p>
     <w:p>
@@ -4691,41 +4547,7 @@
           <w:lang w:val="en-US"/>
         </w:rPr>
         <w:tab/>
-        <w:t xml:space="preserve">if (bet &lt; 0) throw new </w:t>
-      </w:r>
-      <w:proofErr w:type="spellStart"/>
-      <w:proofErr w:type="gramStart"/>
-      <w:r>
-        <w:rPr>
-          <w:bCs/>
-          <w:color w:val="C0504D" w:themeColor="accent2"/>
-          <w:sz w:val="26"/>
-          <w:szCs w:val="26"/>
-          <w:lang w:val="en-US"/>
-        </w:rPr>
-        <w:t>IllegalArgumentException</w:t>
-      </w:r>
-      <w:proofErr w:type="spellEnd"/>
-      <w:r>
-        <w:rPr>
-          <w:bCs/>
-          <w:color w:val="C0504D" w:themeColor="accent2"/>
-          <w:sz w:val="26"/>
-          <w:szCs w:val="26"/>
-          <w:lang w:val="en-US"/>
-        </w:rPr>
-        <w:t>(</w:t>
-      </w:r>
-      <w:proofErr w:type="gramEnd"/>
-      <w:r>
-        <w:rPr>
-          <w:bCs/>
-          <w:color w:val="C0504D" w:themeColor="accent2"/>
-          <w:sz w:val="26"/>
-          <w:szCs w:val="26"/>
-          <w:lang w:val="en-US"/>
-        </w:rPr>
-        <w:t>"Bet cannot be negative.");</w:t>
+        <w:t>if (bet &lt; 0) throw new IllegalArgumentException("Bet cannot be negative.");</w:t>
       </w:r>
     </w:p>
     <w:p>
@@ -4781,44 +4603,7 @@
           <w:szCs w:val="26"/>
           <w:lang w:val="en-US"/>
         </w:rPr>
-        <w:t xml:space="preserve">if (bet &lt;= 0) throw new </w:t>
-      </w:r>
-      <w:proofErr w:type="spellStart"/>
-      <w:proofErr w:type="gramStart"/>
-      <w:r>
-        <w:rPr>
-          <w:b/>
-          <w:bCs/>
-          <w:color w:val="1F497D" w:themeColor="text2"/>
-          <w:sz w:val="26"/>
-          <w:szCs w:val="26"/>
-          <w:lang w:val="en-US"/>
-        </w:rPr>
-        <w:t>IllegalArgumentException</w:t>
-      </w:r>
-      <w:proofErr w:type="spellEnd"/>
-      <w:r>
-        <w:rPr>
-          <w:b/>
-          <w:bCs/>
-          <w:color w:val="1F497D" w:themeColor="text2"/>
-          <w:sz w:val="26"/>
-          <w:szCs w:val="26"/>
-          <w:lang w:val="en-US"/>
-        </w:rPr>
-        <w:t>(</w:t>
-      </w:r>
-      <w:proofErr w:type="gramEnd"/>
-      <w:r>
-        <w:rPr>
-          <w:b/>
-          <w:bCs/>
-          <w:color w:val="1F497D" w:themeColor="text2"/>
-          <w:sz w:val="26"/>
-          <w:szCs w:val="26"/>
-          <w:lang w:val="en-US"/>
-        </w:rPr>
-        <w:t xml:space="preserve">"Bet cannot be negative."); </w:t>
+        <w:t xml:space="preserve">if (bet &lt;= 0) throw new IllegalArgumentException("Bet cannot be negative."); </w:t>
       </w:r>
     </w:p>
     <w:p>
@@ -4958,6 +4743,7 @@
           <w:lang w:val="en-US"/>
         </w:rPr>
       </w:pPr>
+      <w:bookmarkStart w:id="9" w:name="_Toc464036635"/>
       <w:r>
         <w:rPr>
           <w:rFonts w:ascii="Arial" w:hAnsi="Arial" w:cs="Arial"/>
@@ -4986,6 +4772,7 @@
         </w:rPr>
         <w:t>Improvement_2 (Display message how to quit the game)</w:t>
       </w:r>
+      <w:bookmarkEnd w:id="9"/>
     </w:p>
     <w:p>
       <w:pPr>
@@ -5053,49 +4840,7 @@
           <w:szCs w:val="26"/>
           <w:lang w:val="en-US"/>
         </w:rPr>
-        <w:t xml:space="preserve">String </w:t>
-      </w:r>
-      <w:proofErr w:type="spellStart"/>
-      <w:r>
-        <w:rPr>
-          <w:bCs/>
-          <w:sz w:val="26"/>
-          <w:szCs w:val="26"/>
-          <w:lang w:val="en-US"/>
-        </w:rPr>
-        <w:t>ans</w:t>
-      </w:r>
-      <w:proofErr w:type="spellEnd"/>
-      <w:r>
-        <w:rPr>
-          <w:bCs/>
-          <w:sz w:val="26"/>
-          <w:szCs w:val="26"/>
-          <w:lang w:val="en-US"/>
-        </w:rPr>
-        <w:t xml:space="preserve"> = </w:t>
-      </w:r>
-      <w:proofErr w:type="spellStart"/>
-      <w:proofErr w:type="gramStart"/>
-      <w:r>
-        <w:rPr>
-          <w:bCs/>
-          <w:sz w:val="26"/>
-          <w:szCs w:val="26"/>
-          <w:lang w:val="en-US"/>
-        </w:rPr>
-        <w:t>console.readLine</w:t>
-      </w:r>
-      <w:proofErr w:type="spellEnd"/>
-      <w:proofErr w:type="gramEnd"/>
-      <w:r>
-        <w:rPr>
-          <w:bCs/>
-          <w:sz w:val="26"/>
-          <w:szCs w:val="26"/>
-          <w:lang w:val="en-US"/>
-        </w:rPr>
-        <w:t>();</w:t>
+        <w:t>String ans = console.readLine();</w:t>
       </w:r>
     </w:p>
     <w:p>
@@ -5121,29 +4866,7 @@
           <w:szCs w:val="26"/>
           <w:lang w:val="en-US"/>
         </w:rPr>
-        <w:t>if (</w:t>
-      </w:r>
-      <w:proofErr w:type="spellStart"/>
-      <w:proofErr w:type="gramStart"/>
-      <w:r>
-        <w:rPr>
-          <w:bCs/>
-          <w:sz w:val="26"/>
-          <w:szCs w:val="26"/>
-          <w:lang w:val="en-US"/>
-        </w:rPr>
-        <w:t>ans.equals</w:t>
-      </w:r>
-      <w:proofErr w:type="spellEnd"/>
-      <w:proofErr w:type="gramEnd"/>
-      <w:r>
-        <w:rPr>
-          <w:bCs/>
-          <w:sz w:val="26"/>
-          <w:szCs w:val="26"/>
-          <w:lang w:val="en-US"/>
-        </w:rPr>
-        <w:t xml:space="preserve">("q")) break; </w:t>
+        <w:t xml:space="preserve">if (ans.equals("q")) break; </w:t>
       </w:r>
     </w:p>
     <w:p>
@@ -5221,7 +4944,6 @@
           <w:lang w:val="en-US"/>
         </w:rPr>
       </w:pPr>
-      <w:proofErr w:type="spellStart"/>
       <w:r>
         <w:rPr>
           <w:bCs/>
@@ -5230,40 +4952,7 @@
           <w:szCs w:val="26"/>
           <w:lang w:val="en-US"/>
         </w:rPr>
-        <w:t>System.out.println</w:t>
-      </w:r>
-      <w:proofErr w:type="spellEnd"/>
-      <w:r>
-        <w:rPr>
-          <w:bCs/>
-          <w:color w:val="1F497D" w:themeColor="text2"/>
-          <w:sz w:val="26"/>
-          <w:szCs w:val="26"/>
-          <w:lang w:val="en-US"/>
-        </w:rPr>
-        <w:t>("To keep playing, press enter. \</w:t>
-      </w:r>
-      <w:proofErr w:type="spellStart"/>
-      <w:r>
-        <w:rPr>
-          <w:bCs/>
-          <w:color w:val="1F497D" w:themeColor="text2"/>
-          <w:sz w:val="26"/>
-          <w:szCs w:val="26"/>
-          <w:lang w:val="en-US"/>
-        </w:rPr>
-        <w:t>nTo</w:t>
-      </w:r>
-      <w:proofErr w:type="spellEnd"/>
-      <w:r>
-        <w:rPr>
-          <w:bCs/>
-          <w:color w:val="1F497D" w:themeColor="text2"/>
-          <w:sz w:val="26"/>
-          <w:szCs w:val="26"/>
-          <w:lang w:val="en-US"/>
-        </w:rPr>
-        <w:t xml:space="preserve"> quit the game, type the letter q, and press enter."); // Display the message for the user to know how to quite the game.</w:t>
+        <w:t>System.out.println("To keep playing, press enter. \nTo quit the game, type the letter q, and press enter."); // Display the message for the user to know how to quite the game.</w:t>
       </w:r>
     </w:p>
     <w:p>
@@ -5358,19 +5047,16 @@
     </w:p>
     <w:p>
       <w:pPr>
-        <w:pStyle w:val="Heading1"/>
+        <w:pStyle w:val="Heading2"/>
         <w:rPr>
           <w:rFonts w:ascii="Arial" w:hAnsi="Arial" w:cs="Arial"/>
-          <w:sz w:val="26"/>
-          <w:szCs w:val="26"/>
-          <w:lang w:val="en-US"/>
-        </w:rPr>
-      </w:pPr>
+          <w:lang w:val="en-US"/>
+        </w:rPr>
+      </w:pPr>
+      <w:bookmarkStart w:id="10" w:name="_Toc464036636"/>
       <w:r>
         <w:rPr>
           <w:rFonts w:ascii="Arial" w:hAnsi="Arial" w:cs="Arial"/>
-          <w:sz w:val="26"/>
-          <w:szCs w:val="26"/>
           <w:lang w:val="en-US"/>
         </w:rPr>
         <w:t>STEP 5:</w:t>
@@ -5378,12 +5064,25 @@
       <w:r>
         <w:rPr>
           <w:rFonts w:ascii="Arial" w:hAnsi="Arial" w:cs="Arial"/>
-          <w:sz w:val="26"/>
-          <w:szCs w:val="26"/>
-          <w:lang w:val="en-US"/>
-        </w:rPr>
-        <w:t xml:space="preserve"> Bug 3(The value SPADE never shows up)</w:t>
-      </w:r>
+          <w:lang w:val="en-US"/>
+        </w:rPr>
+        <w:t xml:space="preserve"> Bug 3</w:t>
+      </w:r>
+      <w:r>
+        <w:rPr>
+          <w:rFonts w:ascii="Arial" w:hAnsi="Arial" w:cs="Arial"/>
+          <w:lang w:val="en-US"/>
+        </w:rPr>
+        <w:t xml:space="preserve"> </w:t>
+      </w:r>
+      <w:r>
+        <w:rPr>
+          <w:rFonts w:ascii="Arial" w:hAnsi="Arial" w:cs="Arial"/>
+          <w:lang w:val="en-US"/>
+        </w:rPr>
+        <w:t>(The value SPADE never shows up)</w:t>
+      </w:r>
+      <w:bookmarkEnd w:id="10"/>
     </w:p>
     <w:p>
       <w:pPr>
@@ -5418,161 +5117,55 @@
           <w:color w:val="C0504D" w:themeColor="accent2"/>
           <w:lang w:val="en-US"/>
         </w:rPr>
-        <w:t xml:space="preserve">public static </w:t>
-      </w:r>
-      <w:proofErr w:type="spellStart"/>
-      <w:r>
-        <w:rPr>
-          <w:color w:val="C0504D" w:themeColor="accent2"/>
-          <w:lang w:val="en-US"/>
-        </w:rPr>
-        <w:t>DiceValue</w:t>
-      </w:r>
-      <w:proofErr w:type="spellEnd"/>
-      <w:r>
-        <w:rPr>
-          <w:color w:val="C0504D" w:themeColor="accent2"/>
-          <w:lang w:val="en-US"/>
-        </w:rPr>
-        <w:t xml:space="preserve"> </w:t>
-      </w:r>
-      <w:proofErr w:type="spellStart"/>
-      <w:proofErr w:type="gramStart"/>
-      <w:r>
-        <w:rPr>
-          <w:color w:val="C0504D" w:themeColor="accent2"/>
-          <w:lang w:val="en-US"/>
-        </w:rPr>
-        <w:t>getRandom</w:t>
-      </w:r>
-      <w:proofErr w:type="spellEnd"/>
-      <w:r>
-        <w:rPr>
-          <w:color w:val="C0504D" w:themeColor="accent2"/>
-          <w:lang w:val="en-US"/>
-        </w:rPr>
-        <w:t>(</w:t>
-      </w:r>
-      <w:proofErr w:type="gramEnd"/>
-      <w:r>
-        <w:rPr>
-          <w:color w:val="C0504D" w:themeColor="accent2"/>
-          <w:lang w:val="en-US"/>
-        </w:rPr>
-        <w:t>) {</w:t>
-      </w:r>
-    </w:p>
-    <w:p>
-      <w:pPr>
-        <w:jc w:val="both"/>
-        <w:rPr>
-          <w:color w:val="C0504D" w:themeColor="accent2"/>
-          <w:lang w:val="en-US"/>
-        </w:rPr>
-      </w:pPr>
-      <w:r>
-        <w:rPr>
-          <w:color w:val="C0504D" w:themeColor="accent2"/>
-          <w:lang w:val="en-US"/>
-        </w:rPr>
-        <w:tab/>
-      </w:r>
-      <w:r>
-        <w:rPr>
-          <w:color w:val="C0504D" w:themeColor="accent2"/>
-          <w:lang w:val="en-US"/>
-        </w:rPr>
-        <w:tab/>
-      </w:r>
-      <w:proofErr w:type="spellStart"/>
-      <w:r>
-        <w:rPr>
-          <w:color w:val="C0504D" w:themeColor="accent2"/>
-          <w:lang w:val="en-US"/>
-        </w:rPr>
-        <w:t>int</w:t>
-      </w:r>
-      <w:proofErr w:type="spellEnd"/>
-      <w:r>
-        <w:rPr>
-          <w:color w:val="C0504D" w:themeColor="accent2"/>
-          <w:lang w:val="en-US"/>
-        </w:rPr>
-        <w:t xml:space="preserve"> random = </w:t>
-      </w:r>
-      <w:proofErr w:type="spellStart"/>
-      <w:r>
-        <w:rPr>
-          <w:color w:val="C0504D" w:themeColor="accent2"/>
-          <w:lang w:val="en-US"/>
-        </w:rPr>
-        <w:t>RANDOM.nextInt</w:t>
-      </w:r>
-      <w:proofErr w:type="spellEnd"/>
-      <w:r>
-        <w:rPr>
-          <w:color w:val="C0504D" w:themeColor="accent2"/>
-          <w:lang w:val="en-US"/>
-        </w:rPr>
-        <w:t>(</w:t>
-      </w:r>
-      <w:proofErr w:type="spellStart"/>
-      <w:proofErr w:type="gramStart"/>
-      <w:r>
-        <w:rPr>
-          <w:color w:val="C0504D" w:themeColor="accent2"/>
-          <w:lang w:val="en-US"/>
-        </w:rPr>
-        <w:t>DiceValue.SPADE.ordinal</w:t>
-      </w:r>
-      <w:proofErr w:type="spellEnd"/>
-      <w:proofErr w:type="gramEnd"/>
-      <w:r>
-        <w:rPr>
-          <w:color w:val="C0504D" w:themeColor="accent2"/>
-          <w:lang w:val="en-US"/>
-        </w:rPr>
-        <w:t>());</w:t>
-      </w:r>
-    </w:p>
-    <w:p>
-      <w:pPr>
-        <w:jc w:val="both"/>
-        <w:rPr>
-          <w:color w:val="C0504D" w:themeColor="accent2"/>
-          <w:lang w:val="en-US"/>
-        </w:rPr>
-      </w:pPr>
-      <w:r>
-        <w:rPr>
-          <w:color w:val="C0504D" w:themeColor="accent2"/>
-          <w:lang w:val="en-US"/>
-        </w:rPr>
-        <w:tab/>
-      </w:r>
-      <w:r>
-        <w:rPr>
-          <w:color w:val="C0504D" w:themeColor="accent2"/>
-          <w:lang w:val="en-US"/>
-        </w:rPr>
-        <w:tab/>
-        <w:t>return values</w:t>
-      </w:r>
-      <w:proofErr w:type="gramStart"/>
-      <w:r>
-        <w:rPr>
-          <w:color w:val="C0504D" w:themeColor="accent2"/>
-          <w:lang w:val="en-US"/>
-        </w:rPr>
-        <w:t>()[</w:t>
-      </w:r>
-      <w:proofErr w:type="gramEnd"/>
-      <w:r>
-        <w:rPr>
-          <w:color w:val="C0504D" w:themeColor="accent2"/>
-          <w:lang w:val="en-US"/>
-        </w:rPr>
-        <w:t>random];</w:t>
+        <w:t>public static DiceValue getRandom() {</w:t>
+      </w:r>
+    </w:p>
+    <w:p>
+      <w:pPr>
+        <w:jc w:val="both"/>
+        <w:rPr>
+          <w:color w:val="C0504D" w:themeColor="accent2"/>
+          <w:lang w:val="en-US"/>
+        </w:rPr>
+      </w:pPr>
+      <w:r>
+        <w:rPr>
+          <w:color w:val="C0504D" w:themeColor="accent2"/>
+          <w:lang w:val="en-US"/>
+        </w:rPr>
+        <w:tab/>
+      </w:r>
+      <w:r>
+        <w:rPr>
+          <w:color w:val="C0504D" w:themeColor="accent2"/>
+          <w:lang w:val="en-US"/>
+        </w:rPr>
+        <w:tab/>
+        <w:t>int random = RANDOM.nextInt(DiceValue.SPADE.ordinal());</w:t>
+      </w:r>
+    </w:p>
+    <w:p>
+      <w:pPr>
+        <w:jc w:val="both"/>
+        <w:rPr>
+          <w:color w:val="C0504D" w:themeColor="accent2"/>
+          <w:lang w:val="en-US"/>
+        </w:rPr>
+      </w:pPr>
+      <w:r>
+        <w:rPr>
+          <w:color w:val="C0504D" w:themeColor="accent2"/>
+          <w:lang w:val="en-US"/>
+        </w:rPr>
+        <w:tab/>
+      </w:r>
+      <w:r>
+        <w:rPr>
+          <w:color w:val="C0504D" w:themeColor="accent2"/>
+          <w:lang w:val="en-US"/>
+        </w:rPr>
+        <w:tab/>
+        <w:t>return values()[random];</w:t>
       </w:r>
     </w:p>
     <w:p>
@@ -5677,64 +5270,34 @@
         <w:rPr>
           <w:lang w:val="en-US"/>
         </w:rPr>
-        <w:t>The method ‘</w:t>
-      </w:r>
-      <w:proofErr w:type="gramStart"/>
-      <w:r>
-        <w:rPr>
-          <w:lang w:val="en-US"/>
-        </w:rPr>
-        <w:t>ordinal(</w:t>
-      </w:r>
-      <w:proofErr w:type="gramEnd"/>
-      <w:r>
-        <w:rPr>
-          <w:lang w:val="en-US"/>
-        </w:rPr>
-        <w:t xml:space="preserve">)’ </w:t>
+        <w:t xml:space="preserve">The method ‘ordinal()’ </w:t>
       </w:r>
       <w:r>
         <w:rPr>
           <w:color w:val="282B26"/>
           <w:lang w:val="en-GB"/>
         </w:rPr>
-        <w:t xml:space="preserve">returns the ordinal of this enumeration constant (its position in its </w:t>
-      </w:r>
-      <w:proofErr w:type="spellStart"/>
+        <w:t xml:space="preserve">returns the ordinal of this enumeration constant (its position in its enum declaration, where the initial constant is assigned an ordinal of zero). </w:t>
+      </w:r>
       <w:r>
         <w:rPr>
           <w:color w:val="282B26"/>
           <w:lang w:val="en-GB"/>
         </w:rPr>
-        <w:t>enum</w:t>
-      </w:r>
-      <w:proofErr w:type="spellEnd"/>
+        <w:t xml:space="preserve">Changing the code by adding ‘1’ to it fixed problem as shown in picture </w:t>
+      </w:r>
       <w:r>
         <w:rPr>
           <w:color w:val="282B26"/>
           <w:lang w:val="en-GB"/>
         </w:rPr>
-        <w:t xml:space="preserve"> declaration, where the initial constant is assigned an ordinal of zero). </w:t>
+        <w:t>12</w:t>
       </w:r>
       <w:r>
         <w:rPr>
           <w:color w:val="282B26"/>
           <w:lang w:val="en-GB"/>
         </w:rPr>
-        <w:t xml:space="preserve">Changing the code by adding ‘1’ to it fixed problem as shown in picture </w:t>
-      </w:r>
-      <w:r>
-        <w:rPr>
-          <w:color w:val="282B26"/>
-          <w:lang w:val="en-GB"/>
-        </w:rPr>
-        <w:t>12</w:t>
-      </w:r>
-      <w:r>
-        <w:rPr>
-          <w:color w:val="282B26"/>
-          <w:lang w:val="en-GB"/>
-        </w:rPr>
         <w:t xml:space="preserve"> below.</w:t>
       </w:r>
     </w:p>
@@ -5751,161 +5314,55 @@
           <w:color w:val="1F497D" w:themeColor="text2"/>
           <w:lang w:val="en-GB"/>
         </w:rPr>
-        <w:t xml:space="preserve">public static </w:t>
-      </w:r>
-      <w:proofErr w:type="spellStart"/>
-      <w:r>
+        <w:t>public static DiceValue getRandom() {</w:t>
+      </w:r>
+    </w:p>
+    <w:p>
+      <w:pPr>
+        <w:jc w:val="both"/>
         <w:rPr>
           <w:color w:val="1F497D" w:themeColor="text2"/>
           <w:lang w:val="en-GB"/>
         </w:rPr>
-        <w:t>DiceValue</w:t>
-      </w:r>
-      <w:proofErr w:type="spellEnd"/>
+      </w:pPr>
       <w:r>
         <w:rPr>
           <w:color w:val="1F497D" w:themeColor="text2"/>
           <w:lang w:val="en-GB"/>
         </w:rPr>
-        <w:t xml:space="preserve"> </w:t>
-      </w:r>
-      <w:proofErr w:type="spellStart"/>
-      <w:proofErr w:type="gramStart"/>
+        <w:tab/>
+      </w:r>
       <w:r>
         <w:rPr>
           <w:color w:val="1F497D" w:themeColor="text2"/>
           <w:lang w:val="en-GB"/>
         </w:rPr>
-        <w:t>getRandom</w:t>
-      </w:r>
-      <w:proofErr w:type="spellEnd"/>
-      <w:r>
+        <w:tab/>
+        <w:t>int random = RANDOM.nextInt(DiceValue.SPADE.ordinal() + 1);</w:t>
+      </w:r>
+    </w:p>
+    <w:p>
+      <w:pPr>
+        <w:jc w:val="both"/>
         <w:rPr>
           <w:color w:val="1F497D" w:themeColor="text2"/>
           <w:lang w:val="en-GB"/>
         </w:rPr>
-        <w:t>(</w:t>
-      </w:r>
-      <w:proofErr w:type="gramEnd"/>
+      </w:pPr>
       <w:r>
         <w:rPr>
           <w:color w:val="1F497D" w:themeColor="text2"/>
           <w:lang w:val="en-GB"/>
         </w:rPr>
-        <w:t>) {</w:t>
-      </w:r>
-    </w:p>
-    <w:p>
-      <w:pPr>
-        <w:jc w:val="both"/>
+        <w:tab/>
+      </w:r>
+      <w:r>
         <w:rPr>
           <w:color w:val="1F497D" w:themeColor="text2"/>
           <w:lang w:val="en-GB"/>
         </w:rPr>
-      </w:pPr>
-      <w:r>
-        <w:rPr>
-          <w:color w:val="1F497D" w:themeColor="text2"/>
-          <w:lang w:val="en-GB"/>
-        </w:rPr>
-        <w:tab/>
-      </w:r>
-      <w:r>
-        <w:rPr>
-          <w:color w:val="1F497D" w:themeColor="text2"/>
-          <w:lang w:val="en-GB"/>
-        </w:rPr>
-        <w:tab/>
-      </w:r>
-      <w:proofErr w:type="spellStart"/>
-      <w:r>
-        <w:rPr>
-          <w:color w:val="1F497D" w:themeColor="text2"/>
-          <w:lang w:val="en-GB"/>
-        </w:rPr>
-        <w:t>int</w:t>
-      </w:r>
-      <w:proofErr w:type="spellEnd"/>
-      <w:r>
-        <w:rPr>
-          <w:color w:val="1F497D" w:themeColor="text2"/>
-          <w:lang w:val="en-GB"/>
-        </w:rPr>
-        <w:t xml:space="preserve"> random = </w:t>
-      </w:r>
-      <w:proofErr w:type="spellStart"/>
-      <w:r>
-        <w:rPr>
-          <w:color w:val="1F497D" w:themeColor="text2"/>
-          <w:lang w:val="en-GB"/>
-        </w:rPr>
-        <w:t>RANDOM.nextInt</w:t>
-      </w:r>
-      <w:proofErr w:type="spellEnd"/>
-      <w:r>
-        <w:rPr>
-          <w:color w:val="1F497D" w:themeColor="text2"/>
-          <w:lang w:val="en-GB"/>
-        </w:rPr>
-        <w:t>(</w:t>
-      </w:r>
-      <w:proofErr w:type="spellStart"/>
-      <w:proofErr w:type="gramStart"/>
-      <w:r>
-        <w:rPr>
-          <w:color w:val="1F497D" w:themeColor="text2"/>
-          <w:lang w:val="en-GB"/>
-        </w:rPr>
-        <w:t>DiceValue.SPADE.ordinal</w:t>
-      </w:r>
-      <w:proofErr w:type="spellEnd"/>
-      <w:proofErr w:type="gramEnd"/>
-      <w:r>
-        <w:rPr>
-          <w:color w:val="1F497D" w:themeColor="text2"/>
-          <w:lang w:val="en-GB"/>
-        </w:rPr>
-        <w:t>() + 1);</w:t>
-      </w:r>
-    </w:p>
-    <w:p>
-      <w:pPr>
-        <w:jc w:val="both"/>
-        <w:rPr>
-          <w:color w:val="1F497D" w:themeColor="text2"/>
-          <w:lang w:val="en-GB"/>
-        </w:rPr>
-      </w:pPr>
-      <w:r>
-        <w:rPr>
-          <w:color w:val="1F497D" w:themeColor="text2"/>
-          <w:lang w:val="en-GB"/>
-        </w:rPr>
-        <w:tab/>
-      </w:r>
-      <w:r>
-        <w:rPr>
-          <w:color w:val="1F497D" w:themeColor="text2"/>
-          <w:lang w:val="en-GB"/>
-        </w:rPr>
-        <w:tab/>
-        <w:t>return values</w:t>
-      </w:r>
-      <w:proofErr w:type="gramStart"/>
-      <w:r>
-        <w:rPr>
-          <w:color w:val="1F497D" w:themeColor="text2"/>
-          <w:lang w:val="en-GB"/>
-        </w:rPr>
-        <w:t>()[</w:t>
-      </w:r>
-      <w:proofErr w:type="gramEnd"/>
-      <w:r>
-        <w:rPr>
-          <w:color w:val="1F497D" w:themeColor="text2"/>
-          <w:lang w:val="en-GB"/>
-        </w:rPr>
-        <w:t>random];</w:t>
+        <w:tab/>
+        <w:t>return values()[random];</w:t>
       </w:r>
     </w:p>
     <w:p>
@@ -5997,19 +5454,16 @@
     </w:p>
     <w:p>
       <w:pPr>
-        <w:pStyle w:val="Heading1"/>
+        <w:pStyle w:val="Heading2"/>
         <w:rPr>
           <w:rFonts w:ascii="Arial" w:hAnsi="Arial" w:cs="Arial"/>
-          <w:sz w:val="26"/>
-          <w:szCs w:val="26"/>
-          <w:lang w:val="en-US"/>
-        </w:rPr>
-      </w:pPr>
+          <w:lang w:val="en-US"/>
+        </w:rPr>
+      </w:pPr>
+      <w:bookmarkStart w:id="11" w:name="_Toc464036637"/>
       <w:r>
         <w:rPr>
           <w:rFonts w:ascii="Arial" w:hAnsi="Arial" w:cs="Arial"/>
-          <w:sz w:val="26"/>
-          <w:szCs w:val="26"/>
           <w:lang w:val="en-US"/>
         </w:rPr>
         <w:t>STEP 6</w:t>
@@ -6017,8 +5471,6 @@
       <w:r>
         <w:rPr>
           <w:rFonts w:ascii="Arial" w:hAnsi="Arial" w:cs="Arial"/>
-          <w:sz w:val="26"/>
-          <w:szCs w:val="26"/>
           <w:lang w:val="en-US"/>
         </w:rPr>
         <w:t>:</w:t>
@@ -6026,12 +5478,11 @@
       <w:r>
         <w:rPr>
           <w:rFonts w:ascii="Arial" w:hAnsi="Arial" w:cs="Arial"/>
-          <w:sz w:val="26"/>
-          <w:szCs w:val="26"/>
           <w:lang w:val="en-US"/>
         </w:rPr>
         <w:t xml:space="preserve"> Bug 4 (Same result when dice are rolled)</w:t>
       </w:r>
+      <w:bookmarkEnd w:id="11"/>
     </w:p>
     <w:p>
       <w:pPr>
@@ -6127,8 +5578,6 @@
         </w:rPr>
         <w:t>Picture 13</w:t>
       </w:r>
-      <w:bookmarkStart w:id="5" w:name="_GoBack"/>
-      <w:bookmarkEnd w:id="5"/>
     </w:p>
     <w:p>
       <w:pPr>
@@ -6143,247 +5592,498 @@
           <w:color w:val="000000" w:themeColor="text1"/>
           <w:lang w:val="en-US"/>
         </w:rPr>
-        <w:t xml:space="preserve">This can be resolved by improving the method </w:t>
-      </w:r>
-      <w:proofErr w:type="spellStart"/>
-      <w:r>
-        <w:rPr>
-          <w:color w:val="000000" w:themeColor="text1"/>
-          <w:lang w:val="en-US"/>
-        </w:rPr>
-        <w:t>getRandom</w:t>
-      </w:r>
-      <w:proofErr w:type="spellEnd"/>
-      <w:r>
-        <w:rPr>
-          <w:color w:val="000000" w:themeColor="text1"/>
-          <w:lang w:val="en-US"/>
-        </w:rPr>
-        <w:t xml:space="preserve"> displayed below from the DiceValue.java code</w:t>
-      </w:r>
-    </w:p>
-    <w:p>
-      <w:pPr>
-        <w:jc w:val="both"/>
-        <w:rPr>
-          <w:color w:val="C0504D" w:themeColor="accent2"/>
-          <w:lang w:val="en-US"/>
-        </w:rPr>
-      </w:pPr>
-      <w:r>
-        <w:rPr>
-          <w:color w:val="C0504D" w:themeColor="accent2"/>
-          <w:lang w:val="en-US"/>
-        </w:rPr>
-        <w:t xml:space="preserve">public static </w:t>
-      </w:r>
-      <w:proofErr w:type="spellStart"/>
-      <w:r>
-        <w:rPr>
-          <w:color w:val="C0504D" w:themeColor="accent2"/>
-          <w:lang w:val="en-US"/>
-        </w:rPr>
-        <w:t>DiceValue</w:t>
-      </w:r>
-      <w:proofErr w:type="spellEnd"/>
-      <w:r>
-        <w:rPr>
-          <w:color w:val="C0504D" w:themeColor="accent2"/>
+        <w:t>This can be resolved by improving the method getRandom displayed below from the DiceValue.java code</w:t>
+      </w:r>
+    </w:p>
+    <w:p>
+      <w:pPr>
+        <w:jc w:val="both"/>
+        <w:rPr>
+          <w:color w:val="C0504D" w:themeColor="accent2"/>
+          <w:lang w:val="en-US"/>
+        </w:rPr>
+      </w:pPr>
+      <w:r>
+        <w:rPr>
+          <w:color w:val="C0504D" w:themeColor="accent2"/>
+          <w:lang w:val="en-US"/>
+        </w:rPr>
+        <w:t>public static DiceValue getRandom() {</w:t>
+      </w:r>
+    </w:p>
+    <w:p>
+      <w:pPr>
+        <w:jc w:val="both"/>
+        <w:rPr>
+          <w:color w:val="C0504D" w:themeColor="accent2"/>
+          <w:lang w:val="en-US"/>
+        </w:rPr>
+      </w:pPr>
+      <w:r>
+        <w:rPr>
+          <w:color w:val="C0504D" w:themeColor="accent2"/>
+          <w:lang w:val="en-US"/>
+        </w:rPr>
+        <w:tab/>
+      </w:r>
+      <w:r>
+        <w:rPr>
+          <w:color w:val="C0504D" w:themeColor="accent2"/>
+          <w:lang w:val="en-US"/>
+        </w:rPr>
+        <w:tab/>
+        <w:t>int random = RANDOM.nextInt(DiceValue.SPADE.ordinal() + 1);</w:t>
+      </w:r>
+    </w:p>
+    <w:p>
+      <w:pPr>
+        <w:jc w:val="both"/>
+        <w:rPr>
+          <w:color w:val="C0504D" w:themeColor="accent2"/>
+          <w:lang w:val="en-US"/>
+        </w:rPr>
+      </w:pPr>
+      <w:r>
+        <w:rPr>
+          <w:color w:val="C0504D" w:themeColor="accent2"/>
+          <w:lang w:val="en-US"/>
+        </w:rPr>
+        <w:tab/>
+      </w:r>
+      <w:r>
+        <w:rPr>
+          <w:color w:val="C0504D" w:themeColor="accent2"/>
+          <w:lang w:val="en-US"/>
+        </w:rPr>
+        <w:tab/>
+        <w:t>return values()[random];</w:t>
+      </w:r>
+    </w:p>
+    <w:p>
+      <w:pPr>
+        <w:jc w:val="both"/>
+        <w:rPr>
+          <w:color w:val="C0504D" w:themeColor="accent2"/>
+          <w:lang w:val="en-US"/>
+        </w:rPr>
+      </w:pPr>
+      <w:r>
+        <w:rPr>
+          <w:color w:val="C0504D" w:themeColor="accent2"/>
+          <w:lang w:val="en-US"/>
+        </w:rPr>
+        <w:t>}</w:t>
+      </w:r>
+    </w:p>
+    <w:p>
+      <w:pPr>
+        <w:rPr>
+          <w:b/>
+          <w:lang w:val="en-US"/>
+        </w:rPr>
+      </w:pPr>
+    </w:p>
+    <w:p>
+      <w:pPr>
+        <w:jc w:val="center"/>
+        <w:rPr>
+          <w:lang w:val="en-US"/>
+        </w:rPr>
+      </w:pPr>
+    </w:p>
+    <w:p>
+      <w:pPr>
+        <w:pStyle w:val="Heading2"/>
+        <w:rPr>
+          <w:rFonts w:ascii="Arial" w:hAnsi="Arial" w:cs="Arial"/>
+          <w:lang w:val="en-US"/>
+        </w:rPr>
+      </w:pPr>
+      <w:r>
+        <w:rPr>
+          <w:rFonts w:ascii="Arial" w:hAnsi="Arial" w:cs="Arial"/>
+          <w:lang w:val="en-US"/>
+        </w:rPr>
+        <w:lastRenderedPageBreak/>
+        <w:t>STEP 7</w:t>
+      </w:r>
+      <w:r>
+        <w:rPr>
+          <w:rFonts w:ascii="Arial" w:hAnsi="Arial" w:cs="Arial"/>
+          <w:lang w:val="en-US"/>
+        </w:rPr>
+        <w:t>:</w:t>
+      </w:r>
+      <w:r>
+        <w:rPr>
+          <w:rFonts w:ascii="Arial" w:hAnsi="Arial" w:cs="Arial"/>
+          <w:lang w:val="en-US"/>
+        </w:rPr>
+        <w:t xml:space="preserve"> Bug 5</w:t>
+      </w:r>
+      <w:r>
+        <w:rPr>
+          <w:rFonts w:ascii="Arial" w:hAnsi="Arial" w:cs="Arial"/>
+          <w:lang w:val="en-US"/>
+        </w:rPr>
+        <w:t xml:space="preserve"> (Same result when dice are rolled)</w:t>
+      </w:r>
+    </w:p>
+    <w:p>
+      <w:pPr>
+        <w:spacing w:line="276" w:lineRule="auto"/>
+        <w:jc w:val="both"/>
+        <w:rPr>
+          <w:lang w:val="en-US"/>
+        </w:rPr>
+      </w:pPr>
+      <w:r>
+        <w:rPr>
+          <w:lang w:val="en-US"/>
+        </w:rPr>
+        <w:t xml:space="preserve">According to one of the rules, the </w:t>
+      </w:r>
+      <w:r>
+        <w:rPr>
+          <w:color w:val="000000"/>
+          <w:lang w:val="en-GB"/>
+        </w:rPr>
+        <w:t>Crown and Anchor games have an approximate 8</w:t>
+      </w:r>
+      <w:r>
+        <w:rPr>
+          <w:color w:val="000000"/>
+          <w:lang w:val="en-GB"/>
+        </w:rPr>
+        <w:t>% bias to the house. So the win</w:t>
+      </w:r>
+      <w:r>
+        <w:rPr>
+          <w:color w:val="000000"/>
+          <w:lang w:val="en-GB"/>
+        </w:rPr>
+        <w:t>: (win+lose) ratio</w:t>
+      </w:r>
+      <w:r>
+        <w:rPr>
           <w:lang w:val="en-US"/>
         </w:rPr>
         <w:t xml:space="preserve"> </w:t>
       </w:r>
-      <w:proofErr w:type="spellStart"/>
-      <w:proofErr w:type="gramStart"/>
-      <w:r>
-        <w:rPr>
-          <w:color w:val="C0504D" w:themeColor="accent2"/>
-          <w:lang w:val="en-US"/>
-        </w:rPr>
-        <w:t>getRandom</w:t>
-      </w:r>
-      <w:proofErr w:type="spellEnd"/>
-      <w:r>
-        <w:rPr>
-          <w:color w:val="C0504D" w:themeColor="accent2"/>
-          <w:lang w:val="en-US"/>
-        </w:rPr>
-        <w:t>(</w:t>
-      </w:r>
-      <w:proofErr w:type="gramEnd"/>
-      <w:r>
-        <w:rPr>
-          <w:color w:val="C0504D" w:themeColor="accent2"/>
-          <w:lang w:val="en-US"/>
-        </w:rPr>
-        <w:t>) {</w:t>
-      </w:r>
-    </w:p>
-    <w:p>
-      <w:pPr>
-        <w:jc w:val="both"/>
-        <w:rPr>
-          <w:color w:val="C0504D" w:themeColor="accent2"/>
-          <w:lang w:val="en-US"/>
-        </w:rPr>
-      </w:pPr>
-      <w:r>
-        <w:rPr>
-          <w:color w:val="C0504D" w:themeColor="accent2"/>
-          <w:lang w:val="en-US"/>
-        </w:rPr>
-        <w:tab/>
-      </w:r>
-      <w:r>
-        <w:rPr>
-          <w:color w:val="C0504D" w:themeColor="accent2"/>
-          <w:lang w:val="en-US"/>
-        </w:rPr>
-        <w:tab/>
-      </w:r>
-      <w:proofErr w:type="spellStart"/>
-      <w:r>
-        <w:rPr>
-          <w:color w:val="C0504D" w:themeColor="accent2"/>
-          <w:lang w:val="en-US"/>
-        </w:rPr>
-        <w:t>int</w:t>
-      </w:r>
-      <w:proofErr w:type="spellEnd"/>
-      <w:r>
-        <w:rPr>
-          <w:color w:val="C0504D" w:themeColor="accent2"/>
-          <w:lang w:val="en-US"/>
-        </w:rPr>
-        <w:t xml:space="preserve"> random = </w:t>
-      </w:r>
-      <w:proofErr w:type="spellStart"/>
-      <w:r>
-        <w:rPr>
-          <w:color w:val="C0504D" w:themeColor="accent2"/>
-          <w:lang w:val="en-US"/>
-        </w:rPr>
-        <w:t>RANDOM.nextInt</w:t>
-      </w:r>
-      <w:proofErr w:type="spellEnd"/>
-      <w:r>
-        <w:rPr>
-          <w:color w:val="C0504D" w:themeColor="accent2"/>
-          <w:lang w:val="en-US"/>
-        </w:rPr>
-        <w:t>(</w:t>
-      </w:r>
-      <w:proofErr w:type="spellStart"/>
-      <w:proofErr w:type="gramStart"/>
-      <w:r>
-        <w:rPr>
-          <w:color w:val="C0504D" w:themeColor="accent2"/>
-          <w:lang w:val="en-US"/>
-        </w:rPr>
-        <w:t>DiceValue.SPADE.ordinal</w:t>
-      </w:r>
-      <w:proofErr w:type="spellEnd"/>
-      <w:proofErr w:type="gramEnd"/>
-      <w:r>
-        <w:rPr>
-          <w:color w:val="C0504D" w:themeColor="accent2"/>
-          <w:lang w:val="en-US"/>
-        </w:rPr>
-        <w:t>() + 1);</w:t>
-      </w:r>
-    </w:p>
-    <w:p>
-      <w:pPr>
-        <w:jc w:val="both"/>
-        <w:rPr>
-          <w:color w:val="C0504D" w:themeColor="accent2"/>
-          <w:lang w:val="en-US"/>
-        </w:rPr>
-      </w:pPr>
-      <w:r>
-        <w:rPr>
-          <w:color w:val="C0504D" w:themeColor="accent2"/>
-          <w:lang w:val="en-US"/>
-        </w:rPr>
-        <w:tab/>
-      </w:r>
-      <w:r>
-        <w:rPr>
-          <w:color w:val="C0504D" w:themeColor="accent2"/>
-          <w:lang w:val="en-US"/>
-        </w:rPr>
-        <w:tab/>
-        <w:t>return values</w:t>
-      </w:r>
-      <w:proofErr w:type="gramStart"/>
-      <w:r>
-        <w:rPr>
-          <w:color w:val="C0504D" w:themeColor="accent2"/>
-          <w:lang w:val="en-US"/>
-        </w:rPr>
-        <w:t>()[</w:t>
-      </w:r>
-      <w:proofErr w:type="gramEnd"/>
-      <w:r>
-        <w:rPr>
-          <w:color w:val="C0504D" w:themeColor="accent2"/>
-          <w:lang w:val="en-US"/>
-        </w:rPr>
-        <w:t>random];</w:t>
-      </w:r>
-    </w:p>
-    <w:p>
-      <w:pPr>
-        <w:jc w:val="both"/>
-        <w:rPr>
-          <w:color w:val="C0504D" w:themeColor="accent2"/>
-          <w:lang w:val="en-US"/>
-        </w:rPr>
-      </w:pPr>
-      <w:r>
-        <w:rPr>
-          <w:color w:val="C0504D" w:themeColor="accent2"/>
-          <w:lang w:val="en-US"/>
-        </w:rPr>
-        <w:tab/>
-        <w:t>}</w:t>
-      </w:r>
-    </w:p>
-    <w:p>
-      <w:pPr>
+      <w:r>
+        <w:rPr>
+          <w:color w:val="000000"/>
+          <w:lang w:val="en-GB"/>
+        </w:rPr>
+        <w:t xml:space="preserve">should approximately equal 0.42. </w:t>
+      </w:r>
+      <w:r>
+        <w:rPr>
+          <w:color w:val="000000"/>
+          <w:lang w:val="en-GB"/>
+        </w:rPr>
+        <w:t>Unfortunately, t</w:t>
+      </w:r>
+      <w:r>
+        <w:rPr>
+          <w:color w:val="000000"/>
+          <w:lang w:val="en-GB"/>
+        </w:rPr>
+        <w:t>his does not appear to be the case</w:t>
+      </w:r>
+      <w:r>
+        <w:rPr>
+          <w:color w:val="000000"/>
+          <w:lang w:val="en-GB"/>
+        </w:rPr>
+        <w:t xml:space="preserve"> as shown in picture 14 below</w:t>
+      </w:r>
+      <w:r>
+        <w:rPr>
+          <w:color w:val="000000"/>
+          <w:lang w:val="en-GB"/>
+        </w:rPr>
+        <w:t>.</w:t>
+      </w:r>
+      <w:r>
+        <w:rPr>
+          <w:color w:val="000000"/>
+          <w:sz w:val="29"/>
+          <w:szCs w:val="29"/>
+          <w:lang w:val="en-GB"/>
+        </w:rPr>
+        <w:t xml:space="preserve"> </w:t>
+      </w:r>
+    </w:p>
+    <w:p>
+      <w:pPr>
+        <w:spacing w:line="276" w:lineRule="auto"/>
+        <w:jc w:val="center"/>
         <w:rPr>
           <w:b/>
           <w:lang w:val="en-US"/>
         </w:rPr>
       </w:pPr>
-    </w:p>
-    <w:p>
-      <w:pPr>
-        <w:jc w:val="center"/>
-        <w:rPr>
-          <w:lang w:val="en-US"/>
-        </w:rPr>
-      </w:pPr>
-    </w:p>
-    <w:p>
-      <w:pPr>
-        <w:spacing w:line="276" w:lineRule="auto"/>
+      <w:r>
         <w:rPr>
           <w:rFonts w:eastAsiaTheme="majorEastAsia"/>
           <w:b/>
           <w:bCs/>
+          <w:noProof/>
           <w:color w:val="365F91" w:themeColor="accent1" w:themeShade="BF"/>
           <w:sz w:val="28"/>
           <w:szCs w:val="28"/>
-          <w:lang w:val="en-US"/>
-        </w:rPr>
-      </w:pPr>
-      <w:bookmarkStart w:id="6" w:name="_Toc463926786"/>
-      <w:r>
-        <w:rPr>
-          <w:lang w:val="en-US"/>
-        </w:rPr>
-        <w:lastRenderedPageBreak/>
+          <w:lang w:val="en-GB" w:eastAsia="en-GB"/>
+        </w:rPr>
+        <w:drawing>
+          <wp:inline distT="0" distB="0" distL="0" distR="0" wp14:anchorId="132DD3EA" wp14:editId="0F52B03C">
+            <wp:extent cx="2999260" cy="2482416"/>
+            <wp:effectExtent l="0" t="0" r="0" b="0"/>
+            <wp:docPr id="15" name="Picture 15"/>
+            <wp:cNvGraphicFramePr>
+              <a:graphicFrameLocks xmlns:a="http://schemas.openxmlformats.org/drawingml/2006/main" noChangeAspect="1"/>
+            </wp:cNvGraphicFramePr>
+            <a:graphic xmlns:a="http://schemas.openxmlformats.org/drawingml/2006/main">
+              <a:graphicData uri="http://schemas.openxmlformats.org/drawingml/2006/picture">
+                <pic:pic xmlns:pic="http://schemas.openxmlformats.org/drawingml/2006/picture">
+                  <pic:nvPicPr>
+                    <pic:cNvPr id="15" name="Screen Shot 2016-10-12 at 11.56.50 am.png"/>
+                    <pic:cNvPicPr/>
+                  </pic:nvPicPr>
+                  <pic:blipFill>
+                    <a:blip r:embed="rId21" cstate="print">
+                      <a:extLst>
+                        <a:ext uri="{28A0092B-C50C-407E-A947-70E740481C1C}">
+                          <a14:useLocalDpi xmlns:a14="http://schemas.microsoft.com/office/drawing/2010/main" val="0"/>
+                        </a:ext>
+                      </a:extLst>
+                    </a:blip>
+                    <a:stretch>
+                      <a:fillRect/>
+                    </a:stretch>
+                  </pic:blipFill>
+                  <pic:spPr>
+                    <a:xfrm>
+                      <a:off x="0" y="0"/>
+                      <a:ext cx="3018757" cy="2498553"/>
+                    </a:xfrm>
+                    <a:prstGeom prst="rect">
+                      <a:avLst/>
+                    </a:prstGeom>
+                  </pic:spPr>
+                </pic:pic>
+              </a:graphicData>
+            </a:graphic>
+          </wp:inline>
+        </w:drawing>
+      </w:r>
+      <w:r>
+        <w:rPr>
+          <w:rFonts w:eastAsiaTheme="majorEastAsia"/>
+          <w:b/>
+          <w:bCs/>
+          <w:color w:val="365F91" w:themeColor="accent1" w:themeShade="BF"/>
+          <w:sz w:val="28"/>
+          <w:szCs w:val="28"/>
+          <w:lang w:val="en-US"/>
+        </w:rPr>
+        <w:t xml:space="preserve"> </w:t>
+      </w:r>
+      <w:r>
+        <w:rPr>
+          <w:b/>
+          <w:lang w:val="en-US"/>
+        </w:rPr>
+        <w:t>Picture</w:t>
+      </w:r>
+      <w:r>
+        <w:rPr>
+          <w:b/>
+          <w:lang w:val="en-US"/>
+        </w:rPr>
+        <w:t xml:space="preserve"> 13</w:t>
+      </w:r>
+    </w:p>
+    <w:p>
+      <w:pPr>
+        <w:spacing w:line="276" w:lineRule="auto"/>
+        <w:jc w:val="both"/>
+        <w:rPr>
+          <w:lang w:val="en-US"/>
+        </w:rPr>
+      </w:pPr>
+      <w:r>
+        <w:rPr>
+          <w:lang w:val="en-US"/>
+        </w:rPr>
+        <w:t xml:space="preserve">This can be resolved by </w:t>
+      </w:r>
+      <w:r>
+        <w:rPr>
+          <w:lang w:val="en-US"/>
+        </w:rPr>
+        <w:t>doing the following actions:</w:t>
+      </w:r>
+    </w:p>
+    <w:p>
+      <w:pPr>
+        <w:pStyle w:val="ListParagraph"/>
+        <w:numPr>
+          <w:ilvl w:val="0"/>
+          <w:numId w:val="7"/>
+        </w:numPr>
+        <w:spacing w:line="276" w:lineRule="auto"/>
+        <w:jc w:val="both"/>
+        <w:rPr>
+          <w:rFonts w:eastAsiaTheme="majorEastAsia"/>
+          <w:bCs/>
+          <w:color w:val="365F91" w:themeColor="accent1" w:themeShade="BF"/>
+          <w:sz w:val="28"/>
+          <w:szCs w:val="28"/>
+          <w:lang w:val="en-US"/>
+        </w:rPr>
+      </w:pPr>
+      <w:r>
+        <w:rPr>
+          <w:lang w:val="en-US"/>
+        </w:rPr>
+        <w:t>Create</w:t>
+      </w:r>
+      <w:r>
+        <w:rPr>
+          <w:lang w:val="en-US"/>
+        </w:rPr>
+        <w:t xml:space="preserve"> a variable</w:t>
+      </w:r>
+      <w:r>
+        <w:rPr>
+          <w:lang w:val="en-US"/>
+        </w:rPr>
+        <w:t xml:space="preserve"> called ‘winRatio’</w:t>
+      </w:r>
+      <w:r>
+        <w:rPr>
+          <w:lang w:val="en-US"/>
+        </w:rPr>
+        <w:t xml:space="preserve"> that will represent the ratio of </w:t>
+      </w:r>
+      <w:r>
+        <w:rPr>
+          <w:color w:val="000000"/>
+          <w:lang w:val="en-GB"/>
+        </w:rPr>
+        <w:t>win: (win+lose)</w:t>
+      </w:r>
+      <w:r>
+        <w:rPr>
+          <w:color w:val="000000"/>
+          <w:lang w:val="en-GB"/>
+        </w:rPr>
+        <w:t xml:space="preserve"> in </w:t>
+      </w:r>
+      <w:r>
+        <w:rPr>
+          <w:color w:val="000000"/>
+          <w:lang w:val="en-GB"/>
+        </w:rPr>
+        <w:t>the Player.java class</w:t>
+      </w:r>
+    </w:p>
+    <w:p>
+      <w:pPr>
+        <w:pStyle w:val="ListParagraph"/>
+        <w:numPr>
+          <w:ilvl w:val="0"/>
+          <w:numId w:val="7"/>
+        </w:numPr>
+        <w:spacing w:line="276" w:lineRule="auto"/>
+        <w:jc w:val="both"/>
+        <w:rPr>
+          <w:rFonts w:eastAsiaTheme="majorEastAsia"/>
+          <w:bCs/>
+          <w:color w:val="365F91" w:themeColor="accent1" w:themeShade="BF"/>
+          <w:sz w:val="28"/>
+          <w:szCs w:val="28"/>
+          <w:lang w:val="en-US"/>
+        </w:rPr>
+      </w:pPr>
+      <w:r>
+        <w:rPr>
+          <w:lang w:val="en-US"/>
+        </w:rPr>
+        <w:t>Every time the player wins, the winRatio variable is increased by one.</w:t>
+      </w:r>
+    </w:p>
+    <w:p>
+      <w:pPr>
+        <w:pStyle w:val="ListParagraph"/>
+        <w:numPr>
+          <w:ilvl w:val="0"/>
+          <w:numId w:val="7"/>
+        </w:numPr>
+        <w:spacing w:line="276" w:lineRule="auto"/>
+        <w:jc w:val="both"/>
+        <w:rPr>
+          <w:rFonts w:eastAsiaTheme="majorEastAsia"/>
+          <w:bCs/>
+          <w:color w:val="365F91" w:themeColor="accent1" w:themeShade="BF"/>
+          <w:sz w:val="28"/>
+          <w:szCs w:val="28"/>
+          <w:lang w:val="en-US"/>
+        </w:rPr>
+      </w:pPr>
+      <w:r>
+        <w:rPr>
+          <w:lang w:val="en-US"/>
+        </w:rPr>
+        <w:t xml:space="preserve">Sets the limit of the winRatio variable to 42%. </w:t>
+      </w:r>
+    </w:p>
+    <w:p>
+      <w:pPr>
+        <w:pStyle w:val="ListParagraph"/>
+        <w:numPr>
+          <w:ilvl w:val="0"/>
+          <w:numId w:val="7"/>
+        </w:numPr>
+        <w:spacing w:line="276" w:lineRule="auto"/>
+        <w:jc w:val="both"/>
+        <w:rPr>
+          <w:rFonts w:eastAsiaTheme="majorEastAsia"/>
+          <w:bCs/>
+          <w:color w:val="365F91" w:themeColor="accent1" w:themeShade="BF"/>
+          <w:sz w:val="28"/>
+          <w:szCs w:val="28"/>
+          <w:lang w:val="en-US"/>
+        </w:rPr>
+      </w:pPr>
+      <w:r>
+        <w:rPr>
+          <w:lang w:val="en-US"/>
+        </w:rPr>
+        <w:t>Once the players reach that limit and they still can play, they will lose all their remaining games in order to keep the ratio to 42%</w:t>
+      </w:r>
+      <w:bookmarkStart w:id="12" w:name="_GoBack"/>
+      <w:bookmarkEnd w:id="12"/>
+    </w:p>
+    <w:p>
+      <w:pPr>
+        <w:spacing w:line="276" w:lineRule="auto"/>
+        <w:rPr>
+          <w:rFonts w:eastAsiaTheme="majorEastAsia"/>
+          <w:b/>
+          <w:bCs/>
+          <w:color w:val="365F91" w:themeColor="accent1" w:themeShade="BF"/>
+          <w:sz w:val="28"/>
+          <w:szCs w:val="28"/>
+          <w:lang w:val="en-US"/>
+        </w:rPr>
+      </w:pPr>
+      <w:bookmarkStart w:id="13" w:name="_Toc464036638"/>
+      <w:r>
+        <w:rPr>
+          <w:lang w:val="en-US"/>
+        </w:rPr>
         <w:br w:type="page"/>
       </w:r>
     </w:p>
@@ -6403,7 +6103,7 @@
         <w:lastRenderedPageBreak/>
         <w:t>Replication</w:t>
       </w:r>
-      <w:bookmarkEnd w:id="6"/>
+      <w:bookmarkEnd w:id="13"/>
     </w:p>
     <w:p>
       <w:pPr>
@@ -6477,7 +6177,7 @@
           <w:rFonts w:ascii="Arial" w:hAnsi="Arial" w:cs="Arial"/>
         </w:rPr>
       </w:pPr>
-      <w:bookmarkStart w:id="7" w:name="_Toc463926787"/>
+      <w:bookmarkStart w:id="14" w:name="_Toc464036639"/>
       <w:r>
         <w:rPr>
           <w:rFonts w:ascii="Arial" w:hAnsi="Arial" w:cs="Arial"/>
@@ -6485,7 +6185,7 @@
         </w:rPr>
         <w:t>Simplification</w:t>
       </w:r>
-      <w:bookmarkEnd w:id="7"/>
+      <w:bookmarkEnd w:id="14"/>
     </w:p>
     <w:p>
       <w:pPr>
@@ -6533,7 +6233,7 @@
           <w:lang w:val="en-US"/>
         </w:rPr>
       </w:pPr>
-      <w:bookmarkStart w:id="8" w:name="_Toc463926788"/>
+      <w:bookmarkStart w:id="15" w:name="_Toc464036640"/>
       <w:r>
         <w:rPr>
           <w:rFonts w:ascii="Arial" w:hAnsi="Arial" w:cs="Arial"/>
@@ -6541,7 +6241,7 @@
         </w:rPr>
         <w:t>Tracing</w:t>
       </w:r>
-      <w:bookmarkEnd w:id="8"/>
+      <w:bookmarkEnd w:id="15"/>
     </w:p>
     <w:p>
       <w:pPr>
@@ -6590,7 +6290,7 @@
           <w:rFonts w:ascii="Arial" w:hAnsi="Arial" w:cs="Arial"/>
         </w:rPr>
       </w:pPr>
-      <w:bookmarkStart w:id="9" w:name="_Toc463926789"/>
+      <w:bookmarkStart w:id="16" w:name="_Toc464036641"/>
       <w:r>
         <w:rPr>
           <w:rFonts w:ascii="Arial" w:hAnsi="Arial" w:cs="Arial"/>
@@ -6598,11 +6298,11 @@
         </w:rPr>
         <w:t>Resolution</w:t>
       </w:r>
-      <w:bookmarkEnd w:id="9"/>
+      <w:bookmarkEnd w:id="16"/>
     </w:p>
     <w:sectPr>
-      <w:headerReference w:type="default" r:id="rId21"/>
-      <w:footerReference w:type="default" r:id="rId22"/>
+      <w:headerReference w:type="default" r:id="rId22"/>
+      <w:footerReference w:type="default" r:id="rId23"/>
       <w:pgSz w:w="11906" w:h="16838"/>
       <w:pgMar w:top="1440" w:right="1440" w:bottom="1440" w:left="1440" w:header="708" w:footer="708" w:gutter="0"/>
       <w:cols w:space="708"/>
@@ -6681,7 +6381,7 @@
         <w:rFonts w:asciiTheme="majorHAnsi" w:hAnsiTheme="majorHAnsi"/>
         <w:noProof/>
       </w:rPr>
-      <w:t>9</w:t>
+      <w:t>8</w:t>
     </w:r>
     <w:r>
       <w:rPr>
@@ -7261,6 +6961,92 @@
     </w:lvl>
   </w:abstractNum>
   <w:abstractNum w:abstractNumId="5">
+    <w:nsid w:val="43DF72A6"/>
+    <w:multiLevelType w:val="hybridMultilevel"/>
+    <w:tmpl w:val="3F14669C"/>
+    <w:lvl w:ilvl="0" w:tplc="0809000F">
+      <w:start w:val="1"/>
+      <w:numFmt w:val="decimal"/>
+      <w:lvlText w:val="%1."/>
+      <w:lvlJc w:val="left"/>
+      <w:pPr>
+        <w:ind w:left="720" w:hanging="360"/>
+      </w:pPr>
+    </w:lvl>
+    <w:lvl w:ilvl="1" w:tplc="08090019" w:tentative="1">
+      <w:start w:val="1"/>
+      <w:numFmt w:val="lowerLetter"/>
+      <w:lvlText w:val="%2."/>
+      <w:lvlJc w:val="left"/>
+      <w:pPr>
+        <w:ind w:left="1440" w:hanging="360"/>
+      </w:pPr>
+    </w:lvl>
+    <w:lvl w:ilvl="2" w:tplc="0809001B" w:tentative="1">
+      <w:start w:val="1"/>
+      <w:numFmt w:val="lowerRoman"/>
+      <w:lvlText w:val="%3."/>
+      <w:lvlJc w:val="right"/>
+      <w:pPr>
+        <w:ind w:left="2160" w:hanging="180"/>
+      </w:pPr>
+    </w:lvl>
+    <w:lvl w:ilvl="3" w:tplc="0809000F" w:tentative="1">
+      <w:start w:val="1"/>
+      <w:numFmt w:val="decimal"/>
+      <w:lvlText w:val="%4."/>
+      <w:lvlJc w:val="left"/>
+      <w:pPr>
+        <w:ind w:left="2880" w:hanging="360"/>
+      </w:pPr>
+    </w:lvl>
+    <w:lvl w:ilvl="4" w:tplc="08090019" w:tentative="1">
+      <w:start w:val="1"/>
+      <w:numFmt w:val="lowerLetter"/>
+      <w:lvlText w:val="%5."/>
+      <w:lvlJc w:val="left"/>
+      <w:pPr>
+        <w:ind w:left="3600" w:hanging="360"/>
+      </w:pPr>
+    </w:lvl>
+    <w:lvl w:ilvl="5" w:tplc="0809001B" w:tentative="1">
+      <w:start w:val="1"/>
+      <w:numFmt w:val="lowerRoman"/>
+      <w:lvlText w:val="%6."/>
+      <w:lvlJc w:val="right"/>
+      <w:pPr>
+        <w:ind w:left="4320" w:hanging="180"/>
+      </w:pPr>
+    </w:lvl>
+    <w:lvl w:ilvl="6" w:tplc="0809000F" w:tentative="1">
+      <w:start w:val="1"/>
+      <w:numFmt w:val="decimal"/>
+      <w:lvlText w:val="%7."/>
+      <w:lvlJc w:val="left"/>
+      <w:pPr>
+        <w:ind w:left="5040" w:hanging="360"/>
+      </w:pPr>
+    </w:lvl>
+    <w:lvl w:ilvl="7" w:tplc="08090019" w:tentative="1">
+      <w:start w:val="1"/>
+      <w:numFmt w:val="lowerLetter"/>
+      <w:lvlText w:val="%8."/>
+      <w:lvlJc w:val="left"/>
+      <w:pPr>
+        <w:ind w:left="5760" w:hanging="360"/>
+      </w:pPr>
+    </w:lvl>
+    <w:lvl w:ilvl="8" w:tplc="0809001B" w:tentative="1">
+      <w:start w:val="1"/>
+      <w:numFmt w:val="lowerRoman"/>
+      <w:lvlText w:val="%9."/>
+      <w:lvlJc w:val="right"/>
+      <w:pPr>
+        <w:ind w:left="6480" w:hanging="180"/>
+      </w:pPr>
+    </w:lvl>
+  </w:abstractNum>
+  <w:abstractNum w:abstractNumId="6">
     <w:nsid w:val="759C2510"/>
     <w:multiLevelType w:val="hybridMultilevel"/>
     <w:tmpl w:val="3FC4D384"/>
@@ -7374,7 +7160,7 @@
     </w:lvl>
   </w:abstractNum>
   <w:num w:numId="1">
-    <w:abstractNumId w:val="5"/>
+    <w:abstractNumId w:val="6"/>
   </w:num>
   <w:num w:numId="2">
     <w:abstractNumId w:val="4"/>
@@ -7390,6 +7176,9 @@
   </w:num>
   <w:num w:numId="6">
     <w:abstractNumId w:val="1"/>
+  </w:num>
+  <w:num w:numId="7">
+    <w:abstractNumId w:val="5"/>
   </w:num>
 </w:numbering>
 </file>
@@ -7798,7 +7587,7 @@
   <w:style w:type="paragraph" w:default="1" w:styleId="Normal">
     <w:name w:val="Normal"/>
     <w:qFormat/>
-    <w:rsid w:val="00A1233E"/>
+    <w:rsid w:val="00AF5CEA"/>
     <w:pPr>
       <w:spacing w:line="240" w:lineRule="auto"/>
     </w:pPr>
@@ -8675,7 +8464,7 @@
 </file>
 
 <file path=customXml/itemProps1.xml><?xml version="1.0" encoding="utf-8"?>
-<ds:datastoreItem xmlns:ds="http://schemas.openxmlformats.org/officeDocument/2006/customXml" ds:itemID="{58EECF99-065E-A546-88B1-5A4F65B2F127}">
+<ds:datastoreItem xmlns:ds="http://schemas.openxmlformats.org/officeDocument/2006/customXml" ds:itemID="{0420236D-E378-1D46-907C-3C8C4B4F6174}">
   <ds:schemaRefs>
     <ds:schemaRef ds:uri="http://schemas.openxmlformats.org/officeDocument/2006/bibliography"/>
   </ds:schemaRefs>

</xml_diff>

<commit_message>
Working on first test case in the UAT report
</commit_message>
<xml_diff>
--- a/CrownAndAnchorGame/src/src/11590309_ITC515_Jino_ Debugging.docx
+++ b/CrownAndAnchorGame/src/src/11590309_ITC515_Jino_ Debugging.docx
@@ -5466,14 +5466,7 @@
           <w:rFonts w:ascii="Arial" w:hAnsi="Arial" w:cs="Arial"/>
           <w:lang w:val="en-US"/>
         </w:rPr>
-        <w:t>STEP 6</w:t>
-      </w:r>
-      <w:r>
-        <w:rPr>
-          <w:rFonts w:ascii="Arial" w:hAnsi="Arial" w:cs="Arial"/>
-          <w:lang w:val="en-US"/>
-        </w:rPr>
-        <w:t>:</w:t>
+        <w:t>STEP 6:</w:t>
       </w:r>
       <w:r>
         <w:rPr>
@@ -5733,16 +5726,7 @@
           <w:rFonts w:ascii="Arial" w:hAnsi="Arial" w:cs="Arial"/>
           <w:lang w:val="en-US"/>
         </w:rPr>
-        <w:t>win:lose ration not</w:t>
-      </w:r>
-      <w:bookmarkStart w:id="12" w:name="_GoBack"/>
-      <w:bookmarkEnd w:id="12"/>
-      <w:r>
-        <w:rPr>
-          <w:rFonts w:ascii="Arial" w:hAnsi="Arial" w:cs="Arial"/>
-          <w:lang w:val="en-US"/>
-        </w:rPr>
-        <w:t xml:space="preserve"> correct</w:t>
+        <w:t>win:lose ration not correct</w:t>
       </w:r>
       <w:r>
         <w:rPr>
@@ -5771,62 +5755,20 @@
           <w:color w:val="000000"/>
           <w:lang w:val="en-GB"/>
         </w:rPr>
-        <w:t>Crown and Anchor games have an approximate 8</w:t>
+        <w:t>Crown and Anchor games have an approximate 8% bias to the house. So the win: (win+lose) ratio</w:t>
+      </w:r>
+      <w:r>
+        <w:rPr>
+          <w:lang w:val="en-US"/>
+        </w:rPr>
+        <w:t xml:space="preserve"> </w:t>
       </w:r>
       <w:r>
         <w:rPr>
           <w:color w:val="000000"/>
           <w:lang w:val="en-GB"/>
         </w:rPr>
-        <w:t>% bias to the house. So the win</w:t>
-      </w:r>
-      <w:r>
-        <w:rPr>
-          <w:color w:val="000000"/>
-          <w:lang w:val="en-GB"/>
-        </w:rPr>
-        <w:t>: (win+lose) ratio</w:t>
-      </w:r>
-      <w:r>
-        <w:rPr>
-          <w:lang w:val="en-US"/>
-        </w:rPr>
-        <w:t xml:space="preserve"> </w:t>
-      </w:r>
-      <w:r>
-        <w:rPr>
-          <w:color w:val="000000"/>
-          <w:lang w:val="en-GB"/>
-        </w:rPr>
-        <w:t xml:space="preserve">should approximately equal 0.42. </w:t>
-      </w:r>
-      <w:r>
-        <w:rPr>
-          <w:color w:val="000000"/>
-          <w:lang w:val="en-GB"/>
-        </w:rPr>
-        <w:t>Unfortunately, t</w:t>
-      </w:r>
-      <w:r>
-        <w:rPr>
-          <w:color w:val="000000"/>
-          <w:lang w:val="en-GB"/>
-        </w:rPr>
-        <w:t>his does not appear to be the case</w:t>
-      </w:r>
-      <w:r>
-        <w:rPr>
-          <w:color w:val="000000"/>
-          <w:lang w:val="en-GB"/>
-        </w:rPr>
-        <w:t xml:space="preserve"> as shown in picture 14 below</w:t>
-      </w:r>
-      <w:r>
-        <w:rPr>
-          <w:color w:val="000000"/>
-          <w:lang w:val="en-GB"/>
-        </w:rPr>
-        <w:t>.</w:t>
+        <w:t>should approximately equal 0.42. Unfortunately, this does not appear to be the case as shown in picture 14 below.</w:t>
       </w:r>
       <w:r>
         <w:rPr>
@@ -5995,14 +5937,7 @@
           <w:color w:val="000000"/>
           <w:lang w:val="en-GB"/>
         </w:rPr>
-        <w:t>win: (win+lose)</w:t>
-      </w:r>
-      <w:r>
-        <w:rPr>
-          <w:color w:val="000000"/>
-          <w:lang w:val="en-GB"/>
-        </w:rPr>
-        <w:t xml:space="preserve"> in </w:t>
+        <w:t xml:space="preserve">win: (win+lose) in </w:t>
       </w:r>
       <w:r>
         <w:rPr>
@@ -6100,226 +6035,8 @@
           <w:lang w:val="en-US"/>
         </w:rPr>
       </w:pPr>
-      <w:bookmarkStart w:id="13" w:name="_Toc464036638"/>
-      <w:r>
-        <w:rPr>
-          <w:lang w:val="en-US"/>
-        </w:rPr>
-        <w:br w:type="page"/>
-      </w:r>
-    </w:p>
-    <w:p>
-      <w:pPr>
-        <w:pStyle w:val="Heading1"/>
-        <w:rPr>
-          <w:rFonts w:ascii="Arial" w:hAnsi="Arial" w:cs="Arial"/>
-          <w:lang w:val="en-US"/>
-        </w:rPr>
-      </w:pPr>
-      <w:r>
-        <w:rPr>
-          <w:rFonts w:ascii="Arial" w:hAnsi="Arial" w:cs="Arial"/>
-          <w:lang w:val="en-US"/>
-        </w:rPr>
-        <w:lastRenderedPageBreak/>
-        <w:t>Replication</w:t>
-      </w:r>
-      <w:bookmarkEnd w:id="13"/>
-    </w:p>
-    <w:p>
-      <w:pPr>
-        <w:spacing w:line="276" w:lineRule="auto"/>
-        <w:jc w:val="both"/>
-        <w:rPr>
-          <w:b/>
-          <w:bCs/>
-          <w:sz w:val="26"/>
-          <w:szCs w:val="26"/>
-          <w:lang w:val="en-US"/>
-        </w:rPr>
-      </w:pPr>
-    </w:p>
-    <w:p>
-      <w:pPr>
-        <w:spacing w:line="276" w:lineRule="auto"/>
-        <w:jc w:val="both"/>
-        <w:rPr>
-          <w:b/>
-          <w:bCs/>
-          <w:sz w:val="26"/>
-          <w:szCs w:val="26"/>
-          <w:lang w:val="en-US"/>
-        </w:rPr>
-      </w:pPr>
-    </w:p>
-    <w:p>
-      <w:pPr>
-        <w:spacing w:line="276" w:lineRule="auto"/>
-        <w:jc w:val="both"/>
-        <w:rPr>
-          <w:b/>
-          <w:bCs/>
-          <w:sz w:val="26"/>
-          <w:szCs w:val="26"/>
-          <w:lang w:val="en-US"/>
-        </w:rPr>
-      </w:pPr>
-    </w:p>
-    <w:p>
-      <w:pPr>
-        <w:spacing w:line="276" w:lineRule="auto"/>
-        <w:jc w:val="both"/>
-        <w:rPr>
-          <w:b/>
-          <w:bCs/>
-          <w:sz w:val="26"/>
-          <w:szCs w:val="26"/>
-          <w:lang w:val="en-US"/>
-        </w:rPr>
-      </w:pPr>
-    </w:p>
-    <w:p>
-      <w:pPr>
-        <w:spacing w:line="276" w:lineRule="auto"/>
-        <w:jc w:val="both"/>
-        <w:rPr>
-          <w:b/>
-          <w:bCs/>
-          <w:sz w:val="26"/>
-          <w:szCs w:val="26"/>
-          <w:lang w:val="en-US"/>
-        </w:rPr>
-      </w:pPr>
-    </w:p>
-    <w:p>
-      <w:pPr>
-        <w:pStyle w:val="Heading1"/>
-        <w:rPr>
-          <w:rFonts w:ascii="Arial" w:hAnsi="Arial" w:cs="Arial"/>
-        </w:rPr>
-      </w:pPr>
-      <w:bookmarkStart w:id="14" w:name="_Toc464036639"/>
-      <w:r>
-        <w:rPr>
-          <w:rFonts w:ascii="Arial" w:hAnsi="Arial" w:cs="Arial"/>
-          <w:lang w:val="en-US"/>
-        </w:rPr>
-        <w:t>Simplification</w:t>
-      </w:r>
-      <w:bookmarkEnd w:id="14"/>
-    </w:p>
-    <w:p>
-      <w:pPr>
-        <w:spacing w:line="276" w:lineRule="auto"/>
-        <w:jc w:val="both"/>
-        <w:rPr>
-          <w:rFonts w:eastAsiaTheme="majorEastAsia"/>
-          <w:bCs/>
-        </w:rPr>
-      </w:pPr>
-    </w:p>
-    <w:p>
-      <w:pPr>
-        <w:spacing w:line="276" w:lineRule="auto"/>
-        <w:jc w:val="both"/>
-        <w:rPr>
-          <w:rFonts w:eastAsiaTheme="majorEastAsia"/>
-          <w:bCs/>
-        </w:rPr>
-      </w:pPr>
-    </w:p>
-    <w:p>
-      <w:pPr>
-        <w:pStyle w:val="Heading1"/>
-        <w:rPr>
-          <w:rFonts w:ascii="Arial" w:hAnsi="Arial" w:cs="Arial"/>
-          <w:lang w:val="en-US"/>
-        </w:rPr>
-      </w:pPr>
-    </w:p>
-    <w:p>
-      <w:pPr>
-        <w:pStyle w:val="Heading1"/>
-        <w:rPr>
-          <w:rFonts w:ascii="Arial" w:hAnsi="Arial" w:cs="Arial"/>
-          <w:lang w:val="en-US"/>
-        </w:rPr>
-      </w:pPr>
-    </w:p>
-    <w:p>
-      <w:pPr>
-        <w:pStyle w:val="Heading1"/>
-        <w:rPr>
-          <w:rFonts w:ascii="Arial" w:hAnsi="Arial" w:cs="Arial"/>
-          <w:lang w:val="en-US"/>
-        </w:rPr>
-      </w:pPr>
-      <w:bookmarkStart w:id="15" w:name="_Toc464036640"/>
-      <w:r>
-        <w:rPr>
-          <w:rFonts w:ascii="Arial" w:hAnsi="Arial" w:cs="Arial"/>
-          <w:lang w:val="en-US"/>
-        </w:rPr>
-        <w:t>Tracing</w:t>
-      </w:r>
-      <w:bookmarkEnd w:id="15"/>
-    </w:p>
-    <w:p>
-      <w:pPr>
-        <w:spacing w:line="276" w:lineRule="auto"/>
-        <w:jc w:val="both"/>
-        <w:rPr>
-          <w:b/>
-          <w:bCs/>
-          <w:sz w:val="26"/>
-          <w:szCs w:val="26"/>
-          <w:lang w:val="en-US"/>
-        </w:rPr>
-      </w:pPr>
-    </w:p>
-    <w:p>
-      <w:pPr>
-        <w:pStyle w:val="Heading1"/>
-        <w:rPr>
-          <w:rFonts w:ascii="Arial" w:hAnsi="Arial" w:cs="Arial"/>
-          <w:lang w:val="en-US"/>
-        </w:rPr>
-      </w:pPr>
-    </w:p>
-    <w:p>
-      <w:pPr>
-        <w:pStyle w:val="Heading1"/>
-        <w:rPr>
-          <w:rFonts w:ascii="Arial" w:hAnsi="Arial" w:cs="Arial"/>
-          <w:lang w:val="en-US"/>
-        </w:rPr>
-      </w:pPr>
-    </w:p>
-    <w:p>
-      <w:pPr>
-        <w:pStyle w:val="Heading1"/>
-        <w:rPr>
-          <w:rFonts w:ascii="Arial" w:hAnsi="Arial" w:cs="Arial"/>
-          <w:lang w:val="en-US"/>
-        </w:rPr>
-      </w:pPr>
-    </w:p>
-    <w:p>
-      <w:pPr>
-        <w:pStyle w:val="Heading1"/>
-        <w:rPr>
-          <w:rFonts w:ascii="Arial" w:hAnsi="Arial" w:cs="Arial"/>
-        </w:rPr>
-      </w:pPr>
-      <w:bookmarkStart w:id="16" w:name="_Toc464036641"/>
-      <w:r>
-        <w:rPr>
-          <w:rFonts w:ascii="Arial" w:hAnsi="Arial" w:cs="Arial"/>
-          <w:lang w:val="en-US"/>
-        </w:rPr>
-        <w:t>Resolution</w:t>
-      </w:r>
-      <w:bookmarkEnd w:id="16"/>
+      <w:bookmarkStart w:id="12" w:name="_GoBack"/>
+      <w:bookmarkEnd w:id="12"/>
     </w:p>
     <w:sectPr>
       <w:headerReference w:type="default" r:id="rId22"/>
@@ -8485,7 +8202,7 @@
 </file>
 
 <file path=customXml/itemProps1.xml><?xml version="1.0" encoding="utf-8"?>
-<ds:datastoreItem xmlns:ds="http://schemas.openxmlformats.org/officeDocument/2006/customXml" ds:itemID="{F2A7A916-91AE-5747-8BA4-5CB686C0D06B}">
+<ds:datastoreItem xmlns:ds="http://schemas.openxmlformats.org/officeDocument/2006/customXml" ds:itemID="{4B22A7F0-3386-CC4F-9DF2-AEF3A1536E0A}">
   <ds:schemaRefs>
     <ds:schemaRef ds:uri="http://schemas.openxmlformats.org/officeDocument/2006/bibliography"/>
   </ds:schemaRefs>

</xml_diff>

<commit_message>
Final touch before submission
</commit_message>
<xml_diff>
--- a/CrownAndAnchorGame/src/src/11590309_ITC515_Jino_ Debugging.docx
+++ b/CrownAndAnchorGame/src/src/11590309_ITC515_Jino_ Debugging.docx
@@ -271,7 +271,7 @@
               <w:tab w:val="right" w:leader="dot" w:pos="9016"/>
             </w:tabs>
             <w:rPr>
-              <w:rFonts w:ascii="Arial" w:eastAsiaTheme="minorEastAsia" w:hAnsi="Arial"/>
+              <w:rFonts w:asciiTheme="minorHAnsi" w:eastAsiaTheme="minorEastAsia" w:hAnsiTheme="minorHAnsi" w:cstheme="minorBidi"/>
               <w:b w:val="0"/>
               <w:bCs w:val="0"/>
               <w:noProof/>
@@ -301,7 +301,7 @@
             </w:rPr>
             <w:fldChar w:fldCharType="separate"/>
           </w:r>
-          <w:hyperlink w:anchor="_Toc464036629" w:history="1">
+          <w:hyperlink w:anchor="_Toc464079920" w:history="1">
             <w:r>
               <w:rPr>
                 <w:rStyle w:val="Hyperlink"/>
@@ -313,7 +313,6 @@
             </w:r>
             <w:r>
               <w:rPr>
-                <w:rFonts w:ascii="Arial" w:hAnsi="Arial"/>
                 <w:noProof/>
                 <w:webHidden/>
               </w:rPr>
@@ -321,7 +320,6 @@
             </w:r>
             <w:r>
               <w:rPr>
-                <w:rFonts w:ascii="Arial" w:hAnsi="Arial"/>
                 <w:noProof/>
                 <w:webHidden/>
               </w:rPr>
@@ -329,22 +327,19 @@
             </w:r>
             <w:r>
               <w:rPr>
-                <w:rFonts w:ascii="Arial" w:hAnsi="Arial"/>
                 <w:noProof/>
                 <w:webHidden/>
               </w:rPr>
-              <w:instrText xml:space="preserve"> PAGEREF _Toc464036629 \h </w:instrText>
-            </w:r>
-            <w:r>
-              <w:rPr>
-                <w:rFonts w:ascii="Arial" w:hAnsi="Arial"/>
+              <w:instrText xml:space="preserve"> PAGEREF _Toc464079920 \h </w:instrText>
+            </w:r>
+            <w:r>
+              <w:rPr>
                 <w:noProof/>
                 <w:webHidden/>
               </w:rPr>
             </w:r>
             <w:r>
               <w:rPr>
-                <w:rFonts w:ascii="Arial" w:hAnsi="Arial"/>
                 <w:noProof/>
                 <w:webHidden/>
               </w:rPr>
@@ -352,7 +347,6 @@
             </w:r>
             <w:r>
               <w:rPr>
-                <w:rFonts w:ascii="Arial" w:hAnsi="Arial"/>
                 <w:noProof/>
                 <w:webHidden/>
               </w:rPr>
@@ -360,7 +354,6 @@
             </w:r>
             <w:r>
               <w:rPr>
-                <w:rFonts w:ascii="Arial" w:hAnsi="Arial"/>
                 <w:noProof/>
                 <w:webHidden/>
               </w:rPr>
@@ -375,7 +368,7 @@
               <w:tab w:val="right" w:leader="dot" w:pos="9016"/>
             </w:tabs>
             <w:rPr>
-              <w:rFonts w:ascii="Arial" w:eastAsiaTheme="minorEastAsia" w:hAnsi="Arial"/>
+              <w:rFonts w:asciiTheme="minorHAnsi" w:eastAsiaTheme="minorEastAsia" w:hAnsiTheme="minorHAnsi" w:cstheme="minorBidi"/>
               <w:b w:val="0"/>
               <w:bCs w:val="0"/>
               <w:noProof/>
@@ -383,18 +376,18 @@
               <w:lang w:val="en-GB" w:eastAsia="en-GB"/>
             </w:rPr>
           </w:pPr>
-          <w:hyperlink w:anchor="_Toc464036630" w:history="1">
+          <w:hyperlink w:anchor="_Toc464079921" w:history="1">
             <w:r>
               <w:rPr>
                 <w:rStyle w:val="Hyperlink"/>
                 <w:rFonts w:ascii="Arial" w:hAnsi="Arial"/>
                 <w:noProof/>
-              </w:rPr>
-              <w:t>Analysis phase</w:t>
-            </w:r>
-            <w:r>
-              <w:rPr>
-                <w:rFonts w:ascii="Arial" w:hAnsi="Arial"/>
+                <w:lang w:eastAsia="en-AU"/>
+              </w:rPr>
+              <w:t>Repositories</w:t>
+            </w:r>
+            <w:r>
+              <w:rPr>
                 <w:noProof/>
                 <w:webHidden/>
               </w:rPr>
@@ -402,7 +395,6 @@
             </w:r>
             <w:r>
               <w:rPr>
-                <w:rFonts w:ascii="Arial" w:hAnsi="Arial"/>
                 <w:noProof/>
                 <w:webHidden/>
               </w:rPr>
@@ -410,22 +402,19 @@
             </w:r>
             <w:r>
               <w:rPr>
-                <w:rFonts w:ascii="Arial" w:hAnsi="Arial"/>
                 <w:noProof/>
                 <w:webHidden/>
               </w:rPr>
-              <w:instrText xml:space="preserve"> PAGEREF _Toc464036630 \h </w:instrText>
-            </w:r>
-            <w:r>
-              <w:rPr>
-                <w:rFonts w:ascii="Arial" w:hAnsi="Arial"/>
+              <w:instrText xml:space="preserve"> PAGEREF _Toc464079921 \h </w:instrText>
+            </w:r>
+            <w:r>
+              <w:rPr>
                 <w:noProof/>
                 <w:webHidden/>
               </w:rPr>
             </w:r>
             <w:r>
               <w:rPr>
-                <w:rFonts w:ascii="Arial" w:hAnsi="Arial"/>
                 <w:noProof/>
                 <w:webHidden/>
               </w:rPr>
@@ -433,7 +422,6 @@
             </w:r>
             <w:r>
               <w:rPr>
-                <w:rFonts w:ascii="Arial" w:hAnsi="Arial"/>
                 <w:noProof/>
                 <w:webHidden/>
               </w:rPr>
@@ -441,7 +429,6 @@
             </w:r>
             <w:r>
               <w:rPr>
-                <w:rFonts w:ascii="Arial" w:hAnsi="Arial"/>
                 <w:noProof/>
                 <w:webHidden/>
               </w:rPr>
@@ -456,7 +443,7 @@
               <w:tab w:val="right" w:leader="dot" w:pos="9016"/>
             </w:tabs>
             <w:rPr>
-              <w:rFonts w:ascii="Arial" w:eastAsiaTheme="minorEastAsia" w:hAnsi="Arial"/>
+              <w:rFonts w:asciiTheme="minorHAnsi" w:eastAsiaTheme="minorEastAsia" w:hAnsiTheme="minorHAnsi" w:cstheme="minorBidi"/>
               <w:b w:val="0"/>
               <w:bCs w:val="0"/>
               <w:noProof/>
@@ -464,19 +451,92 @@
               <w:lang w:val="en-GB" w:eastAsia="en-GB"/>
             </w:rPr>
           </w:pPr>
-          <w:hyperlink w:anchor="_Toc464036631" w:history="1">
+          <w:hyperlink w:anchor="_Toc464079922" w:history="1">
             <w:r>
               <w:rPr>
                 <w:rStyle w:val="Hyperlink"/>
                 <w:rFonts w:ascii="Arial" w:hAnsi="Arial"/>
                 <w:noProof/>
+              </w:rPr>
+              <w:t>Analysis phase</w:t>
+            </w:r>
+            <w:r>
+              <w:rPr>
+                <w:noProof/>
+                <w:webHidden/>
+              </w:rPr>
+              <w:tab/>
+            </w:r>
+            <w:r>
+              <w:rPr>
+                <w:noProof/>
+                <w:webHidden/>
+              </w:rPr>
+              <w:fldChar w:fldCharType="begin"/>
+            </w:r>
+            <w:r>
+              <w:rPr>
+                <w:noProof/>
+                <w:webHidden/>
+              </w:rPr>
+              <w:instrText xml:space="preserve"> PAGEREF _Toc464079922 \h </w:instrText>
+            </w:r>
+            <w:r>
+              <w:rPr>
+                <w:noProof/>
+                <w:webHidden/>
+              </w:rPr>
+            </w:r>
+            <w:r>
+              <w:rPr>
+                <w:noProof/>
+                <w:webHidden/>
+              </w:rPr>
+              <w:fldChar w:fldCharType="separate"/>
+            </w:r>
+            <w:r>
+              <w:rPr>
+                <w:noProof/>
+                <w:webHidden/>
+              </w:rPr>
+              <w:t>4</w:t>
+            </w:r>
+            <w:r>
+              <w:rPr>
+                <w:noProof/>
+                <w:webHidden/>
+              </w:rPr>
+              <w:fldChar w:fldCharType="end"/>
+            </w:r>
+          </w:hyperlink>
+        </w:p>
+        <w:p>
+          <w:pPr>
+            <w:pStyle w:val="TOC1"/>
+            <w:tabs>
+              <w:tab w:val="right" w:leader="dot" w:pos="9016"/>
+            </w:tabs>
+            <w:rPr>
+              <w:rFonts w:asciiTheme="minorHAnsi" w:eastAsiaTheme="minorEastAsia" w:hAnsiTheme="minorHAnsi" w:cstheme="minorBidi"/>
+              <w:b w:val="0"/>
+              <w:bCs w:val="0"/>
+              <w:noProof/>
+              <w:color w:val="auto"/>
+              <w:lang w:val="en-GB" w:eastAsia="en-GB"/>
+            </w:rPr>
+          </w:pPr>
+          <w:hyperlink w:anchor="_Toc464079923" w:history="1">
+            <w:r>
+              <w:rPr>
+                <w:rStyle w:val="Hyperlink"/>
+                <w:rFonts w:ascii="Arial" w:hAnsi="Arial"/>
+                <w:noProof/>
                 <w:lang w:val="en-US"/>
               </w:rPr>
               <w:t>Bug Fixing and Improvements</w:t>
             </w:r>
             <w:r>
               <w:rPr>
-                <w:rFonts w:ascii="Arial" w:hAnsi="Arial"/>
                 <w:noProof/>
                 <w:webHidden/>
               </w:rPr>
@@ -484,7 +544,6 @@
             </w:r>
             <w:r>
               <w:rPr>
-                <w:rFonts w:ascii="Arial" w:hAnsi="Arial"/>
                 <w:noProof/>
                 <w:webHidden/>
               </w:rPr>
@@ -492,22 +551,19 @@
             </w:r>
             <w:r>
               <w:rPr>
-                <w:rFonts w:ascii="Arial" w:hAnsi="Arial"/>
                 <w:noProof/>
                 <w:webHidden/>
               </w:rPr>
-              <w:instrText xml:space="preserve"> PAGEREF _Toc464036631 \h </w:instrText>
-            </w:r>
-            <w:r>
-              <w:rPr>
-                <w:rFonts w:ascii="Arial" w:hAnsi="Arial"/>
+              <w:instrText xml:space="preserve"> PAGEREF _Toc464079923 \h </w:instrText>
+            </w:r>
+            <w:r>
+              <w:rPr>
                 <w:noProof/>
                 <w:webHidden/>
               </w:rPr>
             </w:r>
             <w:r>
               <w:rPr>
-                <w:rFonts w:ascii="Arial" w:hAnsi="Arial"/>
                 <w:noProof/>
                 <w:webHidden/>
               </w:rPr>
@@ -515,7 +571,6 @@
             </w:r>
             <w:r>
               <w:rPr>
-                <w:rFonts w:ascii="Arial" w:hAnsi="Arial"/>
                 <w:noProof/>
                 <w:webHidden/>
               </w:rPr>
@@ -523,7 +578,6 @@
             </w:r>
             <w:r>
               <w:rPr>
-                <w:rFonts w:ascii="Arial" w:hAnsi="Arial"/>
                 <w:noProof/>
                 <w:webHidden/>
               </w:rPr>
@@ -538,14 +592,14 @@
               <w:tab w:val="right" w:leader="dot" w:pos="9016"/>
             </w:tabs>
             <w:rPr>
-              <w:rFonts w:ascii="Arial" w:eastAsiaTheme="minorEastAsia" w:hAnsi="Arial"/>
+              <w:rFonts w:eastAsiaTheme="minorEastAsia" w:cstheme="minorBidi"/>
               <w:noProof/>
               <w:sz w:val="24"/>
               <w:szCs w:val="24"/>
               <w:lang w:val="en-GB" w:eastAsia="en-GB"/>
             </w:rPr>
           </w:pPr>
-          <w:hyperlink w:anchor="_Toc464036632" w:history="1">
+          <w:hyperlink w:anchor="_Toc464079924" w:history="1">
             <w:r>
               <w:rPr>
                 <w:rStyle w:val="Hyperlink"/>
@@ -557,7 +611,6 @@
             </w:r>
             <w:r>
               <w:rPr>
-                <w:rFonts w:ascii="Arial" w:hAnsi="Arial"/>
                 <w:noProof/>
                 <w:webHidden/>
               </w:rPr>
@@ -565,7 +618,6 @@
             </w:r>
             <w:r>
               <w:rPr>
-                <w:rFonts w:ascii="Arial" w:hAnsi="Arial"/>
                 <w:noProof/>
                 <w:webHidden/>
               </w:rPr>
@@ -573,22 +625,19 @@
             </w:r>
             <w:r>
               <w:rPr>
-                <w:rFonts w:ascii="Arial" w:hAnsi="Arial"/>
                 <w:noProof/>
                 <w:webHidden/>
               </w:rPr>
-              <w:instrText xml:space="preserve"> PAGEREF _Toc464036632 \h </w:instrText>
-            </w:r>
-            <w:r>
-              <w:rPr>
-                <w:rFonts w:ascii="Arial" w:hAnsi="Arial"/>
+              <w:instrText xml:space="preserve"> PAGEREF _Toc464079924 \h </w:instrText>
+            </w:r>
+            <w:r>
+              <w:rPr>
                 <w:noProof/>
                 <w:webHidden/>
               </w:rPr>
             </w:r>
             <w:r>
               <w:rPr>
-                <w:rFonts w:ascii="Arial" w:hAnsi="Arial"/>
                 <w:noProof/>
                 <w:webHidden/>
               </w:rPr>
@@ -596,15 +645,13 @@
             </w:r>
             <w:r>
               <w:rPr>
-                <w:rFonts w:ascii="Arial" w:hAnsi="Arial"/>
                 <w:noProof/>
                 <w:webHidden/>
               </w:rPr>
-              <w:t>4</w:t>
-            </w:r>
-            <w:r>
-              <w:rPr>
-                <w:rFonts w:ascii="Arial" w:hAnsi="Arial"/>
+              <w:t>5</w:t>
+            </w:r>
+            <w:r>
+              <w:rPr>
                 <w:noProof/>
                 <w:webHidden/>
               </w:rPr>
@@ -619,14 +666,14 @@
               <w:tab w:val="right" w:leader="dot" w:pos="9016"/>
             </w:tabs>
             <w:rPr>
-              <w:rFonts w:ascii="Arial" w:eastAsiaTheme="minorEastAsia" w:hAnsi="Arial"/>
+              <w:rFonts w:eastAsiaTheme="minorEastAsia" w:cstheme="minorBidi"/>
               <w:noProof/>
               <w:sz w:val="24"/>
               <w:szCs w:val="24"/>
               <w:lang w:val="en-GB" w:eastAsia="en-GB"/>
             </w:rPr>
           </w:pPr>
-          <w:hyperlink w:anchor="_Toc464036633" w:history="1">
+          <w:hyperlink w:anchor="_Toc464079925" w:history="1">
             <w:r>
               <w:rPr>
                 <w:rStyle w:val="Hyperlink"/>
@@ -638,7 +685,6 @@
             </w:r>
             <w:r>
               <w:rPr>
-                <w:rFonts w:ascii="Arial" w:hAnsi="Arial"/>
                 <w:noProof/>
                 <w:webHidden/>
               </w:rPr>
@@ -646,7 +692,6 @@
             </w:r>
             <w:r>
               <w:rPr>
-                <w:rFonts w:ascii="Arial" w:hAnsi="Arial"/>
                 <w:noProof/>
                 <w:webHidden/>
               </w:rPr>
@@ -654,22 +699,19 @@
             </w:r>
             <w:r>
               <w:rPr>
-                <w:rFonts w:ascii="Arial" w:hAnsi="Arial"/>
                 <w:noProof/>
                 <w:webHidden/>
               </w:rPr>
-              <w:instrText xml:space="preserve"> PAGEREF _Toc464036633 \h </w:instrText>
-            </w:r>
-            <w:r>
-              <w:rPr>
-                <w:rFonts w:ascii="Arial" w:hAnsi="Arial"/>
+              <w:instrText xml:space="preserve"> PAGEREF _Toc464079925 \h </w:instrText>
+            </w:r>
+            <w:r>
+              <w:rPr>
                 <w:noProof/>
                 <w:webHidden/>
               </w:rPr>
             </w:r>
             <w:r>
               <w:rPr>
-                <w:rFonts w:ascii="Arial" w:hAnsi="Arial"/>
                 <w:noProof/>
                 <w:webHidden/>
               </w:rPr>
@@ -677,7 +719,6 @@
             </w:r>
             <w:r>
               <w:rPr>
-                <w:rFonts w:ascii="Arial" w:hAnsi="Arial"/>
                 <w:noProof/>
                 <w:webHidden/>
               </w:rPr>
@@ -685,7 +726,6 @@
             </w:r>
             <w:r>
               <w:rPr>
-                <w:rFonts w:ascii="Arial" w:hAnsi="Arial"/>
                 <w:noProof/>
                 <w:webHidden/>
               </w:rPr>
@@ -700,14 +740,14 @@
               <w:tab w:val="right" w:leader="dot" w:pos="9016"/>
             </w:tabs>
             <w:rPr>
-              <w:rFonts w:ascii="Arial" w:eastAsiaTheme="minorEastAsia" w:hAnsi="Arial"/>
+              <w:rFonts w:eastAsiaTheme="minorEastAsia" w:cstheme="minorBidi"/>
               <w:noProof/>
               <w:sz w:val="24"/>
               <w:szCs w:val="24"/>
               <w:lang w:val="en-GB" w:eastAsia="en-GB"/>
             </w:rPr>
           </w:pPr>
-          <w:hyperlink w:anchor="_Toc464036634" w:history="1">
+          <w:hyperlink w:anchor="_Toc464079926" w:history="1">
             <w:r>
               <w:rPr>
                 <w:rStyle w:val="Hyperlink"/>
@@ -719,7 +759,6 @@
             </w:r>
             <w:r>
               <w:rPr>
-                <w:rFonts w:ascii="Arial" w:hAnsi="Arial"/>
                 <w:noProof/>
                 <w:webHidden/>
               </w:rPr>
@@ -727,7 +766,6 @@
             </w:r>
             <w:r>
               <w:rPr>
-                <w:rFonts w:ascii="Arial" w:hAnsi="Arial"/>
                 <w:noProof/>
                 <w:webHidden/>
               </w:rPr>
@@ -735,22 +773,19 @@
             </w:r>
             <w:r>
               <w:rPr>
-                <w:rFonts w:ascii="Arial" w:hAnsi="Arial"/>
                 <w:noProof/>
                 <w:webHidden/>
               </w:rPr>
-              <w:instrText xml:space="preserve"> PAGEREF _Toc464036634 \h </w:instrText>
-            </w:r>
-            <w:r>
-              <w:rPr>
-                <w:rFonts w:ascii="Arial" w:hAnsi="Arial"/>
+              <w:instrText xml:space="preserve"> PAGEREF _Toc464079926 \h </w:instrText>
+            </w:r>
+            <w:r>
+              <w:rPr>
                 <w:noProof/>
                 <w:webHidden/>
               </w:rPr>
             </w:r>
             <w:r>
               <w:rPr>
-                <w:rFonts w:ascii="Arial" w:hAnsi="Arial"/>
                 <w:noProof/>
                 <w:webHidden/>
               </w:rPr>
@@ -758,15 +793,13 @@
             </w:r>
             <w:r>
               <w:rPr>
-                <w:rFonts w:ascii="Arial" w:hAnsi="Arial"/>
                 <w:noProof/>
                 <w:webHidden/>
               </w:rPr>
-              <w:t>6</w:t>
-            </w:r>
-            <w:r>
-              <w:rPr>
-                <w:rFonts w:ascii="Arial" w:hAnsi="Arial"/>
+              <w:t>7</w:t>
+            </w:r>
+            <w:r>
+              <w:rPr>
                 <w:noProof/>
                 <w:webHidden/>
               </w:rPr>
@@ -781,14 +814,14 @@
               <w:tab w:val="right" w:leader="dot" w:pos="9016"/>
             </w:tabs>
             <w:rPr>
-              <w:rFonts w:ascii="Arial" w:eastAsiaTheme="minorEastAsia" w:hAnsi="Arial"/>
+              <w:rFonts w:eastAsiaTheme="minorEastAsia" w:cstheme="minorBidi"/>
               <w:noProof/>
               <w:sz w:val="24"/>
               <w:szCs w:val="24"/>
               <w:lang w:val="en-GB" w:eastAsia="en-GB"/>
             </w:rPr>
           </w:pPr>
-          <w:hyperlink w:anchor="_Toc464036635" w:history="1">
+          <w:hyperlink w:anchor="_Toc464079927" w:history="1">
             <w:r>
               <w:rPr>
                 <w:rStyle w:val="Hyperlink"/>
@@ -800,7 +833,6 @@
             </w:r>
             <w:r>
               <w:rPr>
-                <w:rFonts w:ascii="Arial" w:hAnsi="Arial"/>
                 <w:noProof/>
                 <w:webHidden/>
               </w:rPr>
@@ -808,7 +840,6 @@
             </w:r>
             <w:r>
               <w:rPr>
-                <w:rFonts w:ascii="Arial" w:hAnsi="Arial"/>
                 <w:noProof/>
                 <w:webHidden/>
               </w:rPr>
@@ -816,22 +847,19 @@
             </w:r>
             <w:r>
               <w:rPr>
-                <w:rFonts w:ascii="Arial" w:hAnsi="Arial"/>
                 <w:noProof/>
                 <w:webHidden/>
               </w:rPr>
-              <w:instrText xml:space="preserve"> PAGEREF _Toc464036635 \h </w:instrText>
-            </w:r>
-            <w:r>
-              <w:rPr>
-                <w:rFonts w:ascii="Arial" w:hAnsi="Arial"/>
+              <w:instrText xml:space="preserve"> PAGEREF _Toc464079927 \h </w:instrText>
+            </w:r>
+            <w:r>
+              <w:rPr>
                 <w:noProof/>
                 <w:webHidden/>
               </w:rPr>
             </w:r>
             <w:r>
               <w:rPr>
-                <w:rFonts w:ascii="Arial" w:hAnsi="Arial"/>
                 <w:noProof/>
                 <w:webHidden/>
               </w:rPr>
@@ -839,15 +867,13 @@
             </w:r>
             <w:r>
               <w:rPr>
-                <w:rFonts w:ascii="Arial" w:hAnsi="Arial"/>
                 <w:noProof/>
                 <w:webHidden/>
               </w:rPr>
-              <w:t>7</w:t>
-            </w:r>
-            <w:r>
-              <w:rPr>
-                <w:rFonts w:ascii="Arial" w:hAnsi="Arial"/>
+              <w:t>8</w:t>
+            </w:r>
+            <w:r>
+              <w:rPr>
                 <w:noProof/>
                 <w:webHidden/>
               </w:rPr>
@@ -862,14 +888,14 @@
               <w:tab w:val="right" w:leader="dot" w:pos="9016"/>
             </w:tabs>
             <w:rPr>
-              <w:rFonts w:ascii="Arial" w:eastAsiaTheme="minorEastAsia" w:hAnsi="Arial"/>
+              <w:rFonts w:eastAsiaTheme="minorEastAsia" w:cstheme="minorBidi"/>
               <w:noProof/>
               <w:sz w:val="24"/>
               <w:szCs w:val="24"/>
               <w:lang w:val="en-GB" w:eastAsia="en-GB"/>
             </w:rPr>
           </w:pPr>
-          <w:hyperlink w:anchor="_Toc464036636" w:history="1">
+          <w:hyperlink w:anchor="_Toc464079928" w:history="1">
             <w:r>
               <w:rPr>
                 <w:rStyle w:val="Hyperlink"/>
@@ -881,7 +907,6 @@
             </w:r>
             <w:r>
               <w:rPr>
-                <w:rFonts w:ascii="Arial" w:hAnsi="Arial"/>
                 <w:noProof/>
                 <w:webHidden/>
               </w:rPr>
@@ -889,7 +914,6 @@
             </w:r>
             <w:r>
               <w:rPr>
-                <w:rFonts w:ascii="Arial" w:hAnsi="Arial"/>
                 <w:noProof/>
                 <w:webHidden/>
               </w:rPr>
@@ -897,22 +921,19 @@
             </w:r>
             <w:r>
               <w:rPr>
-                <w:rFonts w:ascii="Arial" w:hAnsi="Arial"/>
                 <w:noProof/>
                 <w:webHidden/>
               </w:rPr>
-              <w:instrText xml:space="preserve"> PAGEREF _Toc464036636 \h </w:instrText>
-            </w:r>
-            <w:r>
-              <w:rPr>
-                <w:rFonts w:ascii="Arial" w:hAnsi="Arial"/>
+              <w:instrText xml:space="preserve"> PAGEREF _Toc464079928 \h </w:instrText>
+            </w:r>
+            <w:r>
+              <w:rPr>
                 <w:noProof/>
                 <w:webHidden/>
               </w:rPr>
             </w:r>
             <w:r>
               <w:rPr>
-                <w:rFonts w:ascii="Arial" w:hAnsi="Arial"/>
                 <w:noProof/>
                 <w:webHidden/>
               </w:rPr>
@@ -920,15 +941,13 @@
             </w:r>
             <w:r>
               <w:rPr>
-                <w:rFonts w:ascii="Arial" w:hAnsi="Arial"/>
                 <w:noProof/>
                 <w:webHidden/>
               </w:rPr>
-              <w:t>8</w:t>
-            </w:r>
-            <w:r>
-              <w:rPr>
-                <w:rFonts w:ascii="Arial" w:hAnsi="Arial"/>
+              <w:t>9</w:t>
+            </w:r>
+            <w:r>
+              <w:rPr>
                 <w:noProof/>
                 <w:webHidden/>
               </w:rPr>
@@ -943,14 +962,14 @@
               <w:tab w:val="right" w:leader="dot" w:pos="9016"/>
             </w:tabs>
             <w:rPr>
-              <w:rFonts w:ascii="Arial" w:eastAsiaTheme="minorEastAsia" w:hAnsi="Arial"/>
+              <w:rFonts w:eastAsiaTheme="minorEastAsia" w:cstheme="minorBidi"/>
               <w:noProof/>
               <w:sz w:val="24"/>
               <w:szCs w:val="24"/>
               <w:lang w:val="en-GB" w:eastAsia="en-GB"/>
             </w:rPr>
           </w:pPr>
-          <w:hyperlink w:anchor="_Toc464036637" w:history="1">
+          <w:hyperlink w:anchor="_Toc464079929" w:history="1">
             <w:r>
               <w:rPr>
                 <w:rStyle w:val="Hyperlink"/>
@@ -962,15 +981,87 @@
             </w:r>
             <w:r>
               <w:rPr>
+                <w:noProof/>
+                <w:webHidden/>
+              </w:rPr>
+              <w:tab/>
+            </w:r>
+            <w:r>
+              <w:rPr>
+                <w:noProof/>
+                <w:webHidden/>
+              </w:rPr>
+              <w:fldChar w:fldCharType="begin"/>
+            </w:r>
+            <w:r>
+              <w:rPr>
+                <w:noProof/>
+                <w:webHidden/>
+              </w:rPr>
+              <w:instrText xml:space="preserve"> PAGEREF _Toc464079929 \h </w:instrText>
+            </w:r>
+            <w:r>
+              <w:rPr>
+                <w:noProof/>
+                <w:webHidden/>
+              </w:rPr>
+            </w:r>
+            <w:r>
+              <w:rPr>
+                <w:noProof/>
+                <w:webHidden/>
+              </w:rPr>
+              <w:fldChar w:fldCharType="separate"/>
+            </w:r>
+            <w:r>
+              <w:rPr>
+                <w:noProof/>
+                <w:webHidden/>
+              </w:rPr>
+              <w:t>10</w:t>
+            </w:r>
+            <w:r>
+              <w:rPr>
+                <w:noProof/>
+                <w:webHidden/>
+              </w:rPr>
+              <w:fldChar w:fldCharType="end"/>
+            </w:r>
+          </w:hyperlink>
+        </w:p>
+        <w:p>
+          <w:pPr>
+            <w:pStyle w:val="TOC2"/>
+            <w:tabs>
+              <w:tab w:val="right" w:leader="dot" w:pos="9016"/>
+            </w:tabs>
+            <w:rPr>
+              <w:rFonts w:eastAsiaTheme="minorEastAsia" w:cstheme="minorBidi"/>
+              <w:noProof/>
+              <w:sz w:val="24"/>
+              <w:szCs w:val="24"/>
+              <w:lang w:val="en-GB" w:eastAsia="en-GB"/>
+            </w:rPr>
+          </w:pPr>
+          <w:hyperlink w:anchor="_Toc464079930" w:history="1">
+            <w:r>
+              <w:rPr>
+                <w:rStyle w:val="Hyperlink"/>
                 <w:rFonts w:ascii="Arial" w:hAnsi="Arial"/>
                 <w:noProof/>
+                <w:lang w:val="en-US"/>
+              </w:rPr>
+              <w:t>STEP 7: Bug 5 (win:lose ration not correct)</w:t>
+            </w:r>
+            <w:r>
+              <w:rPr>
+                <w:noProof/>
                 <w:webHidden/>
               </w:rPr>
               <w:tab/>
             </w:r>
             <w:r>
               <w:rPr>
-                <w:rFonts w:ascii="Arial" w:hAnsi="Arial"/>
                 <w:noProof/>
                 <w:webHidden/>
               </w:rPr>
@@ -978,22 +1069,19 @@
             </w:r>
             <w:r>
               <w:rPr>
-                <w:rFonts w:ascii="Arial" w:hAnsi="Arial"/>
                 <w:noProof/>
                 <w:webHidden/>
               </w:rPr>
-              <w:instrText xml:space="preserve"> PAGEREF _Toc464036637 \h </w:instrText>
-            </w:r>
-            <w:r>
-              <w:rPr>
-                <w:rFonts w:ascii="Arial" w:hAnsi="Arial"/>
+              <w:instrText xml:space="preserve"> PAGEREF _Toc464079930 \h </w:instrText>
+            </w:r>
+            <w:r>
+              <w:rPr>
                 <w:noProof/>
                 <w:webHidden/>
               </w:rPr>
             </w:r>
             <w:r>
               <w:rPr>
-                <w:rFonts w:ascii="Arial" w:hAnsi="Arial"/>
                 <w:noProof/>
                 <w:webHidden/>
               </w:rPr>
@@ -1001,15 +1089,13 @@
             </w:r>
             <w:r>
               <w:rPr>
-                <w:rFonts w:ascii="Arial" w:hAnsi="Arial"/>
                 <w:noProof/>
                 <w:webHidden/>
               </w:rPr>
-              <w:t>9</w:t>
-            </w:r>
-            <w:r>
-              <w:rPr>
-                <w:rFonts w:ascii="Arial" w:hAnsi="Arial"/>
+              <w:t>11</w:t>
+            </w:r>
+            <w:r>
+              <w:rPr>
                 <w:noProof/>
                 <w:webHidden/>
               </w:rPr>
@@ -1024,7 +1110,7 @@
               <w:tab w:val="right" w:leader="dot" w:pos="9016"/>
             </w:tabs>
             <w:rPr>
-              <w:rFonts w:ascii="Arial" w:eastAsiaTheme="minorEastAsia" w:hAnsi="Arial"/>
+              <w:rFonts w:asciiTheme="minorHAnsi" w:eastAsiaTheme="minorEastAsia" w:hAnsiTheme="minorHAnsi" w:cstheme="minorBidi"/>
               <w:b w:val="0"/>
               <w:bCs w:val="0"/>
               <w:noProof/>
@@ -1032,19 +1118,18 @@
               <w:lang w:val="en-GB" w:eastAsia="en-GB"/>
             </w:rPr>
           </w:pPr>
-          <w:hyperlink w:anchor="_Toc464036638" w:history="1">
+          <w:hyperlink w:anchor="_Toc464079931" w:history="1">
             <w:r>
               <w:rPr>
                 <w:rStyle w:val="Hyperlink"/>
                 <w:rFonts w:ascii="Arial" w:hAnsi="Arial"/>
                 <w:noProof/>
-                <w:lang w:val="en-US"/>
-              </w:rPr>
-              <w:t>Replication</w:t>
-            </w:r>
-            <w:r>
-              <w:rPr>
-                <w:rFonts w:ascii="Arial" w:hAnsi="Arial"/>
+                <w:lang w:eastAsia="en-AU"/>
+              </w:rPr>
+              <w:t>User Acceptance Testing (UAT)</w:t>
+            </w:r>
+            <w:r>
+              <w:rPr>
                 <w:noProof/>
                 <w:webHidden/>
               </w:rPr>
@@ -1052,7 +1137,6 @@
             </w:r>
             <w:r>
               <w:rPr>
-                <w:rFonts w:ascii="Arial" w:hAnsi="Arial"/>
                 <w:noProof/>
                 <w:webHidden/>
               </w:rPr>
@@ -1060,22 +1144,19 @@
             </w:r>
             <w:r>
               <w:rPr>
-                <w:rFonts w:ascii="Arial" w:hAnsi="Arial"/>
                 <w:noProof/>
                 <w:webHidden/>
               </w:rPr>
-              <w:instrText xml:space="preserve"> PAGEREF _Toc464036638 \h </w:instrText>
-            </w:r>
-            <w:r>
-              <w:rPr>
-                <w:rFonts w:ascii="Arial" w:hAnsi="Arial"/>
+              <w:instrText xml:space="preserve"> PAGEREF _Toc464079931 \h </w:instrText>
+            </w:r>
+            <w:r>
+              <w:rPr>
                 <w:noProof/>
                 <w:webHidden/>
               </w:rPr>
             </w:r>
             <w:r>
               <w:rPr>
-                <w:rFonts w:ascii="Arial" w:hAnsi="Arial"/>
                 <w:noProof/>
                 <w:webHidden/>
               </w:rPr>
@@ -1083,15 +1164,13 @@
             </w:r>
             <w:r>
               <w:rPr>
-                <w:rFonts w:ascii="Arial" w:hAnsi="Arial"/>
                 <w:noProof/>
                 <w:webHidden/>
               </w:rPr>
-              <w:t>11</w:t>
-            </w:r>
-            <w:r>
-              <w:rPr>
-                <w:rFonts w:ascii="Arial" w:hAnsi="Arial"/>
+              <w:t>12</w:t>
+            </w:r>
+            <w:r>
+              <w:rPr>
                 <w:noProof/>
                 <w:webHidden/>
               </w:rPr>
@@ -1106,7 +1185,7 @@
               <w:tab w:val="right" w:leader="dot" w:pos="9016"/>
             </w:tabs>
             <w:rPr>
-              <w:rFonts w:ascii="Arial" w:eastAsiaTheme="minorEastAsia" w:hAnsi="Arial"/>
+              <w:rFonts w:asciiTheme="minorHAnsi" w:eastAsiaTheme="minorEastAsia" w:hAnsiTheme="minorHAnsi" w:cstheme="minorBidi"/>
               <w:b w:val="0"/>
               <w:bCs w:val="0"/>
               <w:noProof/>
@@ -1114,19 +1193,17 @@
               <w:lang w:val="en-GB" w:eastAsia="en-GB"/>
             </w:rPr>
           </w:pPr>
-          <w:hyperlink w:anchor="_Toc464036639" w:history="1">
+          <w:hyperlink w:anchor="_Toc464079932" w:history="1">
             <w:r>
               <w:rPr>
                 <w:rStyle w:val="Hyperlink"/>
                 <w:rFonts w:ascii="Arial" w:hAnsi="Arial"/>
                 <w:noProof/>
-                <w:lang w:val="en-US"/>
-              </w:rPr>
-              <w:t>Simplification</w:t>
-            </w:r>
-            <w:r>
-              <w:rPr>
-                <w:rFonts w:ascii="Arial" w:hAnsi="Arial"/>
+              </w:rPr>
+              <w:t>Replication</w:t>
+            </w:r>
+            <w:r>
+              <w:rPr>
                 <w:noProof/>
                 <w:webHidden/>
               </w:rPr>
@@ -1134,7 +1211,6 @@
             </w:r>
             <w:r>
               <w:rPr>
-                <w:rFonts w:ascii="Arial" w:hAnsi="Arial"/>
                 <w:noProof/>
                 <w:webHidden/>
               </w:rPr>
@@ -1142,22 +1218,19 @@
             </w:r>
             <w:r>
               <w:rPr>
-                <w:rFonts w:ascii="Arial" w:hAnsi="Arial"/>
                 <w:noProof/>
                 <w:webHidden/>
               </w:rPr>
-              <w:instrText xml:space="preserve"> PAGEREF _Toc464036639 \h </w:instrText>
-            </w:r>
-            <w:r>
-              <w:rPr>
-                <w:rFonts w:ascii="Arial" w:hAnsi="Arial"/>
+              <w:instrText xml:space="preserve"> PAGEREF _Toc464079932 \h </w:instrText>
+            </w:r>
+            <w:r>
+              <w:rPr>
                 <w:noProof/>
                 <w:webHidden/>
               </w:rPr>
             </w:r>
             <w:r>
               <w:rPr>
-                <w:rFonts w:ascii="Arial" w:hAnsi="Arial"/>
                 <w:noProof/>
                 <w:webHidden/>
               </w:rPr>
@@ -1165,15 +1238,13 @@
             </w:r>
             <w:r>
               <w:rPr>
-                <w:rFonts w:ascii="Arial" w:hAnsi="Arial"/>
                 <w:noProof/>
                 <w:webHidden/>
               </w:rPr>
-              <w:t>11</w:t>
-            </w:r>
-            <w:r>
-              <w:rPr>
-                <w:rFonts w:ascii="Arial" w:hAnsi="Arial"/>
+              <w:t>12</w:t>
+            </w:r>
+            <w:r>
+              <w:rPr>
                 <w:noProof/>
                 <w:webHidden/>
               </w:rPr>
@@ -1183,32 +1254,29 @@
         </w:p>
         <w:p>
           <w:pPr>
-            <w:pStyle w:val="TOC1"/>
+            <w:pStyle w:val="TOC2"/>
             <w:tabs>
               <w:tab w:val="right" w:leader="dot" w:pos="9016"/>
             </w:tabs>
             <w:rPr>
-              <w:rFonts w:ascii="Arial" w:eastAsiaTheme="minorEastAsia" w:hAnsi="Arial"/>
-              <w:b w:val="0"/>
-              <w:bCs w:val="0"/>
+              <w:rFonts w:eastAsiaTheme="minorEastAsia" w:cstheme="minorBidi"/>
               <w:noProof/>
-              <w:color w:val="auto"/>
+              <w:sz w:val="24"/>
+              <w:szCs w:val="24"/>
               <w:lang w:val="en-GB" w:eastAsia="en-GB"/>
             </w:rPr>
           </w:pPr>
-          <w:hyperlink w:anchor="_Toc464036640" w:history="1">
+          <w:hyperlink w:anchor="_Toc464079933" w:history="1">
             <w:r>
               <w:rPr>
                 <w:rStyle w:val="Hyperlink"/>
                 <w:rFonts w:ascii="Arial" w:hAnsi="Arial"/>
                 <w:noProof/>
-                <w:lang w:val="en-US"/>
-              </w:rPr>
-              <w:t>Tracing</w:t>
-            </w:r>
-            <w:r>
-              <w:rPr>
-                <w:rFonts w:ascii="Arial" w:hAnsi="Arial"/>
+              </w:rPr>
+              <w:t>Test Case ID: Bug 1, Test Case Name: Balance after a bet is made</w:t>
+            </w:r>
+            <w:r>
+              <w:rPr>
                 <w:noProof/>
                 <w:webHidden/>
               </w:rPr>
@@ -1216,7 +1284,6 @@
             </w:r>
             <w:r>
               <w:rPr>
-                <w:rFonts w:ascii="Arial" w:hAnsi="Arial"/>
                 <w:noProof/>
                 <w:webHidden/>
               </w:rPr>
@@ -1224,22 +1291,19 @@
             </w:r>
             <w:r>
               <w:rPr>
-                <w:rFonts w:ascii="Arial" w:hAnsi="Arial"/>
                 <w:noProof/>
                 <w:webHidden/>
               </w:rPr>
-              <w:instrText xml:space="preserve"> PAGEREF _Toc464036640 \h </w:instrText>
-            </w:r>
-            <w:r>
-              <w:rPr>
-                <w:rFonts w:ascii="Arial" w:hAnsi="Arial"/>
+              <w:instrText xml:space="preserve"> PAGEREF _Toc464079933 \h </w:instrText>
+            </w:r>
+            <w:r>
+              <w:rPr>
                 <w:noProof/>
                 <w:webHidden/>
               </w:rPr>
             </w:r>
             <w:r>
               <w:rPr>
-                <w:rFonts w:ascii="Arial" w:hAnsi="Arial"/>
                 <w:noProof/>
                 <w:webHidden/>
               </w:rPr>
@@ -1247,15 +1311,13 @@
             </w:r>
             <w:r>
               <w:rPr>
-                <w:rFonts w:ascii="Arial" w:hAnsi="Arial"/>
                 <w:noProof/>
                 <w:webHidden/>
               </w:rPr>
-              <w:t>11</w:t>
-            </w:r>
-            <w:r>
-              <w:rPr>
-                <w:rFonts w:ascii="Arial" w:hAnsi="Arial"/>
+              <w:t>12</w:t>
+            </w:r>
+            <w:r>
+              <w:rPr>
                 <w:noProof/>
                 <w:webHidden/>
               </w:rPr>
@@ -1265,32 +1327,29 @@
         </w:p>
         <w:p>
           <w:pPr>
-            <w:pStyle w:val="TOC1"/>
+            <w:pStyle w:val="TOC2"/>
             <w:tabs>
               <w:tab w:val="right" w:leader="dot" w:pos="9016"/>
             </w:tabs>
             <w:rPr>
-              <w:rFonts w:ascii="Arial" w:eastAsiaTheme="minorEastAsia" w:hAnsi="Arial"/>
-              <w:b w:val="0"/>
-              <w:bCs w:val="0"/>
+              <w:rFonts w:eastAsiaTheme="minorEastAsia" w:cstheme="minorBidi"/>
               <w:noProof/>
-              <w:color w:val="auto"/>
+              <w:sz w:val="24"/>
+              <w:szCs w:val="24"/>
               <w:lang w:val="en-GB" w:eastAsia="en-GB"/>
             </w:rPr>
           </w:pPr>
-          <w:hyperlink w:anchor="_Toc464036641" w:history="1">
+          <w:hyperlink w:anchor="_Toc464079934" w:history="1">
             <w:r>
               <w:rPr>
                 <w:rStyle w:val="Hyperlink"/>
                 <w:rFonts w:ascii="Arial" w:hAnsi="Arial"/>
                 <w:noProof/>
-                <w:lang w:val="en-US"/>
-              </w:rPr>
-              <w:t>Resolution</w:t>
-            </w:r>
-            <w:r>
-              <w:rPr>
-                <w:rFonts w:ascii="Arial" w:hAnsi="Arial"/>
+              </w:rPr>
+              <w:t>Test Case ID: Bug 2, Test Case Name: Game stops while balance &gt; 0</w:t>
+            </w:r>
+            <w:r>
+              <w:rPr>
                 <w:noProof/>
                 <w:webHidden/>
               </w:rPr>
@@ -1298,7 +1357,6 @@
             </w:r>
             <w:r>
               <w:rPr>
-                <w:rFonts w:ascii="Arial" w:hAnsi="Arial"/>
                 <w:noProof/>
                 <w:webHidden/>
               </w:rPr>
@@ -1306,22 +1364,19 @@
             </w:r>
             <w:r>
               <w:rPr>
-                <w:rFonts w:ascii="Arial" w:hAnsi="Arial"/>
                 <w:noProof/>
                 <w:webHidden/>
               </w:rPr>
-              <w:instrText xml:space="preserve"> PAGEREF _Toc464036641 \h </w:instrText>
-            </w:r>
-            <w:r>
-              <w:rPr>
-                <w:rFonts w:ascii="Arial" w:hAnsi="Arial"/>
+              <w:instrText xml:space="preserve"> PAGEREF _Toc464079934 \h </w:instrText>
+            </w:r>
+            <w:r>
+              <w:rPr>
                 <w:noProof/>
                 <w:webHidden/>
               </w:rPr>
             </w:r>
             <w:r>
               <w:rPr>
-                <w:rFonts w:ascii="Arial" w:hAnsi="Arial"/>
                 <w:noProof/>
                 <w:webHidden/>
               </w:rPr>
@@ -1329,15 +1384,13 @@
             </w:r>
             <w:r>
               <w:rPr>
-                <w:rFonts w:ascii="Arial" w:hAnsi="Arial"/>
                 <w:noProof/>
                 <w:webHidden/>
               </w:rPr>
-              <w:t>11</w:t>
-            </w:r>
-            <w:r>
-              <w:rPr>
-                <w:rFonts w:ascii="Arial" w:hAnsi="Arial"/>
+              <w:t>13</w:t>
+            </w:r>
+            <w:r>
+              <w:rPr>
                 <w:noProof/>
                 <w:webHidden/>
               </w:rPr>
@@ -1388,7 +1441,7 @@
           <w:lang w:eastAsia="en-AU"/>
         </w:rPr>
       </w:pPr>
-      <w:bookmarkStart w:id="3" w:name="_Toc464036629"/>
+      <w:bookmarkStart w:id="3" w:name="_Toc464079920"/>
       <w:r>
         <w:rPr>
           <w:rFonts w:ascii="Arial" w:hAnsi="Arial" w:cs="Arial"/>
@@ -1417,19 +1470,382 @@
     <w:p>
       <w:pPr>
         <w:pStyle w:val="Heading1"/>
-        <w:jc w:val="both"/>
         <w:rPr>
           <w:rFonts w:ascii="Arial" w:hAnsi="Arial" w:cs="Arial"/>
-        </w:rPr>
-      </w:pPr>
-      <w:bookmarkStart w:id="4" w:name="_Toc464036630"/>
+          <w:lang w:eastAsia="en-AU"/>
+        </w:rPr>
+      </w:pPr>
+      <w:bookmarkStart w:id="4" w:name="_Toc464079921"/>
       <w:r>
         <w:rPr>
           <w:rFonts w:ascii="Arial" w:hAnsi="Arial" w:cs="Arial"/>
-        </w:rPr>
+          <w:lang w:eastAsia="en-AU"/>
+        </w:rPr>
+        <w:t>Repositories</w:t>
+      </w:r>
+      <w:bookmarkEnd w:id="4"/>
+    </w:p>
+    <w:p>
+      <w:pPr>
+        <w:jc w:val="both"/>
+        <w:rPr>
+          <w:lang w:eastAsia="en-AU"/>
+        </w:rPr>
+      </w:pPr>
+      <w:r>
+        <w:rPr>
+          <w:lang w:eastAsia="en-AU"/>
+        </w:rPr>
+        <w:t xml:space="preserve">Below are all the links to all the work that I have completed during the last assignment. They can be </w:t>
+      </w:r>
+      <w:r>
+        <w:rPr>
+          <w:lang w:eastAsia="en-AU"/>
+        </w:rPr>
+        <w:t xml:space="preserve">viewed </w:t>
+      </w:r>
+      <w:r>
+        <w:rPr>
+          <w:lang w:eastAsia="en-AU"/>
+        </w:rPr>
+        <w:t>and accessed by using the links attached to each task definition.</w:t>
+      </w:r>
+    </w:p>
+    <w:p>
+      <w:pPr>
+        <w:pStyle w:val="ListParagraph"/>
+        <w:numPr>
+          <w:ilvl w:val="0"/>
+          <w:numId w:val="10"/>
+        </w:numPr>
+        <w:jc w:val="both"/>
+        <w:rPr>
+          <w:lang w:eastAsia="en-AU"/>
+        </w:rPr>
+      </w:pPr>
+      <w:r>
+        <w:rPr>
+          <w:lang w:eastAsia="en-AU"/>
+        </w:rPr>
+        <w:t>GitHub folder for the final assignment</w:t>
+      </w:r>
+    </w:p>
+    <w:p>
+      <w:pPr>
+        <w:pStyle w:val="ListParagraph"/>
+        <w:numPr>
+          <w:ilvl w:val="1"/>
+          <w:numId w:val="10"/>
+        </w:numPr>
+        <w:jc w:val="both"/>
+        <w:rPr>
+          <w:lang w:eastAsia="en-AU"/>
+        </w:rPr>
+      </w:pPr>
+      <w:r>
+        <w:rPr>
+          <w:lang w:eastAsia="en-AU"/>
+        </w:rPr>
+        <w:t>https://github.com/gpathela/TheDebuggersFinal/tree/Jino</w:t>
+      </w:r>
+    </w:p>
+    <w:p>
+      <w:pPr>
+        <w:pStyle w:val="ListParagraph"/>
+        <w:numPr>
+          <w:ilvl w:val="0"/>
+          <w:numId w:val="10"/>
+        </w:numPr>
+        <w:jc w:val="both"/>
+        <w:rPr>
+          <w:lang w:eastAsia="en-AU"/>
+        </w:rPr>
+      </w:pPr>
+      <w:r>
+        <w:rPr>
+          <w:lang w:eastAsia="en-AU"/>
+        </w:rPr>
+        <w:t xml:space="preserve">Final </w:t>
+      </w:r>
+      <w:r>
+        <w:rPr>
+          <w:lang w:eastAsia="en-AU"/>
+        </w:rPr>
+        <w:t xml:space="preserve">debugging </w:t>
+      </w:r>
+      <w:r>
+        <w:rPr>
+          <w:lang w:eastAsia="en-AU"/>
+        </w:rPr>
+        <w:t>report on wiki</w:t>
+      </w:r>
+    </w:p>
+    <w:p>
+      <w:pPr>
+        <w:pStyle w:val="ListParagraph"/>
+        <w:numPr>
+          <w:ilvl w:val="1"/>
+          <w:numId w:val="10"/>
+        </w:numPr>
+        <w:jc w:val="both"/>
+        <w:rPr>
+          <w:lang w:eastAsia="en-AU"/>
+        </w:rPr>
+      </w:pPr>
+      <w:r>
+        <w:rPr>
+          <w:lang w:eastAsia="en-AU"/>
+        </w:rPr>
+        <w:t>https://interact2.csu.edu.au/webapps/Bb-wiki-BBLEARN/wikiView?course_id=_14719_1&amp;wiki_id=_11647_1&amp;page_guid=10a117b348834f1692becc4702e5a46c</w:t>
+      </w:r>
+    </w:p>
+    <w:p>
+      <w:pPr>
+        <w:pStyle w:val="ListParagraph"/>
+        <w:numPr>
+          <w:ilvl w:val="0"/>
+          <w:numId w:val="10"/>
+        </w:numPr>
+        <w:jc w:val="both"/>
+        <w:rPr>
+          <w:lang w:eastAsia="en-AU"/>
+        </w:rPr>
+      </w:pPr>
+      <w:r>
+        <w:rPr>
+          <w:lang w:eastAsia="en-AU"/>
+        </w:rPr>
+        <w:t>Report about the UAT</w:t>
+      </w:r>
+      <w:r>
+        <w:rPr>
+          <w:lang w:eastAsia="en-AU"/>
+        </w:rPr>
+        <w:t xml:space="preserve"> on wiki</w:t>
+      </w:r>
+      <w:bookmarkStart w:id="5" w:name="_GoBack"/>
+      <w:bookmarkEnd w:id="5"/>
+    </w:p>
+    <w:p>
+      <w:pPr>
+        <w:pStyle w:val="ListParagraph"/>
+        <w:numPr>
+          <w:ilvl w:val="1"/>
+          <w:numId w:val="10"/>
+        </w:numPr>
+        <w:jc w:val="both"/>
+        <w:rPr>
+          <w:lang w:eastAsia="en-AU"/>
+        </w:rPr>
+      </w:pPr>
+      <w:r>
+        <w:rPr>
+          <w:lang w:eastAsia="en-AU"/>
+        </w:rPr>
+        <w:t>https://interact2.csu.edu.au/webapps/Bb-wiki-BBLEARN/wikiView?course_id=_14719_1&amp;wiki_id=_11647_1&amp;page_guid=e7a32484f1074fa2b2b6293f14e5bfb3</w:t>
+      </w:r>
+    </w:p>
+    <w:p>
+      <w:pPr>
+        <w:pStyle w:val="ListParagraph"/>
+        <w:numPr>
+          <w:ilvl w:val="0"/>
+          <w:numId w:val="10"/>
+        </w:numPr>
+        <w:jc w:val="both"/>
+        <w:rPr>
+          <w:lang w:eastAsia="en-AU"/>
+        </w:rPr>
+      </w:pPr>
+      <w:r>
+        <w:rPr>
+          <w:lang w:eastAsia="en-AU"/>
+        </w:rPr>
+        <w:t>List of the bugs I found and shared with the group</w:t>
+      </w:r>
+    </w:p>
+    <w:p>
+      <w:pPr>
+        <w:pStyle w:val="ListParagraph"/>
+        <w:numPr>
+          <w:ilvl w:val="1"/>
+          <w:numId w:val="10"/>
+        </w:numPr>
+        <w:jc w:val="both"/>
+        <w:rPr>
+          <w:lang w:eastAsia="en-AU"/>
+        </w:rPr>
+      </w:pPr>
+      <w:r>
+        <w:rPr>
+          <w:lang w:eastAsia="en-AU"/>
+        </w:rPr>
+        <w:t>https://interact2.csu.edu.au/webapps/Bb-wiki-BBLEARN/wikiView?course_id=_14719_1&amp;wiki_id=_11647_1&amp;page_guid=b14f78a76cd448069fd9630928d6cad8</w:t>
+      </w:r>
+    </w:p>
+    <w:p>
+      <w:pPr>
+        <w:pStyle w:val="ListParagraph"/>
+        <w:numPr>
+          <w:ilvl w:val="0"/>
+          <w:numId w:val="10"/>
+        </w:numPr>
+        <w:jc w:val="both"/>
+        <w:rPr>
+          <w:lang w:eastAsia="en-AU"/>
+        </w:rPr>
+      </w:pPr>
+      <w:r>
+        <w:rPr>
+          <w:lang w:eastAsia="en-AU"/>
+        </w:rPr>
+        <w:t>How to create a GitHub account</w:t>
+      </w:r>
+    </w:p>
+    <w:p>
+      <w:pPr>
+        <w:pStyle w:val="ListParagraph"/>
+        <w:numPr>
+          <w:ilvl w:val="1"/>
+          <w:numId w:val="10"/>
+        </w:numPr>
+        <w:jc w:val="both"/>
+        <w:rPr>
+          <w:lang w:eastAsia="en-AU"/>
+        </w:rPr>
+      </w:pPr>
+      <w:r>
+        <w:rPr>
+          <w:lang w:eastAsia="en-AU"/>
+        </w:rPr>
+        <w:t>https://interact2.csu.edu.au/webapps/Bb-wiki-BBLEARN/wikiView?course_id=_14719_1&amp;wiki_id=_11647_1&amp;page_guid=b8b75179ee1f4617b81b3c65e99bdbd0</w:t>
+      </w:r>
+    </w:p>
+    <w:p>
+      <w:pPr>
+        <w:pStyle w:val="ListParagraph"/>
+        <w:numPr>
+          <w:ilvl w:val="0"/>
+          <w:numId w:val="10"/>
+        </w:numPr>
+        <w:jc w:val="both"/>
+        <w:rPr>
+          <w:lang w:eastAsia="en-AU"/>
+        </w:rPr>
+      </w:pPr>
+      <w:r>
+        <w:rPr>
+          <w:lang w:eastAsia="en-AU"/>
+        </w:rPr>
+        <w:t>How to create a repository on GitHub</w:t>
+      </w:r>
+    </w:p>
+    <w:p>
+      <w:pPr>
+        <w:pStyle w:val="ListParagraph"/>
+        <w:numPr>
+          <w:ilvl w:val="1"/>
+          <w:numId w:val="10"/>
+        </w:numPr>
+        <w:jc w:val="both"/>
+        <w:rPr>
+          <w:lang w:eastAsia="en-AU"/>
+        </w:rPr>
+      </w:pPr>
+      <w:r>
+        <w:rPr>
+          <w:lang w:eastAsia="en-AU"/>
+        </w:rPr>
+        <w:t>https://interact2.csu.edu.au/webapps/Bb-wiki-BBLEARN/wikiView?course_id=_14719_1&amp;wiki_id=_11647_1&amp;page_guid=306d6d60e73249a9b8ddbf10f1275f47</w:t>
+      </w:r>
+    </w:p>
+    <w:p>
+      <w:pPr>
+        <w:pStyle w:val="ListParagraph"/>
+        <w:numPr>
+          <w:ilvl w:val="0"/>
+          <w:numId w:val="10"/>
+        </w:numPr>
+        <w:jc w:val="both"/>
+        <w:rPr>
+          <w:lang w:eastAsia="en-AU"/>
+        </w:rPr>
+      </w:pPr>
+      <w:r>
+        <w:rPr>
+          <w:lang w:eastAsia="en-AU"/>
+        </w:rPr>
+        <w:t>How to use GitHub desktop to open and update documents</w:t>
+      </w:r>
+    </w:p>
+    <w:p>
+      <w:pPr>
+        <w:pStyle w:val="ListParagraph"/>
+        <w:numPr>
+          <w:ilvl w:val="1"/>
+          <w:numId w:val="10"/>
+        </w:numPr>
+        <w:jc w:val="both"/>
+        <w:rPr>
+          <w:lang w:eastAsia="en-AU"/>
+        </w:rPr>
+      </w:pPr>
+      <w:r>
+        <w:rPr>
+          <w:lang w:eastAsia="en-AU"/>
+        </w:rPr>
+        <w:t>https://interact2.csu.edu.au/webapps/Bb-wiki-BBLEARN/wikiView?course_id=_14719_1&amp;wiki_id=_11647_1&amp;page_guid=c102e3e9d4914f75b0b5338fd7c7b999</w:t>
+      </w:r>
+    </w:p>
+    <w:p>
+      <w:pPr>
+        <w:ind w:left="1080"/>
+        <w:rPr>
+          <w:lang w:eastAsia="en-AU"/>
+        </w:rPr>
+      </w:pPr>
+    </w:p>
+    <w:p>
+      <w:pPr>
+        <w:jc w:val="both"/>
+        <w:rPr>
+          <w:lang w:eastAsia="en-AU"/>
+        </w:rPr>
+      </w:pPr>
+    </w:p>
+    <w:p>
+      <w:pPr>
+        <w:spacing w:line="276" w:lineRule="auto"/>
+        <w:rPr>
+          <w:rFonts w:eastAsiaTheme="majorEastAsia"/>
+          <w:b/>
+          <w:bCs/>
+          <w:color w:val="365F91" w:themeColor="accent1" w:themeShade="BF"/>
+          <w:sz w:val="28"/>
+          <w:szCs w:val="28"/>
+        </w:rPr>
+      </w:pPr>
+      <w:r>
+        <w:br w:type="page"/>
+      </w:r>
+    </w:p>
+    <w:p>
+      <w:pPr>
+        <w:pStyle w:val="Heading1"/>
+        <w:jc w:val="both"/>
+        <w:rPr>
+          <w:rFonts w:ascii="Arial" w:hAnsi="Arial" w:cs="Arial"/>
+        </w:rPr>
+      </w:pPr>
+      <w:bookmarkStart w:id="6" w:name="_Toc464079922"/>
+      <w:r>
+        <w:rPr>
+          <w:rFonts w:ascii="Arial" w:hAnsi="Arial" w:cs="Arial"/>
+        </w:rPr>
+        <w:lastRenderedPageBreak/>
         <w:t>Analysis phase</w:t>
       </w:r>
-      <w:bookmarkEnd w:id="4"/>
+      <w:bookmarkEnd w:id="6"/>
     </w:p>
     <w:p>
       <w:pPr>
@@ -1790,16 +2206,15 @@
           <w:lang w:val="en-US"/>
         </w:rPr>
       </w:pPr>
-      <w:bookmarkStart w:id="5" w:name="_Toc464036631"/>
+      <w:bookmarkStart w:id="7" w:name="_Toc464079923"/>
       <w:r>
         <w:rPr>
           <w:rFonts w:ascii="Arial" w:hAnsi="Arial" w:cs="Arial"/>
           <w:lang w:val="en-US"/>
         </w:rPr>
-        <w:lastRenderedPageBreak/>
         <w:t>Bug Fixing and Improvements</w:t>
       </w:r>
-      <w:bookmarkEnd w:id="5"/>
+      <w:bookmarkEnd w:id="7"/>
     </w:p>
     <w:p>
       <w:pPr>
@@ -1832,12 +2247,13 @@
           <w:lang w:val="en-US"/>
         </w:rPr>
       </w:pPr>
-      <w:bookmarkStart w:id="6" w:name="_Toc464036632"/>
+      <w:bookmarkStart w:id="8" w:name="_Toc464079924"/>
       <w:r>
         <w:rPr>
           <w:rFonts w:ascii="Arial" w:hAnsi="Arial" w:cs="Arial"/>
           <w:lang w:val="en-US"/>
         </w:rPr>
+        <w:lastRenderedPageBreak/>
         <w:t>STEP 1:</w:t>
       </w:r>
       <w:r>
@@ -1847,7 +2263,7 @@
         </w:rPr>
         <w:t xml:space="preserve"> Improvement 1 (Welcome message and prompt for data)</w:t>
       </w:r>
-      <w:bookmarkEnd w:id="6"/>
+      <w:bookmarkEnd w:id="8"/>
     </w:p>
     <w:p>
       <w:pPr>
@@ -2262,13 +2678,12 @@
           <w:lang w:val="en-US"/>
         </w:rPr>
       </w:pPr>
-      <w:bookmarkStart w:id="7" w:name="_Toc464036633"/>
+      <w:bookmarkStart w:id="9" w:name="_Toc464079925"/>
       <w:r>
         <w:rPr>
           <w:rFonts w:ascii="Arial" w:hAnsi="Arial" w:cs="Arial"/>
           <w:lang w:val="en-US"/>
         </w:rPr>
-        <w:lastRenderedPageBreak/>
         <w:t>STEP 2:</w:t>
       </w:r>
       <w:r>
@@ -2278,7 +2693,7 @@
         </w:rPr>
         <w:t xml:space="preserve"> Bug 1 (Win/Lose balance)</w:t>
       </w:r>
-      <w:bookmarkEnd w:id="7"/>
+      <w:bookmarkEnd w:id="9"/>
     </w:p>
     <w:p>
       <w:pPr>
@@ -2342,7 +2757,17 @@
           <w:szCs w:val="26"/>
           <w:lang w:val="en-US"/>
         </w:rPr>
-        <w:t xml:space="preserve"> The balance displayed after a player wins is that than the expected amount which is specified by the rule showed in picture 2 above. This can be shown in Picture 6 below where in turn 1, player Jino bet $5 on Anchor, wins one Anchor but end up with a balance of 100 instead of 105 (5 [for the bet] + 95 [amount left] + 5 [1 Anchor win])</w:t>
+        <w:t xml:space="preserve"> The balance displayed after a player wins is that than the expected amount which is specified by the rule showed in picture 2 above. This can be shown in Picture 6 below where in turn 1, player Jino bet $5 on </w:t>
+      </w:r>
+      <w:r>
+        <w:rPr>
+          <w:bCs/>
+          <w:sz w:val="26"/>
+          <w:szCs w:val="26"/>
+          <w:lang w:val="en-US"/>
+        </w:rPr>
+        <w:lastRenderedPageBreak/>
+        <w:t>Anchor, wins one Anchor but end up with a balance of 100 instead of 105 (5 [for the bet] + 95 [amount left] + 5 [1 Anchor win])</w:t>
       </w:r>
     </w:p>
     <w:p>
@@ -3613,7 +4038,6 @@
           <w:szCs w:val="26"/>
           <w:lang w:val="en-US"/>
         </w:rPr>
-        <w:lastRenderedPageBreak/>
         <w:tab/>
       </w:r>
       <w:r>
@@ -3762,7 +4186,17 @@
           <w:szCs w:val="26"/>
           <w:lang w:val="en-US"/>
         </w:rPr>
-        <w:t>. In turn 1, the same player bets $5 on heart, wins one, and he ends up with a balance of $105 the right amount that should be paid to him.</w:t>
+        <w:t xml:space="preserve">. In turn 1, the same player </w:t>
+      </w:r>
+      <w:r>
+        <w:rPr>
+          <w:color w:val="000000" w:themeColor="text1"/>
+          <w:sz w:val="26"/>
+          <w:szCs w:val="26"/>
+          <w:lang w:val="en-US"/>
+        </w:rPr>
+        <w:lastRenderedPageBreak/>
+        <w:t>bets $5 on heart, wins one, and he ends up with a balance of $105 the right amount that should be paid to him.</w:t>
       </w:r>
     </w:p>
     <w:p>
@@ -3860,7 +4294,7 @@
           <w:lang w:val="en-US"/>
         </w:rPr>
       </w:pPr>
-      <w:bookmarkStart w:id="8" w:name="_Toc464036634"/>
+      <w:bookmarkStart w:id="10" w:name="_Toc464079926"/>
       <w:r>
         <w:rPr>
           <w:rFonts w:ascii="Arial" w:hAnsi="Arial" w:cs="Arial"/>
@@ -3882,7 +4316,7 @@
         </w:rPr>
         <w:t xml:space="preserve"> (Game stops while player still has a balance)</w:t>
       </w:r>
-      <w:bookmarkEnd w:id="8"/>
+      <w:bookmarkEnd w:id="10"/>
     </w:p>
     <w:p>
       <w:pPr>
@@ -4230,7 +4664,6 @@
           <w:szCs w:val="26"/>
           <w:lang w:val="en-US"/>
         </w:rPr>
-        <w:lastRenderedPageBreak/>
         <w:t>to:</w:t>
       </w:r>
     </w:p>
@@ -4743,7 +5176,7 @@
           <w:lang w:val="en-US"/>
         </w:rPr>
       </w:pPr>
-      <w:bookmarkStart w:id="9" w:name="_Toc464036635"/>
+      <w:bookmarkStart w:id="11" w:name="_Toc464079927"/>
       <w:r>
         <w:rPr>
           <w:rFonts w:ascii="Arial" w:hAnsi="Arial" w:cs="Arial"/>
@@ -4772,7 +5205,7 @@
         </w:rPr>
         <w:t>Improvement_2 (Display message how to quit the game)</w:t>
       </w:r>
-      <w:bookmarkEnd w:id="9"/>
+      <w:bookmarkEnd w:id="11"/>
     </w:p>
     <w:p>
       <w:pPr>
@@ -5053,7 +5486,7 @@
           <w:lang w:val="en-US"/>
         </w:rPr>
       </w:pPr>
-      <w:bookmarkStart w:id="10" w:name="_Toc464036636"/>
+      <w:bookmarkStart w:id="12" w:name="_Toc464079928"/>
       <w:r>
         <w:rPr>
           <w:rFonts w:ascii="Arial" w:hAnsi="Arial" w:cs="Arial"/>
@@ -5082,7 +5515,7 @@
         </w:rPr>
         <w:t>(The value SPADE never shows up)</w:t>
       </w:r>
-      <w:bookmarkEnd w:id="10"/>
+      <w:bookmarkEnd w:id="12"/>
     </w:p>
     <w:p>
       <w:pPr>
@@ -5460,7 +5893,7 @@
           <w:lang w:val="en-US"/>
         </w:rPr>
       </w:pPr>
-      <w:bookmarkStart w:id="11" w:name="_Toc464036637"/>
+      <w:bookmarkStart w:id="13" w:name="_Toc464079929"/>
       <w:r>
         <w:rPr>
           <w:rFonts w:ascii="Arial" w:hAnsi="Arial" w:cs="Arial"/>
@@ -5475,7 +5908,7 @@
         </w:rPr>
         <w:t xml:space="preserve"> Bug 4 (Same result when dice are rolled)</w:t>
       </w:r>
-      <w:bookmarkEnd w:id="11"/>
+      <w:bookmarkEnd w:id="13"/>
     </w:p>
     <w:p>
       <w:pPr>
@@ -5692,6 +6125,7 @@
           <w:lang w:val="en-US"/>
         </w:rPr>
       </w:pPr>
+      <w:bookmarkStart w:id="14" w:name="_Toc464079930"/>
       <w:r>
         <w:rPr>
           <w:rFonts w:ascii="Arial" w:hAnsi="Arial" w:cs="Arial"/>
@@ -5735,6 +6169,7 @@
         </w:rPr>
         <w:t>)</w:t>
       </w:r>
+      <w:bookmarkEnd w:id="14"/>
     </w:p>
     <w:p>
       <w:pPr>
@@ -6029,18 +6464,2152 @@
           <w:rFonts w:eastAsiaTheme="majorEastAsia"/>
           <w:b/>
           <w:bCs/>
+          <w:noProof/>
           <w:color w:val="365F91" w:themeColor="accent1" w:themeShade="BF"/>
           <w:sz w:val="28"/>
           <w:szCs w:val="28"/>
-          <w:lang w:val="en-US"/>
-        </w:rPr>
-      </w:pPr>
-      <w:bookmarkStart w:id="12" w:name="_GoBack"/>
-      <w:bookmarkEnd w:id="12"/>
+          <w:lang w:eastAsia="en-AU"/>
+        </w:rPr>
+      </w:pPr>
+      <w:bookmarkStart w:id="15" w:name="_Toc464079044"/>
+      <w:r>
+        <w:rPr>
+          <w:noProof/>
+          <w:lang w:eastAsia="en-AU"/>
+        </w:rPr>
+        <w:br w:type="page"/>
+      </w:r>
+    </w:p>
+    <w:p>
+      <w:pPr>
+        <w:pStyle w:val="Heading1"/>
+        <w:jc w:val="both"/>
+        <w:rPr>
+          <w:rFonts w:ascii="Arial" w:hAnsi="Arial" w:cs="Arial"/>
+          <w:noProof/>
+          <w:lang w:eastAsia="en-AU"/>
+        </w:rPr>
+      </w:pPr>
+      <w:bookmarkStart w:id="16" w:name="_Toc464079931"/>
+      <w:bookmarkEnd w:id="15"/>
+      <w:r>
+        <w:rPr>
+          <w:rFonts w:ascii="Arial" w:hAnsi="Arial" w:cs="Arial"/>
+          <w:noProof/>
+          <w:lang w:eastAsia="en-AU"/>
+        </w:rPr>
+        <w:lastRenderedPageBreak/>
+        <w:t>User Acceptance Testing (UAT)</w:t>
+      </w:r>
+      <w:bookmarkEnd w:id="16"/>
+    </w:p>
+    <w:p>
+      <w:pPr>
+        <w:jc w:val="both"/>
+        <w:rPr>
+          <w:color w:val="1A1A1A"/>
+          <w:szCs w:val="32"/>
+          <w:lang w:val="en-GB"/>
+        </w:rPr>
+      </w:pPr>
+      <w:r>
+        <w:rPr>
+          <w:color w:val="1A1A1A"/>
+          <w:szCs w:val="32"/>
+          <w:lang w:val="en-GB"/>
+        </w:rPr>
+        <w:t xml:space="preserve">In software development, </w:t>
+      </w:r>
+      <w:r>
+        <w:rPr>
+          <w:b/>
+          <w:bCs/>
+          <w:color w:val="1A1A1A"/>
+          <w:szCs w:val="32"/>
+          <w:lang w:val="en-GB"/>
+        </w:rPr>
+        <w:t>user acceptance testing</w:t>
+      </w:r>
+      <w:r>
+        <w:rPr>
+          <w:color w:val="1A1A1A"/>
+          <w:szCs w:val="32"/>
+          <w:lang w:val="en-GB"/>
+        </w:rPr>
+        <w:t xml:space="preserve"> (</w:t>
+      </w:r>
+      <w:r>
+        <w:rPr>
+          <w:b/>
+          <w:bCs/>
+          <w:color w:val="1A1A1A"/>
+          <w:szCs w:val="32"/>
+          <w:lang w:val="en-GB"/>
+        </w:rPr>
+        <w:t>UAT</w:t>
+      </w:r>
+      <w:r>
+        <w:rPr>
+          <w:color w:val="1A1A1A"/>
+          <w:szCs w:val="32"/>
+          <w:lang w:val="en-GB"/>
+        </w:rPr>
+        <w:t>) - also called beta testing, application testing, and end user testing - is a phase of software development in which the software is tested in the "real world" by the intended audience.</w:t>
+      </w:r>
+    </w:p>
+    <w:p>
+      <w:pPr>
+        <w:jc w:val="both"/>
+      </w:pPr>
+      <w:r>
+        <w:t>This report will talk about the last phase of the software testing process. During that phase, actual software users test the software to make sure it can handle required tasks in real-world scenarios, according to specifications.</w:t>
+      </w:r>
+    </w:p>
+    <w:p>
+      <w:pPr>
+        <w:jc w:val="both"/>
+      </w:pPr>
+      <w:r>
+        <w:t>The UAT is the final and critical procedure that must occur before the improved software is rolled out to the public</w:t>
+      </w:r>
+    </w:p>
+    <w:p>
+      <w:pPr>
+        <w:pStyle w:val="Heading1"/>
+        <w:jc w:val="both"/>
+        <w:rPr>
+          <w:rFonts w:ascii="Arial" w:hAnsi="Arial" w:cs="Arial"/>
+        </w:rPr>
+      </w:pPr>
+      <w:bookmarkStart w:id="17" w:name="_Toc464079045"/>
+      <w:bookmarkStart w:id="18" w:name="_Toc464079932"/>
+      <w:r>
+        <w:rPr>
+          <w:rFonts w:ascii="Arial" w:hAnsi="Arial" w:cs="Arial"/>
+        </w:rPr>
+        <w:t>Replication</w:t>
+      </w:r>
+      <w:bookmarkEnd w:id="17"/>
+      <w:bookmarkEnd w:id="18"/>
+    </w:p>
+    <w:p>
+      <w:pPr>
+        <w:jc w:val="both"/>
+      </w:pPr>
+      <w:r>
+        <w:t>The replication of each bug that I wrote in my ‘Debugging’ report are provided below.</w:t>
+      </w:r>
+    </w:p>
+    <w:p>
+      <w:pPr>
+        <w:pStyle w:val="Heading2"/>
+        <w:jc w:val="both"/>
+        <w:rPr>
+          <w:rFonts w:ascii="Arial" w:hAnsi="Arial" w:cs="Arial"/>
+          <w:u w:val="single"/>
+        </w:rPr>
+      </w:pPr>
+      <w:bookmarkStart w:id="19" w:name="_Toc464079046"/>
+      <w:bookmarkStart w:id="20" w:name="_Toc464079933"/>
+      <w:r>
+        <w:rPr>
+          <w:rFonts w:ascii="Arial" w:hAnsi="Arial" w:cs="Arial"/>
+        </w:rPr>
+        <w:t xml:space="preserve">Test Case ID: </w:t>
+      </w:r>
+      <w:r>
+        <w:rPr>
+          <w:rFonts w:ascii="Arial" w:hAnsi="Arial" w:cs="Arial"/>
+          <w:color w:val="C0504D" w:themeColor="accent2"/>
+        </w:rPr>
+        <w:t>Bug 1</w:t>
+      </w:r>
+      <w:r>
+        <w:rPr>
+          <w:rFonts w:ascii="Arial" w:hAnsi="Arial" w:cs="Arial"/>
+        </w:rPr>
+        <w:t xml:space="preserve">, Test Case Name: </w:t>
+      </w:r>
+      <w:r>
+        <w:rPr>
+          <w:rFonts w:ascii="Arial" w:hAnsi="Arial" w:cs="Arial"/>
+          <w:u w:val="single"/>
+        </w:rPr>
+        <w:t>Balance after a bet is made</w:t>
+      </w:r>
+      <w:bookmarkEnd w:id="19"/>
+      <w:bookmarkEnd w:id="20"/>
+    </w:p>
+    <w:tbl>
+      <w:tblPr>
+        <w:tblStyle w:val="TableGrid"/>
+        <w:tblW w:w="9322" w:type="dxa"/>
+        <w:tblLook w:val="04A0" w:firstRow="1" w:lastRow="0" w:firstColumn="1" w:lastColumn="0" w:noHBand="0" w:noVBand="1"/>
+      </w:tblPr>
+      <w:tblGrid>
+        <w:gridCol w:w="3080"/>
+        <w:gridCol w:w="6242"/>
+      </w:tblGrid>
+      <w:tr>
+        <w:tc>
+          <w:tcPr>
+            <w:tcW w:w="3080" w:type="dxa"/>
+          </w:tcPr>
+          <w:p>
+            <w:pPr>
+              <w:jc w:val="both"/>
+              <w:rPr>
+                <w:b/>
+              </w:rPr>
+            </w:pPr>
+            <w:r>
+              <w:rPr>
+                <w:b/>
+              </w:rPr>
+              <w:t>Test Name</w:t>
+            </w:r>
+          </w:p>
+        </w:tc>
+        <w:tc>
+          <w:tcPr>
+            <w:tcW w:w="6242" w:type="dxa"/>
+          </w:tcPr>
+          <w:p>
+            <w:pPr>
+              <w:jc w:val="both"/>
+            </w:pPr>
+            <w:r>
+              <w:t>Bug 1 (Balance after a bet is made)</w:t>
+            </w:r>
+          </w:p>
+        </w:tc>
+      </w:tr>
+      <w:tr>
+        <w:tc>
+          <w:tcPr>
+            <w:tcW w:w="3080" w:type="dxa"/>
+          </w:tcPr>
+          <w:p>
+            <w:pPr>
+              <w:jc w:val="both"/>
+              <w:rPr>
+                <w:b/>
+              </w:rPr>
+            </w:pPr>
+            <w:r>
+              <w:rPr>
+                <w:b/>
+              </w:rPr>
+              <w:t>Test Description</w:t>
+            </w:r>
+          </w:p>
+        </w:tc>
+        <w:tc>
+          <w:tcPr>
+            <w:tcW w:w="6242" w:type="dxa"/>
+          </w:tcPr>
+          <w:p>
+            <w:pPr>
+              <w:jc w:val="both"/>
+            </w:pPr>
+            <w:r>
+              <w:t>The balance after the player wins should be the legit amount that should be paid according to the game rule</w:t>
+            </w:r>
+          </w:p>
+        </w:tc>
+      </w:tr>
+      <w:tr>
+        <w:tc>
+          <w:tcPr>
+            <w:tcW w:w="3080" w:type="dxa"/>
+          </w:tcPr>
+          <w:p>
+            <w:pPr>
+              <w:jc w:val="both"/>
+              <w:rPr>
+                <w:b/>
+              </w:rPr>
+            </w:pPr>
+            <w:r>
+              <w:rPr>
+                <w:b/>
+              </w:rPr>
+              <w:t>Pre-condition</w:t>
+            </w:r>
+          </w:p>
+        </w:tc>
+        <w:tc>
+          <w:tcPr>
+            <w:tcW w:w="6242" w:type="dxa"/>
+          </w:tcPr>
+          <w:p>
+            <w:pPr>
+              <w:pStyle w:val="ListParagraph"/>
+              <w:numPr>
+                <w:ilvl w:val="0"/>
+                <w:numId w:val="8"/>
+              </w:numPr>
+              <w:jc w:val="both"/>
+            </w:pPr>
+            <w:r>
+              <w:t>The game is started</w:t>
+            </w:r>
+          </w:p>
+          <w:p>
+            <w:pPr>
+              <w:pStyle w:val="ListParagraph"/>
+              <w:numPr>
+                <w:ilvl w:val="0"/>
+                <w:numId w:val="8"/>
+              </w:numPr>
+              <w:jc w:val="both"/>
+            </w:pPr>
+            <w:r>
+              <w:t>It displays the balance the player has</w:t>
+            </w:r>
+          </w:p>
+          <w:p>
+            <w:pPr>
+              <w:pStyle w:val="ListParagraph"/>
+              <w:numPr>
+                <w:ilvl w:val="0"/>
+                <w:numId w:val="8"/>
+              </w:numPr>
+              <w:jc w:val="both"/>
+            </w:pPr>
+            <w:r>
+              <w:t xml:space="preserve">The bet and the limit are displayed </w:t>
+            </w:r>
+          </w:p>
+          <w:p>
+            <w:pPr>
+              <w:pStyle w:val="ListParagraph"/>
+              <w:numPr>
+                <w:ilvl w:val="0"/>
+                <w:numId w:val="8"/>
+              </w:numPr>
+              <w:jc w:val="both"/>
+            </w:pPr>
+            <w:r>
+              <w:t>Player is older than 18-year-old</w:t>
+            </w:r>
+          </w:p>
+        </w:tc>
+      </w:tr>
+      <w:tr>
+        <w:tc>
+          <w:tcPr>
+            <w:tcW w:w="3080" w:type="dxa"/>
+          </w:tcPr>
+          <w:p>
+            <w:pPr>
+              <w:jc w:val="both"/>
+              <w:rPr>
+                <w:b/>
+              </w:rPr>
+            </w:pPr>
+            <w:r>
+              <w:rPr>
+                <w:b/>
+              </w:rPr>
+              <w:t>Post-condition</w:t>
+            </w:r>
+          </w:p>
+        </w:tc>
+        <w:tc>
+          <w:tcPr>
+            <w:tcW w:w="6242" w:type="dxa"/>
+          </w:tcPr>
+          <w:p>
+            <w:pPr>
+              <w:pStyle w:val="ListParagraph"/>
+              <w:numPr>
+                <w:ilvl w:val="0"/>
+                <w:numId w:val="9"/>
+              </w:numPr>
+              <w:jc w:val="both"/>
+            </w:pPr>
+            <w:r>
+              <w:t>The dice is rolled and the result is displayed</w:t>
+            </w:r>
+          </w:p>
+          <w:p>
+            <w:pPr>
+              <w:pStyle w:val="ListParagraph"/>
+              <w:numPr>
+                <w:ilvl w:val="0"/>
+                <w:numId w:val="9"/>
+              </w:numPr>
+              <w:jc w:val="both"/>
+            </w:pPr>
+            <w:r>
+              <w:t>A message is displayed about whether the user has won or lost</w:t>
+            </w:r>
+          </w:p>
+          <w:p>
+            <w:pPr>
+              <w:pStyle w:val="ListParagraph"/>
+              <w:numPr>
+                <w:ilvl w:val="0"/>
+                <w:numId w:val="9"/>
+              </w:numPr>
+              <w:jc w:val="both"/>
+            </w:pPr>
+            <w:r>
+              <w:t>The updated balance is displayed and correct</w:t>
+            </w:r>
+          </w:p>
+        </w:tc>
+      </w:tr>
+    </w:tbl>
+    <w:p>
+      <w:pPr>
+        <w:jc w:val="both"/>
+      </w:pPr>
+    </w:p>
+    <w:tbl>
+      <w:tblPr>
+        <w:tblStyle w:val="TableGrid"/>
+        <w:tblW w:w="10774" w:type="dxa"/>
+        <w:tblInd w:w="-601" w:type="dxa"/>
+        <w:tblLook w:val="04A0" w:firstRow="1" w:lastRow="0" w:firstColumn="1" w:lastColumn="0" w:noHBand="0" w:noVBand="1"/>
+      </w:tblPr>
+      <w:tblGrid>
+        <w:gridCol w:w="1006"/>
+        <w:gridCol w:w="4806"/>
+        <w:gridCol w:w="3544"/>
+        <w:gridCol w:w="1418"/>
+      </w:tblGrid>
+      <w:tr>
+        <w:trPr>
+          <w:trHeight w:val="339"/>
+        </w:trPr>
+        <w:tc>
+          <w:tcPr>
+            <w:tcW w:w="1006" w:type="dxa"/>
+          </w:tcPr>
+          <w:p>
+            <w:pPr>
+              <w:jc w:val="both"/>
+              <w:rPr>
+                <w:b/>
+              </w:rPr>
+            </w:pPr>
+            <w:r>
+              <w:rPr>
+                <w:b/>
+              </w:rPr>
+              <w:t>Steps#</w:t>
+            </w:r>
+          </w:p>
+        </w:tc>
+        <w:tc>
+          <w:tcPr>
+            <w:tcW w:w="4806" w:type="dxa"/>
+          </w:tcPr>
+          <w:p>
+            <w:pPr>
+              <w:jc w:val="both"/>
+            </w:pPr>
+            <w:r>
+              <w:rPr>
+                <w:b/>
+              </w:rPr>
+              <w:t>Test Action</w:t>
+            </w:r>
+            <w:r>
+              <w:t xml:space="preserve"> </w:t>
+            </w:r>
+          </w:p>
+        </w:tc>
+        <w:tc>
+          <w:tcPr>
+            <w:tcW w:w="3544" w:type="dxa"/>
+          </w:tcPr>
+          <w:p>
+            <w:pPr>
+              <w:jc w:val="both"/>
+              <w:rPr>
+                <w:b/>
+              </w:rPr>
+            </w:pPr>
+            <w:r>
+              <w:rPr>
+                <w:b/>
+              </w:rPr>
+              <w:t>Expected Results</w:t>
+            </w:r>
+          </w:p>
+        </w:tc>
+        <w:tc>
+          <w:tcPr>
+            <w:tcW w:w="1418" w:type="dxa"/>
+          </w:tcPr>
+          <w:p>
+            <w:pPr>
+              <w:jc w:val="both"/>
+              <w:rPr>
+                <w:b/>
+              </w:rPr>
+            </w:pPr>
+            <w:r>
+              <w:rPr>
+                <w:b/>
+              </w:rPr>
+              <w:t>Pass/Fail</w:t>
+            </w:r>
+          </w:p>
+        </w:tc>
+      </w:tr>
+      <w:tr>
+        <w:tc>
+          <w:tcPr>
+            <w:tcW w:w="1006" w:type="dxa"/>
+          </w:tcPr>
+          <w:p>
+            <w:pPr>
+              <w:jc w:val="both"/>
+            </w:pPr>
+            <w:r>
+              <w:t>1</w:t>
+            </w:r>
+          </w:p>
+        </w:tc>
+        <w:tc>
+          <w:tcPr>
+            <w:tcW w:w="4806" w:type="dxa"/>
+          </w:tcPr>
+          <w:p>
+            <w:pPr>
+              <w:jc w:val="both"/>
+            </w:pPr>
+            <w:r>
+              <w:t xml:space="preserve">Launch the ‘CrownAndAnchorGame </w:t>
+            </w:r>
+          </w:p>
+        </w:tc>
+        <w:tc>
+          <w:tcPr>
+            <w:tcW w:w="3544" w:type="dxa"/>
+          </w:tcPr>
+          <w:p>
+            <w:pPr>
+              <w:jc w:val="both"/>
+            </w:pPr>
+            <w:r>
+              <w:t xml:space="preserve">The game starts </w:t>
+            </w:r>
+          </w:p>
+        </w:tc>
+        <w:tc>
+          <w:tcPr>
+            <w:tcW w:w="1418" w:type="dxa"/>
+          </w:tcPr>
+          <w:p>
+            <w:pPr>
+              <w:jc w:val="both"/>
+            </w:pPr>
+            <w:r>
+              <w:t>Pass</w:t>
+            </w:r>
+          </w:p>
+        </w:tc>
+      </w:tr>
+      <w:tr>
+        <w:tc>
+          <w:tcPr>
+            <w:tcW w:w="1006" w:type="dxa"/>
+          </w:tcPr>
+          <w:p>
+            <w:pPr>
+              <w:jc w:val="both"/>
+            </w:pPr>
+            <w:r>
+              <w:t xml:space="preserve">2 </w:t>
+            </w:r>
+          </w:p>
+        </w:tc>
+        <w:tc>
+          <w:tcPr>
+            <w:tcW w:w="4806" w:type="dxa"/>
+          </w:tcPr>
+          <w:p>
+            <w:pPr>
+              <w:jc w:val="both"/>
+            </w:pPr>
+            <w:r>
+              <w:t>Game asks for a name</w:t>
+            </w:r>
+          </w:p>
+        </w:tc>
+        <w:tc>
+          <w:tcPr>
+            <w:tcW w:w="3544" w:type="dxa"/>
+          </w:tcPr>
+          <w:p>
+            <w:pPr>
+              <w:jc w:val="both"/>
+            </w:pPr>
+            <w:r>
+              <w:t>Player enters name</w:t>
+            </w:r>
+          </w:p>
+        </w:tc>
+        <w:tc>
+          <w:tcPr>
+            <w:tcW w:w="1418" w:type="dxa"/>
+          </w:tcPr>
+          <w:p>
+            <w:pPr>
+              <w:jc w:val="both"/>
+            </w:pPr>
+            <w:r>
+              <w:t>Pass</w:t>
+            </w:r>
+          </w:p>
+        </w:tc>
+      </w:tr>
+      <w:tr>
+        <w:tc>
+          <w:tcPr>
+            <w:tcW w:w="1006" w:type="dxa"/>
+          </w:tcPr>
+          <w:p>
+            <w:pPr>
+              <w:jc w:val="both"/>
+            </w:pPr>
+            <w:r>
+              <w:t>3</w:t>
+            </w:r>
+          </w:p>
+        </w:tc>
+        <w:tc>
+          <w:tcPr>
+            <w:tcW w:w="4806" w:type="dxa"/>
+          </w:tcPr>
+          <w:p>
+            <w:pPr>
+              <w:jc w:val="both"/>
+            </w:pPr>
+            <w:r>
+              <w:t>Game asks for the balance the player has</w:t>
+            </w:r>
+          </w:p>
+        </w:tc>
+        <w:tc>
+          <w:tcPr>
+            <w:tcW w:w="3544" w:type="dxa"/>
+          </w:tcPr>
+          <w:p>
+            <w:pPr>
+              <w:jc w:val="both"/>
+            </w:pPr>
+            <w:r>
+              <w:t>Player enters balance amount</w:t>
+            </w:r>
+          </w:p>
+        </w:tc>
+        <w:tc>
+          <w:tcPr>
+            <w:tcW w:w="1418" w:type="dxa"/>
+          </w:tcPr>
+          <w:p>
+            <w:pPr>
+              <w:jc w:val="both"/>
+            </w:pPr>
+            <w:r>
+              <w:t>Pass</w:t>
+            </w:r>
+          </w:p>
+        </w:tc>
+      </w:tr>
+      <w:tr>
+        <w:tc>
+          <w:tcPr>
+            <w:tcW w:w="1006" w:type="dxa"/>
+          </w:tcPr>
+          <w:p>
+            <w:pPr>
+              <w:jc w:val="both"/>
+            </w:pPr>
+            <w:r>
+              <w:t>4</w:t>
+            </w:r>
+          </w:p>
+        </w:tc>
+        <w:tc>
+          <w:tcPr>
+            <w:tcW w:w="4806" w:type="dxa"/>
+          </w:tcPr>
+          <w:p>
+            <w:pPr>
+              <w:jc w:val="both"/>
+            </w:pPr>
+            <w:r>
+              <w:t>Game asks for player’s age</w:t>
+            </w:r>
+          </w:p>
+        </w:tc>
+        <w:tc>
+          <w:tcPr>
+            <w:tcW w:w="3544" w:type="dxa"/>
+          </w:tcPr>
+          <w:p>
+            <w:pPr>
+              <w:jc w:val="both"/>
+            </w:pPr>
+            <w:r>
+              <w:t>Player enters age</w:t>
+            </w:r>
+          </w:p>
+        </w:tc>
+        <w:tc>
+          <w:tcPr>
+            <w:tcW w:w="1418" w:type="dxa"/>
+          </w:tcPr>
+          <w:p>
+            <w:pPr>
+              <w:jc w:val="both"/>
+            </w:pPr>
+            <w:r>
+              <w:t>Pass</w:t>
+            </w:r>
+          </w:p>
+        </w:tc>
+      </w:tr>
+      <w:tr>
+        <w:tc>
+          <w:tcPr>
+            <w:tcW w:w="1006" w:type="dxa"/>
+          </w:tcPr>
+          <w:p>
+            <w:pPr>
+              <w:jc w:val="both"/>
+            </w:pPr>
+            <w:r>
+              <w:t>5</w:t>
+            </w:r>
+          </w:p>
+        </w:tc>
+        <w:tc>
+          <w:tcPr>
+            <w:tcW w:w="4806" w:type="dxa"/>
+          </w:tcPr>
+          <w:p>
+            <w:pPr>
+              <w:jc w:val="both"/>
+            </w:pPr>
+            <w:r>
+              <w:t>Dice are rolled</w:t>
+            </w:r>
+          </w:p>
+        </w:tc>
+        <w:tc>
+          <w:tcPr>
+            <w:tcW w:w="3544" w:type="dxa"/>
+          </w:tcPr>
+          <w:p>
+            <w:pPr>
+              <w:jc w:val="both"/>
+            </w:pPr>
+            <w:r>
+              <w:t>Game runs until the number of games expected expires or player has no more money</w:t>
+            </w:r>
+          </w:p>
+        </w:tc>
+        <w:tc>
+          <w:tcPr>
+            <w:tcW w:w="1418" w:type="dxa"/>
+          </w:tcPr>
+          <w:p>
+            <w:pPr>
+              <w:jc w:val="both"/>
+            </w:pPr>
+            <w:r>
+              <w:t>Pass</w:t>
+            </w:r>
+          </w:p>
+        </w:tc>
+      </w:tr>
+      <w:tr>
+        <w:tc>
+          <w:tcPr>
+            <w:tcW w:w="1006" w:type="dxa"/>
+          </w:tcPr>
+          <w:p>
+            <w:pPr>
+              <w:jc w:val="both"/>
+            </w:pPr>
+            <w:r>
+              <w:t>6</w:t>
+            </w:r>
+          </w:p>
+        </w:tc>
+        <w:tc>
+          <w:tcPr>
+            <w:tcW w:w="4806" w:type="dxa"/>
+          </w:tcPr>
+          <w:p>
+            <w:pPr>
+              <w:jc w:val="both"/>
+            </w:pPr>
+            <w:r>
+              <w:t>Balance is displayed each time the dice are rolled</w:t>
+            </w:r>
+          </w:p>
+        </w:tc>
+        <w:tc>
+          <w:tcPr>
+            <w:tcW w:w="3544" w:type="dxa"/>
+          </w:tcPr>
+          <w:p>
+            <w:pPr>
+              <w:jc w:val="both"/>
+            </w:pPr>
+            <w:r>
+              <w:t>Balance is right</w:t>
+            </w:r>
+          </w:p>
+        </w:tc>
+        <w:tc>
+          <w:tcPr>
+            <w:tcW w:w="1418" w:type="dxa"/>
+          </w:tcPr>
+          <w:p>
+            <w:pPr>
+              <w:jc w:val="both"/>
+            </w:pPr>
+            <w:r>
+              <w:t>Pass</w:t>
+            </w:r>
+          </w:p>
+        </w:tc>
+      </w:tr>
+    </w:tbl>
+    <w:p>
+      <w:pPr>
+        <w:jc w:val="both"/>
+      </w:pPr>
+    </w:p>
+    <w:p>
+      <w:pPr>
+        <w:jc w:val="both"/>
+      </w:pPr>
+      <w:r>
+        <w:t>Step 6 would have failed if the player had won a game and the balance does not reflect those three components: the amount that has been bet, the balance while the dice are rolled, and the win if the player wins</w:t>
+      </w:r>
+    </w:p>
+    <w:p>
+      <w:pPr>
+        <w:spacing w:line="276" w:lineRule="auto"/>
+      </w:pPr>
+      <w:r>
+        <w:br w:type="page"/>
+      </w:r>
+    </w:p>
+    <w:tbl>
+      <w:tblPr>
+        <w:tblStyle w:val="TableGrid"/>
+        <w:tblW w:w="0" w:type="auto"/>
+        <w:tblLook w:val="04A0" w:firstRow="1" w:lastRow="0" w:firstColumn="1" w:lastColumn="0" w:noHBand="0" w:noVBand="1"/>
+      </w:tblPr>
+      <w:tblGrid>
+        <w:gridCol w:w="1850"/>
+        <w:gridCol w:w="1540"/>
+        <w:gridCol w:w="1540"/>
+        <w:gridCol w:w="1540"/>
+        <w:gridCol w:w="1541"/>
+      </w:tblGrid>
+      <w:tr>
+        <w:tc>
+          <w:tcPr>
+            <w:tcW w:w="1850" w:type="dxa"/>
+          </w:tcPr>
+          <w:p>
+            <w:pPr>
+              <w:jc w:val="both"/>
+              <w:rPr>
+                <w:b/>
+              </w:rPr>
+            </w:pPr>
+            <w:r>
+              <w:rPr>
+                <w:b/>
+              </w:rPr>
+              <w:lastRenderedPageBreak/>
+              <w:t>Turn</w:t>
+            </w:r>
+          </w:p>
+        </w:tc>
+        <w:tc>
+          <w:tcPr>
+            <w:tcW w:w="1540" w:type="dxa"/>
+          </w:tcPr>
+          <w:p>
+            <w:pPr>
+              <w:jc w:val="both"/>
+            </w:pPr>
+            <w:r>
+              <w:t>1</w:t>
+            </w:r>
+          </w:p>
+        </w:tc>
+        <w:tc>
+          <w:tcPr>
+            <w:tcW w:w="1540" w:type="dxa"/>
+          </w:tcPr>
+          <w:p>
+            <w:pPr>
+              <w:jc w:val="both"/>
+            </w:pPr>
+            <w:r>
+              <w:t>2</w:t>
+            </w:r>
+          </w:p>
+        </w:tc>
+        <w:tc>
+          <w:tcPr>
+            <w:tcW w:w="1540" w:type="dxa"/>
+          </w:tcPr>
+          <w:p>
+            <w:pPr>
+              <w:jc w:val="both"/>
+            </w:pPr>
+            <w:r>
+              <w:t>3</w:t>
+            </w:r>
+          </w:p>
+        </w:tc>
+        <w:tc>
+          <w:tcPr>
+            <w:tcW w:w="1541" w:type="dxa"/>
+          </w:tcPr>
+          <w:p>
+            <w:pPr>
+              <w:jc w:val="both"/>
+            </w:pPr>
+            <w:r>
+              <w:t>4</w:t>
+            </w:r>
+          </w:p>
+        </w:tc>
+      </w:tr>
+      <w:tr>
+        <w:tc>
+          <w:tcPr>
+            <w:tcW w:w="1850" w:type="dxa"/>
+          </w:tcPr>
+          <w:p>
+            <w:pPr>
+              <w:jc w:val="both"/>
+              <w:rPr>
+                <w:b/>
+              </w:rPr>
+            </w:pPr>
+            <w:r>
+              <w:rPr>
+                <w:b/>
+              </w:rPr>
+              <w:t>Bet on</w:t>
+            </w:r>
+          </w:p>
+        </w:tc>
+        <w:tc>
+          <w:tcPr>
+            <w:tcW w:w="1540" w:type="dxa"/>
+          </w:tcPr>
+          <w:p>
+            <w:pPr>
+              <w:jc w:val="both"/>
+            </w:pPr>
+            <w:r>
+              <w:t>Heart</w:t>
+            </w:r>
+          </w:p>
+        </w:tc>
+        <w:tc>
+          <w:tcPr>
+            <w:tcW w:w="1540" w:type="dxa"/>
+          </w:tcPr>
+          <w:p>
+            <w:pPr>
+              <w:jc w:val="both"/>
+            </w:pPr>
+            <w:r>
+              <w:t>Crown</w:t>
+            </w:r>
+          </w:p>
+        </w:tc>
+        <w:tc>
+          <w:tcPr>
+            <w:tcW w:w="1540" w:type="dxa"/>
+          </w:tcPr>
+          <w:p>
+            <w:pPr>
+              <w:jc w:val="both"/>
+            </w:pPr>
+            <w:r>
+              <w:t>Anchor</w:t>
+            </w:r>
+          </w:p>
+        </w:tc>
+        <w:tc>
+          <w:tcPr>
+            <w:tcW w:w="1541" w:type="dxa"/>
+          </w:tcPr>
+          <w:p>
+            <w:pPr>
+              <w:jc w:val="both"/>
+            </w:pPr>
+            <w:r>
+              <w:t>Anchor</w:t>
+            </w:r>
+          </w:p>
+        </w:tc>
+      </w:tr>
+      <w:tr>
+        <w:tc>
+          <w:tcPr>
+            <w:tcW w:w="1850" w:type="dxa"/>
+          </w:tcPr>
+          <w:p>
+            <w:pPr>
+              <w:jc w:val="both"/>
+              <w:rPr>
+                <w:b/>
+              </w:rPr>
+            </w:pPr>
+            <w:r>
+              <w:rPr>
+                <w:b/>
+              </w:rPr>
+              <w:t>Start balance</w:t>
+            </w:r>
+          </w:p>
+        </w:tc>
+        <w:tc>
+          <w:tcPr>
+            <w:tcW w:w="1540" w:type="dxa"/>
+          </w:tcPr>
+          <w:p>
+            <w:pPr>
+              <w:jc w:val="both"/>
+            </w:pPr>
+            <w:r>
+              <w:t>100</w:t>
+            </w:r>
+          </w:p>
+        </w:tc>
+        <w:tc>
+          <w:tcPr>
+            <w:tcW w:w="1540" w:type="dxa"/>
+          </w:tcPr>
+          <w:p>
+            <w:pPr>
+              <w:jc w:val="both"/>
+            </w:pPr>
+            <w:r>
+              <w:t>105</w:t>
+            </w:r>
+          </w:p>
+        </w:tc>
+        <w:tc>
+          <w:tcPr>
+            <w:tcW w:w="1540" w:type="dxa"/>
+          </w:tcPr>
+          <w:p>
+            <w:pPr>
+              <w:jc w:val="both"/>
+            </w:pPr>
+            <w:r>
+              <w:t>110</w:t>
+            </w:r>
+          </w:p>
+        </w:tc>
+        <w:tc>
+          <w:tcPr>
+            <w:tcW w:w="1541" w:type="dxa"/>
+          </w:tcPr>
+          <w:p>
+            <w:pPr>
+              <w:jc w:val="both"/>
+            </w:pPr>
+            <w:r>
+              <w:t>105</w:t>
+            </w:r>
+          </w:p>
+        </w:tc>
+      </w:tr>
+      <w:tr>
+        <w:tc>
+          <w:tcPr>
+            <w:tcW w:w="1850" w:type="dxa"/>
+          </w:tcPr>
+          <w:p>
+            <w:pPr>
+              <w:jc w:val="both"/>
+              <w:rPr>
+                <w:b/>
+              </w:rPr>
+            </w:pPr>
+            <w:r>
+              <w:rPr>
+                <w:b/>
+              </w:rPr>
+              <w:t>Rolled result</w:t>
+            </w:r>
+          </w:p>
+        </w:tc>
+        <w:tc>
+          <w:tcPr>
+            <w:tcW w:w="6161" w:type="dxa"/>
+            <w:gridSpan w:val="4"/>
+          </w:tcPr>
+          <w:p>
+            <w:pPr>
+              <w:jc w:val="center"/>
+            </w:pPr>
+            <w:r>
+              <w:t>HEART, CROWN, CLUB</w:t>
+            </w:r>
+          </w:p>
+        </w:tc>
+      </w:tr>
+      <w:tr>
+        <w:tc>
+          <w:tcPr>
+            <w:tcW w:w="1850" w:type="dxa"/>
+          </w:tcPr>
+          <w:p>
+            <w:pPr>
+              <w:jc w:val="both"/>
+              <w:rPr>
+                <w:b/>
+              </w:rPr>
+            </w:pPr>
+            <w:r>
+              <w:rPr>
+                <w:b/>
+              </w:rPr>
+              <w:t>End Balance</w:t>
+            </w:r>
+          </w:p>
+        </w:tc>
+        <w:tc>
+          <w:tcPr>
+            <w:tcW w:w="1540" w:type="dxa"/>
+          </w:tcPr>
+          <w:p>
+            <w:pPr>
+              <w:jc w:val="both"/>
+            </w:pPr>
+            <w:r>
+              <w:t>105</w:t>
+            </w:r>
+          </w:p>
+        </w:tc>
+        <w:tc>
+          <w:tcPr>
+            <w:tcW w:w="1540" w:type="dxa"/>
+          </w:tcPr>
+          <w:p>
+            <w:pPr>
+              <w:jc w:val="both"/>
+            </w:pPr>
+            <w:r>
+              <w:t>110</w:t>
+            </w:r>
+          </w:p>
+        </w:tc>
+        <w:tc>
+          <w:tcPr>
+            <w:tcW w:w="1540" w:type="dxa"/>
+          </w:tcPr>
+          <w:p>
+            <w:pPr>
+              <w:jc w:val="both"/>
+            </w:pPr>
+            <w:r>
+              <w:t>105</w:t>
+            </w:r>
+          </w:p>
+        </w:tc>
+        <w:tc>
+          <w:tcPr>
+            <w:tcW w:w="1541" w:type="dxa"/>
+          </w:tcPr>
+          <w:p>
+            <w:pPr>
+              <w:jc w:val="both"/>
+            </w:pPr>
+            <w:r>
+              <w:t>100</w:t>
+            </w:r>
+          </w:p>
+        </w:tc>
+      </w:tr>
+    </w:tbl>
+    <w:p>
+      <w:pPr>
+        <w:jc w:val="both"/>
+      </w:pPr>
+    </w:p>
+    <w:p>
+      <w:pPr>
+        <w:jc w:val="both"/>
+      </w:pPr>
+      <w:r>
+        <w:t>The screenshot below demonstrate that the bug has been fixed.</w:t>
+      </w:r>
+    </w:p>
+    <w:p>
+      <w:pPr>
+        <w:jc w:val="center"/>
+      </w:pPr>
+      <w:r>
+        <w:rPr>
+          <w:noProof/>
+          <w:color w:val="000000" w:themeColor="text1"/>
+          <w:sz w:val="26"/>
+          <w:szCs w:val="26"/>
+          <w:lang w:val="en-GB" w:eastAsia="en-GB"/>
+        </w:rPr>
+        <w:drawing>
+          <wp:inline distT="0" distB="0" distL="0" distR="0" wp14:anchorId="6F4D2352" wp14:editId="7D50F347">
+            <wp:extent cx="2079089" cy="2100451"/>
+            <wp:effectExtent l="0" t="0" r="0" b="0"/>
+            <wp:docPr id="9" name="Picture 9"/>
+            <wp:cNvGraphicFramePr>
+              <a:graphicFrameLocks xmlns:a="http://schemas.openxmlformats.org/drawingml/2006/main" noChangeAspect="1"/>
+            </wp:cNvGraphicFramePr>
+            <a:graphic xmlns:a="http://schemas.openxmlformats.org/drawingml/2006/main">
+              <a:graphicData uri="http://schemas.openxmlformats.org/drawingml/2006/picture">
+                <pic:pic xmlns:pic="http://schemas.openxmlformats.org/drawingml/2006/picture">
+                  <pic:nvPicPr>
+                    <pic:cNvPr id="8" name="Screen Shot 2016-10-10 at 6.10.05 PM.png"/>
+                    <pic:cNvPicPr/>
+                  </pic:nvPicPr>
+                  <pic:blipFill>
+                    <a:blip r:embed="rId14" cstate="print">
+                      <a:extLst>
+                        <a:ext uri="{28A0092B-C50C-407E-A947-70E740481C1C}">
+                          <a14:useLocalDpi xmlns:a14="http://schemas.microsoft.com/office/drawing/2010/main" val="0"/>
+                        </a:ext>
+                      </a:extLst>
+                    </a:blip>
+                    <a:stretch>
+                      <a:fillRect/>
+                    </a:stretch>
+                  </pic:blipFill>
+                  <pic:spPr>
+                    <a:xfrm>
+                      <a:off x="0" y="0"/>
+                      <a:ext cx="2100399" cy="2121980"/>
+                    </a:xfrm>
+                    <a:prstGeom prst="rect">
+                      <a:avLst/>
+                    </a:prstGeom>
+                  </pic:spPr>
+                </pic:pic>
+              </a:graphicData>
+            </a:graphic>
+          </wp:inline>
+        </w:drawing>
+      </w:r>
+    </w:p>
+    <w:p>
+      <w:pPr>
+        <w:pStyle w:val="Heading2"/>
+        <w:jc w:val="both"/>
+        <w:rPr>
+          <w:rFonts w:ascii="Arial" w:hAnsi="Arial" w:cs="Arial"/>
+          <w:u w:val="single"/>
+        </w:rPr>
+      </w:pPr>
+      <w:bookmarkStart w:id="21" w:name="_Toc464079047"/>
+      <w:bookmarkStart w:id="22" w:name="_Toc464079934"/>
+      <w:r>
+        <w:rPr>
+          <w:rFonts w:ascii="Arial" w:hAnsi="Arial" w:cs="Arial"/>
+        </w:rPr>
+        <w:t xml:space="preserve">Test Case ID: </w:t>
+      </w:r>
+      <w:r>
+        <w:rPr>
+          <w:rFonts w:ascii="Arial" w:hAnsi="Arial" w:cs="Arial"/>
+          <w:color w:val="C0504D" w:themeColor="accent2"/>
+        </w:rPr>
+        <w:t>Bug 2</w:t>
+      </w:r>
+      <w:r>
+        <w:rPr>
+          <w:rFonts w:ascii="Arial" w:hAnsi="Arial" w:cs="Arial"/>
+        </w:rPr>
+        <w:t xml:space="preserve">, Test Case Name: </w:t>
+      </w:r>
+      <w:r>
+        <w:rPr>
+          <w:rFonts w:ascii="Arial" w:hAnsi="Arial" w:cs="Arial"/>
+          <w:u w:val="single"/>
+        </w:rPr>
+        <w:t>Game stops while balance &gt; 0</w:t>
+      </w:r>
+      <w:bookmarkEnd w:id="21"/>
+      <w:bookmarkEnd w:id="22"/>
+    </w:p>
+    <w:tbl>
+      <w:tblPr>
+        <w:tblStyle w:val="TableGrid"/>
+        <w:tblW w:w="9322" w:type="dxa"/>
+        <w:tblLook w:val="04A0" w:firstRow="1" w:lastRow="0" w:firstColumn="1" w:lastColumn="0" w:noHBand="0" w:noVBand="1"/>
+      </w:tblPr>
+      <w:tblGrid>
+        <w:gridCol w:w="3080"/>
+        <w:gridCol w:w="6242"/>
+      </w:tblGrid>
+      <w:tr>
+        <w:tc>
+          <w:tcPr>
+            <w:tcW w:w="3080" w:type="dxa"/>
+          </w:tcPr>
+          <w:p>
+            <w:pPr>
+              <w:jc w:val="both"/>
+              <w:rPr>
+                <w:b/>
+              </w:rPr>
+            </w:pPr>
+            <w:r>
+              <w:rPr>
+                <w:b/>
+              </w:rPr>
+              <w:t>Test Name</w:t>
+            </w:r>
+          </w:p>
+        </w:tc>
+        <w:tc>
+          <w:tcPr>
+            <w:tcW w:w="6242" w:type="dxa"/>
+          </w:tcPr>
+          <w:p>
+            <w:pPr>
+              <w:jc w:val="both"/>
+            </w:pPr>
+            <w:r>
+              <w:t>Bug 2 (Game stops while balance &gt; 0)</w:t>
+            </w:r>
+          </w:p>
+        </w:tc>
+      </w:tr>
+      <w:tr>
+        <w:tc>
+          <w:tcPr>
+            <w:tcW w:w="3080" w:type="dxa"/>
+          </w:tcPr>
+          <w:p>
+            <w:pPr>
+              <w:jc w:val="both"/>
+              <w:rPr>
+                <w:b/>
+              </w:rPr>
+            </w:pPr>
+            <w:r>
+              <w:rPr>
+                <w:b/>
+              </w:rPr>
+              <w:t>Test Description</w:t>
+            </w:r>
+          </w:p>
+        </w:tc>
+        <w:tc>
+          <w:tcPr>
+            <w:tcW w:w="6242" w:type="dxa"/>
+          </w:tcPr>
+          <w:p>
+            <w:pPr>
+              <w:jc w:val="both"/>
+            </w:pPr>
+            <w:r>
+              <w:t>Testing that the game does not stop while the player still has a balance</w:t>
+            </w:r>
+          </w:p>
+        </w:tc>
+      </w:tr>
+      <w:tr>
+        <w:tc>
+          <w:tcPr>
+            <w:tcW w:w="3080" w:type="dxa"/>
+          </w:tcPr>
+          <w:p>
+            <w:pPr>
+              <w:jc w:val="both"/>
+              <w:rPr>
+                <w:b/>
+              </w:rPr>
+            </w:pPr>
+            <w:r>
+              <w:rPr>
+                <w:b/>
+              </w:rPr>
+              <w:t>Pre-condition</w:t>
+            </w:r>
+          </w:p>
+        </w:tc>
+        <w:tc>
+          <w:tcPr>
+            <w:tcW w:w="6242" w:type="dxa"/>
+          </w:tcPr>
+          <w:p>
+            <w:pPr>
+              <w:pStyle w:val="ListParagraph"/>
+              <w:numPr>
+                <w:ilvl w:val="0"/>
+                <w:numId w:val="8"/>
+              </w:numPr>
+              <w:jc w:val="both"/>
+            </w:pPr>
+            <w:r>
+              <w:t>The game is started</w:t>
+            </w:r>
+          </w:p>
+          <w:p>
+            <w:pPr>
+              <w:pStyle w:val="ListParagraph"/>
+              <w:numPr>
+                <w:ilvl w:val="0"/>
+                <w:numId w:val="8"/>
+              </w:numPr>
+              <w:jc w:val="both"/>
+            </w:pPr>
+            <w:r>
+              <w:t>The player has a positive balance</w:t>
+            </w:r>
+          </w:p>
+          <w:p>
+            <w:pPr>
+              <w:pStyle w:val="ListParagraph"/>
+              <w:numPr>
+                <w:ilvl w:val="0"/>
+                <w:numId w:val="8"/>
+              </w:numPr>
+              <w:jc w:val="both"/>
+            </w:pPr>
+            <w:r>
+              <w:t xml:space="preserve">The bet and the limit are displayed </w:t>
+            </w:r>
+          </w:p>
+          <w:p>
+            <w:pPr>
+              <w:pStyle w:val="ListParagraph"/>
+              <w:numPr>
+                <w:ilvl w:val="0"/>
+                <w:numId w:val="8"/>
+              </w:numPr>
+              <w:jc w:val="both"/>
+            </w:pPr>
+            <w:r>
+              <w:t>Player is older than 18-year-old</w:t>
+            </w:r>
+          </w:p>
+        </w:tc>
+      </w:tr>
+      <w:tr>
+        <w:trPr>
+          <w:trHeight w:val="828"/>
+        </w:trPr>
+        <w:tc>
+          <w:tcPr>
+            <w:tcW w:w="3080" w:type="dxa"/>
+          </w:tcPr>
+          <w:p>
+            <w:pPr>
+              <w:jc w:val="both"/>
+              <w:rPr>
+                <w:b/>
+              </w:rPr>
+            </w:pPr>
+            <w:r>
+              <w:rPr>
+                <w:b/>
+              </w:rPr>
+              <w:t>Post-condition</w:t>
+            </w:r>
+          </w:p>
+        </w:tc>
+        <w:tc>
+          <w:tcPr>
+            <w:tcW w:w="6242" w:type="dxa"/>
+          </w:tcPr>
+          <w:p>
+            <w:pPr>
+              <w:pStyle w:val="ListParagraph"/>
+              <w:numPr>
+                <w:ilvl w:val="0"/>
+                <w:numId w:val="9"/>
+              </w:numPr>
+              <w:jc w:val="both"/>
+            </w:pPr>
+            <w:r>
+              <w:t>The dice is rolled and the result is displayed</w:t>
+            </w:r>
+          </w:p>
+          <w:p>
+            <w:pPr>
+              <w:pStyle w:val="ListParagraph"/>
+              <w:numPr>
+                <w:ilvl w:val="0"/>
+                <w:numId w:val="9"/>
+              </w:numPr>
+              <w:jc w:val="both"/>
+            </w:pPr>
+            <w:r>
+              <w:t>The game stops when the player has balance zero or the game has reached its end</w:t>
+            </w:r>
+          </w:p>
+        </w:tc>
+      </w:tr>
+    </w:tbl>
+    <w:p>
+      <w:pPr>
+        <w:jc w:val="both"/>
+      </w:pPr>
+    </w:p>
+    <w:tbl>
+      <w:tblPr>
+        <w:tblStyle w:val="TableGrid"/>
+        <w:tblW w:w="10774" w:type="dxa"/>
+        <w:tblInd w:w="-601" w:type="dxa"/>
+        <w:tblLook w:val="04A0" w:firstRow="1" w:lastRow="0" w:firstColumn="1" w:lastColumn="0" w:noHBand="0" w:noVBand="1"/>
+      </w:tblPr>
+      <w:tblGrid>
+        <w:gridCol w:w="1006"/>
+        <w:gridCol w:w="4139"/>
+        <w:gridCol w:w="4211"/>
+        <w:gridCol w:w="1418"/>
+      </w:tblGrid>
+      <w:tr>
+        <w:trPr>
+          <w:trHeight w:val="339"/>
+        </w:trPr>
+        <w:tc>
+          <w:tcPr>
+            <w:tcW w:w="1006" w:type="dxa"/>
+          </w:tcPr>
+          <w:p>
+            <w:pPr>
+              <w:jc w:val="both"/>
+              <w:rPr>
+                <w:b/>
+              </w:rPr>
+            </w:pPr>
+            <w:r>
+              <w:rPr>
+                <w:b/>
+              </w:rPr>
+              <w:t>Steps#</w:t>
+            </w:r>
+          </w:p>
+        </w:tc>
+        <w:tc>
+          <w:tcPr>
+            <w:tcW w:w="4139" w:type="dxa"/>
+          </w:tcPr>
+          <w:p>
+            <w:pPr>
+              <w:jc w:val="both"/>
+            </w:pPr>
+            <w:r>
+              <w:rPr>
+                <w:b/>
+              </w:rPr>
+              <w:t>Test Action</w:t>
+            </w:r>
+            <w:r>
+              <w:t xml:space="preserve"> </w:t>
+            </w:r>
+          </w:p>
+        </w:tc>
+        <w:tc>
+          <w:tcPr>
+            <w:tcW w:w="4211" w:type="dxa"/>
+          </w:tcPr>
+          <w:p>
+            <w:pPr>
+              <w:jc w:val="both"/>
+              <w:rPr>
+                <w:b/>
+              </w:rPr>
+            </w:pPr>
+            <w:r>
+              <w:rPr>
+                <w:b/>
+              </w:rPr>
+              <w:t>Expected Results</w:t>
+            </w:r>
+          </w:p>
+        </w:tc>
+        <w:tc>
+          <w:tcPr>
+            <w:tcW w:w="1418" w:type="dxa"/>
+          </w:tcPr>
+          <w:p>
+            <w:pPr>
+              <w:jc w:val="both"/>
+              <w:rPr>
+                <w:b/>
+              </w:rPr>
+            </w:pPr>
+            <w:r>
+              <w:rPr>
+                <w:b/>
+              </w:rPr>
+              <w:t>Pass/Fail</w:t>
+            </w:r>
+          </w:p>
+        </w:tc>
+      </w:tr>
+      <w:tr>
+        <w:tc>
+          <w:tcPr>
+            <w:tcW w:w="1006" w:type="dxa"/>
+          </w:tcPr>
+          <w:p>
+            <w:pPr>
+              <w:jc w:val="both"/>
+            </w:pPr>
+            <w:r>
+              <w:t>1</w:t>
+            </w:r>
+          </w:p>
+        </w:tc>
+        <w:tc>
+          <w:tcPr>
+            <w:tcW w:w="4139" w:type="dxa"/>
+          </w:tcPr>
+          <w:p>
+            <w:pPr>
+              <w:jc w:val="both"/>
+            </w:pPr>
+            <w:r>
+              <w:t xml:space="preserve">Launch the ‘CrownAndAnchorGame </w:t>
+            </w:r>
+          </w:p>
+        </w:tc>
+        <w:tc>
+          <w:tcPr>
+            <w:tcW w:w="4211" w:type="dxa"/>
+          </w:tcPr>
+          <w:p>
+            <w:pPr>
+              <w:jc w:val="both"/>
+            </w:pPr>
+            <w:r>
+              <w:t xml:space="preserve">The game starts </w:t>
+            </w:r>
+          </w:p>
+        </w:tc>
+        <w:tc>
+          <w:tcPr>
+            <w:tcW w:w="1418" w:type="dxa"/>
+          </w:tcPr>
+          <w:p>
+            <w:pPr>
+              <w:jc w:val="both"/>
+            </w:pPr>
+            <w:r>
+              <w:t>Pass</w:t>
+            </w:r>
+          </w:p>
+        </w:tc>
+      </w:tr>
+      <w:tr>
+        <w:tc>
+          <w:tcPr>
+            <w:tcW w:w="1006" w:type="dxa"/>
+          </w:tcPr>
+          <w:p>
+            <w:pPr>
+              <w:jc w:val="both"/>
+            </w:pPr>
+            <w:r>
+              <w:t>2</w:t>
+            </w:r>
+          </w:p>
+        </w:tc>
+        <w:tc>
+          <w:tcPr>
+            <w:tcW w:w="4139" w:type="dxa"/>
+          </w:tcPr>
+          <w:p>
+            <w:pPr>
+              <w:jc w:val="both"/>
+            </w:pPr>
+            <w:r>
+              <w:t>Dice are rolled</w:t>
+            </w:r>
+          </w:p>
+        </w:tc>
+        <w:tc>
+          <w:tcPr>
+            <w:tcW w:w="4211" w:type="dxa"/>
+          </w:tcPr>
+          <w:p>
+            <w:pPr>
+              <w:jc w:val="both"/>
+            </w:pPr>
+            <w:r>
+              <w:t>Game runs until the number of games expectedexpires or player has no more money</w:t>
+            </w:r>
+          </w:p>
+        </w:tc>
+        <w:tc>
+          <w:tcPr>
+            <w:tcW w:w="1418" w:type="dxa"/>
+          </w:tcPr>
+          <w:p>
+            <w:pPr>
+              <w:jc w:val="both"/>
+            </w:pPr>
+            <w:r>
+              <w:t>Pass</w:t>
+            </w:r>
+          </w:p>
+        </w:tc>
+      </w:tr>
+      <w:tr>
+        <w:tc>
+          <w:tcPr>
+            <w:tcW w:w="1006" w:type="dxa"/>
+          </w:tcPr>
+          <w:p>
+            <w:pPr>
+              <w:jc w:val="both"/>
+            </w:pPr>
+            <w:r>
+              <w:t>6</w:t>
+            </w:r>
+          </w:p>
+        </w:tc>
+        <w:tc>
+          <w:tcPr>
+            <w:tcW w:w="4139" w:type="dxa"/>
+          </w:tcPr>
+          <w:p>
+            <w:pPr>
+              <w:jc w:val="both"/>
+            </w:pPr>
+            <w:r>
+              <w:t>Balance displayed at the end of the game is zero</w:t>
+            </w:r>
+          </w:p>
+        </w:tc>
+        <w:tc>
+          <w:tcPr>
+            <w:tcW w:w="4211" w:type="dxa"/>
+          </w:tcPr>
+          <w:p>
+            <w:pPr>
+              <w:jc w:val="both"/>
+            </w:pPr>
+            <w:r>
+              <w:t>Balance is zero when the game ends</w:t>
+            </w:r>
+          </w:p>
+        </w:tc>
+        <w:tc>
+          <w:tcPr>
+            <w:tcW w:w="1418" w:type="dxa"/>
+          </w:tcPr>
+          <w:p>
+            <w:pPr>
+              <w:jc w:val="both"/>
+            </w:pPr>
+            <w:r>
+              <w:t>Pass</w:t>
+            </w:r>
+          </w:p>
+        </w:tc>
+      </w:tr>
+    </w:tbl>
+    <w:p>
+      <w:pPr>
+        <w:jc w:val="both"/>
+      </w:pPr>
+    </w:p>
+    <w:tbl>
+      <w:tblPr>
+        <w:tblStyle w:val="TableGrid"/>
+        <w:tblW w:w="6396" w:type="dxa"/>
+        <w:tblLook w:val="04A0" w:firstRow="1" w:lastRow="0" w:firstColumn="1" w:lastColumn="0" w:noHBand="0" w:noVBand="1"/>
+      </w:tblPr>
+      <w:tblGrid>
+        <w:gridCol w:w="1776"/>
+        <w:gridCol w:w="1540"/>
+        <w:gridCol w:w="1540"/>
+        <w:gridCol w:w="1540"/>
+      </w:tblGrid>
+      <w:tr>
+        <w:trPr>
+          <w:trHeight w:val="326"/>
+        </w:trPr>
+        <w:tc>
+          <w:tcPr>
+            <w:tcW w:w="1776" w:type="dxa"/>
+          </w:tcPr>
+          <w:p>
+            <w:pPr>
+              <w:jc w:val="both"/>
+              <w:rPr>
+                <w:b/>
+              </w:rPr>
+            </w:pPr>
+            <w:r>
+              <w:rPr>
+                <w:b/>
+              </w:rPr>
+              <w:t>Turn</w:t>
+            </w:r>
+          </w:p>
+        </w:tc>
+        <w:tc>
+          <w:tcPr>
+            <w:tcW w:w="1540" w:type="dxa"/>
+          </w:tcPr>
+          <w:p>
+            <w:pPr>
+              <w:jc w:val="both"/>
+            </w:pPr>
+            <w:r>
+              <w:t>198</w:t>
+            </w:r>
+          </w:p>
+        </w:tc>
+        <w:tc>
+          <w:tcPr>
+            <w:tcW w:w="1540" w:type="dxa"/>
+          </w:tcPr>
+          <w:p>
+            <w:pPr>
+              <w:jc w:val="both"/>
+            </w:pPr>
+            <w:r>
+              <w:t>199</w:t>
+            </w:r>
+          </w:p>
+        </w:tc>
+        <w:tc>
+          <w:tcPr>
+            <w:tcW w:w="1540" w:type="dxa"/>
+          </w:tcPr>
+          <w:p>
+            <w:pPr>
+              <w:jc w:val="both"/>
+            </w:pPr>
+            <w:r>
+              <w:t>200</w:t>
+            </w:r>
+          </w:p>
+        </w:tc>
+      </w:tr>
+      <w:tr>
+        <w:tc>
+          <w:tcPr>
+            <w:tcW w:w="1776" w:type="dxa"/>
+          </w:tcPr>
+          <w:p>
+            <w:pPr>
+              <w:jc w:val="both"/>
+              <w:rPr>
+                <w:b/>
+              </w:rPr>
+            </w:pPr>
+            <w:r>
+              <w:rPr>
+                <w:b/>
+              </w:rPr>
+              <w:t>Bet on</w:t>
+            </w:r>
+          </w:p>
+        </w:tc>
+        <w:tc>
+          <w:tcPr>
+            <w:tcW w:w="1540" w:type="dxa"/>
+          </w:tcPr>
+          <w:p>
+            <w:pPr>
+              <w:jc w:val="both"/>
+            </w:pPr>
+            <w:r>
+              <w:t>HEART</w:t>
+            </w:r>
+          </w:p>
+        </w:tc>
+        <w:tc>
+          <w:tcPr>
+            <w:tcW w:w="1540" w:type="dxa"/>
+          </w:tcPr>
+          <w:p>
+            <w:pPr>
+              <w:jc w:val="both"/>
+            </w:pPr>
+            <w:r>
+              <w:t>DIAMON</w:t>
+            </w:r>
+          </w:p>
+        </w:tc>
+        <w:tc>
+          <w:tcPr>
+            <w:tcW w:w="1540" w:type="dxa"/>
+          </w:tcPr>
+          <w:p>
+            <w:pPr>
+              <w:jc w:val="both"/>
+            </w:pPr>
+            <w:r>
+              <w:t>HEART</w:t>
+            </w:r>
+          </w:p>
+        </w:tc>
+      </w:tr>
+      <w:tr>
+        <w:tc>
+          <w:tcPr>
+            <w:tcW w:w="1776" w:type="dxa"/>
+          </w:tcPr>
+          <w:p>
+            <w:pPr>
+              <w:jc w:val="both"/>
+              <w:rPr>
+                <w:b/>
+              </w:rPr>
+            </w:pPr>
+            <w:r>
+              <w:rPr>
+                <w:b/>
+              </w:rPr>
+              <w:t>Start balance</w:t>
+            </w:r>
+          </w:p>
+        </w:tc>
+        <w:tc>
+          <w:tcPr>
+            <w:tcW w:w="1540" w:type="dxa"/>
+          </w:tcPr>
+          <w:p>
+            <w:pPr>
+              <w:jc w:val="both"/>
+            </w:pPr>
+            <w:r>
+              <w:t>15</w:t>
+            </w:r>
+          </w:p>
+        </w:tc>
+        <w:tc>
+          <w:tcPr>
+            <w:tcW w:w="1540" w:type="dxa"/>
+          </w:tcPr>
+          <w:p>
+            <w:pPr>
+              <w:jc w:val="both"/>
+            </w:pPr>
+            <w:r>
+              <w:t>10</w:t>
+            </w:r>
+          </w:p>
+        </w:tc>
+        <w:tc>
+          <w:tcPr>
+            <w:tcW w:w="1540" w:type="dxa"/>
+          </w:tcPr>
+          <w:p>
+            <w:pPr>
+              <w:jc w:val="both"/>
+            </w:pPr>
+            <w:r>
+              <w:t>5</w:t>
+            </w:r>
+          </w:p>
+        </w:tc>
+      </w:tr>
+      <w:tr>
+        <w:tc>
+          <w:tcPr>
+            <w:tcW w:w="1776" w:type="dxa"/>
+          </w:tcPr>
+          <w:p>
+            <w:pPr>
+              <w:jc w:val="both"/>
+              <w:rPr>
+                <w:b/>
+              </w:rPr>
+            </w:pPr>
+            <w:r>
+              <w:rPr>
+                <w:b/>
+              </w:rPr>
+              <w:t>Rolled result</w:t>
+            </w:r>
+          </w:p>
+        </w:tc>
+        <w:tc>
+          <w:tcPr>
+            <w:tcW w:w="4620" w:type="dxa"/>
+            <w:gridSpan w:val="3"/>
+          </w:tcPr>
+          <w:p>
+            <w:pPr>
+              <w:jc w:val="center"/>
+            </w:pPr>
+            <w:r>
+              <w:t>CROWN, CROWN, ANCHOR</w:t>
+            </w:r>
+          </w:p>
+        </w:tc>
+      </w:tr>
+      <w:tr>
+        <w:tc>
+          <w:tcPr>
+            <w:tcW w:w="1776" w:type="dxa"/>
+          </w:tcPr>
+          <w:p>
+            <w:pPr>
+              <w:jc w:val="both"/>
+              <w:rPr>
+                <w:b/>
+              </w:rPr>
+            </w:pPr>
+            <w:r>
+              <w:rPr>
+                <w:b/>
+              </w:rPr>
+              <w:t>Balance</w:t>
+            </w:r>
+          </w:p>
+        </w:tc>
+        <w:tc>
+          <w:tcPr>
+            <w:tcW w:w="1540" w:type="dxa"/>
+          </w:tcPr>
+          <w:p>
+            <w:pPr>
+              <w:jc w:val="both"/>
+            </w:pPr>
+            <w:r>
+              <w:t>10</w:t>
+            </w:r>
+          </w:p>
+        </w:tc>
+        <w:tc>
+          <w:tcPr>
+            <w:tcW w:w="1540" w:type="dxa"/>
+          </w:tcPr>
+          <w:p>
+            <w:pPr>
+              <w:jc w:val="both"/>
+            </w:pPr>
+            <w:r>
+              <w:t>5</w:t>
+            </w:r>
+          </w:p>
+        </w:tc>
+        <w:tc>
+          <w:tcPr>
+            <w:tcW w:w="1540" w:type="dxa"/>
+          </w:tcPr>
+          <w:p>
+            <w:pPr>
+              <w:jc w:val="both"/>
+            </w:pPr>
+            <w:r>
+              <w:t>0</w:t>
+            </w:r>
+          </w:p>
+        </w:tc>
+      </w:tr>
+    </w:tbl>
+    <w:p>
+      <w:pPr>
+        <w:jc w:val="both"/>
+      </w:pPr>
+    </w:p>
+    <w:p>
+      <w:pPr>
+        <w:jc w:val="both"/>
+      </w:pPr>
+      <w:r>
+        <w:lastRenderedPageBreak/>
+        <w:t>The picture below shows that the bug has been fixed.</w:t>
+      </w:r>
+    </w:p>
+    <w:p>
+      <w:pPr>
+        <w:jc w:val="center"/>
+      </w:pPr>
+      <w:r>
+        <w:rPr>
+          <w:noProof/>
+          <w:lang w:val="en-GB" w:eastAsia="en-GB"/>
+        </w:rPr>
+        <w:drawing>
+          <wp:inline distT="0" distB="0" distL="0" distR="0" wp14:anchorId="2591D99D" wp14:editId="67562863">
+            <wp:extent cx="2700591" cy="2069796"/>
+            <wp:effectExtent l="0" t="0" r="0" b="0"/>
+            <wp:docPr id="16" name="Picture 16"/>
+            <wp:cNvGraphicFramePr>
+              <a:graphicFrameLocks xmlns:a="http://schemas.openxmlformats.org/drawingml/2006/main" noChangeAspect="1"/>
+            </wp:cNvGraphicFramePr>
+            <a:graphic xmlns:a="http://schemas.openxmlformats.org/drawingml/2006/main">
+              <a:graphicData uri="http://schemas.openxmlformats.org/drawingml/2006/picture">
+                <pic:pic xmlns:pic="http://schemas.openxmlformats.org/drawingml/2006/picture">
+                  <pic:nvPicPr>
+                    <pic:cNvPr id="1" name="Pic 9.png"/>
+                    <pic:cNvPicPr/>
+                  </pic:nvPicPr>
+                  <pic:blipFill>
+                    <a:blip r:embed="rId22">
+                      <a:extLst>
+                        <a:ext uri="{28A0092B-C50C-407E-A947-70E740481C1C}">
+                          <a14:useLocalDpi xmlns:a14="http://schemas.microsoft.com/office/drawing/2010/main" val="0"/>
+                        </a:ext>
+                      </a:extLst>
+                    </a:blip>
+                    <a:stretch>
+                      <a:fillRect/>
+                    </a:stretch>
+                  </pic:blipFill>
+                  <pic:spPr>
+                    <a:xfrm>
+                      <a:off x="0" y="0"/>
+                      <a:ext cx="2724947" cy="2088463"/>
+                    </a:xfrm>
+                    <a:prstGeom prst="rect">
+                      <a:avLst/>
+                    </a:prstGeom>
+                  </pic:spPr>
+                </pic:pic>
+              </a:graphicData>
+            </a:graphic>
+          </wp:inline>
+        </w:drawing>
+      </w:r>
+    </w:p>
+    <w:p>
+      <w:pPr>
+        <w:spacing w:line="276" w:lineRule="auto"/>
+        <w:rPr>
+          <w:rFonts w:eastAsiaTheme="majorEastAsia"/>
+          <w:b/>
+          <w:bCs/>
+          <w:color w:val="365F91" w:themeColor="accent1" w:themeShade="BF"/>
+          <w:sz w:val="28"/>
+          <w:szCs w:val="28"/>
+          <w:lang w:val="en-US"/>
+        </w:rPr>
+      </w:pPr>
     </w:p>
     <w:sectPr>
-      <w:headerReference w:type="default" r:id="rId22"/>
-      <w:footerReference w:type="default" r:id="rId23"/>
+      <w:headerReference w:type="default" r:id="rId23"/>
+      <w:footerReference w:type="default" r:id="rId24"/>
       <w:pgSz w:w="11906" w:h="16838"/>
       <w:pgMar w:top="1440" w:right="1440" w:bottom="1440" w:left="1440" w:header="708" w:footer="708" w:gutter="0"/>
       <w:cols w:space="708"/>
@@ -6119,7 +8688,7 @@
         <w:rFonts w:asciiTheme="majorHAnsi" w:hAnsiTheme="majorHAnsi"/>
         <w:noProof/>
       </w:rPr>
-      <w:t>10</w:t>
+      <w:t>3</w:t>
     </w:r>
     <w:r>
       <w:rPr>
@@ -6319,6 +8888,119 @@
     </w:lvl>
   </w:abstractNum>
   <w:abstractNum w:abstractNumId="1">
+    <w:nsid w:val="099C52D6"/>
+    <w:multiLevelType w:val="hybridMultilevel"/>
+    <w:tmpl w:val="30F815C2"/>
+    <w:lvl w:ilvl="0" w:tplc="08090001">
+      <w:start w:val="1"/>
+      <w:numFmt w:val="bullet"/>
+      <w:lvlText w:val=""/>
+      <w:lvlJc w:val="left"/>
+      <w:pPr>
+        <w:ind w:left="720" w:hanging="360"/>
+      </w:pPr>
+      <w:rPr>
+        <w:rFonts w:ascii="Symbol" w:hAnsi="Symbol" w:hint="default"/>
+      </w:rPr>
+    </w:lvl>
+    <w:lvl w:ilvl="1" w:tplc="08090003">
+      <w:start w:val="1"/>
+      <w:numFmt w:val="bullet"/>
+      <w:lvlText w:val="o"/>
+      <w:lvlJc w:val="left"/>
+      <w:pPr>
+        <w:ind w:left="1440" w:hanging="360"/>
+      </w:pPr>
+      <w:rPr>
+        <w:rFonts w:ascii="Courier New" w:hAnsi="Courier New" w:cs="Courier New" w:hint="default"/>
+      </w:rPr>
+    </w:lvl>
+    <w:lvl w:ilvl="2" w:tplc="08090005" w:tentative="1">
+      <w:start w:val="1"/>
+      <w:numFmt w:val="bullet"/>
+      <w:lvlText w:val=""/>
+      <w:lvlJc w:val="left"/>
+      <w:pPr>
+        <w:ind w:left="2160" w:hanging="360"/>
+      </w:pPr>
+      <w:rPr>
+        <w:rFonts w:ascii="Wingdings" w:hAnsi="Wingdings" w:hint="default"/>
+      </w:rPr>
+    </w:lvl>
+    <w:lvl w:ilvl="3" w:tplc="08090001" w:tentative="1">
+      <w:start w:val="1"/>
+      <w:numFmt w:val="bullet"/>
+      <w:lvlText w:val=""/>
+      <w:lvlJc w:val="left"/>
+      <w:pPr>
+        <w:ind w:left="2880" w:hanging="360"/>
+      </w:pPr>
+      <w:rPr>
+        <w:rFonts w:ascii="Symbol" w:hAnsi="Symbol" w:hint="default"/>
+      </w:rPr>
+    </w:lvl>
+    <w:lvl w:ilvl="4" w:tplc="08090003" w:tentative="1">
+      <w:start w:val="1"/>
+      <w:numFmt w:val="bullet"/>
+      <w:lvlText w:val="o"/>
+      <w:lvlJc w:val="left"/>
+      <w:pPr>
+        <w:ind w:left="3600" w:hanging="360"/>
+      </w:pPr>
+      <w:rPr>
+        <w:rFonts w:ascii="Courier New" w:hAnsi="Courier New" w:cs="Courier New" w:hint="default"/>
+      </w:rPr>
+    </w:lvl>
+    <w:lvl w:ilvl="5" w:tplc="08090005" w:tentative="1">
+      <w:start w:val="1"/>
+      <w:numFmt w:val="bullet"/>
+      <w:lvlText w:val=""/>
+      <w:lvlJc w:val="left"/>
+      <w:pPr>
+        <w:ind w:left="4320" w:hanging="360"/>
+      </w:pPr>
+      <w:rPr>
+        <w:rFonts w:ascii="Wingdings" w:hAnsi="Wingdings" w:hint="default"/>
+      </w:rPr>
+    </w:lvl>
+    <w:lvl w:ilvl="6" w:tplc="08090001" w:tentative="1">
+      <w:start w:val="1"/>
+      <w:numFmt w:val="bullet"/>
+      <w:lvlText w:val=""/>
+      <w:lvlJc w:val="left"/>
+      <w:pPr>
+        <w:ind w:left="5040" w:hanging="360"/>
+      </w:pPr>
+      <w:rPr>
+        <w:rFonts w:ascii="Symbol" w:hAnsi="Symbol" w:hint="default"/>
+      </w:rPr>
+    </w:lvl>
+    <w:lvl w:ilvl="7" w:tplc="08090003" w:tentative="1">
+      <w:start w:val="1"/>
+      <w:numFmt w:val="bullet"/>
+      <w:lvlText w:val="o"/>
+      <w:lvlJc w:val="left"/>
+      <w:pPr>
+        <w:ind w:left="5760" w:hanging="360"/>
+      </w:pPr>
+      <w:rPr>
+        <w:rFonts w:ascii="Courier New" w:hAnsi="Courier New" w:cs="Courier New" w:hint="default"/>
+      </w:rPr>
+    </w:lvl>
+    <w:lvl w:ilvl="8" w:tplc="08090005" w:tentative="1">
+      <w:start w:val="1"/>
+      <w:numFmt w:val="bullet"/>
+      <w:lvlText w:val=""/>
+      <w:lvlJc w:val="left"/>
+      <w:pPr>
+        <w:ind w:left="6480" w:hanging="360"/>
+      </w:pPr>
+      <w:rPr>
+        <w:rFonts w:ascii="Wingdings" w:hAnsi="Wingdings" w:hint="default"/>
+      </w:rPr>
+    </w:lvl>
+  </w:abstractNum>
+  <w:abstractNum w:abstractNumId="2">
     <w:nsid w:val="0D145F81"/>
     <w:multiLevelType w:val="hybridMultilevel"/>
     <w:tmpl w:val="2222DA60"/>
@@ -6431,7 +9113,7 @@
       </w:rPr>
     </w:lvl>
   </w:abstractNum>
-  <w:abstractNum w:abstractNumId="2">
+  <w:abstractNum w:abstractNumId="3">
     <w:nsid w:val="114121E8"/>
     <w:multiLevelType w:val="hybridMultilevel"/>
     <w:tmpl w:val="F54AC51C"/>
@@ -6520,7 +9202,120 @@
       </w:pPr>
     </w:lvl>
   </w:abstractNum>
-  <w:abstractNum w:abstractNumId="3">
+  <w:abstractNum w:abstractNumId="4">
+    <w:nsid w:val="134F7155"/>
+    <w:multiLevelType w:val="hybridMultilevel"/>
+    <w:tmpl w:val="361096CE"/>
+    <w:lvl w:ilvl="0" w:tplc="08090001">
+      <w:start w:val="1"/>
+      <w:numFmt w:val="bullet"/>
+      <w:lvlText w:val=""/>
+      <w:lvlJc w:val="left"/>
+      <w:pPr>
+        <w:ind w:left="720" w:hanging="360"/>
+      </w:pPr>
+      <w:rPr>
+        <w:rFonts w:ascii="Symbol" w:hAnsi="Symbol" w:hint="default"/>
+      </w:rPr>
+    </w:lvl>
+    <w:lvl w:ilvl="1" w:tplc="08090003" w:tentative="1">
+      <w:start w:val="1"/>
+      <w:numFmt w:val="bullet"/>
+      <w:lvlText w:val="o"/>
+      <w:lvlJc w:val="left"/>
+      <w:pPr>
+        <w:ind w:left="1440" w:hanging="360"/>
+      </w:pPr>
+      <w:rPr>
+        <w:rFonts w:ascii="Courier New" w:hAnsi="Courier New" w:cs="Courier New" w:hint="default"/>
+      </w:rPr>
+    </w:lvl>
+    <w:lvl w:ilvl="2" w:tplc="08090005" w:tentative="1">
+      <w:start w:val="1"/>
+      <w:numFmt w:val="bullet"/>
+      <w:lvlText w:val=""/>
+      <w:lvlJc w:val="left"/>
+      <w:pPr>
+        <w:ind w:left="2160" w:hanging="360"/>
+      </w:pPr>
+      <w:rPr>
+        <w:rFonts w:ascii="Wingdings" w:hAnsi="Wingdings" w:hint="default"/>
+      </w:rPr>
+    </w:lvl>
+    <w:lvl w:ilvl="3" w:tplc="08090001" w:tentative="1">
+      <w:start w:val="1"/>
+      <w:numFmt w:val="bullet"/>
+      <w:lvlText w:val=""/>
+      <w:lvlJc w:val="left"/>
+      <w:pPr>
+        <w:ind w:left="2880" w:hanging="360"/>
+      </w:pPr>
+      <w:rPr>
+        <w:rFonts w:ascii="Symbol" w:hAnsi="Symbol" w:hint="default"/>
+      </w:rPr>
+    </w:lvl>
+    <w:lvl w:ilvl="4" w:tplc="08090003" w:tentative="1">
+      <w:start w:val="1"/>
+      <w:numFmt w:val="bullet"/>
+      <w:lvlText w:val="o"/>
+      <w:lvlJc w:val="left"/>
+      <w:pPr>
+        <w:ind w:left="3600" w:hanging="360"/>
+      </w:pPr>
+      <w:rPr>
+        <w:rFonts w:ascii="Courier New" w:hAnsi="Courier New" w:cs="Courier New" w:hint="default"/>
+      </w:rPr>
+    </w:lvl>
+    <w:lvl w:ilvl="5" w:tplc="08090005" w:tentative="1">
+      <w:start w:val="1"/>
+      <w:numFmt w:val="bullet"/>
+      <w:lvlText w:val=""/>
+      <w:lvlJc w:val="left"/>
+      <w:pPr>
+        <w:ind w:left="4320" w:hanging="360"/>
+      </w:pPr>
+      <w:rPr>
+        <w:rFonts w:ascii="Wingdings" w:hAnsi="Wingdings" w:hint="default"/>
+      </w:rPr>
+    </w:lvl>
+    <w:lvl w:ilvl="6" w:tplc="08090001" w:tentative="1">
+      <w:start w:val="1"/>
+      <w:numFmt w:val="bullet"/>
+      <w:lvlText w:val=""/>
+      <w:lvlJc w:val="left"/>
+      <w:pPr>
+        <w:ind w:left="5040" w:hanging="360"/>
+      </w:pPr>
+      <w:rPr>
+        <w:rFonts w:ascii="Symbol" w:hAnsi="Symbol" w:hint="default"/>
+      </w:rPr>
+    </w:lvl>
+    <w:lvl w:ilvl="7" w:tplc="08090003" w:tentative="1">
+      <w:start w:val="1"/>
+      <w:numFmt w:val="bullet"/>
+      <w:lvlText w:val="o"/>
+      <w:lvlJc w:val="left"/>
+      <w:pPr>
+        <w:ind w:left="5760" w:hanging="360"/>
+      </w:pPr>
+      <w:rPr>
+        <w:rFonts w:ascii="Courier New" w:hAnsi="Courier New" w:cs="Courier New" w:hint="default"/>
+      </w:rPr>
+    </w:lvl>
+    <w:lvl w:ilvl="8" w:tplc="08090005" w:tentative="1">
+      <w:start w:val="1"/>
+      <w:numFmt w:val="bullet"/>
+      <w:lvlText w:val=""/>
+      <w:lvlJc w:val="left"/>
+      <w:pPr>
+        <w:ind w:left="6480" w:hanging="360"/>
+      </w:pPr>
+      <w:rPr>
+        <w:rFonts w:ascii="Wingdings" w:hAnsi="Wingdings" w:hint="default"/>
+      </w:rPr>
+    </w:lvl>
+  </w:abstractNum>
+  <w:abstractNum w:abstractNumId="5">
     <w:nsid w:val="1FF3645A"/>
     <w:multiLevelType w:val="hybridMultilevel"/>
     <w:tmpl w:val="5FA22768"/>
@@ -6609,7 +9404,120 @@
       </w:pPr>
     </w:lvl>
   </w:abstractNum>
-  <w:abstractNum w:abstractNumId="4">
+  <w:abstractNum w:abstractNumId="6">
+    <w:nsid w:val="365765E0"/>
+    <w:multiLevelType w:val="hybridMultilevel"/>
+    <w:tmpl w:val="6E146314"/>
+    <w:lvl w:ilvl="0" w:tplc="08090001">
+      <w:start w:val="1"/>
+      <w:numFmt w:val="bullet"/>
+      <w:lvlText w:val=""/>
+      <w:lvlJc w:val="left"/>
+      <w:pPr>
+        <w:ind w:left="720" w:hanging="360"/>
+      </w:pPr>
+      <w:rPr>
+        <w:rFonts w:ascii="Symbol" w:hAnsi="Symbol" w:hint="default"/>
+      </w:rPr>
+    </w:lvl>
+    <w:lvl w:ilvl="1" w:tplc="08090003" w:tentative="1">
+      <w:start w:val="1"/>
+      <w:numFmt w:val="bullet"/>
+      <w:lvlText w:val="o"/>
+      <w:lvlJc w:val="left"/>
+      <w:pPr>
+        <w:ind w:left="1440" w:hanging="360"/>
+      </w:pPr>
+      <w:rPr>
+        <w:rFonts w:ascii="Courier New" w:hAnsi="Courier New" w:cs="Courier New" w:hint="default"/>
+      </w:rPr>
+    </w:lvl>
+    <w:lvl w:ilvl="2" w:tplc="08090005" w:tentative="1">
+      <w:start w:val="1"/>
+      <w:numFmt w:val="bullet"/>
+      <w:lvlText w:val=""/>
+      <w:lvlJc w:val="left"/>
+      <w:pPr>
+        <w:ind w:left="2160" w:hanging="360"/>
+      </w:pPr>
+      <w:rPr>
+        <w:rFonts w:ascii="Wingdings" w:hAnsi="Wingdings" w:hint="default"/>
+      </w:rPr>
+    </w:lvl>
+    <w:lvl w:ilvl="3" w:tplc="08090001" w:tentative="1">
+      <w:start w:val="1"/>
+      <w:numFmt w:val="bullet"/>
+      <w:lvlText w:val=""/>
+      <w:lvlJc w:val="left"/>
+      <w:pPr>
+        <w:ind w:left="2880" w:hanging="360"/>
+      </w:pPr>
+      <w:rPr>
+        <w:rFonts w:ascii="Symbol" w:hAnsi="Symbol" w:hint="default"/>
+      </w:rPr>
+    </w:lvl>
+    <w:lvl w:ilvl="4" w:tplc="08090003" w:tentative="1">
+      <w:start w:val="1"/>
+      <w:numFmt w:val="bullet"/>
+      <w:lvlText w:val="o"/>
+      <w:lvlJc w:val="left"/>
+      <w:pPr>
+        <w:ind w:left="3600" w:hanging="360"/>
+      </w:pPr>
+      <w:rPr>
+        <w:rFonts w:ascii="Courier New" w:hAnsi="Courier New" w:cs="Courier New" w:hint="default"/>
+      </w:rPr>
+    </w:lvl>
+    <w:lvl w:ilvl="5" w:tplc="08090005" w:tentative="1">
+      <w:start w:val="1"/>
+      <w:numFmt w:val="bullet"/>
+      <w:lvlText w:val=""/>
+      <w:lvlJc w:val="left"/>
+      <w:pPr>
+        <w:ind w:left="4320" w:hanging="360"/>
+      </w:pPr>
+      <w:rPr>
+        <w:rFonts w:ascii="Wingdings" w:hAnsi="Wingdings" w:hint="default"/>
+      </w:rPr>
+    </w:lvl>
+    <w:lvl w:ilvl="6" w:tplc="08090001" w:tentative="1">
+      <w:start w:val="1"/>
+      <w:numFmt w:val="bullet"/>
+      <w:lvlText w:val=""/>
+      <w:lvlJc w:val="left"/>
+      <w:pPr>
+        <w:ind w:left="5040" w:hanging="360"/>
+      </w:pPr>
+      <w:rPr>
+        <w:rFonts w:ascii="Symbol" w:hAnsi="Symbol" w:hint="default"/>
+      </w:rPr>
+    </w:lvl>
+    <w:lvl w:ilvl="7" w:tplc="08090003" w:tentative="1">
+      <w:start w:val="1"/>
+      <w:numFmt w:val="bullet"/>
+      <w:lvlText w:val="o"/>
+      <w:lvlJc w:val="left"/>
+      <w:pPr>
+        <w:ind w:left="5760" w:hanging="360"/>
+      </w:pPr>
+      <w:rPr>
+        <w:rFonts w:ascii="Courier New" w:hAnsi="Courier New" w:cs="Courier New" w:hint="default"/>
+      </w:rPr>
+    </w:lvl>
+    <w:lvl w:ilvl="8" w:tplc="08090005" w:tentative="1">
+      <w:start w:val="1"/>
+      <w:numFmt w:val="bullet"/>
+      <w:lvlText w:val=""/>
+      <w:lvlJc w:val="left"/>
+      <w:pPr>
+        <w:ind w:left="6480" w:hanging="360"/>
+      </w:pPr>
+      <w:rPr>
+        <w:rFonts w:ascii="Wingdings" w:hAnsi="Wingdings" w:hint="default"/>
+      </w:rPr>
+    </w:lvl>
+  </w:abstractNum>
+  <w:abstractNum w:abstractNumId="7">
     <w:nsid w:val="435C70FB"/>
     <w:multiLevelType w:val="hybridMultilevel"/>
     <w:tmpl w:val="41CCC580"/>
@@ -6698,7 +9606,7 @@
       </w:pPr>
     </w:lvl>
   </w:abstractNum>
-  <w:abstractNum w:abstractNumId="5">
+  <w:abstractNum w:abstractNumId="8">
     <w:nsid w:val="43DF72A6"/>
     <w:multiLevelType w:val="hybridMultilevel"/>
     <w:tmpl w:val="3F14669C"/>
@@ -6784,7 +9692,7 @@
       </w:pPr>
     </w:lvl>
   </w:abstractNum>
-  <w:abstractNum w:abstractNumId="6">
+  <w:abstractNum w:abstractNumId="9">
     <w:nsid w:val="759C2510"/>
     <w:multiLevelType w:val="hybridMultilevel"/>
     <w:tmpl w:val="3FC4D384"/>
@@ -6898,25 +9806,34 @@
     </w:lvl>
   </w:abstractNum>
   <w:num w:numId="1">
-    <w:abstractNumId w:val="6"/>
+    <w:abstractNumId w:val="9"/>
   </w:num>
   <w:num w:numId="2">
-    <w:abstractNumId w:val="4"/>
+    <w:abstractNumId w:val="7"/>
   </w:num>
   <w:num w:numId="3">
-    <w:abstractNumId w:val="2"/>
+    <w:abstractNumId w:val="3"/>
   </w:num>
   <w:num w:numId="4">
     <w:abstractNumId w:val="0"/>
   </w:num>
   <w:num w:numId="5">
-    <w:abstractNumId w:val="3"/>
+    <w:abstractNumId w:val="5"/>
   </w:num>
   <w:num w:numId="6">
-    <w:abstractNumId w:val="1"/>
+    <w:abstractNumId w:val="2"/>
   </w:num>
   <w:num w:numId="7">
-    <w:abstractNumId w:val="5"/>
+    <w:abstractNumId w:val="8"/>
+  </w:num>
+  <w:num w:numId="8">
+    <w:abstractNumId w:val="4"/>
+  </w:num>
+  <w:num w:numId="9">
+    <w:abstractNumId w:val="6"/>
+  </w:num>
+  <w:num w:numId="10">
+    <w:abstractNumId w:val="1"/>
   </w:num>
 </w:numbering>
 </file>
@@ -8202,7 +11119,7 @@
 </file>
 
 <file path=customXml/itemProps1.xml><?xml version="1.0" encoding="utf-8"?>
-<ds:datastoreItem xmlns:ds="http://schemas.openxmlformats.org/officeDocument/2006/customXml" ds:itemID="{4B22A7F0-3386-CC4F-9DF2-AEF3A1536E0A}">
+<ds:datastoreItem xmlns:ds="http://schemas.openxmlformats.org/officeDocument/2006/customXml" ds:itemID="{89B79A33-616C-CF47-A365-21D5F537E07C}">
   <ds:schemaRefs>
     <ds:schemaRef ds:uri="http://schemas.openxmlformats.org/officeDocument/2006/bibliography"/>
   </ds:schemaRefs>

</xml_diff>